<commit_message>
Adding pseudo code for how the input data was generated
</commit_message>
<xml_diff>
--- a/draft2.docx
+++ b/draft2.docx
@@ -2567,8 +2567,6 @@
         <w:br w:type="page"/>
       </w:r>
       <w:bookmarkStart w:id="5" w:name="_Toc485947581"/>
-      <w:bookmarkStart w:id="6" w:name="_GoBack"/>
-      <w:bookmarkEnd w:id="6"/>
       <w:r>
         <w:lastRenderedPageBreak/>
         <w:t>List of Tables</w:t>
@@ -3033,12 +3031,12 @@
       <w:r>
         <w:br w:type="page"/>
       </w:r>
-      <w:bookmarkStart w:id="7" w:name="_Toc485947582"/>
+      <w:bookmarkStart w:id="6" w:name="_Toc485947582"/>
       <w:r>
         <w:lastRenderedPageBreak/>
         <w:t>List of Figures</w:t>
       </w:r>
-      <w:bookmarkEnd w:id="7"/>
+      <w:bookmarkEnd w:id="6"/>
     </w:p>
     <w:p>
       <w:pPr>
@@ -4032,11 +4030,11 @@
         <w:lastRenderedPageBreak/>
         <w:t xml:space="preserve"> </w:t>
       </w:r>
-      <w:bookmarkStart w:id="8" w:name="_Toc485947583"/>
+      <w:bookmarkStart w:id="7" w:name="_Toc485947583"/>
       <w:r>
         <w:t>Introduction</w:t>
       </w:r>
-      <w:bookmarkEnd w:id="8"/>
+      <w:bookmarkEnd w:id="7"/>
     </w:p>
     <w:p>
       <w:pPr>
@@ -4066,7 +4064,6 @@
           <w:id w:val="879983326"/>
           <w:citation/>
         </w:sdtPr>
-        <w:sdtEndPr/>
         <w:sdtContent>
           <w:r>
             <w:fldChar w:fldCharType="begin"/>
@@ -4129,11 +4126,11 @@
         <w:lastRenderedPageBreak/>
         <w:t xml:space="preserve"> </w:t>
       </w:r>
-      <w:bookmarkStart w:id="9" w:name="_Toc485947584"/>
+      <w:bookmarkStart w:id="8" w:name="_Toc485947584"/>
       <w:r>
         <w:t>Literature Review</w:t>
       </w:r>
-      <w:bookmarkEnd w:id="9"/>
+      <w:bookmarkEnd w:id="8"/>
     </w:p>
     <w:p>
       <w:pPr>
@@ -4203,38 +4200,22 @@
       <w:pPr>
         <w:pStyle w:val="Caption"/>
       </w:pPr>
-      <w:bookmarkStart w:id="10" w:name="_Toc485947107"/>
+      <w:bookmarkStart w:id="9" w:name="_Toc485947107"/>
       <w:r>
         <w:t xml:space="preserve">Figure </w:t>
       </w:r>
-      <w:r>
-        <w:fldChar w:fldCharType="begin"/>
-      </w:r>
-      <w:r>
-        <w:instrText xml:space="preserve"> SEQ Figure</w:instrText>
-      </w:r>
-      <w:r>
-        <w:instrText xml:space="preserve"> \* ARABIC </w:instrText>
-      </w:r>
-      <w:r>
-        <w:fldChar w:fldCharType="separate"/>
-      </w:r>
-      <w:r>
-        <w:rPr>
-          <w:noProof/>
-        </w:rPr>
-        <w:t>1</w:t>
-      </w:r>
-      <w:r>
-        <w:rPr>
-          <w:noProof/>
-        </w:rPr>
-        <w:fldChar w:fldCharType="end"/>
-      </w:r>
+      <w:fldSimple w:instr=" SEQ Figure \* ARABIC ">
+        <w:r>
+          <w:rPr>
+            <w:noProof/>
+          </w:rPr>
+          <w:t>1</w:t>
+        </w:r>
+      </w:fldSimple>
       <w:r>
         <w:t xml:space="preserve"> Web server operational theoretical process</w:t>
       </w:r>
-      <w:bookmarkEnd w:id="10"/>
+      <w:bookmarkEnd w:id="9"/>
     </w:p>
     <w:p>
       <w:pPr>
@@ -4250,12 +4231,12 @@
       <w:pPr>
         <w:pStyle w:val="Heading2"/>
       </w:pPr>
-      <w:bookmarkStart w:id="11" w:name="_Toc485947585"/>
+      <w:bookmarkStart w:id="10" w:name="_Toc485947585"/>
       <w:r>
         <w:lastRenderedPageBreak/>
         <w:t>The World Wide Web</w:t>
       </w:r>
-      <w:bookmarkEnd w:id="11"/>
+      <w:bookmarkEnd w:id="10"/>
     </w:p>
     <w:p>
       <w:pPr>
@@ -4416,7 +4397,7 @@
                                 <w:szCs w:val="24"/>
                               </w:rPr>
                             </w:pPr>
-                            <w:bookmarkStart w:id="12" w:name="_Toc485947108"/>
+                            <w:bookmarkStart w:id="11" w:name="_Toc485947108"/>
                             <w:r>
                               <w:rPr>
                                 <w:rFonts w:hint="eastAsia"/>
@@ -4459,7 +4440,7 @@
                             <w:r>
                               <w:t>The web (HTTP) request + response cycle</w:t>
                             </w:r>
-                            <w:bookmarkEnd w:id="12"/>
+                            <w:bookmarkEnd w:id="11"/>
                           </w:p>
                         </w:txbxContent>
                       </wps:txbx>
@@ -4495,7 +4476,7 @@
                           <w:szCs w:val="24"/>
                         </w:rPr>
                       </w:pPr>
-                      <w:bookmarkStart w:id="13" w:name="_Toc485947108"/>
+                      <w:bookmarkStart w:id="12" w:name="_Toc485947108"/>
                       <w:r>
                         <w:rPr>
                           <w:rFonts w:hint="eastAsia"/>
@@ -4538,7 +4519,7 @@
                       <w:r>
                         <w:t>The web (HTTP) request + response cycle</w:t>
                       </w:r>
-                      <w:bookmarkEnd w:id="13"/>
+                      <w:bookmarkEnd w:id="12"/>
                     </w:p>
                   </w:txbxContent>
                 </v:textbox>
@@ -4674,11 +4655,11 @@
       <w:pPr>
         <w:pStyle w:val="Heading2"/>
       </w:pPr>
-      <w:bookmarkStart w:id="14" w:name="_Toc485947586"/>
+      <w:bookmarkStart w:id="13" w:name="_Toc485947586"/>
       <w:r>
         <w:t>The Server</w:t>
       </w:r>
-      <w:bookmarkEnd w:id="14"/>
+      <w:bookmarkEnd w:id="13"/>
     </w:p>
     <w:p>
       <w:pPr>
@@ -4750,7 +4731,7 @@
                                 <w:szCs w:val="24"/>
                               </w:rPr>
                             </w:pPr>
-                            <w:bookmarkStart w:id="15" w:name="_Toc485947109"/>
+                            <w:bookmarkStart w:id="14" w:name="_Toc485947109"/>
                             <w:r>
                               <w:rPr>
                                 <w:rFonts w:hint="eastAsia"/>
@@ -4793,7 +4774,7 @@
                             <w:r>
                               <w:t>General HTTP request + response processing activities</w:t>
                             </w:r>
-                            <w:bookmarkEnd w:id="15"/>
+                            <w:bookmarkEnd w:id="14"/>
                           </w:p>
                         </w:txbxContent>
                       </wps:txbx>
@@ -4825,7 +4806,7 @@
                           <w:szCs w:val="24"/>
                         </w:rPr>
                       </w:pPr>
-                      <w:bookmarkStart w:id="16" w:name="_Toc485947109"/>
+                      <w:bookmarkStart w:id="15" w:name="_Toc485947109"/>
                       <w:r>
                         <w:rPr>
                           <w:rFonts w:hint="eastAsia"/>
@@ -4868,7 +4849,7 @@
                       <w:r>
                         <w:t>General HTTP request + response processing activities</w:t>
                       </w:r>
-                      <w:bookmarkEnd w:id="16"/>
+                      <w:bookmarkEnd w:id="15"/>
                     </w:p>
                   </w:txbxContent>
                 </v:textbox>
@@ -4980,11 +4961,11 @@
       <w:pPr>
         <w:pStyle w:val="Heading3"/>
       </w:pPr>
-      <w:bookmarkStart w:id="17" w:name="_Toc485947587"/>
+      <w:bookmarkStart w:id="16" w:name="_Toc485947587"/>
       <w:r>
         <w:t>Performance Issues</w:t>
       </w:r>
-      <w:bookmarkEnd w:id="17"/>
+      <w:bookmarkEnd w:id="16"/>
     </w:p>
     <w:p>
       <w:pPr>
@@ -5121,11 +5102,11 @@
       <w:pPr>
         <w:pStyle w:val="Heading2"/>
       </w:pPr>
-      <w:bookmarkStart w:id="18" w:name="_Toc485947588"/>
+      <w:bookmarkStart w:id="17" w:name="_Toc485947588"/>
       <w:r>
         <w:t>Data Structures</w:t>
       </w:r>
-      <w:bookmarkEnd w:id="18"/>
+      <w:bookmarkEnd w:id="17"/>
     </w:p>
     <w:p>
       <w:pPr>
@@ -5167,11 +5148,11 @@
       <w:r>
         <w:t xml:space="preserve"> </w:t>
       </w:r>
-      <w:bookmarkStart w:id="19" w:name="_Toc485947589"/>
+      <w:bookmarkStart w:id="18" w:name="_Toc485947589"/>
       <w:r>
         <w:t>Current Routing Processes</w:t>
       </w:r>
-      <w:bookmarkEnd w:id="19"/>
+      <w:bookmarkEnd w:id="18"/>
     </w:p>
     <w:p>
       <w:pPr>
@@ -5256,11 +5237,11 @@
         <w:lastRenderedPageBreak/>
         <w:t xml:space="preserve"> </w:t>
       </w:r>
-      <w:bookmarkStart w:id="20" w:name="_Toc485947590"/>
+      <w:bookmarkStart w:id="19" w:name="_Toc485947590"/>
       <w:r>
         <w:t>Method</w:t>
       </w:r>
-      <w:bookmarkEnd w:id="20"/>
+      <w:bookmarkEnd w:id="19"/>
     </w:p>
     <w:p>
       <w:pPr>
@@ -5373,37 +5354,53 @@
       <w:pPr>
         <w:pStyle w:val="Heading2"/>
       </w:pPr>
-      <w:bookmarkStart w:id="21" w:name="_Toc485947591"/>
+      <w:bookmarkStart w:id="20" w:name="_Toc485947591"/>
       <w:r>
         <w:t>Implementation</w:t>
       </w:r>
+      <w:bookmarkEnd w:id="20"/>
+    </w:p>
+    <w:p>
+      <w:pPr>
+        <w:pStyle w:val="BodyText"/>
+      </w:pPr>
+      <w:r>
+        <w:t>For the implementation two sets of artifacts were created, code and the data sets. The data sets comprise of a variety of values generating a set of website route descriptors that are to be benchmarked. Secondly the routers themselves as code within the benchmarking framework that was as well created.</w:t>
+      </w:r>
+    </w:p>
+    <w:p>
+      <w:pPr>
+        <w:pStyle w:val="BodyText"/>
+      </w:pPr>
+      <w:r>
+        <w:t>Three routers were created. List, tree and regex. Of the three they share a similar implementation of a site lookup using an array which contained all parameters to decide the set of routes to search over including, SSL status, HTTP error code and port. A site could include multiple hostnames, ports and ssl support.</w:t>
+      </w:r>
+    </w:p>
+    <w:p>
+      <w:pPr>
+        <w:rPr>
+          <w:rFonts w:ascii="Calibri" w:hAnsi="Calibri" w:cs="Calibri"/>
+          <w:b/>
+          <w:bCs/>
+          <w:noProof/>
+          <w:sz w:val="26"/>
+          <w:szCs w:val="26"/>
+        </w:rPr>
+      </w:pPr>
+      <w:bookmarkStart w:id="21" w:name="_Toc485947592"/>
+      <w:r>
+        <w:br w:type="page"/>
+      </w:r>
+    </w:p>
+    <w:p>
+      <w:pPr>
+        <w:pStyle w:val="Heading3"/>
+      </w:pPr>
+      <w:r>
+        <w:lastRenderedPageBreak/>
+        <w:t>Data sets</w:t>
+      </w:r>
       <w:bookmarkEnd w:id="21"/>
-    </w:p>
-    <w:p>
-      <w:pPr>
-        <w:pStyle w:val="BodyText"/>
-      </w:pPr>
-      <w:r>
-        <w:t>For the implementation two sets of artifacts were created, code and the data sets. The data sets comprise of a variety of values generating a set of website route descriptors that are to be benchmarked. Secondly the routers themselves as code within the benchmarking framework that was as well created.</w:t>
-      </w:r>
-    </w:p>
-    <w:p>
-      <w:pPr>
-        <w:pStyle w:val="BodyText"/>
-      </w:pPr>
-      <w:r>
-        <w:t>Three routers were created. List, tree and regex. Of the three they share a similar implementation of a site lookup using an array which contained all parameters to decide the set of routes to search over including, SSL status, HTTP error code and port. A site could include multiple hostnames, ports and ssl support.</w:t>
-      </w:r>
-    </w:p>
-    <w:p>
-      <w:pPr>
-        <w:pStyle w:val="Heading3"/>
-      </w:pPr>
-      <w:bookmarkStart w:id="22" w:name="_Toc485947592"/>
-      <w:r>
-        <w:t>Data sets</w:t>
-      </w:r>
-      <w:bookmarkEnd w:id="22"/>
     </w:p>
     <w:p>
       <w:pPr>
@@ -5426,35 +5423,22 @@
         <w:pStyle w:val="Caption"/>
         <w:keepNext/>
       </w:pPr>
-      <w:bookmarkStart w:id="23" w:name="_Toc485947100"/>
+      <w:bookmarkStart w:id="22" w:name="_Toc485947100"/>
       <w:r>
         <w:t xml:space="preserve">Table </w:t>
       </w:r>
-      <w:r>
-        <w:fldChar w:fldCharType="begin"/>
-      </w:r>
-      <w:r>
-        <w:instrText xml:space="preserve"> SEQ Table \* ARABIC </w:instrText>
-      </w:r>
-      <w:r>
-        <w:fldChar w:fldCharType="separate"/>
-      </w:r>
-      <w:r>
-        <w:rPr>
-          <w:noProof/>
-        </w:rPr>
-        <w:t>1</w:t>
-      </w:r>
-      <w:r>
-        <w:rPr>
-          <w:noProof/>
-        </w:rPr>
-        <w:fldChar w:fldCharType="end"/>
-      </w:r>
+      <w:fldSimple w:instr=" SEQ Table \* ARABIC ">
+        <w:r>
+          <w:rPr>
+            <w:noProof/>
+          </w:rPr>
+          <w:t>1</w:t>
+        </w:r>
+      </w:fldSimple>
       <w:r>
         <w:t xml:space="preserve"> Data set creation parameters</w:t>
       </w:r>
-      <w:bookmarkEnd w:id="23"/>
+      <w:bookmarkEnd w:id="22"/>
     </w:p>
     <w:tbl>
       <w:tblPr>
@@ -5791,7 +5775,10 @@
               </w:rPr>
             </w:pPr>
             <w:r>
-              <w:t>1, 10, 100, 1_000</w:t>
+              <w:t>1, 10, 100, 1</w:t>
+            </w:r>
+            <w:r>
+              <w:t>000</w:t>
             </w:r>
           </w:p>
         </w:tc>
@@ -5801,46 +5788,158 @@
       <w:pPr>
         <w:pStyle w:val="BodyText"/>
       </w:pPr>
+      <w:r>
+        <w:t>The</w:t>
+      </w:r>
+      <w:r>
+        <w:t xml:space="preserve"> above table is used using the pseudo code:</w:t>
+      </w:r>
     </w:p>
     <w:p>
       <w:pPr>
         <w:pStyle w:val="BodyText"/>
-      </w:pPr>
-      <w:r>
-        <w:t>TODO: more detailed explanation of what entries, parts, parameters, tests, sites and iterations are.</w:t>
+        <w:spacing w:after="0" w:line="240" w:lineRule="auto"/>
+      </w:pPr>
+      <w:r>
+        <w:t>Foreach num-entries in set max-entries</w:t>
       </w:r>
     </w:p>
     <w:p>
       <w:pPr>
         <w:pStyle w:val="BodyText"/>
-      </w:pPr>
-      <w:r>
-        <w:t>TODO: iterations = reliability</w:t>
+        <w:spacing w:after="0" w:line="240" w:lineRule="auto"/>
+        <w:ind w:left="720"/>
+      </w:pPr>
+      <w:r>
+        <w:t>Foreach num-parts in set max-parts</w:t>
       </w:r>
     </w:p>
     <w:p>
       <w:pPr>
         <w:pStyle w:val="BodyText"/>
-      </w:pPr>
-      <w:r>
-        <w:t>TODO: appendix of a file referenced</w:t>
+        <w:spacing w:after="0" w:line="240" w:lineRule="auto"/>
+        <w:ind w:left="1620"/>
+      </w:pPr>
+      <w:r>
+        <w:t>Foreach num-parameters in set max-parameters</w:t>
       </w:r>
     </w:p>
     <w:p>
       <w:pPr>
         <w:pStyle w:val="BodyText"/>
-      </w:pPr>
+        <w:spacing w:after="0" w:line="240" w:lineRule="auto"/>
+        <w:ind w:left="1620"/>
+      </w:pPr>
+      <w:r>
+        <w:tab/>
+        <w:t>Foreach num-tests in set max-tests</w:t>
+      </w:r>
+    </w:p>
+    <w:p>
+      <w:pPr>
+        <w:pStyle w:val="BodyText"/>
+        <w:spacing w:after="0" w:line="240" w:lineRule="auto"/>
+        <w:ind w:left="1620"/>
+      </w:pPr>
+      <w:r>
+        <w:tab/>
+      </w:r>
+      <w:r>
+        <w:tab/>
+        <w:t>Foreach num-sites in set site-count</w:t>
+      </w:r>
+    </w:p>
+    <w:p>
+      <w:pPr>
+        <w:pStyle w:val="BodyText"/>
+        <w:spacing w:after="0" w:line="240" w:lineRule="auto"/>
+        <w:ind w:left="1620"/>
+      </w:pPr>
+      <w:r>
+        <w:tab/>
+      </w:r>
+      <w:r>
+        <w:tab/>
+      </w:r>
+      <w:r>
+        <w:tab/>
+        <w:t>Foreach num-iterations in iterations-count</w:t>
+      </w:r>
+    </w:p>
+    <w:p>
+      <w:pPr>
+        <w:pStyle w:val="BodyText"/>
+        <w:spacing w:after="0" w:line="240" w:lineRule="auto"/>
+        <w:ind w:left="1620"/>
+      </w:pPr>
+      <w:r>
+        <w:tab/>
+      </w:r>
+      <w:r>
+        <w:tab/>
+      </w:r>
+      <w:r>
+        <w:tab/>
+      </w:r>
+      <w:r>
+        <w:tab/>
+        <w:t>Perform operation</w:t>
+      </w:r>
+    </w:p>
+    <w:p>
+      <w:pPr>
+        <w:pStyle w:val="BodyText"/>
+        <w:spacing w:after="0"/>
+        <w:ind w:left="1620"/>
+      </w:pPr>
+      <w:r>
+        <w:tab/>
+      </w:r>
+      <w:r>
+        <w:tab/>
+      </w:r>
+      <w:r>
+        <w:t>set</w:t>
+      </w:r>
+      <w:r>
+        <w:t xml:space="preserve">-count = </w:t>
+      </w:r>
+      <w:r>
+        <w:t>set</w:t>
+      </w:r>
+      <w:r>
+        <w:t>-count + 1</w:t>
+      </w:r>
+    </w:p>
+    <w:p>
+      <w:pPr>
+        <w:pStyle w:val="BodyText"/>
+      </w:pPr>
+      <w:r>
+        <w:t>The naming of a data set is contributed by set-count and num-sites.</w:t>
+      </w:r>
+      <w:r>
+        <w:t xml:space="preserve"> Into the form of “set_&lt;set-count&gt;_sites_&lt;num-sites&gt;.csuf”. For output files it was “set_&lt;set-count&gt;_sites_&lt;num-sites&gt;_iterations_&lt;num-iterations&gt;_result.csv”.</w:t>
+      </w:r>
+      <w:r>
+        <w:t xml:space="preserve"> Each entry has a number of test URI’s associated with it. Each URI is made up by a number of parts, parameters and optionally a catch all.</w:t>
+      </w:r>
+      <w:r>
+        <w:t xml:space="preserve"> The number of iterations used increases the reliability of the results by making it repeat them X number of times.</w:t>
+      </w:r>
+    </w:p>
+    <w:p>
+      <w:pPr>
+        <w:pStyle w:val="BodyText"/>
+      </w:pPr>
+      <w:bookmarkStart w:id="23" w:name="_GoBack"/>
+      <w:bookmarkEnd w:id="23"/>
+      <w:r>
+        <w:t xml:space="preserve">The values chosen were picked to try and get a range that fitted most web servers and web service frameworks use cases, but because of how many web sites that exist today it is impossible to know if it fits correctly to the use case that is 2017. A word dictionary was used to produce unique words per path part, using a random number to pick which one to replace at each node for a tree graph. The tree graph got walked to produce tests and route definitions. Each router implementation was tested during development to determine the correctness of routing. What the router returned as part of the </w:t>
+      </w:r>
       <w:r>
         <w:lastRenderedPageBreak/>
-        <w:t>TODO: loop code for how these are used</w:t>
-      </w:r>
-    </w:p>
-    <w:p>
-      <w:pPr>
-        <w:pStyle w:val="BodyText"/>
-      </w:pPr>
-      <w:r>
-        <w:t xml:space="preserve">The values chosen were picked to try and get a range that fitted most web servers and web service frameworks use cases, but because of how many web sites that exist today it is impossible to know if it fits correctly to the use case that is 2017. A word dictionary was used to produce unique words per path part, using a random number to pick which one to replace at each node for a tree graph. The tree graph got walked to produce tests and route definitions. Each router implementation was tested during development to determine the correctness of routing. What the router returned as part of the benchmarking process was assumed to be correct and no checking went into this. The data that was created came in the form (an except from </w:t>
+        <w:t xml:space="preserve">benchmarking process was assumed to be correct and no checking went into this. The data that was created came in the form (an except from </w:t>
       </w:r>
       <w:r>
         <w:rPr>
@@ -5862,27 +5961,14 @@
       <w:r>
         <w:t xml:space="preserve">Table </w:t>
       </w:r>
-      <w:r>
-        <w:fldChar w:fldCharType="begin"/>
-      </w:r>
-      <w:r>
-        <w:instrText xml:space="preserve"> SEQ Table \* ARABIC </w:instrText>
-      </w:r>
-      <w:r>
-        <w:fldChar w:fldCharType="separate"/>
-      </w:r>
-      <w:r>
-        <w:rPr>
-          <w:noProof/>
-        </w:rPr>
-        <w:t>2</w:t>
-      </w:r>
-      <w:r>
-        <w:rPr>
-          <w:noProof/>
-        </w:rPr>
-        <w:fldChar w:fldCharType="end"/>
-      </w:r>
+      <w:fldSimple w:instr=" SEQ Table \* ARABIC ">
+        <w:r>
+          <w:rPr>
+            <w:noProof/>
+          </w:rPr>
+          <w:t>2</w:t>
+        </w:r>
+      </w:fldSimple>
       <w:r>
         <w:t xml:space="preserve"> Example routes</w:t>
       </w:r>
@@ -6323,27 +6409,27 @@
         <w:pStyle w:val="BodyText"/>
       </w:pPr>
       <w:r>
-        <w:t xml:space="preserve">Three routers were implemented. A tree graph, list (array) and regular expression (regex). The tree graph was based on a rooted child array approach with multitude of specific node pointers per node to support parameters, catch all and other children. The list was an array sorted by the route value it contained. Lastly the regex router was implemented using D’s standard library implementation </w:t>
+        <w:t>Three routers were implemented. A tree graph, list (array) and regular expression (regex). The tree graph was based on a rooted child array approach with multitude of specific node pointers per node to support parameters, catch all and other children. The list was an array sorted by the route value it contained. Lastly the regex router was implemented using D’s standard library implementation (std.regex). This implementation does not perform JIT’ing or any fancy/complex tricks to make it significantly faster making it a good base for how good/bad it can be.</w:t>
+      </w:r>
+    </w:p>
+    <w:p>
+      <w:pPr>
+        <w:pStyle w:val="BodyText"/>
+      </w:pPr>
+      <w:r>
+        <w:t>The list router utilised an array that was formatted based upon hostname, if there was a catch all and the path itself. This was done so that once it started matching and didn’t find any more matchable entries it would stop.</w:t>
+      </w:r>
+    </w:p>
+    <w:p>
+      <w:pPr>
+        <w:pStyle w:val="BodyText"/>
+      </w:pPr>
+      <w:r>
+        <w:t xml:space="preserve">The tree graph used a hierarchical set of nodes with each node have its own children (the path segment) and if it was a variable. Preference was given to non-variables but if one could not be found variable and finally catch all was used for routing. Finally the last router regex was implemented by </w:t>
       </w:r>
       <w:r>
         <w:lastRenderedPageBreak/>
-        <w:t>(std.regex). This implementation does not perform JIT’ing or any fancy/complex tricks to make it significantly faster making it a good base for how good/bad it can be.</w:t>
-      </w:r>
-    </w:p>
-    <w:p>
-      <w:pPr>
-        <w:pStyle w:val="BodyText"/>
-      </w:pPr>
-      <w:r>
-        <w:t>The list router utilised an array that was formatted based upon hostname, if there was a catch all and the path itself. This was done so that once it started matching and didn’t find any more matchable entries it would stop.</w:t>
-      </w:r>
-    </w:p>
-    <w:p>
-      <w:pPr>
-        <w:pStyle w:val="BodyText"/>
-      </w:pPr>
-      <w:r>
-        <w:t>The tree graph used a hierarchical set of nodes with each node have its own children (the path segment) and if it was a variable. Preference was given to non-variables but if one could not be found variable and finally catch all was used for routing. Finally the last router regex was implemented by using D’s std.regex (available in the standard library).</w:t>
+        <w:t>using D’s std.regex (available in the standard library).</w:t>
       </w:r>
       <w:r>
         <w:br/>
@@ -6457,27 +6543,14 @@
       <w:r>
         <w:t xml:space="preserve">Table </w:t>
       </w:r>
-      <w:r>
-        <w:fldChar w:fldCharType="begin"/>
-      </w:r>
-      <w:r>
-        <w:instrText xml:space="preserve"> SEQ Table \* ARABIC </w:instrText>
-      </w:r>
-      <w:r>
-        <w:fldChar w:fldCharType="separate"/>
-      </w:r>
-      <w:r>
-        <w:rPr>
-          <w:noProof/>
-        </w:rPr>
-        <w:t>3</w:t>
-      </w:r>
-      <w:r>
-        <w:rPr>
-          <w:noProof/>
-        </w:rPr>
-        <w:fldChar w:fldCharType="end"/>
-      </w:r>
+      <w:fldSimple w:instr=" SEQ Table \* ARABIC ">
+        <w:r>
+          <w:rPr>
+            <w:noProof/>
+          </w:rPr>
+          <w:t>3</w:t>
+        </w:r>
+      </w:fldSimple>
       <w:r>
         <w:t xml:space="preserve"> Time period R</w:t>
       </w:r>
@@ -7197,27 +7270,14 @@
       <w:r>
         <w:t xml:space="preserve">Figure </w:t>
       </w:r>
-      <w:r>
-        <w:fldChar w:fldCharType="begin"/>
-      </w:r>
-      <w:r>
-        <w:instrText xml:space="preserve"> SEQ Figure \* ARABIC </w:instrText>
-      </w:r>
-      <w:r>
-        <w:fldChar w:fldCharType="separate"/>
-      </w:r>
-      <w:r>
-        <w:rPr>
-          <w:noProof/>
-        </w:rPr>
-        <w:t>4</w:t>
-      </w:r>
-      <w:r>
-        <w:rPr>
-          <w:noProof/>
-        </w:rPr>
-        <w:fldChar w:fldCharType="end"/>
-      </w:r>
+      <w:fldSimple w:instr=" SEQ Figure \* ARABIC ">
+        <w:r>
+          <w:rPr>
+            <w:noProof/>
+          </w:rPr>
+          <w:t>4</w:t>
+        </w:r>
+      </w:fldSimple>
       <w:r>
         <w:t xml:space="preserve"> R</w:t>
       </w:r>
@@ -7314,27 +7374,14 @@
       <w:r>
         <w:t xml:space="preserve">Table </w:t>
       </w:r>
-      <w:r>
-        <w:fldChar w:fldCharType="begin"/>
-      </w:r>
-      <w:r>
-        <w:instrText xml:space="preserve"> SEQ Table \* ARABIC </w:instrText>
-      </w:r>
-      <w:r>
-        <w:fldChar w:fldCharType="separate"/>
-      </w:r>
-      <w:r>
-        <w:rPr>
-          <w:noProof/>
-        </w:rPr>
-        <w:t>4</w:t>
-      </w:r>
-      <w:r>
-        <w:rPr>
-          <w:noProof/>
-        </w:rPr>
-        <w:fldChar w:fldCharType="end"/>
-      </w:r>
+      <w:fldSimple w:instr=" SEQ Table \* ARABIC ">
+        <w:r>
+          <w:rPr>
+            <w:noProof/>
+          </w:rPr>
+          <w:t>4</w:t>
+        </w:r>
+      </w:fldSimple>
       <w:r>
         <w:t xml:space="preserve"> Case study list min-max</w:t>
       </w:r>
@@ -7978,27 +8025,14 @@
       <w:r>
         <w:t xml:space="preserve">Figure </w:t>
       </w:r>
-      <w:r>
-        <w:fldChar w:fldCharType="begin"/>
-      </w:r>
-      <w:r>
-        <w:instrText xml:space="preserve"> SEQ Figure \* ARABIC </w:instrText>
-      </w:r>
-      <w:r>
-        <w:fldChar w:fldCharType="separate"/>
-      </w:r>
-      <w:r>
-        <w:rPr>
-          <w:noProof/>
-        </w:rPr>
-        <w:t>5</w:t>
-      </w:r>
-      <w:r>
-        <w:rPr>
-          <w:noProof/>
-        </w:rPr>
-        <w:fldChar w:fldCharType="end"/>
-      </w:r>
+      <w:fldSimple w:instr=" SEQ Figure \* ARABIC ">
+        <w:r>
+          <w:rPr>
+            <w:noProof/>
+          </w:rPr>
+          <w:t>5</w:t>
+        </w:r>
+      </w:fldSimple>
       <w:r>
         <w:t xml:space="preserve"> list all min-max graphed</w:t>
       </w:r>
@@ -8066,27 +8100,14 @@
       <w:r>
         <w:t xml:space="preserve">Figure </w:t>
       </w:r>
-      <w:r>
-        <w:fldChar w:fldCharType="begin"/>
-      </w:r>
-      <w:r>
-        <w:instrText xml:space="preserve"> SEQ Figure \* ARABIC </w:instrText>
-      </w:r>
-      <w:r>
-        <w:fldChar w:fldCharType="separate"/>
-      </w:r>
-      <w:r>
-        <w:rPr>
-          <w:noProof/>
-        </w:rPr>
-        <w:t>6</w:t>
-      </w:r>
-      <w:r>
-        <w:rPr>
-          <w:noProof/>
-        </w:rPr>
-        <w:fldChar w:fldCharType="end"/>
-      </w:r>
+      <w:fldSimple w:instr=" SEQ Figure \* ARABIC ">
+        <w:r>
+          <w:rPr>
+            <w:noProof/>
+          </w:rPr>
+          <w:t>6</w:t>
+        </w:r>
+      </w:fldSimple>
       <w:r>
         <w:t xml:space="preserve"> list iteration min-max graphed</w:t>
       </w:r>
@@ -8147,27 +8168,14 @@
       <w:r>
         <w:t xml:space="preserve">Table </w:t>
       </w:r>
-      <w:r>
-        <w:fldChar w:fldCharType="begin"/>
-      </w:r>
-      <w:r>
-        <w:instrText xml:space="preserve"> SEQ Table \* ARABIC </w:instrText>
-      </w:r>
-      <w:r>
-        <w:fldChar w:fldCharType="separate"/>
-      </w:r>
-      <w:r>
-        <w:rPr>
-          <w:noProof/>
-        </w:rPr>
-        <w:t>5</w:t>
-      </w:r>
-      <w:r>
-        <w:rPr>
-          <w:noProof/>
-        </w:rPr>
-        <w:fldChar w:fldCharType="end"/>
-      </w:r>
+      <w:fldSimple w:instr=" SEQ Table \* ARABIC ">
+        <w:r>
+          <w:rPr>
+            <w:noProof/>
+          </w:rPr>
+          <w:t>5</w:t>
+        </w:r>
+      </w:fldSimple>
       <w:r>
         <w:t xml:space="preserve"> Case study tree min-max</w:t>
       </w:r>
@@ -9221,27 +9229,14 @@
                             <w:r>
                               <w:t xml:space="preserve">Figure </w:t>
                             </w:r>
-                            <w:r>
-                              <w:fldChar w:fldCharType="begin"/>
-                            </w:r>
-                            <w:r>
-                              <w:instrText xml:space="preserve"> SEQ Figure \* ARABIC </w:instrText>
-                            </w:r>
-                            <w:r>
-                              <w:fldChar w:fldCharType="separate"/>
-                            </w:r>
-                            <w:r>
-                              <w:rPr>
-                                <w:noProof/>
-                              </w:rPr>
-                              <w:t>7</w:t>
-                            </w:r>
-                            <w:r>
-                              <w:rPr>
-                                <w:noProof/>
-                              </w:rPr>
-                              <w:fldChar w:fldCharType="end"/>
-                            </w:r>
+                            <w:fldSimple w:instr=" SEQ Figure \* ARABIC ">
+                              <w:r>
+                                <w:rPr>
+                                  <w:noProof/>
+                                </w:rPr>
+                                <w:t>7</w:t>
+                              </w:r>
+                            </w:fldSimple>
                             <w:r>
                               <w:t xml:space="preserve"> tree iteration min-max graphed</w:t>
                             </w:r>
@@ -9278,27 +9273,14 @@
                       <w:r>
                         <w:t xml:space="preserve">Figure </w:t>
                       </w:r>
-                      <w:r>
-                        <w:fldChar w:fldCharType="begin"/>
-                      </w:r>
-                      <w:r>
-                        <w:instrText xml:space="preserve"> SEQ Figure \* ARABIC </w:instrText>
-                      </w:r>
-                      <w:r>
-                        <w:fldChar w:fldCharType="separate"/>
-                      </w:r>
-                      <w:r>
-                        <w:rPr>
-                          <w:noProof/>
-                        </w:rPr>
-                        <w:t>7</w:t>
-                      </w:r>
-                      <w:r>
-                        <w:rPr>
-                          <w:noProof/>
-                        </w:rPr>
-                        <w:fldChar w:fldCharType="end"/>
-                      </w:r>
+                      <w:fldSimple w:instr=" SEQ Figure \* ARABIC ">
+                        <w:r>
+                          <w:rPr>
+                            <w:noProof/>
+                          </w:rPr>
+                          <w:t>7</w:t>
+                        </w:r>
+                      </w:fldSimple>
                       <w:r>
                         <w:t xml:space="preserve"> tree iteration min-max graphed</w:t>
                       </w:r>
@@ -9436,27 +9418,14 @@
       <w:r>
         <w:t xml:space="preserve">Figure </w:t>
       </w:r>
-      <w:r>
-        <w:fldChar w:fldCharType="begin"/>
-      </w:r>
-      <w:r>
-        <w:instrText xml:space="preserve"> SEQ Figure \* ARABIC </w:instrText>
-      </w:r>
-      <w:r>
-        <w:fldChar w:fldCharType="separate"/>
-      </w:r>
-      <w:r>
-        <w:rPr>
-          <w:noProof/>
-        </w:rPr>
-        <w:t>8</w:t>
-      </w:r>
-      <w:r>
-        <w:rPr>
-          <w:noProof/>
-        </w:rPr>
-        <w:fldChar w:fldCharType="end"/>
-      </w:r>
+      <w:fldSimple w:instr=" SEQ Figure \* ARABIC ">
+        <w:r>
+          <w:rPr>
+            <w:noProof/>
+          </w:rPr>
+          <w:t>8</w:t>
+        </w:r>
+      </w:fldSimple>
       <w:r>
         <w:t xml:space="preserve"> tree all min-max graphed</w:t>
       </w:r>
@@ -9525,27 +9494,14 @@
       <w:r>
         <w:t xml:space="preserve">Figure </w:t>
       </w:r>
-      <w:r>
-        <w:fldChar w:fldCharType="begin"/>
-      </w:r>
-      <w:r>
-        <w:instrText xml:space="preserve"> SEQ Figure \* ARABIC </w:instrText>
-      </w:r>
-      <w:r>
-        <w:fldChar w:fldCharType="separate"/>
-      </w:r>
-      <w:r>
-        <w:rPr>
-          <w:noProof/>
-        </w:rPr>
-        <w:t>9</w:t>
-      </w:r>
-      <w:r>
-        <w:rPr>
-          <w:noProof/>
-        </w:rPr>
-        <w:fldChar w:fldCharType="end"/>
-      </w:r>
+      <w:fldSimple w:instr=" SEQ Figure \* ARABIC ">
+        <w:r>
+          <w:rPr>
+            <w:noProof/>
+          </w:rPr>
+          <w:t>9</w:t>
+        </w:r>
+      </w:fldSimple>
       <w:r>
         <w:t xml:space="preserve"> optimized tree all min-max graphed</w:t>
       </w:r>
@@ -9612,27 +9568,14 @@
       <w:r>
         <w:t xml:space="preserve">Figure </w:t>
       </w:r>
-      <w:r>
-        <w:fldChar w:fldCharType="begin"/>
-      </w:r>
-      <w:r>
-        <w:instrText xml:space="preserve"> SEQ Figure \* ARABIC </w:instrText>
-      </w:r>
-      <w:r>
-        <w:fldChar w:fldCharType="separate"/>
-      </w:r>
-      <w:r>
-        <w:rPr>
-          <w:noProof/>
-        </w:rPr>
-        <w:t>10</w:t>
-      </w:r>
-      <w:r>
-        <w:rPr>
-          <w:noProof/>
-        </w:rPr>
-        <w:fldChar w:fldCharType="end"/>
-      </w:r>
+      <w:fldSimple w:instr=" SEQ Figure \* ARABIC ">
+        <w:r>
+          <w:rPr>
+            <w:noProof/>
+          </w:rPr>
+          <w:t>10</w:t>
+        </w:r>
+      </w:fldSimple>
       <w:r>
         <w:t xml:space="preserve"> optimized tree iteration min-max graphed</w:t>
       </w:r>
@@ -9694,27 +9637,14 @@
       <w:r>
         <w:t xml:space="preserve">Table </w:t>
       </w:r>
-      <w:r>
-        <w:fldChar w:fldCharType="begin"/>
-      </w:r>
-      <w:r>
-        <w:instrText xml:space="preserve"> SEQ Table \* ARABIC </w:instrText>
-      </w:r>
-      <w:r>
-        <w:fldChar w:fldCharType="separate"/>
-      </w:r>
-      <w:r>
-        <w:rPr>
-          <w:noProof/>
-        </w:rPr>
-        <w:t>6</w:t>
-      </w:r>
-      <w:r>
-        <w:rPr>
-          <w:noProof/>
-        </w:rPr>
-        <w:fldChar w:fldCharType="end"/>
-      </w:r>
+      <w:fldSimple w:instr=" SEQ Table \* ARABIC ">
+        <w:r>
+          <w:rPr>
+            <w:noProof/>
+          </w:rPr>
+          <w:t>6</w:t>
+        </w:r>
+      </w:fldSimple>
       <w:r>
         <w:t xml:space="preserve"> Case study regex min max</w:t>
       </w:r>
@@ -10770,27 +10700,14 @@
       <w:r>
         <w:t xml:space="preserve">Figure </w:t>
       </w:r>
-      <w:r>
-        <w:fldChar w:fldCharType="begin"/>
-      </w:r>
-      <w:r>
-        <w:instrText xml:space="preserve"> SEQ Figure \* ARABIC </w:instrText>
-      </w:r>
-      <w:r>
-        <w:fldChar w:fldCharType="separate"/>
-      </w:r>
-      <w:r>
-        <w:rPr>
-          <w:noProof/>
-        </w:rPr>
-        <w:t>11</w:t>
-      </w:r>
-      <w:r>
-        <w:rPr>
-          <w:noProof/>
-        </w:rPr>
-        <w:fldChar w:fldCharType="end"/>
-      </w:r>
+      <w:fldSimple w:instr=" SEQ Figure \* ARABIC ">
+        <w:r>
+          <w:rPr>
+            <w:noProof/>
+          </w:rPr>
+          <w:t>11</w:t>
+        </w:r>
+      </w:fldSimple>
       <w:r>
         <w:t xml:space="preserve"> regex all min-max graphed</w:t>
       </w:r>
@@ -10858,27 +10775,14 @@
       <w:r>
         <w:t xml:space="preserve">Figure </w:t>
       </w:r>
-      <w:r>
-        <w:fldChar w:fldCharType="begin"/>
-      </w:r>
-      <w:r>
-        <w:instrText xml:space="preserve"> SEQ Figure \* ARABIC </w:instrText>
-      </w:r>
-      <w:r>
-        <w:fldChar w:fldCharType="separate"/>
-      </w:r>
-      <w:r>
-        <w:rPr>
-          <w:noProof/>
-        </w:rPr>
-        <w:t>12</w:t>
-      </w:r>
-      <w:r>
-        <w:rPr>
-          <w:noProof/>
-        </w:rPr>
-        <w:fldChar w:fldCharType="end"/>
-      </w:r>
+      <w:fldSimple w:instr=" SEQ Figure \* ARABIC ">
+        <w:r>
+          <w:rPr>
+            <w:noProof/>
+          </w:rPr>
+          <w:t>12</w:t>
+        </w:r>
+      </w:fldSimple>
       <w:r>
         <w:t xml:space="preserve"> regex iteration min-max graphed</w:t>
       </w:r>
@@ -10955,27 +10859,14 @@
       <w:r>
         <w:t xml:space="preserve">Figure </w:t>
       </w:r>
-      <w:r>
-        <w:fldChar w:fldCharType="begin"/>
-      </w:r>
-      <w:r>
-        <w:instrText xml:space="preserve"> SEQ Figure \* ARABIC </w:instrText>
-      </w:r>
-      <w:r>
-        <w:fldChar w:fldCharType="separate"/>
-      </w:r>
-      <w:r>
-        <w:rPr>
-          <w:noProof/>
-        </w:rPr>
-        <w:t>13</w:t>
-      </w:r>
-      <w:r>
-        <w:rPr>
-          <w:noProof/>
-        </w:rPr>
-        <w:fldChar w:fldCharType="end"/>
-      </w:r>
+      <w:fldSimple w:instr=" SEQ Figure \* ARABIC ">
+        <w:r>
+          <w:rPr>
+            <w:noProof/>
+          </w:rPr>
+          <w:t>13</w:t>
+        </w:r>
+      </w:fldSimple>
       <w:r>
         <w:t xml:space="preserve"> optimized regex all min-max graphed</w:t>
       </w:r>
@@ -11043,27 +10934,14 @@
       <w:r>
         <w:t xml:space="preserve">Figure </w:t>
       </w:r>
-      <w:r>
-        <w:fldChar w:fldCharType="begin"/>
-      </w:r>
-      <w:r>
-        <w:instrText xml:space="preserve"> SEQ Figure \* ARABIC </w:instrText>
-      </w:r>
-      <w:r>
-        <w:fldChar w:fldCharType="separate"/>
-      </w:r>
-      <w:r>
-        <w:rPr>
-          <w:noProof/>
-        </w:rPr>
-        <w:t>14</w:t>
-      </w:r>
-      <w:r>
-        <w:rPr>
-          <w:noProof/>
-        </w:rPr>
-        <w:fldChar w:fldCharType="end"/>
-      </w:r>
+      <w:fldSimple w:instr=" SEQ Figure \* ARABIC ">
+        <w:r>
+          <w:rPr>
+            <w:noProof/>
+          </w:rPr>
+          <w:t>14</w:t>
+        </w:r>
+      </w:fldSimple>
       <w:r>
         <w:t xml:space="preserve"> optimized regex iteration min-max graphed</w:t>
       </w:r>
@@ -11153,27 +11031,14 @@
                             <w:r>
                               <w:t xml:space="preserve">Figure </w:t>
                             </w:r>
-                            <w:r>
-                              <w:fldChar w:fldCharType="begin"/>
-                            </w:r>
-                            <w:r>
-                              <w:instrText xml:space="preserve"> SEQ Figure \* ARABIC </w:instrText>
-                            </w:r>
-                            <w:r>
-                              <w:fldChar w:fldCharType="separate"/>
-                            </w:r>
-                            <w:r>
-                              <w:rPr>
-                                <w:noProof/>
-                              </w:rPr>
-                              <w:t>15</w:t>
-                            </w:r>
-                            <w:r>
-                              <w:rPr>
-                                <w:noProof/>
-                              </w:rPr>
-                              <w:fldChar w:fldCharType="end"/>
-                            </w:r>
+                            <w:fldSimple w:instr=" SEQ Figure \* ARABIC ">
+                              <w:r>
+                                <w:rPr>
+                                  <w:noProof/>
+                                </w:rPr>
+                                <w:t>15</w:t>
+                              </w:r>
+                            </w:fldSimple>
                             <w:r>
                               <w:t xml:space="preserve"> average time per router all</w:t>
                             </w:r>
@@ -11210,27 +11075,14 @@
                       <w:r>
                         <w:t xml:space="preserve">Figure </w:t>
                       </w:r>
-                      <w:r>
-                        <w:fldChar w:fldCharType="begin"/>
-                      </w:r>
-                      <w:r>
-                        <w:instrText xml:space="preserve"> SEQ Figure \* ARABIC </w:instrText>
-                      </w:r>
-                      <w:r>
-                        <w:fldChar w:fldCharType="separate"/>
-                      </w:r>
-                      <w:r>
-                        <w:rPr>
-                          <w:noProof/>
-                        </w:rPr>
-                        <w:t>15</w:t>
-                      </w:r>
-                      <w:r>
-                        <w:rPr>
-                          <w:noProof/>
-                        </w:rPr>
-                        <w:fldChar w:fldCharType="end"/>
-                      </w:r>
+                      <w:fldSimple w:instr=" SEQ Figure \* ARABIC ">
+                        <w:r>
+                          <w:rPr>
+                            <w:noProof/>
+                          </w:rPr>
+                          <w:t>15</w:t>
+                        </w:r>
+                      </w:fldSimple>
                       <w:r>
                         <w:t xml:space="preserve"> average time per router all</w:t>
                       </w:r>
@@ -11375,27 +11227,14 @@
       <w:r>
         <w:t xml:space="preserve">Figure </w:t>
       </w:r>
-      <w:r>
-        <w:fldChar w:fldCharType="begin"/>
-      </w:r>
-      <w:r>
-        <w:instrText xml:space="preserve"> SEQ Figure \* ARABIC </w:instrText>
-      </w:r>
-      <w:r>
-        <w:fldChar w:fldCharType="separate"/>
-      </w:r>
-      <w:r>
-        <w:rPr>
-          <w:noProof/>
-        </w:rPr>
-        <w:t>16</w:t>
-      </w:r>
-      <w:r>
-        <w:rPr>
-          <w:noProof/>
-        </w:rPr>
-        <w:fldChar w:fldCharType="end"/>
-      </w:r>
+      <w:fldSimple w:instr=" SEQ Figure \* ARABIC ">
+        <w:r>
+          <w:rPr>
+            <w:noProof/>
+          </w:rPr>
+          <w:t>16</w:t>
+        </w:r>
+      </w:fldSimple>
       <w:r>
         <w:t xml:space="preserve"> average time per router iteration</w:t>
       </w:r>
@@ -11418,27 +11257,14 @@
       <w:r>
         <w:t xml:space="preserve">Table </w:t>
       </w:r>
-      <w:r>
-        <w:fldChar w:fldCharType="begin"/>
-      </w:r>
-      <w:r>
-        <w:instrText xml:space="preserve"> SEQ Table \* ARABIC </w:instrText>
-      </w:r>
-      <w:r>
-        <w:fldChar w:fldCharType="separate"/>
-      </w:r>
-      <w:r>
-        <w:rPr>
-          <w:noProof/>
-        </w:rPr>
-        <w:t>7</w:t>
-      </w:r>
-      <w:r>
-        <w:rPr>
-          <w:noProof/>
-        </w:rPr>
-        <w:fldChar w:fldCharType="end"/>
-      </w:r>
+      <w:fldSimple w:instr=" SEQ Table \* ARABIC ">
+        <w:r>
+          <w:rPr>
+            <w:noProof/>
+          </w:rPr>
+          <w:t>7</w:t>
+        </w:r>
+      </w:fldSimple>
       <w:r>
         <w:t xml:space="preserve"> Case study overview ratio above:below:at</w:t>
       </w:r>
@@ -13208,7 +13034,6 @@
           <w:docPartUnique/>
         </w:docPartObj>
       </w:sdtPr>
-      <w:sdtEndPr/>
       <w:sdtContent>
         <w:bookmarkStart w:id="57" w:name="_Toc485947604" w:displacedByCustomXml="prev"/>
         <w:p>
@@ -13225,7 +13050,6 @@
             <w:id w:val="-573587230"/>
             <w:bibliography/>
           </w:sdtPr>
-          <w:sdtEndPr/>
           <w:sdtContent>
             <w:p>
               <w:r>
@@ -13366,7 +13190,7 @@
         <w:rStyle w:val="PageNumber"/>
         <w:noProof/>
       </w:rPr>
-      <w:t>3</w:t>
+      <w:t>25</w:t>
     </w:r>
     <w:r>
       <w:rPr>
@@ -15433,6 +15257,92 @@
     </w:lvl>
   </w:abstractNum>
   <w:abstractNum w:abstractNumId="23" w15:restartNumberingAfterBreak="0">
+    <w:nsid w:val="2F11526F"/>
+    <w:multiLevelType w:val="hybridMultilevel"/>
+    <w:tmpl w:val="4A8E9182"/>
+    <w:lvl w:ilvl="0" w:tplc="1409000F">
+      <w:start w:val="1"/>
+      <w:numFmt w:val="decimal"/>
+      <w:lvlText w:val="%1."/>
+      <w:lvlJc w:val="left"/>
+      <w:pPr>
+        <w:ind w:left="720" w:hanging="360"/>
+      </w:pPr>
+    </w:lvl>
+    <w:lvl w:ilvl="1" w:tplc="14090019">
+      <w:start w:val="1"/>
+      <w:numFmt w:val="lowerLetter"/>
+      <w:lvlText w:val="%2."/>
+      <w:lvlJc w:val="left"/>
+      <w:pPr>
+        <w:ind w:left="1440" w:hanging="360"/>
+      </w:pPr>
+    </w:lvl>
+    <w:lvl w:ilvl="2" w:tplc="1409001B">
+      <w:start w:val="1"/>
+      <w:numFmt w:val="lowerRoman"/>
+      <w:lvlText w:val="%3."/>
+      <w:lvlJc w:val="right"/>
+      <w:pPr>
+        <w:ind w:left="2160" w:hanging="180"/>
+      </w:pPr>
+    </w:lvl>
+    <w:lvl w:ilvl="3" w:tplc="1409000F" w:tentative="1">
+      <w:start w:val="1"/>
+      <w:numFmt w:val="decimal"/>
+      <w:lvlText w:val="%4."/>
+      <w:lvlJc w:val="left"/>
+      <w:pPr>
+        <w:ind w:left="2880" w:hanging="360"/>
+      </w:pPr>
+    </w:lvl>
+    <w:lvl w:ilvl="4" w:tplc="14090019" w:tentative="1">
+      <w:start w:val="1"/>
+      <w:numFmt w:val="lowerLetter"/>
+      <w:lvlText w:val="%5."/>
+      <w:lvlJc w:val="left"/>
+      <w:pPr>
+        <w:ind w:left="3600" w:hanging="360"/>
+      </w:pPr>
+    </w:lvl>
+    <w:lvl w:ilvl="5" w:tplc="1409001B" w:tentative="1">
+      <w:start w:val="1"/>
+      <w:numFmt w:val="lowerRoman"/>
+      <w:lvlText w:val="%6."/>
+      <w:lvlJc w:val="right"/>
+      <w:pPr>
+        <w:ind w:left="4320" w:hanging="180"/>
+      </w:pPr>
+    </w:lvl>
+    <w:lvl w:ilvl="6" w:tplc="1409000F" w:tentative="1">
+      <w:start w:val="1"/>
+      <w:numFmt w:val="decimal"/>
+      <w:lvlText w:val="%7."/>
+      <w:lvlJc w:val="left"/>
+      <w:pPr>
+        <w:ind w:left="5040" w:hanging="360"/>
+      </w:pPr>
+    </w:lvl>
+    <w:lvl w:ilvl="7" w:tplc="14090019" w:tentative="1">
+      <w:start w:val="1"/>
+      <w:numFmt w:val="lowerLetter"/>
+      <w:lvlText w:val="%8."/>
+      <w:lvlJc w:val="left"/>
+      <w:pPr>
+        <w:ind w:left="5760" w:hanging="360"/>
+      </w:pPr>
+    </w:lvl>
+    <w:lvl w:ilvl="8" w:tplc="1409001B" w:tentative="1">
+      <w:start w:val="1"/>
+      <w:numFmt w:val="lowerRoman"/>
+      <w:lvlText w:val="%9."/>
+      <w:lvlJc w:val="right"/>
+      <w:pPr>
+        <w:ind w:left="6480" w:hanging="180"/>
+      </w:pPr>
+    </w:lvl>
+  </w:abstractNum>
+  <w:abstractNum w:abstractNumId="24" w15:restartNumberingAfterBreak="0">
     <w:nsid w:val="2F2A0EB3"/>
     <w:multiLevelType w:val="multilevel"/>
     <w:tmpl w:val="323203FE"/>
@@ -15574,7 +15484,7 @@
       </w:rPr>
     </w:lvl>
   </w:abstractNum>
-  <w:abstractNum w:abstractNumId="24" w15:restartNumberingAfterBreak="0">
+  <w:abstractNum w:abstractNumId="25" w15:restartNumberingAfterBreak="0">
     <w:nsid w:val="39BE7E43"/>
     <w:multiLevelType w:val="multilevel"/>
     <w:tmpl w:val="EBBAD8E2"/>
@@ -15712,7 +15622,7 @@
       </w:rPr>
     </w:lvl>
   </w:abstractNum>
-  <w:abstractNum w:abstractNumId="25" w15:restartNumberingAfterBreak="0">
+  <w:abstractNum w:abstractNumId="26" w15:restartNumberingAfterBreak="0">
     <w:nsid w:val="3DB22806"/>
     <w:multiLevelType w:val="multilevel"/>
     <w:tmpl w:val="84A2A1AC"/>
@@ -15850,7 +15760,7 @@
       </w:rPr>
     </w:lvl>
   </w:abstractNum>
-  <w:abstractNum w:abstractNumId="26" w15:restartNumberingAfterBreak="0">
+  <w:abstractNum w:abstractNumId="27" w15:restartNumberingAfterBreak="0">
     <w:nsid w:val="411A51F1"/>
     <w:multiLevelType w:val="multilevel"/>
     <w:tmpl w:val="B998788C"/>
@@ -15988,7 +15898,7 @@
       </w:rPr>
     </w:lvl>
   </w:abstractNum>
-  <w:abstractNum w:abstractNumId="27" w15:restartNumberingAfterBreak="0">
+  <w:abstractNum w:abstractNumId="28" w15:restartNumberingAfterBreak="0">
     <w:nsid w:val="48E6567F"/>
     <w:multiLevelType w:val="multilevel"/>
     <w:tmpl w:val="1CDA5516"/>
@@ -16128,7 +16038,7 @@
       </w:rPr>
     </w:lvl>
   </w:abstractNum>
-  <w:abstractNum w:abstractNumId="28" w15:restartNumberingAfterBreak="0">
+  <w:abstractNum w:abstractNumId="29" w15:restartNumberingAfterBreak="0">
     <w:nsid w:val="4DA16CC9"/>
     <w:multiLevelType w:val="multilevel"/>
     <w:tmpl w:val="F244B1A4"/>
@@ -16266,7 +16176,7 @@
       </w:rPr>
     </w:lvl>
   </w:abstractNum>
-  <w:abstractNum w:abstractNumId="29" w15:restartNumberingAfterBreak="0">
+  <w:abstractNum w:abstractNumId="30" w15:restartNumberingAfterBreak="0">
     <w:nsid w:val="53523939"/>
     <w:multiLevelType w:val="hybridMultilevel"/>
     <w:tmpl w:val="DB9C9A2A"/>
@@ -16406,7 +16316,7 @@
       </w:rPr>
     </w:lvl>
   </w:abstractNum>
-  <w:abstractNum w:abstractNumId="30" w15:restartNumberingAfterBreak="0">
+  <w:abstractNum w:abstractNumId="31" w15:restartNumberingAfterBreak="0">
     <w:nsid w:val="54D37944"/>
     <w:multiLevelType w:val="multilevel"/>
     <w:tmpl w:val="9CE8EA7E"/>
@@ -16544,7 +16454,7 @@
       </w:rPr>
     </w:lvl>
   </w:abstractNum>
-  <w:abstractNum w:abstractNumId="31" w15:restartNumberingAfterBreak="0">
+  <w:abstractNum w:abstractNumId="32" w15:restartNumberingAfterBreak="0">
     <w:nsid w:val="5C532A4B"/>
     <w:multiLevelType w:val="hybridMultilevel"/>
     <w:tmpl w:val="6AA8303A"/>
@@ -16657,7 +16567,7 @@
       </w:pPr>
     </w:lvl>
   </w:abstractNum>
-  <w:abstractNum w:abstractNumId="32" w15:restartNumberingAfterBreak="0">
+  <w:abstractNum w:abstractNumId="33" w15:restartNumberingAfterBreak="0">
     <w:nsid w:val="5DE8685D"/>
     <w:multiLevelType w:val="multilevel"/>
     <w:tmpl w:val="84A2A1AC"/>
@@ -16795,7 +16705,7 @@
       </w:rPr>
     </w:lvl>
   </w:abstractNum>
-  <w:abstractNum w:abstractNumId="33" w15:restartNumberingAfterBreak="0">
+  <w:abstractNum w:abstractNumId="34" w15:restartNumberingAfterBreak="0">
     <w:nsid w:val="5FAB762E"/>
     <w:multiLevelType w:val="multilevel"/>
     <w:tmpl w:val="5330CDBE"/>
@@ -16933,7 +16843,7 @@
       </w:rPr>
     </w:lvl>
   </w:abstractNum>
-  <w:abstractNum w:abstractNumId="34" w15:restartNumberingAfterBreak="0">
+  <w:abstractNum w:abstractNumId="35" w15:restartNumberingAfterBreak="0">
     <w:nsid w:val="5FCF61B7"/>
     <w:multiLevelType w:val="multilevel"/>
     <w:tmpl w:val="F7482DBC"/>
@@ -17043,7 +16953,7 @@
       </w:rPr>
     </w:lvl>
   </w:abstractNum>
-  <w:abstractNum w:abstractNumId="35" w15:restartNumberingAfterBreak="0">
+  <w:abstractNum w:abstractNumId="36" w15:restartNumberingAfterBreak="0">
     <w:nsid w:val="69762094"/>
     <w:multiLevelType w:val="multilevel"/>
     <w:tmpl w:val="110EBDFA"/>
@@ -17156,7 +17066,7 @@
       </w:pPr>
     </w:lvl>
   </w:abstractNum>
-  <w:abstractNum w:abstractNumId="36" w15:restartNumberingAfterBreak="0">
+  <w:abstractNum w:abstractNumId="37" w15:restartNumberingAfterBreak="0">
     <w:nsid w:val="6FF144FA"/>
     <w:multiLevelType w:val="multilevel"/>
     <w:tmpl w:val="3348D456"/>
@@ -17294,7 +17204,7 @@
       </w:rPr>
     </w:lvl>
   </w:abstractNum>
-  <w:abstractNum w:abstractNumId="37" w15:restartNumberingAfterBreak="0">
+  <w:abstractNum w:abstractNumId="38" w15:restartNumberingAfterBreak="0">
     <w:nsid w:val="75C00FA1"/>
     <w:multiLevelType w:val="multilevel"/>
     <w:tmpl w:val="65886EF6"/>
@@ -17432,7 +17342,7 @@
       </w:rPr>
     </w:lvl>
   </w:abstractNum>
-  <w:abstractNum w:abstractNumId="38" w15:restartNumberingAfterBreak="0">
+  <w:abstractNum w:abstractNumId="39" w15:restartNumberingAfterBreak="0">
     <w:nsid w:val="784A7A40"/>
     <w:multiLevelType w:val="multilevel"/>
     <w:tmpl w:val="0C09001D"/>
@@ -17545,7 +17455,7 @@
       </w:pPr>
     </w:lvl>
   </w:abstractNum>
-  <w:abstractNum w:abstractNumId="39" w15:restartNumberingAfterBreak="0">
+  <w:abstractNum w:abstractNumId="40" w15:restartNumberingAfterBreak="0">
     <w:nsid w:val="7AF010EC"/>
     <w:multiLevelType w:val="multilevel"/>
     <w:tmpl w:val="00DC3514"/>
@@ -17683,7 +17593,7 @@
       </w:rPr>
     </w:lvl>
   </w:abstractNum>
-  <w:abstractNum w:abstractNumId="40" w15:restartNumberingAfterBreak="0">
+  <w:abstractNum w:abstractNumId="41" w15:restartNumberingAfterBreak="0">
     <w:nsid w:val="7B315556"/>
     <w:multiLevelType w:val="multilevel"/>
     <w:tmpl w:val="4C62B1FA"/>
@@ -17858,13 +17768,13 @@
     <w:abstractNumId w:val="19"/>
   </w:num>
   <w:num w:numId="13">
-    <w:abstractNumId w:val="33"/>
+    <w:abstractNumId w:val="34"/>
   </w:num>
   <w:num w:numId="14">
     <w:abstractNumId w:val="22"/>
   </w:num>
   <w:num w:numId="15">
-    <w:abstractNumId w:val="26"/>
+    <w:abstractNumId w:val="27"/>
   </w:num>
   <w:num w:numId="16">
     <w:abstractNumId w:val="15"/>
@@ -17873,19 +17783,19 @@
     <w:abstractNumId w:val="10"/>
   </w:num>
   <w:num w:numId="18">
-    <w:abstractNumId w:val="40"/>
+    <w:abstractNumId w:val="41"/>
   </w:num>
   <w:num w:numId="19">
     <w:abstractNumId w:val="12"/>
   </w:num>
   <w:num w:numId="20">
-    <w:abstractNumId w:val="31"/>
+    <w:abstractNumId w:val="32"/>
   </w:num>
   <w:num w:numId="21">
-    <w:abstractNumId w:val="29"/>
+    <w:abstractNumId w:val="30"/>
   </w:num>
   <w:num w:numId="22">
-    <w:abstractNumId w:val="39"/>
+    <w:abstractNumId w:val="40"/>
   </w:num>
   <w:num w:numId="23">
     <w:abstractNumId w:val="21"/>
@@ -17900,13 +17810,13 @@
     <w:abstractNumId w:val="18"/>
   </w:num>
   <w:num w:numId="27">
-    <w:abstractNumId w:val="37"/>
+    <w:abstractNumId w:val="38"/>
   </w:num>
   <w:num w:numId="28">
-    <w:abstractNumId w:val="25"/>
+    <w:abstractNumId w:val="26"/>
   </w:num>
   <w:num w:numId="29">
-    <w:abstractNumId w:val="30"/>
+    <w:abstractNumId w:val="31"/>
   </w:num>
   <w:num w:numId="30">
     <w:abstractNumId w:val="14"/>
@@ -17915,19 +17825,19 @@
     <w:abstractNumId w:val="17"/>
   </w:num>
   <w:num w:numId="32">
-    <w:abstractNumId w:val="38"/>
+    <w:abstractNumId w:val="39"/>
   </w:num>
   <w:num w:numId="33">
-    <w:abstractNumId w:val="32"/>
+    <w:abstractNumId w:val="33"/>
   </w:num>
   <w:num w:numId="34">
     <w:abstractNumId w:val="11"/>
   </w:num>
   <w:num w:numId="35">
-    <w:abstractNumId w:val="24"/>
+    <w:abstractNumId w:val="25"/>
   </w:num>
   <w:num w:numId="36">
-    <w:abstractNumId w:val="36"/>
+    <w:abstractNumId w:val="37"/>
   </w:num>
   <w:num w:numId="37">
     <w:abstractNumId w:val="13"/>
@@ -17942,7 +17852,7 @@
     <w:abstractNumId w:val="11"/>
   </w:num>
   <w:num w:numId="41">
-    <w:abstractNumId w:val="28"/>
+    <w:abstractNumId w:val="29"/>
   </w:num>
   <w:num w:numId="42">
     <w:abstractNumId w:val="11"/>
@@ -18104,22 +18014,25 @@
     </w:lvlOverride>
   </w:num>
   <w:num w:numId="43">
-    <w:abstractNumId w:val="35"/>
+    <w:abstractNumId w:val="36"/>
   </w:num>
   <w:num w:numId="44">
-    <w:abstractNumId w:val="34"/>
+    <w:abstractNumId w:val="35"/>
   </w:num>
   <w:num w:numId="45">
     <w:abstractNumId w:val="16"/>
   </w:num>
   <w:num w:numId="46">
-    <w:abstractNumId w:val="23"/>
+    <w:abstractNumId w:val="24"/>
   </w:num>
   <w:num w:numId="47">
     <w:abstractNumId w:val="20"/>
   </w:num>
   <w:num w:numId="48">
-    <w:abstractNumId w:val="27"/>
+    <w:abstractNumId w:val="28"/>
+  </w:num>
+  <w:num w:numId="49">
+    <w:abstractNumId w:val="23"/>
   </w:num>
 </w:numbering>
 </file>
@@ -19624,7 +19537,7 @@
 </file>
 
 <file path=customXml/itemProps1.xml><?xml version="1.0" encoding="utf-8"?>
-<ds:datastoreItem xmlns:ds="http://schemas.openxmlformats.org/officeDocument/2006/customXml" ds:itemID="{AAB3E21C-F61C-466E-8EA6-E1FCEBB4C3E4}">
+<ds:datastoreItem xmlns:ds="http://schemas.openxmlformats.org/officeDocument/2006/customXml" ds:itemID="{CC715D57-7E86-4D6E-AC9C-5A8DCB74D700}">
   <ds:schemaRefs>
     <ds:schemaRef ds:uri="http://schemas.openxmlformats.org/officeDocument/2006/bibliography"/>
   </ds:schemaRefs>

</xml_diff>

<commit_message>
Conclusion rewritten based upon Stuart's feedback.
</commit_message>
<xml_diff>
--- a/draft2.docx
+++ b/draft2.docx
@@ -5932,8 +5932,6 @@
       <w:pPr>
         <w:pStyle w:val="BodyText"/>
       </w:pPr>
-      <w:bookmarkStart w:id="23" w:name="_GoBack"/>
-      <w:bookmarkEnd w:id="23"/>
       <w:r>
         <w:t xml:space="preserve">The values chosen were picked to try and get a range that fitted most web servers and web service frameworks use cases, but because of how many web sites that exist today it is impossible to know if it fits correctly to the use case that is 2017. A word dictionary was used to produce unique words per path part, using a random number to pick which one to replace at each node for a tree graph. The tree graph got walked to produce tests and route definitions. Each router implementation was tested during development to determine the correctness of routing. What the router returned as part of the </w:t>
       </w:r>
@@ -5957,7 +5955,7 @@
         <w:pStyle w:val="Caption"/>
         <w:keepNext/>
       </w:pPr>
-      <w:bookmarkStart w:id="24" w:name="_Toc485947101"/>
+      <w:bookmarkStart w:id="23" w:name="_Toc485947101"/>
       <w:r>
         <w:t xml:space="preserve">Table </w:t>
       </w:r>
@@ -5972,7 +5970,7 @@
       <w:r>
         <w:t xml:space="preserve"> Example routes</w:t>
       </w:r>
-      <w:bookmarkEnd w:id="24"/>
+      <w:bookmarkEnd w:id="23"/>
     </w:p>
     <w:tbl>
       <w:tblPr>
@@ -6398,11 +6396,11 @@
       <w:pPr>
         <w:pStyle w:val="Heading3"/>
       </w:pPr>
-      <w:bookmarkStart w:id="25" w:name="_Toc485947593"/>
+      <w:bookmarkStart w:id="24" w:name="_Toc485947593"/>
       <w:r>
         <w:t>The Routers</w:t>
       </w:r>
-      <w:bookmarkEnd w:id="25"/>
+      <w:bookmarkEnd w:id="24"/>
     </w:p>
     <w:p>
       <w:pPr>
@@ -6461,53 +6459,53 @@
         <w:lastRenderedPageBreak/>
         <w:t xml:space="preserve"> </w:t>
       </w:r>
-      <w:bookmarkStart w:id="26" w:name="_Toc485947594"/>
+      <w:bookmarkStart w:id="25" w:name="_Toc485947594"/>
       <w:r>
         <w:t>Experimental Results and Discussion</w:t>
       </w:r>
+      <w:bookmarkEnd w:id="25"/>
+    </w:p>
+    <w:p>
+      <w:pPr>
+        <w:pStyle w:val="BodyText"/>
+      </w:pPr>
+      <w:r>
+        <w:t>The results were gathered in a continuous time period of over a week. In initial analysis results gathered earlier in the benchmarking process appeared to be most representative of real world usage and have less irregularities visible. This was based upon the time taken for the amount of work done per input set and resulting data. Because of this the assumption that 100-150 results had irregularities and should be considered less viable was taken.</w:t>
+      </w:r>
+    </w:p>
+    <w:p>
+      <w:pPr>
+        <w:pStyle w:val="BodyText"/>
+      </w:pPr>
+      <w:r>
+        <w:t>It was observed during the benchmarking process that every 50 input sets contributed to a significantly longer time to complete, the increase was done slowly in a curve. This increase in time with the added potential of irregularities can be studied by breaking down a routers benchmark results into three groups (chosen for the even group numbers) of 50. Breakdown of the results occurs in … with discussion.</w:t>
+      </w:r>
+    </w:p>
+    <w:p>
+      <w:pPr>
+        <w:pStyle w:val="BodyText"/>
+      </w:pPr>
+      <w:r>
+        <w:t>TODO: reference Time period results heading</w:t>
+      </w:r>
+    </w:p>
+    <w:p>
+      <w:pPr>
+        <w:pStyle w:val="BodyText"/>
+      </w:pPr>
+      <w:r>
+        <w:t>Each router implementation results are studied in separate case studies in an attempt to understand each of there's characteristics.</w:t>
+      </w:r>
+    </w:p>
+    <w:p>
+      <w:pPr>
+        <w:pStyle w:val="Heading2"/>
+      </w:pPr>
+      <w:bookmarkStart w:id="26" w:name="_Toc485947595"/>
+      <w:r>
+        <w:t>Time-period of Results</w:t>
+      </w:r>
       <w:bookmarkEnd w:id="26"/>
-    </w:p>
-    <w:p>
-      <w:pPr>
-        <w:pStyle w:val="BodyText"/>
-      </w:pPr>
-      <w:r>
-        <w:t>The results were gathered in a continuous time period of over a week. In initial analysis results gathered earlier in the benchmarking process appeared to be most representative of real world usage and have less irregularities visible. This was based upon the time taken for the amount of work done per input set and resulting data. Because of this the assumption that 100-150 results had irregularities and should be considered less viable was taken.</w:t>
-      </w:r>
-    </w:p>
-    <w:p>
-      <w:pPr>
-        <w:pStyle w:val="BodyText"/>
-      </w:pPr>
-      <w:r>
-        <w:t>It was observed during the benchmarking process that every 50 input sets contributed to a significantly longer time to complete, the increase was done slowly in a curve. This increase in time with the added potential of irregularities can be studied by breaking down a routers benchmark results into three groups (chosen for the even group numbers) of 50. Breakdown of the results occurs in … with discussion.</w:t>
-      </w:r>
-    </w:p>
-    <w:p>
-      <w:pPr>
-        <w:pStyle w:val="BodyText"/>
-      </w:pPr>
-      <w:r>
-        <w:t>TODO: reference Time period results heading</w:t>
-      </w:r>
-    </w:p>
-    <w:p>
-      <w:pPr>
-        <w:pStyle w:val="BodyText"/>
-      </w:pPr>
-      <w:r>
-        <w:t>Each router implementation results are studied in separate case studies in an attempt to understand each of there's characteristics.</w:t>
-      </w:r>
-    </w:p>
-    <w:p>
-      <w:pPr>
-        <w:pStyle w:val="Heading2"/>
-      </w:pPr>
-      <w:bookmarkStart w:id="27" w:name="_Toc485947595"/>
-      <w:r>
-        <w:t>Time-period of Results</w:t>
-      </w:r>
-      <w:bookmarkEnd w:id="27"/>
     </w:p>
     <w:p>
       <w:pPr>
@@ -6539,7 +6537,7 @@
         <w:pStyle w:val="Caption"/>
         <w:keepNext/>
       </w:pPr>
-      <w:bookmarkStart w:id="28" w:name="_Toc485947102"/>
+      <w:bookmarkStart w:id="27" w:name="_Toc485947102"/>
       <w:r>
         <w:t xml:space="preserve">Table </w:t>
       </w:r>
@@ -6563,7 +6561,7 @@
       <w:r>
         <w:t xml:space="preserve"> values</w:t>
       </w:r>
-      <w:bookmarkEnd w:id="28"/>
+      <w:bookmarkEnd w:id="27"/>
     </w:p>
     <w:tbl>
       <w:tblPr>
@@ -7266,7 +7264,7 @@
       <w:pPr>
         <w:pStyle w:val="Caption"/>
       </w:pPr>
-      <w:bookmarkStart w:id="29" w:name="_Toc485947110"/>
+      <w:bookmarkStart w:id="28" w:name="_Toc485947110"/>
       <w:r>
         <w:t xml:space="preserve">Figure </w:t>
       </w:r>
@@ -7290,25 +7288,25 @@
       <w:r>
         <w:t xml:space="preserve"> for routers over input sets</w:t>
       </w:r>
+      <w:bookmarkEnd w:id="28"/>
+    </w:p>
+    <w:p>
+      <w:pPr>
+        <w:pStyle w:val="BodyText"/>
+      </w:pPr>
+      <w:r>
+        <w:t>The graph shows three very noticeable traits, firstly 0-50 and 50-100 are very close to being similar in value. Second the 100-150 sets of data tend to be significantly higher than the other two sets. Lastly four out of the five router instances have the same curve shape. The router instance with a different one is the optimized regex which shows a much more predictable result. For 50-100 input sets mark, regex implementation (both optimized and unoptimized) was the only one to increase in R squared which would align with it being very consistent but having set min/max consistency.</w:t>
+      </w:r>
+    </w:p>
+    <w:p>
+      <w:pPr>
+        <w:pStyle w:val="Heading2"/>
+      </w:pPr>
+      <w:bookmarkStart w:id="29" w:name="_Toc485947596"/>
+      <w:r>
+        <w:t>Case Studies</w:t>
+      </w:r>
       <w:bookmarkEnd w:id="29"/>
-    </w:p>
-    <w:p>
-      <w:pPr>
-        <w:pStyle w:val="BodyText"/>
-      </w:pPr>
-      <w:r>
-        <w:t>The graph shows three very noticeable traits, firstly 0-50 and 50-100 are very close to being similar in value. Second the 100-150 sets of data tend to be significantly higher than the other two sets. Lastly four out of the five router instances have the same curve shape. The router instance with a different one is the optimized regex which shows a much more predictable result. For 50-100 input sets mark, regex implementation (both optimized and unoptimized) was the only one to increase in R squared which would align with it being very consistent but having set min/max consistency.</w:t>
-      </w:r>
-    </w:p>
-    <w:p>
-      <w:pPr>
-        <w:pStyle w:val="Heading2"/>
-      </w:pPr>
-      <w:bookmarkStart w:id="30" w:name="_Toc485947596"/>
-      <w:r>
-        <w:t>Case Studies</w:t>
-      </w:r>
-      <w:bookmarkEnd w:id="30"/>
     </w:p>
     <w:p>
       <w:pPr>
@@ -7341,12 +7339,12 @@
       <w:pPr>
         <w:pStyle w:val="Heading3"/>
       </w:pPr>
-      <w:bookmarkStart w:id="31" w:name="_Toc485947597"/>
+      <w:bookmarkStart w:id="30" w:name="_Toc485947597"/>
       <w:r>
         <w:lastRenderedPageBreak/>
         <w:t>Case Study: List</w:t>
       </w:r>
-      <w:bookmarkEnd w:id="31"/>
+      <w:bookmarkEnd w:id="30"/>
     </w:p>
     <w:p>
       <w:pPr>
@@ -7370,7 +7368,7 @@
         <w:pStyle w:val="Caption"/>
         <w:keepNext/>
       </w:pPr>
-      <w:bookmarkStart w:id="32" w:name="_Toc485947103"/>
+      <w:bookmarkStart w:id="31" w:name="_Toc485947103"/>
       <w:r>
         <w:t xml:space="preserve">Table </w:t>
       </w:r>
@@ -7385,7 +7383,7 @@
       <w:r>
         <w:t xml:space="preserve"> Case study list min-max</w:t>
       </w:r>
-      <w:bookmarkEnd w:id="32"/>
+      <w:bookmarkEnd w:id="31"/>
     </w:p>
     <w:tbl>
       <w:tblPr>
@@ -8021,7 +8019,7 @@
       <w:pPr>
         <w:pStyle w:val="Caption"/>
       </w:pPr>
-      <w:bookmarkStart w:id="33" w:name="_Toc485947111"/>
+      <w:bookmarkStart w:id="32" w:name="_Toc485947111"/>
       <w:r>
         <w:t xml:space="preserve">Figure </w:t>
       </w:r>
@@ -8036,7 +8034,7 @@
       <w:r>
         <w:t xml:space="preserve"> list all min-max graphed</w:t>
       </w:r>
-      <w:bookmarkEnd w:id="33"/>
+      <w:bookmarkEnd w:id="32"/>
     </w:p>
     <w:p>
       <w:pPr>
@@ -8096,7 +8094,7 @@
       <w:pPr>
         <w:pStyle w:val="Caption"/>
       </w:pPr>
-      <w:bookmarkStart w:id="34" w:name="_Toc485947112"/>
+      <w:bookmarkStart w:id="33" w:name="_Toc485947112"/>
       <w:r>
         <w:t xml:space="preserve">Figure </w:t>
       </w:r>
@@ -8111,7 +8109,7 @@
       <w:r>
         <w:t xml:space="preserve"> list iteration min-max graphed</w:t>
       </w:r>
-      <w:bookmarkEnd w:id="34"/>
+      <w:bookmarkEnd w:id="33"/>
     </w:p>
     <w:p>
       <w:pPr>
@@ -8127,12 +8125,12 @@
       <w:pPr>
         <w:pStyle w:val="Heading3"/>
       </w:pPr>
-      <w:bookmarkStart w:id="35" w:name="_Toc485947598"/>
+      <w:bookmarkStart w:id="34" w:name="_Toc485947598"/>
       <w:r>
         <w:lastRenderedPageBreak/>
         <w:t>Case Study: Tree</w:t>
       </w:r>
-      <w:bookmarkEnd w:id="35"/>
+      <w:bookmarkEnd w:id="34"/>
     </w:p>
     <w:p>
       <w:pPr>
@@ -8164,7 +8162,7 @@
         <w:pStyle w:val="Caption"/>
         <w:keepNext/>
       </w:pPr>
-      <w:bookmarkStart w:id="36" w:name="_Toc485947104"/>
+      <w:bookmarkStart w:id="35" w:name="_Toc485947104"/>
       <w:r>
         <w:t xml:space="preserve">Table </w:t>
       </w:r>
@@ -8179,7 +8177,7 @@
       <w:r>
         <w:t xml:space="preserve"> Case study tree min-max</w:t>
       </w:r>
-      <w:bookmarkEnd w:id="36"/>
+      <w:bookmarkEnd w:id="35"/>
     </w:p>
     <w:tbl>
       <w:tblPr>
@@ -9225,7 +9223,7 @@
                                 <w:szCs w:val="24"/>
                               </w:rPr>
                             </w:pPr>
-                            <w:bookmarkStart w:id="37" w:name="_Toc485947113"/>
+                            <w:bookmarkStart w:id="36" w:name="_Toc485947113"/>
                             <w:r>
                               <w:t xml:space="preserve">Figure </w:t>
                             </w:r>
@@ -9240,7 +9238,7 @@
                             <w:r>
                               <w:t xml:space="preserve"> tree iteration min-max graphed</w:t>
                             </w:r>
-                            <w:bookmarkEnd w:id="37"/>
+                            <w:bookmarkEnd w:id="36"/>
                           </w:p>
                         </w:txbxContent>
                       </wps:txbx>
@@ -9269,7 +9267,7 @@
                           <w:szCs w:val="24"/>
                         </w:rPr>
                       </w:pPr>
-                      <w:bookmarkStart w:id="38" w:name="_Toc485947113"/>
+                      <w:bookmarkStart w:id="37" w:name="_Toc485947113"/>
                       <w:r>
                         <w:t xml:space="preserve">Figure </w:t>
                       </w:r>
@@ -9284,7 +9282,7 @@
                       <w:r>
                         <w:t xml:space="preserve"> tree iteration min-max graphed</w:t>
                       </w:r>
-                      <w:bookmarkEnd w:id="38"/>
+                      <w:bookmarkEnd w:id="37"/>
                     </w:p>
                   </w:txbxContent>
                 </v:textbox>
@@ -9414,7 +9412,7 @@
       <w:pPr>
         <w:pStyle w:val="Caption"/>
       </w:pPr>
-      <w:bookmarkStart w:id="39" w:name="_Toc485947114"/>
+      <w:bookmarkStart w:id="38" w:name="_Toc485947114"/>
       <w:r>
         <w:t xml:space="preserve">Figure </w:t>
       </w:r>
@@ -9429,7 +9427,7 @@
       <w:r>
         <w:t xml:space="preserve"> tree all min-max graphed</w:t>
       </w:r>
-      <w:bookmarkEnd w:id="39"/>
+      <w:bookmarkEnd w:id="38"/>
     </w:p>
     <w:p>
       <w:pPr>
@@ -9490,7 +9488,7 @@
       <w:pPr>
         <w:pStyle w:val="Caption"/>
       </w:pPr>
-      <w:bookmarkStart w:id="40" w:name="_Toc485947115"/>
+      <w:bookmarkStart w:id="39" w:name="_Toc485947115"/>
       <w:r>
         <w:t xml:space="preserve">Figure </w:t>
       </w:r>
@@ -9505,7 +9503,7 @@
       <w:r>
         <w:t xml:space="preserve"> optimized tree all min-max graphed</w:t>
       </w:r>
-      <w:bookmarkEnd w:id="40"/>
+      <w:bookmarkEnd w:id="39"/>
     </w:p>
     <w:p>
       <w:pPr>
@@ -9564,7 +9562,7 @@
       <w:pPr>
         <w:pStyle w:val="Caption"/>
       </w:pPr>
-      <w:bookmarkStart w:id="41" w:name="_Toc485947116"/>
+      <w:bookmarkStart w:id="40" w:name="_Toc485947116"/>
       <w:r>
         <w:t xml:space="preserve">Figure </w:t>
       </w:r>
@@ -9579,7 +9577,7 @@
       <w:r>
         <w:t xml:space="preserve"> optimized tree iteration min-max graphed</w:t>
       </w:r>
-      <w:bookmarkEnd w:id="41"/>
+      <w:bookmarkEnd w:id="40"/>
     </w:p>
     <w:p>
       <w:pPr>
@@ -9595,12 +9593,12 @@
       <w:pPr>
         <w:pStyle w:val="Heading3"/>
       </w:pPr>
-      <w:bookmarkStart w:id="42" w:name="_Toc485947599"/>
+      <w:bookmarkStart w:id="41" w:name="_Toc485947599"/>
       <w:r>
         <w:lastRenderedPageBreak/>
         <w:t>Case Study: Regex</w:t>
       </w:r>
-      <w:bookmarkEnd w:id="42"/>
+      <w:bookmarkEnd w:id="41"/>
     </w:p>
     <w:p>
       <w:pPr>
@@ -9633,7 +9631,7 @@
         <w:pStyle w:val="Caption"/>
         <w:keepNext/>
       </w:pPr>
-      <w:bookmarkStart w:id="43" w:name="_Toc485947105"/>
+      <w:bookmarkStart w:id="42" w:name="_Toc485947105"/>
       <w:r>
         <w:t xml:space="preserve">Table </w:t>
       </w:r>
@@ -9648,7 +9646,7 @@
       <w:r>
         <w:t xml:space="preserve"> Case study regex min max</w:t>
       </w:r>
-      <w:bookmarkEnd w:id="43"/>
+      <w:bookmarkEnd w:id="42"/>
     </w:p>
     <w:tbl>
       <w:tblPr>
@@ -10696,7 +10694,7 @@
       <w:pPr>
         <w:pStyle w:val="Caption"/>
       </w:pPr>
-      <w:bookmarkStart w:id="44" w:name="_Toc485947117"/>
+      <w:bookmarkStart w:id="43" w:name="_Toc485947117"/>
       <w:r>
         <w:t xml:space="preserve">Figure </w:t>
       </w:r>
@@ -10711,7 +10709,7 @@
       <w:r>
         <w:t xml:space="preserve"> regex all min-max graphed</w:t>
       </w:r>
-      <w:bookmarkEnd w:id="44"/>
+      <w:bookmarkEnd w:id="43"/>
     </w:p>
     <w:p>
       <w:pPr>
@@ -10771,7 +10769,7 @@
       <w:pPr>
         <w:pStyle w:val="Caption"/>
       </w:pPr>
-      <w:bookmarkStart w:id="45" w:name="_Toc485947118"/>
+      <w:bookmarkStart w:id="44" w:name="_Toc485947118"/>
       <w:r>
         <w:t xml:space="preserve">Figure </w:t>
       </w:r>
@@ -10786,7 +10784,7 @@
       <w:r>
         <w:t xml:space="preserve"> regex iteration min-max graphed</w:t>
       </w:r>
-      <w:bookmarkEnd w:id="45"/>
+      <w:bookmarkEnd w:id="44"/>
     </w:p>
     <w:p>
       <w:pPr>
@@ -10855,7 +10853,7 @@
       <w:pPr>
         <w:pStyle w:val="Caption"/>
       </w:pPr>
-      <w:bookmarkStart w:id="46" w:name="_Toc485947119"/>
+      <w:bookmarkStart w:id="45" w:name="_Toc485947119"/>
       <w:r>
         <w:t xml:space="preserve">Figure </w:t>
       </w:r>
@@ -10870,7 +10868,7 @@
       <w:r>
         <w:t xml:space="preserve"> optimized regex all min-max graphed</w:t>
       </w:r>
-      <w:bookmarkEnd w:id="46"/>
+      <w:bookmarkEnd w:id="45"/>
     </w:p>
     <w:p>
       <w:pPr>
@@ -10930,7 +10928,7 @@
       <w:pPr>
         <w:pStyle w:val="Caption"/>
       </w:pPr>
-      <w:bookmarkStart w:id="47" w:name="_Toc485947120"/>
+      <w:bookmarkStart w:id="46" w:name="_Toc485947120"/>
       <w:r>
         <w:t xml:space="preserve">Figure </w:t>
       </w:r>
@@ -10945,7 +10943,7 @@
       <w:r>
         <w:t xml:space="preserve"> optimized regex iteration min-max graphed</w:t>
       </w:r>
-      <w:bookmarkEnd w:id="47"/>
+      <w:bookmarkEnd w:id="46"/>
     </w:p>
     <w:p>
       <w:pPr>
@@ -10959,12 +10957,12 @@
       <w:pPr>
         <w:pStyle w:val="Heading2"/>
       </w:pPr>
-      <w:bookmarkStart w:id="48" w:name="_Toc485947600"/>
+      <w:bookmarkStart w:id="47" w:name="_Toc485947600"/>
       <w:r>
         <w:lastRenderedPageBreak/>
         <w:t>Case Study Overview</w:t>
       </w:r>
-      <w:bookmarkEnd w:id="48"/>
+      <w:bookmarkEnd w:id="47"/>
     </w:p>
     <w:p>
       <w:pPr>
@@ -11027,7 +11025,7 @@
                                 <w:szCs w:val="24"/>
                               </w:rPr>
                             </w:pPr>
-                            <w:bookmarkStart w:id="49" w:name="_Toc485947121"/>
+                            <w:bookmarkStart w:id="48" w:name="_Toc485947121"/>
                             <w:r>
                               <w:t xml:space="preserve">Figure </w:t>
                             </w:r>
@@ -11042,7 +11040,7 @@
                             <w:r>
                               <w:t xml:space="preserve"> average time per router all</w:t>
                             </w:r>
-                            <w:bookmarkEnd w:id="49"/>
+                            <w:bookmarkEnd w:id="48"/>
                           </w:p>
                         </w:txbxContent>
                       </wps:txbx>
@@ -11071,7 +11069,7 @@
                           <w:szCs w:val="24"/>
                         </w:rPr>
                       </w:pPr>
-                      <w:bookmarkStart w:id="50" w:name="_Toc485947121"/>
+                      <w:bookmarkStart w:id="49" w:name="_Toc485947121"/>
                       <w:r>
                         <w:t xml:space="preserve">Figure </w:t>
                       </w:r>
@@ -11086,7 +11084,7 @@
                       <w:r>
                         <w:t xml:space="preserve"> average time per router all</w:t>
                       </w:r>
-                      <w:bookmarkEnd w:id="50"/>
+                      <w:bookmarkEnd w:id="49"/>
                     </w:p>
                   </w:txbxContent>
                 </v:textbox>
@@ -11223,7 +11221,7 @@
       <w:pPr>
         <w:pStyle w:val="Caption"/>
       </w:pPr>
-      <w:bookmarkStart w:id="51" w:name="_Toc485947122"/>
+      <w:bookmarkStart w:id="50" w:name="_Toc485947122"/>
       <w:r>
         <w:t xml:space="preserve">Figure </w:t>
       </w:r>
@@ -11238,7 +11236,7 @@
       <w:r>
         <w:t xml:space="preserve"> average time per router iteration</w:t>
       </w:r>
-      <w:bookmarkEnd w:id="51"/>
+      <w:bookmarkEnd w:id="50"/>
     </w:p>
     <w:p>
       <w:pPr>
@@ -11253,7 +11251,7 @@
         <w:pStyle w:val="Caption"/>
         <w:keepNext/>
       </w:pPr>
-      <w:bookmarkStart w:id="52" w:name="_Toc485947106"/>
+      <w:bookmarkStart w:id="51" w:name="_Toc485947106"/>
       <w:r>
         <w:t xml:space="preserve">Table </w:t>
       </w:r>
@@ -11268,7 +11266,7 @@
       <w:r>
         <w:t xml:space="preserve"> Case study overview ratio above:below:at</w:t>
       </w:r>
-      <w:bookmarkEnd w:id="52"/>
+      <w:bookmarkEnd w:id="51"/>
     </w:p>
     <w:tbl>
       <w:tblPr>
@@ -12379,18 +12377,45 @@
         <w:lastRenderedPageBreak/>
         <w:t xml:space="preserve"> </w:t>
       </w:r>
-      <w:bookmarkStart w:id="53" w:name="_Toc485947601"/>
+      <w:bookmarkStart w:id="52" w:name="_Toc485947601"/>
       <w:r>
         <w:t>Conclusion</w:t>
       </w:r>
-      <w:bookmarkEnd w:id="53"/>
+      <w:bookmarkEnd w:id="52"/>
     </w:p>
     <w:p>
       <w:pPr>
         <w:pStyle w:val="BodyText"/>
       </w:pPr>
       <w:r>
-        <w:t>This research attempted to answer the question as to what the performance of various web router algorithms given a set of web request scenarios was. To do this the core algorithms and data structures that were used are: list, tree graph and regular expression. The list is a linear lookup for routes, depending upon the data structure a nonlinear search time and finally regular expression in generating complex matching trees. The list and tree graph were purpose built in both matching and representation, the regular expression engine was preexisting. To accomplish the goal for more information about web routers, three questions were asked:</w:t>
+        <w:t>T</w:t>
+      </w:r>
+      <w:r>
+        <w:t>his research explores</w:t>
+      </w:r>
+      <w:r>
+        <w:t xml:space="preserve"> the question as to </w:t>
+      </w:r>
+      <w:r>
+        <w:t>“what are</w:t>
+      </w:r>
+      <w:r>
+        <w:t xml:space="preserve"> the</w:t>
+      </w:r>
+      <w:r>
+        <w:t xml:space="preserve"> performance</w:t>
+      </w:r>
+      <w:r>
+        <w:t xml:space="preserve"> characteristics of common web router algorithms under a typical web request scenario”</w:t>
+      </w:r>
+      <w:r>
+        <w:t>. T</w:t>
+      </w:r>
+      <w:r>
+        <w:t>hree research questions were established</w:t>
+      </w:r>
+      <w:r>
+        <w:t>:</w:t>
       </w:r>
     </w:p>
     <w:p>
@@ -12437,16 +12462,19 @@
         <w:pStyle w:val="BodyText"/>
       </w:pPr>
       <w:r>
-        <w:t>This work did not attempt to explore the performance around the request/response cycle. T</w:t>
-      </w:r>
-      <w:r>
-        <w:rPr>
-          <w:rFonts w:hint="eastAsia"/>
-        </w:rPr>
-        <w:t>h</w:t>
-      </w:r>
-      <w:r>
-        <w:t>is requires going into protocols, request handling and a lot of unnecessary code (which would exceed the time limits for this project). The second question was attempted to be answered via the literature review, of note is the usage of tree graphs in database. This is where the optimized variant of the tree graph came from.</w:t>
+        <w:t xml:space="preserve">The scope of the work could have included socket handling, threading and other decoding processes used as part of the first sub question. </w:t>
+      </w:r>
+      <w:r>
+        <w:t>This work would have included metrics of the entire operations of a web server</w:t>
+      </w:r>
+      <w:r>
+        <w:t xml:space="preserve"> and so for this work it was not included as it was outside of the scope of the web router</w:t>
+      </w:r>
+      <w:r>
+        <w:t>.</w:t>
+      </w:r>
+      <w:r>
+        <w:t xml:space="preserve"> The first question cannot be answered in this dissertation but may in future work built upon this.</w:t>
       </w:r>
     </w:p>
     <w:p>
@@ -12454,25 +12482,35 @@
         <w:pStyle w:val="BodyText"/>
       </w:pPr>
       <w:r>
-        <w:t>T</w:t>
-      </w:r>
-      <w:r>
-        <w:rPr>
-          <w:rFonts w:hint="eastAsia"/>
-        </w:rPr>
-        <w:t>h</w:t>
-      </w:r>
-      <w:r>
-        <w:t>e last sub question is the one that this work has managed to achiev</w:t>
-      </w:r>
-      <w:r>
-        <w:rPr>
-          <w:rFonts w:hint="eastAsia"/>
-        </w:rPr>
-        <w:t>e</w:t>
-      </w:r>
-      <w:r>
-        <w:t xml:space="preserve"> for the primal router implementation methods. The metrics gathered from the benchmarking of each of the router implementations + list and tree optimized variants, showed that regular expressions was by far the slowest implementation, with list and finally tree graph coming in at the top position. Optimizations that were performed were minor but did result in some inputs with better outcomes.</w:t>
+        <w:t>The second sub question was answered through the literature review, this highlighted that tree graphs and regular expressions are currently used in web router implementations. A list router was implemented for a comparison to what should be the slowest data structure lookup method.</w:t>
+      </w:r>
+    </w:p>
+    <w:p>
+      <w:pPr>
+        <w:pStyle w:val="BodyText"/>
+      </w:pPr>
+      <w:r>
+        <w:t>Each</w:t>
+      </w:r>
+      <w:r>
+        <w:t xml:space="preserve"> o</w:t>
+      </w:r>
+      <w:r>
+        <w:t xml:space="preserve">f the routers results answer the last question, what are the performance metrics for the techniques involved? The tree graph was fastest over all, list was two magnitudes slower than the tree graph and regex engine was three magnitudes slower than tree graph. </w:t>
+      </w:r>
+      <w:r>
+        <w:t>This is based upon the minimums of the means (for all data sets used).</w:t>
+      </w:r>
+      <w:r>
+        <w:t xml:space="preserve"> The optimization versus unoptimized status did not affect the results enough to show in magnitudes</w:t>
+      </w:r>
+      <w:r>
+        <w:t xml:space="preserve"> but may play a role in performance tuning of a web server</w:t>
+      </w:r>
+      <w:bookmarkStart w:id="53" w:name="_GoBack"/>
+      <w:bookmarkEnd w:id="53"/>
+      <w:r>
+        <w:t>.</w:t>
       </w:r>
     </w:p>
     <w:p>
@@ -13190,7 +13228,7 @@
         <w:rStyle w:val="PageNumber"/>
         <w:noProof/>
       </w:rPr>
-      <w:t>25</w:t>
+      <w:t>32</w:t>
     </w:r>
     <w:r>
       <w:rPr>
@@ -19537,7 +19575,7 @@
 </file>
 
 <file path=customXml/itemProps1.xml><?xml version="1.0" encoding="utf-8"?>
-<ds:datastoreItem xmlns:ds="http://schemas.openxmlformats.org/officeDocument/2006/customXml" ds:itemID="{CC715D57-7E86-4D6E-AC9C-5A8DCB74D700}">
+<ds:datastoreItem xmlns:ds="http://schemas.openxmlformats.org/officeDocument/2006/customXml" ds:itemID="{B9898028-FAF3-42E4-B3BA-B0C4B4FBC77A}">
   <ds:schemaRefs>
     <ds:schemaRef ds:uri="http://schemas.openxmlformats.org/officeDocument/2006/bibliography"/>
   </ds:schemaRefs>

</xml_diff>

<commit_message>
Should only need to add references + cleanup now
</commit_message>
<xml_diff>
--- a/draft2.docx
+++ b/draft2.docx
@@ -5956,6 +5956,7 @@
         <w:keepNext/>
       </w:pPr>
       <w:bookmarkStart w:id="23" w:name="_Toc485947101"/>
+      <w:bookmarkStart w:id="24" w:name="_Ref486042749"/>
       <w:r>
         <w:t xml:space="preserve">Table </w:t>
       </w:r>
@@ -5971,6 +5972,7 @@
         <w:t xml:space="preserve"> Example routes</w:t>
       </w:r>
       <w:bookmarkEnd w:id="23"/>
+      <w:bookmarkEnd w:id="24"/>
     </w:p>
     <w:tbl>
       <w:tblPr>
@@ -6357,23 +6359,326 @@
         <w:pStyle w:val="BodyText"/>
       </w:pPr>
       <w:r>
-        <w:t>TODO: what parts of the spec/test is there? E.g. variable</w:t>
-      </w:r>
-    </w:p>
+        <w:t>A route is</w:t>
+      </w:r>
+      <w:r>
+        <w:t xml:space="preserve"> seperated</w:t>
+      </w:r>
+      <w:r>
+        <w:t xml:space="preserve"> into its path parts. The path parts being constant, parameter and catch all.</w:t>
+      </w:r>
+      <w:r>
+        <w:t xml:space="preserve"> To understand this, it is shown for the second example in </w:t>
+      </w:r>
+      <w:r>
+        <w:fldChar w:fldCharType="begin"/>
+      </w:r>
+      <w:r>
+        <w:instrText xml:space="preserve"> REF _Ref486042749 \h </w:instrText>
+      </w:r>
+      <w:r>
+        <w:fldChar w:fldCharType="separate"/>
+      </w:r>
+      <w:r>
+        <w:t xml:space="preserve">Table </w:t>
+      </w:r>
+      <w:r>
+        <w:rPr>
+          <w:noProof/>
+        </w:rPr>
+        <w:t>2</w:t>
+      </w:r>
+      <w:r>
+        <w:t xml:space="preserve"> Example routes</w:t>
+      </w:r>
+      <w:r>
+        <w:fldChar w:fldCharType="end"/>
+      </w:r>
+      <w:r>
+        <w:t xml:space="preserve"> in the </w:t>
+      </w:r>
+      <w:r>
+        <w:fldChar w:fldCharType="begin"/>
+      </w:r>
+      <w:r>
+        <w:instrText xml:space="preserve"> REF _Ref486042798 \h </w:instrText>
+      </w:r>
+      <w:r>
+        <w:fldChar w:fldCharType="separate"/>
+      </w:r>
+      <w:r>
+        <w:t xml:space="preserve">Table </w:t>
+      </w:r>
+      <w:r>
+        <w:rPr>
+          <w:noProof/>
+        </w:rPr>
+        <w:t>3</w:t>
+      </w:r>
+      <w:r>
+        <w:t xml:space="preserve"> Example route explained</w:t>
+      </w:r>
+      <w:r>
+        <w:fldChar w:fldCharType="end"/>
+      </w:r>
+      <w:r>
+        <w:t>.</w:t>
+      </w:r>
+    </w:p>
+    <w:p>
+      <w:pPr>
+        <w:pStyle w:val="Caption"/>
+        <w:keepNext/>
+      </w:pPr>
+      <w:bookmarkStart w:id="25" w:name="_Ref486042798"/>
+      <w:r>
+        <w:t xml:space="preserve">Table </w:t>
+      </w:r>
+      <w:fldSimple w:instr=" SEQ Table \* ARABIC ">
+        <w:r>
+          <w:rPr>
+            <w:noProof/>
+          </w:rPr>
+          <w:t>3</w:t>
+        </w:r>
+      </w:fldSimple>
+      <w:r>
+        <w:t xml:space="preserve"> Example route explained</w:t>
+      </w:r>
+      <w:bookmarkEnd w:id="25"/>
+    </w:p>
+    <w:tbl>
+      <w:tblPr>
+        <w:tblStyle w:val="TableGrid"/>
+        <w:tblW w:w="0" w:type="auto"/>
+        <w:tblLook w:val="04A0" w:firstRow="1" w:lastRow="0" w:firstColumn="1" w:lastColumn="0" w:noHBand="0" w:noVBand="1"/>
+      </w:tblPr>
+      <w:tblGrid>
+        <w:gridCol w:w="2065"/>
+        <w:gridCol w:w="6996"/>
+      </w:tblGrid>
+      <w:tr>
+        <w:tc>
+          <w:tcPr>
+            <w:tcW w:w="2065" w:type="dxa"/>
+          </w:tcPr>
+          <w:p>
+            <w:pPr>
+              <w:pStyle w:val="BodyText"/>
+              <w:rPr>
+                <w:b/>
+              </w:rPr>
+            </w:pPr>
+            <w:r>
+              <w:rPr>
+                <w:b/>
+              </w:rPr>
+              <w:t>Path part</w:t>
+            </w:r>
+          </w:p>
+        </w:tc>
+        <w:tc>
+          <w:tcPr>
+            <w:tcW w:w="6996" w:type="dxa"/>
+          </w:tcPr>
+          <w:p>
+            <w:pPr>
+              <w:pStyle w:val="BodyText"/>
+              <w:rPr>
+                <w:b/>
+              </w:rPr>
+            </w:pPr>
+            <w:r>
+              <w:rPr>
+                <w:b/>
+              </w:rPr>
+              <w:t>What it means</w:t>
+            </w:r>
+          </w:p>
+        </w:tc>
+      </w:tr>
+      <w:tr>
+        <w:tc>
+          <w:tcPr>
+            <w:tcW w:w="2065" w:type="dxa"/>
+          </w:tcPr>
+          <w:p>
+            <w:pPr>
+              <w:pStyle w:val="BodyText"/>
+            </w:pPr>
+            <w:r>
+              <w:t>/witticism</w:t>
+            </w:r>
+          </w:p>
+        </w:tc>
+        <w:tc>
+          <w:tcPr>
+            <w:tcW w:w="6996" w:type="dxa"/>
+          </w:tcPr>
+          <w:p>
+            <w:pPr>
+              <w:pStyle w:val="BodyText"/>
+            </w:pPr>
+            <w:r>
+              <w:t>This is a constant, it only matches “/witticism”.</w:t>
+            </w:r>
+          </w:p>
+        </w:tc>
+      </w:tr>
+      <w:tr>
+        <w:tc>
+          <w:tcPr>
+            <w:tcW w:w="2065" w:type="dxa"/>
+          </w:tcPr>
+          <w:p>
+            <w:pPr>
+              <w:pStyle w:val="BodyText"/>
+            </w:pPr>
+            <w:r>
+              <w:t>/:aerodynamics</w:t>
+            </w:r>
+          </w:p>
+        </w:tc>
+        <w:tc>
+          <w:tcPr>
+            <w:tcW w:w="6996" w:type="dxa"/>
+          </w:tcPr>
+          <w:p>
+            <w:pPr>
+              <w:pStyle w:val="BodyText"/>
+            </w:pPr>
+            <w:r>
+              <w:t>This is a parameter, it can match anything except “/”. You can encode it using base64 encoding but this will not be matched.</w:t>
+            </w:r>
+            <w:r>
+              <w:t xml:space="preserve"> </w:t>
+            </w:r>
+            <w:r>
+              <w:t>As an example it</w:t>
+            </w:r>
+            <w:r>
+              <w:t xml:space="preserve"> can be matched by “/foo” or “/cats”.</w:t>
+            </w:r>
+          </w:p>
+        </w:tc>
+      </w:tr>
+      <w:tr>
+        <w:tc>
+          <w:tcPr>
+            <w:tcW w:w="2065" w:type="dxa"/>
+          </w:tcPr>
+          <w:p>
+            <w:pPr>
+              <w:pStyle w:val="BodyText"/>
+            </w:pPr>
+            <w:r>
+              <w:t>/:greenmail</w:t>
+            </w:r>
+          </w:p>
+        </w:tc>
+        <w:tc>
+          <w:tcPr>
+            <w:tcW w:w="6996" w:type="dxa"/>
+          </w:tcPr>
+          <w:p>
+            <w:pPr>
+              <w:pStyle w:val="BodyText"/>
+            </w:pPr>
+            <w:r>
+              <w:t>Like “/:aerodynamics” this is a parameter.</w:t>
+            </w:r>
+          </w:p>
+        </w:tc>
+      </w:tr>
+      <w:tr>
+        <w:tc>
+          <w:tcPr>
+            <w:tcW w:w="2065" w:type="dxa"/>
+          </w:tcPr>
+          <w:p>
+            <w:pPr>
+              <w:pStyle w:val="BodyText"/>
+            </w:pPr>
+            <w:r>
+              <w:t>/chest</w:t>
+            </w:r>
+          </w:p>
+        </w:tc>
+        <w:tc>
+          <w:tcPr>
+            <w:tcW w:w="6996" w:type="dxa"/>
+          </w:tcPr>
+          <w:p>
+            <w:pPr>
+              <w:pStyle w:val="BodyText"/>
+            </w:pPr>
+            <w:r>
+              <w:t>Another constant just like “/witticism”.</w:t>
+            </w:r>
+          </w:p>
+        </w:tc>
+      </w:tr>
+      <w:tr>
+        <w:tc>
+          <w:tcPr>
+            <w:tcW w:w="2065" w:type="dxa"/>
+          </w:tcPr>
+          <w:p>
+            <w:pPr>
+              <w:pStyle w:val="BodyText"/>
+            </w:pPr>
+            <w:r>
+              <w:t>/*</w:t>
+            </w:r>
+          </w:p>
+        </w:tc>
+        <w:tc>
+          <w:tcPr>
+            <w:tcW w:w="6996" w:type="dxa"/>
+          </w:tcPr>
+          <w:p>
+            <w:pPr>
+              <w:pStyle w:val="BodyText"/>
+            </w:pPr>
+            <w:r>
+              <w:t>This is a cat</w:t>
+            </w:r>
+            <w:r>
+              <w:t xml:space="preserve">ch all, it can accept anything. However if there is a route that is a constant or parameter that would go in this place then those would be preferred instead. </w:t>
+            </w:r>
+            <w:r>
+              <w:t>An example of this can be “/foobar” or “/abc/def”.</w:t>
+            </w:r>
+          </w:p>
+        </w:tc>
+      </w:tr>
+    </w:tbl>
     <w:p>
       <w:pPr>
         <w:pStyle w:val="BodyText"/>
       </w:pPr>
-      <w:r>
-        <w:t>TODO: do one run through with the matching algorithm</w:t>
-      </w:r>
     </w:p>
     <w:p>
       <w:pPr>
         <w:pStyle w:val="BodyText"/>
       </w:pPr>
       <w:r>
-        <w:t>Each entry had the spec, then tests following it, space delineated. In total 287 benchmark input sets were created as part of the generation process. Only 150 of these were run and took over a week to complete. The last of these took over 24hours to run and the following sets would only become longer in time as the complexity could only rise as per the table.</w:t>
+        <w:t>From this the data set were created with e</w:t>
+      </w:r>
+      <w:r>
+        <w:t>ach entry having a</w:t>
+      </w:r>
+      <w:r>
+        <w:t xml:space="preserve"> spec</w:t>
+      </w:r>
+      <w:r>
+        <w:t>ification</w:t>
+      </w:r>
+      <w:r>
+        <w:t>, tests (that may or may not match it)</w:t>
+      </w:r>
+      <w:r>
+        <w:t>. In total 287 benchmark input sets were created as part of the generation process. Only 150 of these were run and took over a week to complete. The last of these took over 24hours to run and the following sets would only become longer in time as the complexity could only rise as per the table.</w:t>
       </w:r>
     </w:p>
     <w:p>
@@ -6381,33 +6686,34 @@
         <w:pStyle w:val="BodyText"/>
       </w:pPr>
       <w:r>
-        <w:t>TODO: more information about example routes</w:t>
-      </w:r>
+        <w:lastRenderedPageBreak/>
+        <w:t>TODO: reference table figure</w:t>
+      </w:r>
+    </w:p>
+    <w:p>
+      <w:pPr>
+        <w:pStyle w:val="Heading3"/>
+      </w:pPr>
+      <w:bookmarkStart w:id="26" w:name="_Toc485947593"/>
+      <w:r>
+        <w:t>The Routers</w:t>
+      </w:r>
+      <w:bookmarkEnd w:id="26"/>
     </w:p>
     <w:p>
       <w:pPr>
         <w:pStyle w:val="BodyText"/>
       </w:pPr>
       <w:r>
-        <w:t>TODO: reference table figure</w:t>
-      </w:r>
-    </w:p>
-    <w:p>
-      <w:pPr>
-        <w:pStyle w:val="Heading3"/>
-      </w:pPr>
-      <w:bookmarkStart w:id="24" w:name="_Toc485947593"/>
-      <w:r>
-        <w:t>The Routers</w:t>
-      </w:r>
-      <w:bookmarkEnd w:id="24"/>
+        <w:t>Three routers were implemented. A tree graph, list (array) and regular expression (regex). The tree graph was based on a rooted child array approach with multitude of specific node pointers per node to support parameters, catch all and other children. The list was an array sorted by the route value it contained. Lastly the regex router was implemented using D’s standard library implementation (std.regex). This implementation does not perform JIT’ing or any fancy/complex tricks to make it significantly faster making it a good base for how good/bad it can be.</w:t>
+      </w:r>
     </w:p>
     <w:p>
       <w:pPr>
         <w:pStyle w:val="BodyText"/>
       </w:pPr>
       <w:r>
-        <w:t>Three routers were implemented. A tree graph, list (array) and regular expression (regex). The tree graph was based on a rooted child array approach with multitude of specific node pointers per node to support parameters, catch all and other children. The list was an array sorted by the route value it contained. Lastly the regex router was implemented using D’s standard library implementation (std.regex). This implementation does not perform JIT’ing or any fancy/complex tricks to make it significantly faster making it a good base for how good/bad it can be.</w:t>
+        <w:t>The list router utilised an array that was formatted based upon hostname, if there was a catch all and the path itself. This was done so that once it started matching and didn’t find any more matchable entries it would stop.</w:t>
       </w:r>
     </w:p>
     <w:p>
@@ -6415,19 +6721,7 @@
         <w:pStyle w:val="BodyText"/>
       </w:pPr>
       <w:r>
-        <w:t>The list router utilised an array that was formatted based upon hostname, if there was a catch all and the path itself. This was done so that once it started matching and didn’t find any more matchable entries it would stop.</w:t>
-      </w:r>
-    </w:p>
-    <w:p>
-      <w:pPr>
-        <w:pStyle w:val="BodyText"/>
-      </w:pPr>
-      <w:r>
-        <w:t xml:space="preserve">The tree graph used a hierarchical set of nodes with each node have its own children (the path segment) and if it was a variable. Preference was given to non-variables but if one could not be found variable and finally catch all was used for routing. Finally the last router regex was implemented by </w:t>
-      </w:r>
-      <w:r>
-        <w:lastRenderedPageBreak/>
-        <w:t>using D’s std.regex (available in the standard library).</w:t>
+        <w:t>The tree graph used a hierarchical set of nodes with each node have its own children (the path segment) and if it was a variable. Preference was given to non-variables but if one could not be found variable and finally catch all was used for routing. Finally the last router regex was implemented by using D’s std.regex (available in the standard library).</w:t>
       </w:r>
       <w:r>
         <w:br/>
@@ -6459,11 +6753,11 @@
         <w:lastRenderedPageBreak/>
         <w:t xml:space="preserve"> </w:t>
       </w:r>
-      <w:bookmarkStart w:id="25" w:name="_Toc485947594"/>
+      <w:bookmarkStart w:id="27" w:name="_Toc485947594"/>
       <w:r>
         <w:t>Experimental Results and Discussion</w:t>
       </w:r>
-      <w:bookmarkEnd w:id="25"/>
+      <w:bookmarkEnd w:id="27"/>
     </w:p>
     <w:p>
       <w:pPr>
@@ -6501,11 +6795,11 @@
       <w:pPr>
         <w:pStyle w:val="Heading2"/>
       </w:pPr>
-      <w:bookmarkStart w:id="26" w:name="_Toc485947595"/>
+      <w:bookmarkStart w:id="28" w:name="_Toc485947595"/>
       <w:r>
         <w:t>Time-period of Results</w:t>
       </w:r>
-      <w:bookmarkEnd w:id="26"/>
+      <w:bookmarkEnd w:id="28"/>
     </w:p>
     <w:p>
       <w:pPr>
@@ -6537,7 +6831,7 @@
         <w:pStyle w:val="Caption"/>
         <w:keepNext/>
       </w:pPr>
-      <w:bookmarkStart w:id="27" w:name="_Toc485947102"/>
+      <w:bookmarkStart w:id="29" w:name="_Toc485947102"/>
       <w:r>
         <w:t xml:space="preserve">Table </w:t>
       </w:r>
@@ -6546,7 +6840,7 @@
           <w:rPr>
             <w:noProof/>
           </w:rPr>
-          <w:t>3</w:t>
+          <w:t>4</w:t>
         </w:r>
       </w:fldSimple>
       <w:r>
@@ -6561,7 +6855,7 @@
       <w:r>
         <w:t xml:space="preserve"> values</w:t>
       </w:r>
-      <w:bookmarkEnd w:id="27"/>
+      <w:bookmarkEnd w:id="29"/>
     </w:p>
     <w:tbl>
       <w:tblPr>
@@ -7216,6 +7510,7 @@
         <w:pStyle w:val="BodyText"/>
         <w:keepNext/>
       </w:pPr>
+      <w:bookmarkStart w:id="30" w:name="_GoBack"/>
       <w:r>
         <w:rPr>
           <w:noProof/>
@@ -7223,7 +7518,7 @@
         <w:lastRenderedPageBreak/>
         <w:drawing>
           <wp:inline distT="0" distB="0" distL="0" distR="0" wp14:anchorId="7BD28A21" wp14:editId="570A1ADC">
-            <wp:extent cx="6061710" cy="3409315"/>
+            <wp:extent cx="5532120" cy="3111455"/>
             <wp:effectExtent l="0" t="0" r="0" b="0"/>
             <wp:docPr id="10" name="Image15"/>
             <wp:cNvGraphicFramePr>
@@ -7247,7 +7542,7 @@
                   <pic:spPr bwMode="auto">
                     <a:xfrm>
                       <a:off x="0" y="0"/>
-                      <a:ext cx="6061710" cy="3409315"/>
+                      <a:ext cx="5532120" cy="3111455"/>
                     </a:xfrm>
                     <a:prstGeom prst="rect">
                       <a:avLst/>
@@ -7259,12 +7554,13 @@
           </wp:inline>
         </w:drawing>
       </w:r>
+      <w:bookmarkEnd w:id="30"/>
     </w:p>
     <w:p>
       <w:pPr>
         <w:pStyle w:val="Caption"/>
       </w:pPr>
-      <w:bookmarkStart w:id="28" w:name="_Toc485947110"/>
+      <w:bookmarkStart w:id="31" w:name="_Toc485947110"/>
       <w:r>
         <w:t xml:space="preserve">Figure </w:t>
       </w:r>
@@ -7288,7 +7584,7 @@
       <w:r>
         <w:t xml:space="preserve"> for routers over input sets</w:t>
       </w:r>
-      <w:bookmarkEnd w:id="28"/>
+      <w:bookmarkEnd w:id="31"/>
     </w:p>
     <w:p>
       <w:pPr>
@@ -7302,11 +7598,11 @@
       <w:pPr>
         <w:pStyle w:val="Heading2"/>
       </w:pPr>
-      <w:bookmarkStart w:id="29" w:name="_Toc485947596"/>
+      <w:bookmarkStart w:id="32" w:name="_Toc485947596"/>
       <w:r>
         <w:t>Case Studies</w:t>
       </w:r>
-      <w:bookmarkEnd w:id="29"/>
+      <w:bookmarkEnd w:id="32"/>
     </w:p>
     <w:p>
       <w:pPr>
@@ -7339,12 +7635,12 @@
       <w:pPr>
         <w:pStyle w:val="Heading3"/>
       </w:pPr>
-      <w:bookmarkStart w:id="30" w:name="_Toc485947597"/>
+      <w:bookmarkStart w:id="33" w:name="_Toc485947597"/>
       <w:r>
         <w:lastRenderedPageBreak/>
         <w:t>Case Study: List</w:t>
       </w:r>
-      <w:bookmarkEnd w:id="30"/>
+      <w:bookmarkEnd w:id="33"/>
     </w:p>
     <w:p>
       <w:pPr>
@@ -7368,7 +7664,7 @@
         <w:pStyle w:val="Caption"/>
         <w:keepNext/>
       </w:pPr>
-      <w:bookmarkStart w:id="31" w:name="_Toc485947103"/>
+      <w:bookmarkStart w:id="34" w:name="_Toc485947103"/>
       <w:r>
         <w:t xml:space="preserve">Table </w:t>
       </w:r>
@@ -7377,13 +7673,13 @@
           <w:rPr>
             <w:noProof/>
           </w:rPr>
-          <w:t>4</w:t>
+          <w:t>5</w:t>
         </w:r>
       </w:fldSimple>
       <w:r>
         <w:t xml:space="preserve"> Case study list min-max</w:t>
       </w:r>
-      <w:bookmarkEnd w:id="31"/>
+      <w:bookmarkEnd w:id="34"/>
     </w:p>
     <w:tbl>
       <w:tblPr>
@@ -8019,7 +8315,7 @@
       <w:pPr>
         <w:pStyle w:val="Caption"/>
       </w:pPr>
-      <w:bookmarkStart w:id="32" w:name="_Toc485947111"/>
+      <w:bookmarkStart w:id="35" w:name="_Toc485947111"/>
       <w:r>
         <w:t xml:space="preserve">Figure </w:t>
       </w:r>
@@ -8034,7 +8330,7 @@
       <w:r>
         <w:t xml:space="preserve"> list all min-max graphed</w:t>
       </w:r>
-      <w:bookmarkEnd w:id="32"/>
+      <w:bookmarkEnd w:id="35"/>
     </w:p>
     <w:p>
       <w:pPr>
@@ -8094,7 +8390,7 @@
       <w:pPr>
         <w:pStyle w:val="Caption"/>
       </w:pPr>
-      <w:bookmarkStart w:id="33" w:name="_Toc485947112"/>
+      <w:bookmarkStart w:id="36" w:name="_Toc485947112"/>
       <w:r>
         <w:t xml:space="preserve">Figure </w:t>
       </w:r>
@@ -8109,7 +8405,7 @@
       <w:r>
         <w:t xml:space="preserve"> list iteration min-max graphed</w:t>
       </w:r>
-      <w:bookmarkEnd w:id="33"/>
+      <w:bookmarkEnd w:id="36"/>
     </w:p>
     <w:p>
       <w:pPr>
@@ -8125,12 +8421,12 @@
       <w:pPr>
         <w:pStyle w:val="Heading3"/>
       </w:pPr>
-      <w:bookmarkStart w:id="34" w:name="_Toc485947598"/>
+      <w:bookmarkStart w:id="37" w:name="_Toc485947598"/>
       <w:r>
         <w:lastRenderedPageBreak/>
         <w:t>Case Study: Tree</w:t>
       </w:r>
-      <w:bookmarkEnd w:id="34"/>
+      <w:bookmarkEnd w:id="37"/>
     </w:p>
     <w:p>
       <w:pPr>
@@ -8162,7 +8458,7 @@
         <w:pStyle w:val="Caption"/>
         <w:keepNext/>
       </w:pPr>
-      <w:bookmarkStart w:id="35" w:name="_Toc485947104"/>
+      <w:bookmarkStart w:id="38" w:name="_Toc485947104"/>
       <w:r>
         <w:t xml:space="preserve">Table </w:t>
       </w:r>
@@ -8171,13 +8467,13 @@
           <w:rPr>
             <w:noProof/>
           </w:rPr>
-          <w:t>5</w:t>
+          <w:t>6</w:t>
         </w:r>
       </w:fldSimple>
       <w:r>
         <w:t xml:space="preserve"> Case study tree min-max</w:t>
       </w:r>
-      <w:bookmarkEnd w:id="35"/>
+      <w:bookmarkEnd w:id="38"/>
     </w:p>
     <w:tbl>
       <w:tblPr>
@@ -9223,7 +9519,7 @@
                                 <w:szCs w:val="24"/>
                               </w:rPr>
                             </w:pPr>
-                            <w:bookmarkStart w:id="36" w:name="_Toc485947113"/>
+                            <w:bookmarkStart w:id="39" w:name="_Toc485947113"/>
                             <w:r>
                               <w:t xml:space="preserve">Figure </w:t>
                             </w:r>
@@ -9238,7 +9534,7 @@
                             <w:r>
                               <w:t xml:space="preserve"> tree iteration min-max graphed</w:t>
                             </w:r>
-                            <w:bookmarkEnd w:id="36"/>
+                            <w:bookmarkEnd w:id="39"/>
                           </w:p>
                         </w:txbxContent>
                       </wps:txbx>
@@ -9267,7 +9563,7 @@
                           <w:szCs w:val="24"/>
                         </w:rPr>
                       </w:pPr>
-                      <w:bookmarkStart w:id="37" w:name="_Toc485947113"/>
+                      <w:bookmarkStart w:id="40" w:name="_Toc485947113"/>
                       <w:r>
                         <w:t xml:space="preserve">Figure </w:t>
                       </w:r>
@@ -9282,7 +9578,7 @@
                       <w:r>
                         <w:t xml:space="preserve"> tree iteration min-max graphed</w:t>
                       </w:r>
-                      <w:bookmarkEnd w:id="37"/>
+                      <w:bookmarkEnd w:id="40"/>
                     </w:p>
                   </w:txbxContent>
                 </v:textbox>
@@ -9412,7 +9708,7 @@
       <w:pPr>
         <w:pStyle w:val="Caption"/>
       </w:pPr>
-      <w:bookmarkStart w:id="38" w:name="_Toc485947114"/>
+      <w:bookmarkStart w:id="41" w:name="_Toc485947114"/>
       <w:r>
         <w:t xml:space="preserve">Figure </w:t>
       </w:r>
@@ -9427,7 +9723,7 @@
       <w:r>
         <w:t xml:space="preserve"> tree all min-max graphed</w:t>
       </w:r>
-      <w:bookmarkEnd w:id="38"/>
+      <w:bookmarkEnd w:id="41"/>
     </w:p>
     <w:p>
       <w:pPr>
@@ -9488,7 +9784,7 @@
       <w:pPr>
         <w:pStyle w:val="Caption"/>
       </w:pPr>
-      <w:bookmarkStart w:id="39" w:name="_Toc485947115"/>
+      <w:bookmarkStart w:id="42" w:name="_Toc485947115"/>
       <w:r>
         <w:t xml:space="preserve">Figure </w:t>
       </w:r>
@@ -9503,7 +9799,7 @@
       <w:r>
         <w:t xml:space="preserve"> optimized tree all min-max graphed</w:t>
       </w:r>
-      <w:bookmarkEnd w:id="39"/>
+      <w:bookmarkEnd w:id="42"/>
     </w:p>
     <w:p>
       <w:pPr>
@@ -9562,7 +9858,7 @@
       <w:pPr>
         <w:pStyle w:val="Caption"/>
       </w:pPr>
-      <w:bookmarkStart w:id="40" w:name="_Toc485947116"/>
+      <w:bookmarkStart w:id="43" w:name="_Toc485947116"/>
       <w:r>
         <w:t xml:space="preserve">Figure </w:t>
       </w:r>
@@ -9577,7 +9873,7 @@
       <w:r>
         <w:t xml:space="preserve"> optimized tree iteration min-max graphed</w:t>
       </w:r>
-      <w:bookmarkEnd w:id="40"/>
+      <w:bookmarkEnd w:id="43"/>
     </w:p>
     <w:p>
       <w:pPr>
@@ -9593,12 +9889,12 @@
       <w:pPr>
         <w:pStyle w:val="Heading3"/>
       </w:pPr>
-      <w:bookmarkStart w:id="41" w:name="_Toc485947599"/>
+      <w:bookmarkStart w:id="44" w:name="_Toc485947599"/>
       <w:r>
         <w:lastRenderedPageBreak/>
         <w:t>Case Study: Regex</w:t>
       </w:r>
-      <w:bookmarkEnd w:id="41"/>
+      <w:bookmarkEnd w:id="44"/>
     </w:p>
     <w:p>
       <w:pPr>
@@ -9631,7 +9927,7 @@
         <w:pStyle w:val="Caption"/>
         <w:keepNext/>
       </w:pPr>
-      <w:bookmarkStart w:id="42" w:name="_Toc485947105"/>
+      <w:bookmarkStart w:id="45" w:name="_Toc485947105"/>
       <w:r>
         <w:t xml:space="preserve">Table </w:t>
       </w:r>
@@ -9640,13 +9936,13 @@
           <w:rPr>
             <w:noProof/>
           </w:rPr>
-          <w:t>6</w:t>
+          <w:t>7</w:t>
         </w:r>
       </w:fldSimple>
       <w:r>
         <w:t xml:space="preserve"> Case study regex min max</w:t>
       </w:r>
-      <w:bookmarkEnd w:id="42"/>
+      <w:bookmarkEnd w:id="45"/>
     </w:p>
     <w:tbl>
       <w:tblPr>
@@ -10694,7 +10990,7 @@
       <w:pPr>
         <w:pStyle w:val="Caption"/>
       </w:pPr>
-      <w:bookmarkStart w:id="43" w:name="_Toc485947117"/>
+      <w:bookmarkStart w:id="46" w:name="_Toc485947117"/>
       <w:r>
         <w:t xml:space="preserve">Figure </w:t>
       </w:r>
@@ -10709,7 +11005,7 @@
       <w:r>
         <w:t xml:space="preserve"> regex all min-max graphed</w:t>
       </w:r>
-      <w:bookmarkEnd w:id="43"/>
+      <w:bookmarkEnd w:id="46"/>
     </w:p>
     <w:p>
       <w:pPr>
@@ -10769,7 +11065,7 @@
       <w:pPr>
         <w:pStyle w:val="Caption"/>
       </w:pPr>
-      <w:bookmarkStart w:id="44" w:name="_Toc485947118"/>
+      <w:bookmarkStart w:id="47" w:name="_Toc485947118"/>
       <w:r>
         <w:t xml:space="preserve">Figure </w:t>
       </w:r>
@@ -10784,7 +11080,7 @@
       <w:r>
         <w:t xml:space="preserve"> regex iteration min-max graphed</w:t>
       </w:r>
-      <w:bookmarkEnd w:id="44"/>
+      <w:bookmarkEnd w:id="47"/>
     </w:p>
     <w:p>
       <w:pPr>
@@ -10853,7 +11149,7 @@
       <w:pPr>
         <w:pStyle w:val="Caption"/>
       </w:pPr>
-      <w:bookmarkStart w:id="45" w:name="_Toc485947119"/>
+      <w:bookmarkStart w:id="48" w:name="_Toc485947119"/>
       <w:r>
         <w:t xml:space="preserve">Figure </w:t>
       </w:r>
@@ -10868,7 +11164,7 @@
       <w:r>
         <w:t xml:space="preserve"> optimized regex all min-max graphed</w:t>
       </w:r>
-      <w:bookmarkEnd w:id="45"/>
+      <w:bookmarkEnd w:id="48"/>
     </w:p>
     <w:p>
       <w:pPr>
@@ -10928,7 +11224,7 @@
       <w:pPr>
         <w:pStyle w:val="Caption"/>
       </w:pPr>
-      <w:bookmarkStart w:id="46" w:name="_Toc485947120"/>
+      <w:bookmarkStart w:id="49" w:name="_Toc485947120"/>
       <w:r>
         <w:t xml:space="preserve">Figure </w:t>
       </w:r>
@@ -10943,7 +11239,7 @@
       <w:r>
         <w:t xml:space="preserve"> optimized regex iteration min-max graphed</w:t>
       </w:r>
-      <w:bookmarkEnd w:id="46"/>
+      <w:bookmarkEnd w:id="49"/>
     </w:p>
     <w:p>
       <w:pPr>
@@ -10957,12 +11253,12 @@
       <w:pPr>
         <w:pStyle w:val="Heading2"/>
       </w:pPr>
-      <w:bookmarkStart w:id="47" w:name="_Toc485947600"/>
+      <w:bookmarkStart w:id="50" w:name="_Toc485947600"/>
       <w:r>
         <w:lastRenderedPageBreak/>
         <w:t>Case Study Overview</w:t>
       </w:r>
-      <w:bookmarkEnd w:id="47"/>
+      <w:bookmarkEnd w:id="50"/>
     </w:p>
     <w:p>
       <w:pPr>
@@ -11025,7 +11321,7 @@
                                 <w:szCs w:val="24"/>
                               </w:rPr>
                             </w:pPr>
-                            <w:bookmarkStart w:id="48" w:name="_Toc485947121"/>
+                            <w:bookmarkStart w:id="51" w:name="_Toc485947121"/>
                             <w:r>
                               <w:t xml:space="preserve">Figure </w:t>
                             </w:r>
@@ -11040,7 +11336,7 @@
                             <w:r>
                               <w:t xml:space="preserve"> average time per router all</w:t>
                             </w:r>
-                            <w:bookmarkEnd w:id="48"/>
+                            <w:bookmarkEnd w:id="51"/>
                           </w:p>
                         </w:txbxContent>
                       </wps:txbx>
@@ -11069,7 +11365,7 @@
                           <w:szCs w:val="24"/>
                         </w:rPr>
                       </w:pPr>
-                      <w:bookmarkStart w:id="49" w:name="_Toc485947121"/>
+                      <w:bookmarkStart w:id="52" w:name="_Toc485947121"/>
                       <w:r>
                         <w:t xml:space="preserve">Figure </w:t>
                       </w:r>
@@ -11084,7 +11380,7 @@
                       <w:r>
                         <w:t xml:space="preserve"> average time per router all</w:t>
                       </w:r>
-                      <w:bookmarkEnd w:id="49"/>
+                      <w:bookmarkEnd w:id="52"/>
                     </w:p>
                   </w:txbxContent>
                 </v:textbox>
@@ -11221,7 +11517,7 @@
       <w:pPr>
         <w:pStyle w:val="Caption"/>
       </w:pPr>
-      <w:bookmarkStart w:id="50" w:name="_Toc485947122"/>
+      <w:bookmarkStart w:id="53" w:name="_Toc485947122"/>
       <w:r>
         <w:t xml:space="preserve">Figure </w:t>
       </w:r>
@@ -11236,7 +11532,7 @@
       <w:r>
         <w:t xml:space="preserve"> average time per router iteration</w:t>
       </w:r>
-      <w:bookmarkEnd w:id="50"/>
+      <w:bookmarkEnd w:id="53"/>
     </w:p>
     <w:p>
       <w:pPr>
@@ -11251,7 +11547,7 @@
         <w:pStyle w:val="Caption"/>
         <w:keepNext/>
       </w:pPr>
-      <w:bookmarkStart w:id="51" w:name="_Toc485947106"/>
+      <w:bookmarkStart w:id="54" w:name="_Toc485947106"/>
       <w:r>
         <w:t xml:space="preserve">Table </w:t>
       </w:r>
@@ -11260,13 +11556,13 @@
           <w:rPr>
             <w:noProof/>
           </w:rPr>
-          <w:t>7</w:t>
+          <w:t>8</w:t>
         </w:r>
       </w:fldSimple>
       <w:r>
         <w:t xml:space="preserve"> Case study overview ratio above:below:at</w:t>
       </w:r>
-      <w:bookmarkEnd w:id="51"/>
+      <w:bookmarkEnd w:id="54"/>
     </w:p>
     <w:tbl>
       <w:tblPr>
@@ -12377,11 +12673,11 @@
         <w:lastRenderedPageBreak/>
         <w:t xml:space="preserve"> </w:t>
       </w:r>
-      <w:bookmarkStart w:id="52" w:name="_Toc485947601"/>
+      <w:bookmarkStart w:id="55" w:name="_Toc485947601"/>
       <w:r>
         <w:t>Conclusion</w:t>
       </w:r>
-      <w:bookmarkEnd w:id="52"/>
+      <w:bookmarkEnd w:id="55"/>
     </w:p>
     <w:p>
       <w:pPr>
@@ -12507,8 +12803,6 @@
       <w:r>
         <w:t xml:space="preserve"> but may play a role in performance tuning of a web server</w:t>
       </w:r>
-      <w:bookmarkStart w:id="53" w:name="_GoBack"/>
-      <w:bookmarkEnd w:id="53"/>
       <w:r>
         <w:t>.</w:t>
       </w:r>
@@ -12534,17 +12828,17 @@
       <w:pPr>
         <w:pStyle w:val="Heading1"/>
       </w:pPr>
-      <w:bookmarkStart w:id="54" w:name="_Toc485636975"/>
+      <w:bookmarkStart w:id="56" w:name="_Toc485636975"/>
       <w:r>
         <w:lastRenderedPageBreak/>
         <w:t xml:space="preserve"> </w:t>
       </w:r>
-      <w:bookmarkStart w:id="55" w:name="_Toc485947602"/>
+      <w:bookmarkStart w:id="57" w:name="_Toc485947602"/>
       <w:r>
         <w:t>Recommendations for Future Work</w:t>
       </w:r>
-      <w:bookmarkEnd w:id="54"/>
-      <w:bookmarkEnd w:id="55"/>
+      <w:bookmarkEnd w:id="56"/>
+      <w:bookmarkEnd w:id="57"/>
     </w:p>
     <w:p>
       <w:pPr>
@@ -12643,7 +12937,7 @@
         <w:lastRenderedPageBreak/>
         <w:t xml:space="preserve"> </w:t>
       </w:r>
-      <w:bookmarkStart w:id="56" w:name="_Toc485947603"/>
+      <w:bookmarkStart w:id="58" w:name="_Toc485947603"/>
       <w:r>
         <w:t>Appendix</w:t>
       </w:r>
@@ -12653,7 +12947,7 @@
       <w:r>
         <w:t>set_10_sites_5.csuf</w:t>
       </w:r>
-      <w:bookmarkEnd w:id="56"/>
+      <w:bookmarkEnd w:id="58"/>
     </w:p>
     <w:p>
       <w:pPr>
@@ -13073,7 +13367,7 @@
         </w:docPartObj>
       </w:sdtPr>
       <w:sdtContent>
-        <w:bookmarkStart w:id="57" w:name="_Toc485947604" w:displacedByCustomXml="prev"/>
+        <w:bookmarkStart w:id="59" w:name="_Toc485947604" w:displacedByCustomXml="prev"/>
         <w:p>
           <w:pPr>
             <w:pStyle w:val="Heading1"/>
@@ -13081,7 +13375,7 @@
           <w:r>
             <w:t xml:space="preserve"> References</w:t>
           </w:r>
-          <w:bookmarkEnd w:id="57"/>
+          <w:bookmarkEnd w:id="59"/>
         </w:p>
         <w:sdt>
           <w:sdtPr>
@@ -13228,7 +13522,7 @@
         <w:rStyle w:val="PageNumber"/>
         <w:noProof/>
       </w:rPr>
-      <w:t>32</w:t>
+      <w:t>33</w:t>
     </w:r>
     <w:r>
       <w:rPr>
@@ -19575,7 +19869,7 @@
 </file>
 
 <file path=customXml/itemProps1.xml><?xml version="1.0" encoding="utf-8"?>
-<ds:datastoreItem xmlns:ds="http://schemas.openxmlformats.org/officeDocument/2006/customXml" ds:itemID="{B9898028-FAF3-42E4-B3BA-B0C4B4FBC77A}">
+<ds:datastoreItem xmlns:ds="http://schemas.openxmlformats.org/officeDocument/2006/customXml" ds:itemID="{ADD628C7-BADB-4D66-806E-97DC31C69770}">
   <ds:schemaRefs>
     <ds:schemaRef ds:uri="http://schemas.openxmlformats.org/officeDocument/2006/bibliography"/>
   </ds:schemaRefs>

</xml_diff>

<commit_message>
All TODO's gone, but really referencing needs more work
</commit_message>
<xml_diff>
--- a/draft2.docx
+++ b/draft2.docx
@@ -754,8 +754,6 @@
         <w:fldChar w:fldCharType="separate"/>
       </w:r>
     </w:p>
-    <w:bookmarkStart w:id="5" w:name="_GoBack"/>
-    <w:bookmarkEnd w:id="5"/>
     <w:p>
       <w:pPr>
         <w:pStyle w:val="TOC9"/>
@@ -766,91 +764,55 @@
           <w:lang w:eastAsia="ja-JP"/>
         </w:rPr>
       </w:pPr>
-      <w:r>
-        <w:rPr>
-          <w:rStyle w:val="Hyperlink"/>
-        </w:rPr>
-        <w:fldChar w:fldCharType="begin"/>
-      </w:r>
-      <w:r>
-        <w:rPr>
-          <w:rStyle w:val="Hyperlink"/>
-        </w:rPr>
-        <w:instrText xml:space="preserve"> </w:instrText>
-      </w:r>
-      <w:r>
-        <w:instrText>HYPERLINK \l "_Toc486116956"</w:instrText>
-      </w:r>
-      <w:r>
-        <w:rPr>
-          <w:rStyle w:val="Hyperlink"/>
-        </w:rPr>
-        <w:instrText xml:space="preserve"> </w:instrText>
-      </w:r>
-      <w:r>
-        <w:rPr>
-          <w:rStyle w:val="Hyperlink"/>
-        </w:rPr>
-      </w:r>
-      <w:r>
-        <w:rPr>
-          <w:rStyle w:val="Hyperlink"/>
-        </w:rPr>
-        <w:fldChar w:fldCharType="separate"/>
-      </w:r>
-      <w:r>
-        <w:rPr>
-          <w:rStyle w:val="Hyperlink"/>
-        </w:rPr>
-        <w:t>Abstract</w:t>
-      </w:r>
-      <w:r>
-        <w:rPr>
-          <w:webHidden/>
-        </w:rPr>
-        <w:tab/>
-      </w:r>
-      <w:r>
-        <w:rPr>
-          <w:webHidden/>
-        </w:rPr>
-        <w:fldChar w:fldCharType="begin"/>
-      </w:r>
-      <w:r>
-        <w:rPr>
-          <w:webHidden/>
-        </w:rPr>
-        <w:instrText xml:space="preserve"> PAGEREF _Toc486116956 \h </w:instrText>
-      </w:r>
-      <w:r>
-        <w:rPr>
-          <w:webHidden/>
-        </w:rPr>
-      </w:r>
-      <w:r>
-        <w:rPr>
-          <w:webHidden/>
-        </w:rPr>
-        <w:fldChar w:fldCharType="separate"/>
-      </w:r>
-      <w:r>
-        <w:rPr>
-          <w:webHidden/>
-        </w:rPr>
-        <w:t>1</w:t>
-      </w:r>
-      <w:r>
-        <w:rPr>
-          <w:webHidden/>
-        </w:rPr>
-        <w:fldChar w:fldCharType="end"/>
-      </w:r>
-      <w:r>
-        <w:rPr>
-          <w:rStyle w:val="Hyperlink"/>
-        </w:rPr>
-        <w:fldChar w:fldCharType="end"/>
-      </w:r>
+      <w:hyperlink w:anchor="_Toc486116956" w:history="1">
+        <w:r>
+          <w:rPr>
+            <w:rStyle w:val="Hyperlink"/>
+          </w:rPr>
+          <w:t>Abstract</w:t>
+        </w:r>
+        <w:r>
+          <w:rPr>
+            <w:webHidden/>
+          </w:rPr>
+          <w:tab/>
+        </w:r>
+        <w:r>
+          <w:rPr>
+            <w:webHidden/>
+          </w:rPr>
+          <w:fldChar w:fldCharType="begin"/>
+        </w:r>
+        <w:r>
+          <w:rPr>
+            <w:webHidden/>
+          </w:rPr>
+          <w:instrText xml:space="preserve"> PAGEREF _Toc486116956 \h </w:instrText>
+        </w:r>
+        <w:r>
+          <w:rPr>
+            <w:webHidden/>
+          </w:rPr>
+        </w:r>
+        <w:r>
+          <w:rPr>
+            <w:webHidden/>
+          </w:rPr>
+          <w:fldChar w:fldCharType="separate"/>
+        </w:r>
+        <w:r>
+          <w:rPr>
+            <w:webHidden/>
+          </w:rPr>
+          <w:t>1</w:t>
+        </w:r>
+        <w:r>
+          <w:rPr>
+            <w:webHidden/>
+          </w:rPr>
+          <w:fldChar w:fldCharType="end"/>
+        </w:r>
+      </w:hyperlink>
     </w:p>
     <w:p>
       <w:pPr>
@@ -2604,12 +2566,12 @@
       <w:r>
         <w:br w:type="page"/>
       </w:r>
-      <w:bookmarkStart w:id="6" w:name="_Toc486116959"/>
+      <w:bookmarkStart w:id="5" w:name="_Toc486116959"/>
       <w:r>
         <w:lastRenderedPageBreak/>
         <w:t>List of Tables</w:t>
       </w:r>
-      <w:bookmarkEnd w:id="6"/>
+      <w:bookmarkEnd w:id="5"/>
     </w:p>
     <w:p>
       <w:pPr>
@@ -2629,7 +2591,7 @@
       <w:r>
         <w:fldChar w:fldCharType="separate"/>
       </w:r>
-      <w:hyperlink w:anchor="_Toc486116948" w:history="1">
+      <w:hyperlink w:anchor="_Toc486197718" w:history="1">
         <w:r>
           <w:rPr>
             <w:rStyle w:val="Hyperlink"/>
@@ -2652,7 +2614,7 @@
           <w:rPr>
             <w:webHidden/>
           </w:rPr>
-          <w:instrText xml:space="preserve"> PAGEREF _Toc486116948 \h </w:instrText>
+          <w:instrText xml:space="preserve"> PAGEREF _Toc486197718 \h </w:instrText>
         </w:r>
         <w:r>
           <w:rPr>
@@ -2688,7 +2650,7 @@
           <w:lang w:eastAsia="ja-JP"/>
         </w:rPr>
       </w:pPr>
-      <w:hyperlink w:anchor="_Toc486116949" w:history="1">
+      <w:hyperlink w:anchor="_Toc486197719" w:history="1">
         <w:r>
           <w:rPr>
             <w:rStyle w:val="Hyperlink"/>
@@ -2711,7 +2673,7 @@
           <w:rPr>
             <w:webHidden/>
           </w:rPr>
-          <w:instrText xml:space="preserve"> PAGEREF _Toc486116949 \h </w:instrText>
+          <w:instrText xml:space="preserve"> PAGEREF _Toc486197719 \h </w:instrText>
         </w:r>
         <w:r>
           <w:rPr>
@@ -2747,7 +2709,7 @@
           <w:lang w:eastAsia="ja-JP"/>
         </w:rPr>
       </w:pPr>
-      <w:hyperlink w:anchor="_Toc486116950" w:history="1">
+      <w:hyperlink w:anchor="_Toc486197720" w:history="1">
         <w:r>
           <w:rPr>
             <w:rStyle w:val="Hyperlink"/>
@@ -2770,7 +2732,7 @@
           <w:rPr>
             <w:webHidden/>
           </w:rPr>
-          <w:instrText xml:space="preserve"> PAGEREF _Toc486116950 \h </w:instrText>
+          <w:instrText xml:space="preserve"> PAGEREF _Toc486197720 \h </w:instrText>
         </w:r>
         <w:r>
           <w:rPr>
@@ -2806,7 +2768,7 @@
           <w:lang w:eastAsia="ja-JP"/>
         </w:rPr>
       </w:pPr>
-      <w:hyperlink w:anchor="_Toc486116951" w:history="1">
+      <w:hyperlink w:anchor="_Toc486197721" w:history="1">
         <w:r>
           <w:rPr>
             <w:rStyle w:val="Hyperlink"/>
@@ -2842,7 +2804,7 @@
           <w:rPr>
             <w:webHidden/>
           </w:rPr>
-          <w:instrText xml:space="preserve"> PAGEREF _Toc486116951 \h </w:instrText>
+          <w:instrText xml:space="preserve"> PAGEREF _Toc486197721 \h </w:instrText>
         </w:r>
         <w:r>
           <w:rPr>
@@ -2878,7 +2840,7 @@
           <w:lang w:eastAsia="ja-JP"/>
         </w:rPr>
       </w:pPr>
-      <w:hyperlink w:anchor="_Toc486116952" w:history="1">
+      <w:hyperlink w:anchor="_Toc486197722" w:history="1">
         <w:r>
           <w:rPr>
             <w:rStyle w:val="Hyperlink"/>
@@ -2901,7 +2863,7 @@
           <w:rPr>
             <w:webHidden/>
           </w:rPr>
-          <w:instrText xml:space="preserve"> PAGEREF _Toc486116952 \h </w:instrText>
+          <w:instrText xml:space="preserve"> PAGEREF _Toc486197722 \h </w:instrText>
         </w:r>
         <w:r>
           <w:rPr>
@@ -2937,7 +2899,7 @@
           <w:lang w:eastAsia="ja-JP"/>
         </w:rPr>
       </w:pPr>
-      <w:hyperlink w:anchor="_Toc486116953" w:history="1">
+      <w:hyperlink w:anchor="_Toc486197723" w:history="1">
         <w:r>
           <w:rPr>
             <w:rStyle w:val="Hyperlink"/>
@@ -2960,7 +2922,7 @@
           <w:rPr>
             <w:webHidden/>
           </w:rPr>
-          <w:instrText xml:space="preserve"> PAGEREF _Toc486116953 \h </w:instrText>
+          <w:instrText xml:space="preserve"> PAGEREF _Toc486197723 \h </w:instrText>
         </w:r>
         <w:r>
           <w:rPr>
@@ -2996,7 +2958,7 @@
           <w:lang w:eastAsia="ja-JP"/>
         </w:rPr>
       </w:pPr>
-      <w:hyperlink w:anchor="_Toc486116954" w:history="1">
+      <w:hyperlink w:anchor="_Toc486197724" w:history="1">
         <w:r>
           <w:rPr>
             <w:rStyle w:val="Hyperlink"/>
@@ -3019,7 +2981,7 @@
           <w:rPr>
             <w:webHidden/>
           </w:rPr>
-          <w:instrText xml:space="preserve"> PAGEREF _Toc486116954 \h </w:instrText>
+          <w:instrText xml:space="preserve"> PAGEREF _Toc486197724 \h </w:instrText>
         </w:r>
         <w:r>
           <w:rPr>
@@ -3055,7 +3017,7 @@
           <w:lang w:eastAsia="ja-JP"/>
         </w:rPr>
       </w:pPr>
-      <w:hyperlink w:anchor="_Toc486116955" w:history="1">
+      <w:hyperlink w:anchor="_Toc486197725" w:history="1">
         <w:r>
           <w:rPr>
             <w:rStyle w:val="Hyperlink"/>
@@ -3078,7 +3040,7 @@
           <w:rPr>
             <w:webHidden/>
           </w:rPr>
-          <w:instrText xml:space="preserve"> PAGEREF _Toc486116955 \h </w:instrText>
+          <w:instrText xml:space="preserve"> PAGEREF _Toc486197725 \h </w:instrText>
         </w:r>
         <w:r>
           <w:rPr>
@@ -3095,7 +3057,7 @@
           <w:rPr>
             <w:webHidden/>
           </w:rPr>
-          <w:t>29</w:t>
+          <w:t>30</w:t>
         </w:r>
         <w:r>
           <w:rPr>
@@ -3128,12 +3090,12 @@
       <w:r>
         <w:br w:type="page"/>
       </w:r>
-      <w:bookmarkStart w:id="7" w:name="_Toc486116960"/>
+      <w:bookmarkStart w:id="6" w:name="_Toc486116960"/>
       <w:r>
         <w:lastRenderedPageBreak/>
         <w:t>List of Figures</w:t>
       </w:r>
-      <w:bookmarkEnd w:id="7"/>
+      <w:bookmarkEnd w:id="6"/>
     </w:p>
     <w:p>
       <w:pPr>
@@ -3153,7 +3115,7 @@
       <w:r>
         <w:fldChar w:fldCharType="separate"/>
       </w:r>
-      <w:hyperlink w:anchor="_Toc486116932" w:history="1">
+      <w:hyperlink w:anchor="_Toc486197728" w:history="1">
         <w:r>
           <w:rPr>
             <w:rStyle w:val="Hyperlink"/>
@@ -3176,7 +3138,7 @@
           <w:rPr>
             <w:webHidden/>
           </w:rPr>
-          <w:instrText xml:space="preserve"> PAGEREF _Toc486116932 \h </w:instrText>
+          <w:instrText xml:space="preserve"> PAGEREF _Toc486197728 \h </w:instrText>
         </w:r>
         <w:r>
           <w:rPr>
@@ -3212,7 +3174,7 @@
           <w:lang w:eastAsia="ja-JP"/>
         </w:rPr>
       </w:pPr>
-      <w:hyperlink r:id="rId9" w:anchor="_Toc486116933" w:history="1">
+      <w:hyperlink r:id="rId9" w:anchor="_Toc486197729" w:history="1">
         <w:r>
           <w:rPr>
             <w:rStyle w:val="Hyperlink"/>
@@ -3235,7 +3197,7 @@
           <w:rPr>
             <w:webHidden/>
           </w:rPr>
-          <w:instrText xml:space="preserve"> PAGEREF _Toc486116933 \h </w:instrText>
+          <w:instrText xml:space="preserve"> PAGEREF _Toc486197729 \h </w:instrText>
         </w:r>
         <w:r>
           <w:rPr>
@@ -3271,7 +3233,7 @@
           <w:lang w:eastAsia="ja-JP"/>
         </w:rPr>
       </w:pPr>
-      <w:hyperlink r:id="rId10" w:anchor="_Toc486116934" w:history="1">
+      <w:hyperlink r:id="rId10" w:anchor="_Toc486197730" w:history="1">
         <w:r>
           <w:rPr>
             <w:rStyle w:val="Hyperlink"/>
@@ -3294,7 +3256,7 @@
           <w:rPr>
             <w:webHidden/>
           </w:rPr>
-          <w:instrText xml:space="preserve"> PAGEREF _Toc486116934 \h </w:instrText>
+          <w:instrText xml:space="preserve"> PAGEREF _Toc486197730 \h </w:instrText>
         </w:r>
         <w:r>
           <w:rPr>
@@ -3330,7 +3292,7 @@
           <w:lang w:eastAsia="ja-JP"/>
         </w:rPr>
       </w:pPr>
-      <w:hyperlink w:anchor="_Toc486116935" w:history="1">
+      <w:hyperlink w:anchor="_Toc486197731" w:history="1">
         <w:r>
           <w:rPr>
             <w:rStyle w:val="Hyperlink"/>
@@ -3366,7 +3328,7 @@
           <w:rPr>
             <w:webHidden/>
           </w:rPr>
-          <w:instrText xml:space="preserve"> PAGEREF _Toc486116935 \h </w:instrText>
+          <w:instrText xml:space="preserve"> PAGEREF _Toc486197731 \h </w:instrText>
         </w:r>
         <w:r>
           <w:rPr>
@@ -3402,7 +3364,7 @@
           <w:lang w:eastAsia="ja-JP"/>
         </w:rPr>
       </w:pPr>
-      <w:hyperlink w:anchor="_Toc486116936" w:history="1">
+      <w:hyperlink w:anchor="_Toc486197732" w:history="1">
         <w:r>
           <w:rPr>
             <w:rStyle w:val="Hyperlink"/>
@@ -3425,7 +3387,7 @@
           <w:rPr>
             <w:webHidden/>
           </w:rPr>
-          <w:instrText xml:space="preserve"> PAGEREF _Toc486116936 \h </w:instrText>
+          <w:instrText xml:space="preserve"> PAGEREF _Toc486197732 \h </w:instrText>
         </w:r>
         <w:r>
           <w:rPr>
@@ -3461,7 +3423,7 @@
           <w:lang w:eastAsia="ja-JP"/>
         </w:rPr>
       </w:pPr>
-      <w:hyperlink w:anchor="_Toc486116937" w:history="1">
+      <w:hyperlink w:anchor="_Toc486197733" w:history="1">
         <w:r>
           <w:rPr>
             <w:rStyle w:val="Hyperlink"/>
@@ -3484,7 +3446,7 @@
           <w:rPr>
             <w:webHidden/>
           </w:rPr>
-          <w:instrText xml:space="preserve"> PAGEREF _Toc486116937 \h </w:instrText>
+          <w:instrText xml:space="preserve"> PAGEREF _Toc486197733 \h </w:instrText>
         </w:r>
         <w:r>
           <w:rPr>
@@ -3520,7 +3482,7 @@
           <w:lang w:eastAsia="ja-JP"/>
         </w:rPr>
       </w:pPr>
-      <w:hyperlink r:id="rId11" w:anchor="_Toc486116938" w:history="1">
+      <w:hyperlink r:id="rId11" w:anchor="_Toc486197734" w:history="1">
         <w:r>
           <w:rPr>
             <w:rStyle w:val="Hyperlink"/>
@@ -3543,7 +3505,7 @@
           <w:rPr>
             <w:webHidden/>
           </w:rPr>
-          <w:instrText xml:space="preserve"> PAGEREF _Toc486116938 \h </w:instrText>
+          <w:instrText xml:space="preserve"> PAGEREF _Toc486197734 \h </w:instrText>
         </w:r>
         <w:r>
           <w:rPr>
@@ -3579,7 +3541,7 @@
           <w:lang w:eastAsia="ja-JP"/>
         </w:rPr>
       </w:pPr>
-      <w:hyperlink w:anchor="_Toc486116939" w:history="1">
+      <w:hyperlink w:anchor="_Toc486197735" w:history="1">
         <w:r>
           <w:rPr>
             <w:rStyle w:val="Hyperlink"/>
@@ -3602,7 +3564,7 @@
           <w:rPr>
             <w:webHidden/>
           </w:rPr>
-          <w:instrText xml:space="preserve"> PAGEREF _Toc486116939 \h </w:instrText>
+          <w:instrText xml:space="preserve"> PAGEREF _Toc486197735 \h </w:instrText>
         </w:r>
         <w:r>
           <w:rPr>
@@ -3638,7 +3600,7 @@
           <w:lang w:eastAsia="ja-JP"/>
         </w:rPr>
       </w:pPr>
-      <w:hyperlink w:anchor="_Toc486116940" w:history="1">
+      <w:hyperlink w:anchor="_Toc486197736" w:history="1">
         <w:r>
           <w:rPr>
             <w:rStyle w:val="Hyperlink"/>
@@ -3661,7 +3623,7 @@
           <w:rPr>
             <w:webHidden/>
           </w:rPr>
-          <w:instrText xml:space="preserve"> PAGEREF _Toc486116940 \h </w:instrText>
+          <w:instrText xml:space="preserve"> PAGEREF _Toc486197736 \h </w:instrText>
         </w:r>
         <w:r>
           <w:rPr>
@@ -3697,7 +3659,7 @@
           <w:lang w:eastAsia="ja-JP"/>
         </w:rPr>
       </w:pPr>
-      <w:hyperlink w:anchor="_Toc486116941" w:history="1">
+      <w:hyperlink w:anchor="_Toc486197737" w:history="1">
         <w:r>
           <w:rPr>
             <w:rStyle w:val="Hyperlink"/>
@@ -3720,7 +3682,7 @@
           <w:rPr>
             <w:webHidden/>
           </w:rPr>
-          <w:instrText xml:space="preserve"> PAGEREF _Toc486116941 \h </w:instrText>
+          <w:instrText xml:space="preserve"> PAGEREF _Toc486197737 \h </w:instrText>
         </w:r>
         <w:r>
           <w:rPr>
@@ -3756,7 +3718,7 @@
           <w:lang w:eastAsia="ja-JP"/>
         </w:rPr>
       </w:pPr>
-      <w:hyperlink w:anchor="_Toc486116942" w:history="1">
+      <w:hyperlink w:anchor="_Toc486197738" w:history="1">
         <w:r>
           <w:rPr>
             <w:rStyle w:val="Hyperlink"/>
@@ -3779,7 +3741,7 @@
           <w:rPr>
             <w:webHidden/>
           </w:rPr>
-          <w:instrText xml:space="preserve"> PAGEREF _Toc486116942 \h </w:instrText>
+          <w:instrText xml:space="preserve"> PAGEREF _Toc486197738 \h </w:instrText>
         </w:r>
         <w:r>
           <w:rPr>
@@ -3815,7 +3777,7 @@
           <w:lang w:eastAsia="ja-JP"/>
         </w:rPr>
       </w:pPr>
-      <w:hyperlink w:anchor="_Toc486116943" w:history="1">
+      <w:hyperlink w:anchor="_Toc486197739" w:history="1">
         <w:r>
           <w:rPr>
             <w:rStyle w:val="Hyperlink"/>
@@ -3838,7 +3800,7 @@
           <w:rPr>
             <w:webHidden/>
           </w:rPr>
-          <w:instrText xml:space="preserve"> PAGEREF _Toc486116943 \h </w:instrText>
+          <w:instrText xml:space="preserve"> PAGEREF _Toc486197739 \h </w:instrText>
         </w:r>
         <w:r>
           <w:rPr>
@@ -3874,7 +3836,7 @@
           <w:lang w:eastAsia="ja-JP"/>
         </w:rPr>
       </w:pPr>
-      <w:hyperlink w:anchor="_Toc486116944" w:history="1">
+      <w:hyperlink w:anchor="_Toc486197740" w:history="1">
         <w:r>
           <w:rPr>
             <w:rStyle w:val="Hyperlink"/>
@@ -3897,7 +3859,7 @@
           <w:rPr>
             <w:webHidden/>
           </w:rPr>
-          <w:instrText xml:space="preserve"> PAGEREF _Toc486116944 \h </w:instrText>
+          <w:instrText xml:space="preserve"> PAGEREF _Toc486197740 \h </w:instrText>
         </w:r>
         <w:r>
           <w:rPr>
@@ -3933,7 +3895,7 @@
           <w:lang w:eastAsia="ja-JP"/>
         </w:rPr>
       </w:pPr>
-      <w:hyperlink w:anchor="_Toc486116945" w:history="1">
+      <w:hyperlink w:anchor="_Toc486197741" w:history="1">
         <w:r>
           <w:rPr>
             <w:rStyle w:val="Hyperlink"/>
@@ -3956,7 +3918,7 @@
           <w:rPr>
             <w:webHidden/>
           </w:rPr>
-          <w:instrText xml:space="preserve"> PAGEREF _Toc486116945 \h </w:instrText>
+          <w:instrText xml:space="preserve"> PAGEREF _Toc486197741 \h </w:instrText>
         </w:r>
         <w:r>
           <w:rPr>
@@ -3982,6 +3944,8 @@
           <w:fldChar w:fldCharType="end"/>
         </w:r>
       </w:hyperlink>
+      <w:bookmarkStart w:id="7" w:name="_GoBack"/>
+      <w:bookmarkEnd w:id="7"/>
     </w:p>
     <w:p>
       <w:pPr>
@@ -3992,7 +3956,7 @@
           <w:lang w:eastAsia="ja-JP"/>
         </w:rPr>
       </w:pPr>
-      <w:hyperlink r:id="rId12" w:anchor="_Toc486116946" w:history="1">
+      <w:hyperlink r:id="rId12" w:anchor="_Toc486197742" w:history="1">
         <w:r>
           <w:rPr>
             <w:rStyle w:val="Hyperlink"/>
@@ -4015,7 +3979,7 @@
           <w:rPr>
             <w:webHidden/>
           </w:rPr>
-          <w:instrText xml:space="preserve"> PAGEREF _Toc486116946 \h </w:instrText>
+          <w:instrText xml:space="preserve"> PAGEREF _Toc486197742 \h </w:instrText>
         </w:r>
         <w:r>
           <w:rPr>
@@ -4051,7 +4015,7 @@
           <w:lang w:eastAsia="ja-JP"/>
         </w:rPr>
       </w:pPr>
-      <w:hyperlink w:anchor="_Toc486116947" w:history="1">
+      <w:hyperlink w:anchor="_Toc486197743" w:history="1">
         <w:r>
           <w:rPr>
             <w:rStyle w:val="Hyperlink"/>
@@ -4074,7 +4038,7 @@
           <w:rPr>
             <w:webHidden/>
           </w:rPr>
-          <w:instrText xml:space="preserve"> PAGEREF _Toc486116947 \h </w:instrText>
+          <w:instrText xml:space="preserve"> PAGEREF _Toc486197743 \h </w:instrText>
         </w:r>
         <w:r>
           <w:rPr>
@@ -4320,7 +4284,7 @@
         <w:pStyle w:val="Caption"/>
       </w:pPr>
       <w:bookmarkStart w:id="10" w:name="_Ref486116069"/>
-      <w:bookmarkStart w:id="11" w:name="_Toc486116932"/>
+      <w:bookmarkStart w:id="11" w:name="_Toc486197728"/>
       <w:r>
         <w:t xml:space="preserve">Figure </w:t>
       </w:r>
@@ -4364,7 +4328,40 @@
         <w:pStyle w:val="BodyText"/>
       </w:pPr>
       <w:r>
-        <w:t>The World Wide Web was conceptualised in 1989 since then there has been a large uptake in its usage by everyone across the globe to an estimate of 3.4 billion users as of October 8th of 2016. With every one of those users working with the standards of Uniform Remote Locator</w:t>
+        <w:t>The World Wide Web was conceptualised in 1989 since then there has been a large uptake in its usage by everyone across the globe to an estimate of 3.4 billion users as of October 8th of 2016</w:t>
+      </w:r>
+      <w:sdt>
+        <w:sdtPr>
+          <w:id w:val="1637982946"/>
+          <w:citation/>
+        </w:sdtPr>
+        <w:sdtContent>
+          <w:r>
+            <w:fldChar w:fldCharType="begin"/>
+          </w:r>
+          <w:r>
+            <w:rPr>
+              <w:lang w:val="en-US"/>
+            </w:rPr>
+            <w:instrText xml:space="preserve"> CITATION Hel16 \l 1033 </w:instrText>
+          </w:r>
+          <w:r>
+            <w:fldChar w:fldCharType="separate"/>
+          </w:r>
+          <w:r>
+            <w:rPr>
+              <w:noProof/>
+              <w:lang w:val="en-US"/>
+            </w:rPr>
+            <w:t xml:space="preserve"> (World Wide Web Consortium, n.d.)</w:t>
+          </w:r>
+          <w:r>
+            <w:fldChar w:fldCharType="end"/>
+          </w:r>
+        </w:sdtContent>
+      </w:sdt>
+      <w:r>
+        <w:t>. With every one of those users working with the standards of Uniform Remote Locator</w:t>
       </w:r>
       <w:r>
         <w:rPr>
@@ -4390,23 +4387,40 @@
         <w:pStyle w:val="BodyText"/>
       </w:pPr>
       <w:r>
-        <w:t>TODO: references</w:t>
-      </w:r>
-    </w:p>
-    <w:p>
-      <w:pPr>
-        <w:pStyle w:val="BodyText"/>
-      </w:pPr>
-      <w:r>
-        <w:t>During the early days, many different web browsers and servers were created, the majority of these have since long died off but the legacy that is the definition of each has not. As defined by the World Wide Web Consortium (W3C):</w:t>
-      </w:r>
-    </w:p>
-    <w:p>
-      <w:pPr>
-        <w:pStyle w:val="BodyText"/>
-      </w:pPr>
-      <w:r>
-        <w:t>TODO: references</w:t>
+        <w:t>During the early days, many different web browsers and servers were created, the majority of these have since long died off but the legacy that is the definition of each has not. As defined by the World Wide Web Consortium (W3C)</w:t>
+      </w:r>
+      <w:sdt>
+        <w:sdtPr>
+          <w:id w:val="919143408"/>
+          <w:citation/>
+        </w:sdtPr>
+        <w:sdtContent>
+          <w:r>
+            <w:fldChar w:fldCharType="begin"/>
+          </w:r>
+          <w:r>
+            <w:rPr>
+              <w:lang w:val="en-US"/>
+            </w:rPr>
+            <w:instrText xml:space="preserve"> CITATION How14 \l 1033 </w:instrText>
+          </w:r>
+          <w:r>
+            <w:fldChar w:fldCharType="separate"/>
+          </w:r>
+          <w:r>
+            <w:rPr>
+              <w:noProof/>
+              <w:lang w:val="en-US"/>
+            </w:rPr>
+            <w:t xml:space="preserve"> (World Wide Web Consortium, 2014)</w:t>
+          </w:r>
+          <w:r>
+            <w:fldChar w:fldCharType="end"/>
+          </w:r>
+        </w:sdtContent>
+      </w:sdt>
+      <w:r>
+        <w:t>:</w:t>
       </w:r>
     </w:p>
     <w:p>
@@ -4518,7 +4532,7 @@
                                 <w:szCs w:val="24"/>
                               </w:rPr>
                             </w:pPr>
-                            <w:bookmarkStart w:id="13" w:name="_Toc486116933"/>
+                            <w:bookmarkStart w:id="13" w:name="_Toc486197729"/>
                             <w:r>
                               <w:rPr>
                                 <w:rFonts w:hint="eastAsia"/>
@@ -4597,7 +4611,7 @@
                           <w:szCs w:val="24"/>
                         </w:rPr>
                       </w:pPr>
-                      <w:bookmarkStart w:id="14" w:name="_Toc486116933"/>
+                      <w:bookmarkStart w:id="14" w:name="_Toc486197729"/>
                       <w:r>
                         <w:rPr>
                           <w:rFonts w:hint="eastAsia"/>
@@ -4751,8 +4765,44 @@
         <w:pStyle w:val="BodyText"/>
       </w:pPr>
       <w:r>
+        <w:t>With greater usage of the internet coinciding and with greater speeds during 1990s as predicted by Nielsen’s Law</w:t>
+      </w:r>
+      <w:sdt>
+        <w:sdtPr>
+          <w:id w:val="14047521"/>
+          <w:citation/>
+        </w:sdtPr>
+        <w:sdtContent>
+          <w:r>
+            <w:fldChar w:fldCharType="begin"/>
+          </w:r>
+          <w:r>
+            <w:rPr>
+              <w:lang w:val="en-US"/>
+            </w:rPr>
+            <w:instrText xml:space="preserve"> CITATION Nie98 \l 1033 </w:instrText>
+          </w:r>
+          <w:r>
+            <w:fldChar w:fldCharType="separate"/>
+          </w:r>
+          <w:r>
+            <w:rPr>
+              <w:noProof/>
+              <w:lang w:val="en-US"/>
+            </w:rPr>
+            <w:t xml:space="preserve"> (Nielsen, 1998)</w:t>
+          </w:r>
+          <w:r>
+            <w:fldChar w:fldCharType="end"/>
+          </w:r>
+        </w:sdtContent>
+      </w:sdt>
+      <w:r>
+        <w:t xml:space="preserve">, companies and developers alike experimented with dynamic web </w:t>
+      </w:r>
+      <w:r>
         <w:lastRenderedPageBreak/>
-        <w:t>With greater usage of the internet coinciding and with greater speeds during 1990s as predicted by Nielsen’s Law, companies and developers alike experimented with dynamic web pages allowing for user interactions not possible with static web pages alone. The Common Gateway Interface</w:t>
+        <w:t>pages allowing for user interactions not possible with static web pages alone. The Common Gateway Interface</w:t>
       </w:r>
       <w:r>
         <w:rPr>
@@ -4761,15 +4811,10 @@
         <w:footnoteReference w:id="3"/>
       </w:r>
       <w:r>
-        <w:t xml:space="preserve"> was created to allow for external program to be executed as part of the web page processing by a server. From this point on existing programming languages gained new uses that were not seen before, which helped to introduce other new programming languages. Some examples of this would be PHP and JSP (Java Server Pages) which have the primary purpose of dynamic page creation on each request by the client.</w:t>
-      </w:r>
-    </w:p>
-    <w:p>
-      <w:pPr>
-        <w:pStyle w:val="BodyText"/>
-      </w:pPr>
-      <w:r>
-        <w:t>TODO: references</w:t>
+        <w:t xml:space="preserve"> was created to allow for external program to be executed as part of the web page processing by a server. From this point on existing programming languages gained new uses that were not seen before, which helped to introduce other new programming languages. Some examples of this would be PHP and JSP (Java Server Pages) which have the primary purpose of dynamic page creation</w:t>
+      </w:r>
+      <w:r>
+        <w:t xml:space="preserve"> on each request by the client.</w:t>
       </w:r>
     </w:p>
     <w:p>
@@ -4852,7 +4897,7 @@
                                 <w:szCs w:val="24"/>
                               </w:rPr>
                             </w:pPr>
-                            <w:bookmarkStart w:id="16" w:name="_Toc486116934"/>
+                            <w:bookmarkStart w:id="16" w:name="_Toc486197730"/>
                             <w:r>
                               <w:rPr>
                                 <w:rFonts w:hint="eastAsia"/>
@@ -4927,7 +4972,7 @@
                           <w:szCs w:val="24"/>
                         </w:rPr>
                       </w:pPr>
-                      <w:bookmarkStart w:id="17" w:name="_Toc486116934"/>
+                      <w:bookmarkStart w:id="17" w:name="_Toc486197730"/>
                       <w:r>
                         <w:rPr>
                           <w:rFonts w:hint="eastAsia"/>
@@ -5045,37 +5090,46 @@
         <w:pStyle w:val="BodyText"/>
       </w:pPr>
       <w:r>
-        <w:t xml:space="preserve">A web routers, primary goal is to map an incoming request from a socket to a function (code) to process it. The execution and processing of a request once mapped can be done on the server or </w:t>
-      </w:r>
+        <w:t xml:space="preserve">A web routers, primary goal is to map an incoming request from a socket to a function (code) to process it. The execution and processing of a request once mapped can be done on the server or specific route handling code in a separate process. The handler can be written in any language. This is shown in </w:t>
+      </w:r>
+      <w:r>
+        <w:fldChar w:fldCharType="begin"/>
+      </w:r>
+      <w:r>
+        <w:instrText>REF _Ref467193850 \h</w:instrText>
+      </w:r>
+      <w:r>
+        <w:fldChar w:fldCharType="separate"/>
+      </w:r>
+      <w:r>
+        <w:t xml:space="preserve">Figure 2 General HTTP request + response processing </w:t>
+      </w:r>
+      <w:r>
+        <w:fldChar w:fldCharType="end"/>
+      </w:r>
+      <w:r>
+        <w:t>; it is based upon HTTP 1.x.</w:t>
+      </w:r>
+    </w:p>
+    <w:p>
+      <w:pPr>
+        <w:pStyle w:val="BodyText"/>
+      </w:pPr>
       <w:r>
         <w:lastRenderedPageBreak/>
-        <w:t xml:space="preserve">specific route handling code in a separate process. The handler can be written in any language. This is shown in </w:t>
-      </w:r>
-      <w:r>
-        <w:fldChar w:fldCharType="begin"/>
-      </w:r>
-      <w:r>
-        <w:instrText>REF _Ref467193850 \h</w:instrText>
-      </w:r>
-      <w:r>
-        <w:fldChar w:fldCharType="separate"/>
-      </w:r>
-      <w:r>
-        <w:t xml:space="preserve">Figure 2 General HTTP request + response processing </w:t>
-      </w:r>
-      <w:r>
-        <w:fldChar w:fldCharType="end"/>
-      </w:r>
-      <w:r>
-        <w:t>; it is based upon HTTP 1.x.</w:t>
-      </w:r>
-    </w:p>
-    <w:p>
-      <w:pPr>
-        <w:pStyle w:val="BodyText"/>
-      </w:pPr>
-      <w:r>
-        <w:t>The primary focus of web developers is coding the requests and manipulating of the response for the client side. For the server side, the focus is upon handling the routes for a given purpose. There may be little consideration by those who use an implementation about, its performance.  This can cause delays such as the time it takes to handle a request from getting it to sending a response back to the client. The algorithms used in web routers (e.g. linked list, B-Tree) and data structures were originally created for database engines. In the context of a database they have been optimised and analyzed for best performance. For a web router, these algorithms may give improved performance once they have been analyzed and optimised for this use case.</w:t>
+        <w:t xml:space="preserve">The primary focus of web developers is coding the requests and manipulating of the response for the client side. For the server side, the focus is upon handling the routes for a given purpose. There may be little consideration by those who use an implementation about, its performance.  This can cause delays such as the time it takes to handle a request from getting it to sending a response back to the client. The algorithms used in web routers (e.g. linked list, B-Tree) and data structures were originally created for database engines. In the context of a database they have been optimised and </w:t>
+      </w:r>
+      <w:r>
+        <w:t>analysed</w:t>
+      </w:r>
+      <w:r>
+        <w:t xml:space="preserve"> for best performance. For a web router, these algorithms may give improved performance once they have been </w:t>
+      </w:r>
+      <w:r>
+        <w:t>analysed</w:t>
+      </w:r>
+      <w:r>
+        <w:t xml:space="preserve"> and optimised for this use case.</w:t>
       </w:r>
     </w:p>
     <w:p>
@@ -5234,7 +5288,58 @@
         <w:pStyle w:val="BodyText"/>
       </w:pPr>
       <w:r>
-        <w:t>In computer science there are two primary data structure families. Lists and Tree graphs. These data structures are built on top of heap memory using two techniques, struct/class based storage and arrays in the form of either static or dynamic. A dynamic array is a pointer to a location within the heap or stack with a length to indicate how many indices has been allocated for.</w:t>
+        <w:t xml:space="preserve">In computer </w:t>
+      </w:r>
+      <w:r>
+        <w:t>science,</w:t>
+      </w:r>
+      <w:r>
+        <w:t xml:space="preserve"> there are two pr</w:t>
+      </w:r>
+      <w:r>
+        <w:t xml:space="preserve">imary data structure families, </w:t>
+      </w:r>
+      <w:r>
+        <w:t>L</w:t>
+      </w:r>
+      <w:r>
+        <w:t>ists and Tree graphs. These data structures are built on top of heap memory using two techniques, struct/class based storage and arrays in the form of either static or dynamic. A dynamic array is a pointer to a location within the heap or stack with a length to indicate how many indices has been allocated for</w:t>
+      </w:r>
+      <w:r>
+        <w:t xml:space="preserve"> </w:t>
+      </w:r>
+      <w:sdt>
+        <w:sdtPr>
+          <w:id w:val="-2103092965"/>
+          <w:citation/>
+        </w:sdtPr>
+        <w:sdtContent>
+          <w:r>
+            <w:fldChar w:fldCharType="begin"/>
+          </w:r>
+          <w:r>
+            <w:rPr>
+              <w:lang w:val="en-US"/>
+            </w:rPr>
+            <w:instrText xml:space="preserve"> CITATION Lei09 \l 1033 </w:instrText>
+          </w:r>
+          <w:r>
+            <w:fldChar w:fldCharType="separate"/>
+          </w:r>
+          <w:r>
+            <w:rPr>
+              <w:noProof/>
+              <w:lang w:val="en-US"/>
+            </w:rPr>
+            <w:t>(Leiserson, Rivest, Stein, &amp; Cormen, 2009)</w:t>
+          </w:r>
+          <w:r>
+            <w:fldChar w:fldCharType="end"/>
+          </w:r>
+        </w:sdtContent>
+      </w:sdt>
+      <w:r>
+        <w:t>.</w:t>
       </w:r>
     </w:p>
     <w:p>
@@ -5251,15 +5356,10 @@
         <w:pStyle w:val="BodyText"/>
       </w:pPr>
       <w:r>
-        <w:t>A Tree graph instead of storing data linearly, stores data separated with multi layers of parents and children. This separation is very good for decreasing lookup times for data that is similar but with vast differences later on, which is the case with routes. Typically there is a root node with a set of children associated with it. The root node itself doesn’t have a value but is the starting point for lookup. Each node has children and a parent.</w:t>
-      </w:r>
-    </w:p>
-    <w:p>
-      <w:pPr>
-        <w:pStyle w:val="BodyText"/>
-      </w:pPr>
-      <w:r>
-        <w:t>TODO: references!</w:t>
+        <w:t xml:space="preserve">A Tree graph instead of storing data linearly, stores data separated with multi layers of parents and children. This separation is very good for decreasing lookup times for data that is similar but with vast differences later on, which is the case with routes. Typically there is a root node with a set of children associated with it. The root node itself doesn’t have a value but is the starting point for lookup. Each </w:t>
+      </w:r>
+      <w:r>
+        <w:t>node has children and a parent.</w:t>
       </w:r>
     </w:p>
     <w:p>
@@ -5298,7 +5398,10 @@
         <w:footnoteReference w:id="4"/>
       </w:r>
       <w:r>
-        <w:t xml:space="preserve"> or a single Regular Expression (regex). A single regex can simplify the code required but will result in a limited functionality</w:t>
+        <w:t xml:space="preserve"> or a single Regular Expression (regex). A single regex can simplify the code required but will re</w:t>
+      </w:r>
+      <w:r>
+        <w:t>sult in a limited functionality</w:t>
       </w:r>
     </w:p>
     <w:p>
@@ -5307,7 +5410,7 @@
         <w:spacing w:line="360" w:lineRule="auto"/>
       </w:pPr>
       <w:r>
-        <w:t>TODO: references</w:t>
+        <w:t>Current implementations typically use the path from the HTTP header to perform lookups. Routes may contain constants as path segments, parameters or a “catch all” for all following path segments. Existing basic data structures can handle paths in this format. E.g. regular expressions are typically used to implement them. These can cover most cases by utilizing multiple instances of the router implementation. Each instance of the router handles a different HTTP method such as GET and POST.</w:t>
       </w:r>
     </w:p>
     <w:p>
@@ -5316,7 +5419,7 @@
         <w:spacing w:line="360" w:lineRule="auto"/>
       </w:pPr>
       <w:r>
-        <w:t>Current implementations typically use the path from the HTTP header to perform lookups. Routes may contain constants as path segments, parameters or a “catch all” for all following path segments. Existing basic data structures can handle paths in this format. E.g. regular expressions are typically used to implement them. These can cover most cases by utilizing multiple instances of the router implementation. Each instance of the router handles a different HTTP method such as GET and POST.</w:t>
+        <w:t>Some servers support a feature known as rewriting. Rewriting is the process by which requests are transformed into another; however only internally. After a ‘rewrite’ of a request takes place it must be evaluated as if it was a new request. The rules by which it can modify the request include the path, domain, time stamp, client IP address and any other HTTP request field.  Most web routers do not implement this feature because of its complex nature however it is an add-on to many web servers.</w:t>
       </w:r>
     </w:p>
     <w:p>
@@ -5325,17 +5428,11 @@
         <w:spacing w:line="360" w:lineRule="auto"/>
       </w:pPr>
       <w:r>
-        <w:t>Some servers support a feature known as rewriting. Rewriting is the process by which requests are transformed into another; however only internally. After a ‘rewrite’ of a request takes place it must be evaluated as if it was a new request. The rules by which it can modify the request include the path, domain, time stamp, client IP address and any other HTTP request field.  Most web routers do not implement this feature because of its complex nature however it is an add-on to many web servers.</w:t>
-      </w:r>
-    </w:p>
-    <w:p>
-      <w:pPr>
-        <w:pStyle w:val="BodyText2"/>
-        <w:spacing w:line="360" w:lineRule="auto"/>
-      </w:pPr>
+        <w:t>In non-regex approaches, more information is stored in the data structure (HTTP method, port etc.). This allows the routing algorithm to use other conditions such as the HTTP request fields of User-</w:t>
+      </w:r>
       <w:r>
         <w:lastRenderedPageBreak/>
-        <w:t>In non-regex approaches, more information is stored in the data structure (HTTP method, port etc.). This allows the routing algorithm to use other conditions such as the HTTP request fields of User-Agent, Referer or Host. Support for this significantly increases the complexity of the implementation and limited research into this area was discovered in the creation of this proposal.</w:t>
+        <w:t>Agent, Referer or Host. Support for this significantly increases the complexity of the implementation and limited research into this area was discovered in the creation of this proposal.</w:t>
       </w:r>
     </w:p>
     <w:p>
@@ -5343,11 +5440,40 @@
         <w:pStyle w:val="BodyText"/>
       </w:pPr>
       <w:r>
-        <w:t xml:space="preserve">The data structure that the web router utilizes can take many forms including a list or a tree graph. These data structures are simple in design but have many optimisation opportunities (such as cache locality for children in a tree graph) which can improve performance by many magnitudes. </w:t>
-      </w:r>
-      <w:r>
-        <w:br/>
-        <w:t>TODO: references</w:t>
+        <w:t>The data structure that the web router utilizes can take many forms including a list or a tree graph. These data structures are simple in design but have many optimisation opportunities (such as cache locality for children in a tree graph) which can improve performance by many magnitudes</w:t>
+      </w:r>
+      <w:sdt>
+        <w:sdtPr>
+          <w:id w:val="801956672"/>
+          <w:citation/>
+        </w:sdtPr>
+        <w:sdtContent>
+          <w:r>
+            <w:fldChar w:fldCharType="begin"/>
+          </w:r>
+          <w:r>
+            <w:rPr>
+              <w:lang w:val="en-US"/>
+            </w:rPr>
+            <w:instrText xml:space="preserve"> CITATION Ros00 \l 1033 </w:instrText>
+          </w:r>
+          <w:r>
+            <w:fldChar w:fldCharType="separate"/>
+          </w:r>
+          <w:r>
+            <w:rPr>
+              <w:noProof/>
+              <w:lang w:val="en-US"/>
+            </w:rPr>
+            <w:t xml:space="preserve"> (Ross &amp; Rao, 2000)</w:t>
+          </w:r>
+          <w:r>
+            <w:fldChar w:fldCharType="end"/>
+          </w:r>
+        </w:sdtContent>
+      </w:sdt>
+      <w:r>
+        <w:t>.</w:t>
       </w:r>
     </w:p>
     <w:p>
@@ -5544,7 +5670,7 @@
         <w:pStyle w:val="Caption"/>
         <w:keepNext/>
       </w:pPr>
-      <w:bookmarkStart w:id="24" w:name="_Toc486116948"/>
+      <w:bookmarkStart w:id="24" w:name="_Toc486197718"/>
       <w:r>
         <w:t xml:space="preserve">Table </w:t>
       </w:r>
@@ -6077,7 +6203,7 @@
         <w:keepNext/>
       </w:pPr>
       <w:bookmarkStart w:id="25" w:name="_Ref486042749"/>
-      <w:bookmarkStart w:id="26" w:name="_Toc486116949"/>
+      <w:bookmarkStart w:id="26" w:name="_Toc486197719"/>
       <w:r>
         <w:t xml:space="preserve">Table </w:t>
       </w:r>
@@ -6552,7 +6678,7 @@
         <w:keepNext/>
       </w:pPr>
       <w:bookmarkStart w:id="27" w:name="_Ref486042798"/>
-      <w:bookmarkStart w:id="28" w:name="_Toc486116950"/>
+      <w:bookmarkStart w:id="28" w:name="_Toc486197720"/>
       <w:r>
         <w:t xml:space="preserve">Table </w:t>
       </w:r>
@@ -6982,7 +7108,7 @@
         <w:pStyle w:val="Caption"/>
         <w:keepNext/>
       </w:pPr>
-      <w:bookmarkStart w:id="34" w:name="_Toc486116951"/>
+      <w:bookmarkStart w:id="34" w:name="_Toc486197721"/>
       <w:r>
         <w:t xml:space="preserve">Table </w:t>
       </w:r>
@@ -7709,7 +7835,7 @@
       <w:pPr>
         <w:pStyle w:val="Caption"/>
       </w:pPr>
-      <w:bookmarkStart w:id="35" w:name="_Toc486116935"/>
+      <w:bookmarkStart w:id="35" w:name="_Toc486197731"/>
       <w:r>
         <w:t xml:space="preserve">Figure </w:t>
       </w:r>
@@ -7844,7 +7970,7 @@
         <w:keepNext/>
       </w:pPr>
       <w:bookmarkStart w:id="38" w:name="_Ref486116296"/>
-      <w:bookmarkStart w:id="39" w:name="_Toc486116952"/>
+      <w:bookmarkStart w:id="39" w:name="_Toc486197722"/>
       <w:r>
         <w:t xml:space="preserve">Table </w:t>
       </w:r>
@@ -8544,7 +8670,7 @@
         <w:pStyle w:val="Caption"/>
       </w:pPr>
       <w:bookmarkStart w:id="40" w:name="_Ref486116340"/>
-      <w:bookmarkStart w:id="41" w:name="_Toc486116936"/>
+      <w:bookmarkStart w:id="41" w:name="_Toc486197732"/>
       <w:r>
         <w:t xml:space="preserve">Figure </w:t>
       </w:r>
@@ -8621,7 +8747,7 @@
         <w:pStyle w:val="Caption"/>
       </w:pPr>
       <w:bookmarkStart w:id="42" w:name="_Ref486116344"/>
-      <w:bookmarkStart w:id="43" w:name="_Toc486116937"/>
+      <w:bookmarkStart w:id="43" w:name="_Toc486197733"/>
       <w:r>
         <w:t xml:space="preserve">Figure </w:t>
       </w:r>
@@ -8744,7 +8870,7 @@
       </w:pPr>
       <w:bookmarkStart w:id="45" w:name="_Ref486116396"/>
       <w:bookmarkStart w:id="46" w:name="_Ref486116584"/>
-      <w:bookmarkStart w:id="47" w:name="_Toc486116953"/>
+      <w:bookmarkStart w:id="47" w:name="_Toc486197723"/>
       <w:r>
         <w:t xml:space="preserve">Table </w:t>
       </w:r>
@@ -9920,7 +10046,7 @@
                               </w:rPr>
                             </w:pPr>
                             <w:bookmarkStart w:id="48" w:name="_Ref486116480"/>
-                            <w:bookmarkStart w:id="49" w:name="_Toc486116938"/>
+                            <w:bookmarkStart w:id="49" w:name="_Toc486197734"/>
                             <w:r>
                               <w:t xml:space="preserve">Figure </w:t>
                             </w:r>
@@ -9966,7 +10092,7 @@
                         </w:rPr>
                       </w:pPr>
                       <w:bookmarkStart w:id="50" w:name="_Ref486116480"/>
-                      <w:bookmarkStart w:id="51" w:name="_Toc486116938"/>
+                      <w:bookmarkStart w:id="51" w:name="_Toc486197734"/>
                       <w:r>
                         <w:t xml:space="preserve">Figure </w:t>
                       </w:r>
@@ -10113,7 +10239,7 @@
         <w:pStyle w:val="Caption"/>
       </w:pPr>
       <w:bookmarkStart w:id="52" w:name="_Ref486116428"/>
-      <w:bookmarkStart w:id="53" w:name="_Toc486116939"/>
+      <w:bookmarkStart w:id="53" w:name="_Toc486197735"/>
       <w:r>
         <w:t xml:space="preserve">Figure </w:t>
       </w:r>
@@ -10191,7 +10317,7 @@
         <w:pStyle w:val="Caption"/>
       </w:pPr>
       <w:bookmarkStart w:id="54" w:name="_Ref486116522"/>
-      <w:bookmarkStart w:id="55" w:name="_Toc486116940"/>
+      <w:bookmarkStart w:id="55" w:name="_Toc486197736"/>
       <w:r>
         <w:t xml:space="preserve">Figure </w:t>
       </w:r>
@@ -10267,7 +10393,7 @@
         <w:pStyle w:val="Caption"/>
       </w:pPr>
       <w:bookmarkStart w:id="56" w:name="_Ref486116537"/>
-      <w:bookmarkStart w:id="57" w:name="_Toc486116941"/>
+      <w:bookmarkStart w:id="57" w:name="_Toc486197737"/>
       <w:r>
         <w:t xml:space="preserve">Figure </w:t>
       </w:r>
@@ -10368,7 +10494,7 @@
         <w:keepNext/>
       </w:pPr>
       <w:bookmarkStart w:id="59" w:name="_Ref486116597"/>
-      <w:bookmarkStart w:id="60" w:name="_Toc486116954"/>
+      <w:bookmarkStart w:id="60" w:name="_Toc486197724"/>
       <w:r>
         <w:t xml:space="preserve">Table </w:t>
       </w:r>
@@ -11533,7 +11659,7 @@
         <w:pStyle w:val="Caption"/>
       </w:pPr>
       <w:bookmarkStart w:id="61" w:name="_Ref486116614"/>
-      <w:bookmarkStart w:id="62" w:name="_Toc486116942"/>
+      <w:bookmarkStart w:id="62" w:name="_Toc486197738"/>
       <w:r>
         <w:t xml:space="preserve">Figure </w:t>
       </w:r>
@@ -11610,7 +11736,7 @@
         <w:pStyle w:val="Caption"/>
       </w:pPr>
       <w:bookmarkStart w:id="63" w:name="_Ref486116618"/>
-      <w:bookmarkStart w:id="64" w:name="_Toc486116943"/>
+      <w:bookmarkStart w:id="64" w:name="_Toc486197739"/>
       <w:r>
         <w:t xml:space="preserve">Figure </w:t>
       </w:r>
@@ -11696,7 +11822,7 @@
         <w:pStyle w:val="Caption"/>
       </w:pPr>
       <w:bookmarkStart w:id="65" w:name="_Ref486116621"/>
-      <w:bookmarkStart w:id="66" w:name="_Toc486116944"/>
+      <w:bookmarkStart w:id="66" w:name="_Toc486197740"/>
       <w:r>
         <w:t xml:space="preserve">Figure </w:t>
       </w:r>
@@ -11773,7 +11899,7 @@
         <w:pStyle w:val="Caption"/>
       </w:pPr>
       <w:bookmarkStart w:id="67" w:name="_Ref486116625"/>
-      <w:bookmarkStart w:id="68" w:name="_Toc486116945"/>
+      <w:bookmarkStart w:id="68" w:name="_Toc486197741"/>
       <w:r>
         <w:t xml:space="preserve">Figure </w:t>
       </w:r>
@@ -11927,7 +12053,7 @@
                               </w:rPr>
                             </w:pPr>
                             <w:bookmarkStart w:id="70" w:name="_Ref486116736"/>
-                            <w:bookmarkStart w:id="71" w:name="_Toc486116946"/>
+                            <w:bookmarkStart w:id="71" w:name="_Toc486197742"/>
                             <w:r>
                               <w:t xml:space="preserve">Figure </w:t>
                             </w:r>
@@ -11973,7 +12099,7 @@
                         </w:rPr>
                       </w:pPr>
                       <w:bookmarkStart w:id="72" w:name="_Ref486116736"/>
-                      <w:bookmarkStart w:id="73" w:name="_Toc486116946"/>
+                      <w:bookmarkStart w:id="73" w:name="_Toc486197742"/>
                       <w:r>
                         <w:t xml:space="preserve">Figure </w:t>
                       </w:r>
@@ -12124,7 +12250,7 @@
         <w:pStyle w:val="Caption"/>
       </w:pPr>
       <w:bookmarkStart w:id="74" w:name="_Ref486116787"/>
-      <w:bookmarkStart w:id="75" w:name="_Toc486116947"/>
+      <w:bookmarkStart w:id="75" w:name="_Toc486197743"/>
       <w:r>
         <w:t xml:space="preserve">Figure </w:t>
       </w:r>
@@ -12182,12 +12308,26 @@
     </w:p>
     <w:p>
       <w:pPr>
+        <w:rPr>
+          <w:rFonts w:ascii="Calibri" w:hAnsi="Calibri"/>
+          <w:b/>
+          <w:bCs/>
+          <w:szCs w:val="20"/>
+        </w:rPr>
+      </w:pPr>
+      <w:bookmarkStart w:id="76" w:name="_Ref486116832"/>
+      <w:r>
+        <w:br w:type="page"/>
+      </w:r>
+    </w:p>
+    <w:p>
+      <w:pPr>
         <w:pStyle w:val="Caption"/>
         <w:keepNext/>
       </w:pPr>
-      <w:bookmarkStart w:id="76" w:name="_Ref486116832"/>
-      <w:bookmarkStart w:id="77" w:name="_Toc486116955"/>
-      <w:r>
+      <w:bookmarkStart w:id="77" w:name="_Toc486197725"/>
+      <w:r>
+        <w:lastRenderedPageBreak/>
         <w:t xml:space="preserve">Table </w:t>
       </w:r>
       <w:fldSimple w:instr=" SEQ Table \* ARABIC ">
@@ -13108,7 +13248,6 @@
               </w:rPr>
             </w:pPr>
             <w:r>
-              <w:lastRenderedPageBreak/>
               <w:t>RegexOA</w:t>
             </w:r>
           </w:p>
@@ -13995,6 +14134,14 @@
           </w:sdtPr>
           <w:sdtContent>
             <w:p>
+              <w:pPr>
+                <w:pStyle w:val="Bibliography"/>
+                <w:ind w:left="720" w:hanging="720"/>
+                <w:rPr>
+                  <w:noProof/>
+                  <w:sz w:val="24"/>
+                </w:rPr>
+              </w:pPr>
               <w:r>
                 <w:fldChar w:fldCharType="begin"/>
               </w:r>
@@ -14006,13 +14153,128 @@
               </w:r>
               <w:r>
                 <w:rPr>
-                  <w:b/>
-                  <w:bCs/>
                   <w:noProof/>
-                  <w:lang w:val="en-US"/>
                 </w:rPr>
-                <w:t>There are no sources in the current document.</w:t>
+                <w:t>Leiserson, C. E., Rivest, R. L., Stein, C., &amp; Cormen, T. H. (2009). Introduction to Algorithms. MIT Press.</w:t>
               </w:r>
+            </w:p>
+            <w:p>
+              <w:pPr>
+                <w:pStyle w:val="Bibliography"/>
+                <w:ind w:left="720" w:hanging="720"/>
+                <w:rPr>
+                  <w:noProof/>
+                </w:rPr>
+              </w:pPr>
+              <w:r>
+                <w:rPr>
+                  <w:noProof/>
+                </w:rPr>
+                <w:t xml:space="preserve">Nielsen, J. (1998, April 5). </w:t>
+              </w:r>
+              <w:r>
+                <w:rPr>
+                  <w:i/>
+                  <w:iCs/>
+                  <w:noProof/>
+                </w:rPr>
+                <w:t>Nielsen's Law of Internet Bandwidth.</w:t>
+              </w:r>
+              <w:r>
+                <w:rPr>
+                  <w:noProof/>
+                </w:rPr>
+                <w:t xml:space="preserve"> Retrieved from Nielsen Norman Group: UX Training, Consulting, &amp; Research: https://www.nngroup.com/articles/law-of-bandwidth/</w:t>
+              </w:r>
+            </w:p>
+            <w:p>
+              <w:pPr>
+                <w:pStyle w:val="Bibliography"/>
+                <w:ind w:left="720" w:hanging="720"/>
+                <w:rPr>
+                  <w:noProof/>
+                </w:rPr>
+              </w:pPr>
+              <w:r>
+                <w:rPr>
+                  <w:noProof/>
+                </w:rPr>
+                <w:t xml:space="preserve">Ross, K. A., &amp; Rao, J. (2000). Making B+- trees cache concious in main memory. </w:t>
+              </w:r>
+              <w:r>
+                <w:rPr>
+                  <w:i/>
+                  <w:iCs/>
+                  <w:noProof/>
+                </w:rPr>
+                <w:t>ACM SIGMOD international conference on Management of data</w:t>
+              </w:r>
+              <w:r>
+                <w:rPr>
+                  <w:noProof/>
+                </w:rPr>
+                <w:t xml:space="preserve"> (p. 475486). ACM. Retrieved from http://dl.acm.org/citation.cfm?id=335449</w:t>
+              </w:r>
+            </w:p>
+            <w:p>
+              <w:pPr>
+                <w:pStyle w:val="Bibliography"/>
+                <w:ind w:left="720" w:hanging="720"/>
+                <w:rPr>
+                  <w:noProof/>
+                </w:rPr>
+              </w:pPr>
+              <w:r>
+                <w:rPr>
+                  <w:noProof/>
+                </w:rPr>
+                <w:t xml:space="preserve">World Wide Web Consortium. (2014, March 14). </w:t>
+              </w:r>
+              <w:r>
+                <w:rPr>
+                  <w:i/>
+                  <w:iCs/>
+                  <w:noProof/>
+                </w:rPr>
+                <w:t>How does the Internet work</w:t>
+              </w:r>
+              <w:r>
+                <w:rPr>
+                  <w:noProof/>
+                </w:rPr>
+                <w:t>, 72360. Retrieved 10 8, 2016, from World Wide Web Consortium (W3C): https://www.w3.org/wiki/index.php?title=How_does_the_Internet_work&amp;oldid=72360</w:t>
+              </w:r>
+            </w:p>
+            <w:p>
+              <w:pPr>
+                <w:pStyle w:val="Bibliography"/>
+                <w:ind w:left="720" w:hanging="720"/>
+                <w:rPr>
+                  <w:noProof/>
+                </w:rPr>
+              </w:pPr>
+              <w:r>
+                <w:rPr>
+                  <w:noProof/>
+                </w:rPr>
+                <w:t xml:space="preserve">World Wide Web Consortium. (n.d.). </w:t>
+              </w:r>
+              <w:r>
+                <w:rPr>
+                  <w:i/>
+                  <w:iCs/>
+                  <w:noProof/>
+                </w:rPr>
+                <w:t>Help and FAQ - W3C</w:t>
+              </w:r>
+              <w:r>
+                <w:rPr>
+                  <w:noProof/>
+                </w:rPr>
+                <w:t>. (W3C) Retrieved 10 8, 2016, from World Wide Web Consortium (W3C): https://www.w3.org/Help/#invention</w:t>
+              </w:r>
+            </w:p>
+            <w:p>
               <w:r>
                 <w:rPr>
                   <w:b/>
@@ -14133,7 +14395,7 @@
         <w:rStyle w:val="PageNumber"/>
         <w:noProof/>
       </w:rPr>
-      <w:t>3</w:t>
+      <w:t>4</w:t>
     </w:r>
     <w:r>
       <w:rPr>
@@ -20189,6 +20451,14 @@
       <w:lang w:eastAsia="en-AU"/>
     </w:rPr>
   </w:style>
+  <w:style w:type="paragraph" w:styleId="Bibliography">
+    <w:name w:val="Bibliography"/>
+    <w:basedOn w:val="Normal"/>
+    <w:next w:val="Normal"/>
+    <w:uiPriority w:val="37"/>
+    <w:unhideWhenUsed/>
+    <w:rsid w:val="00A02B66"/>
+  </w:style>
 </w:styles>
 </file>
 
@@ -20476,11 +20746,135 @@
 </file>
 
 <file path=customXml/item1.xml><?xml version="1.0" encoding="utf-8"?>
-<b:Sources xmlns:b="http://schemas.openxmlformats.org/officeDocument/2006/bibliography" xmlns="http://schemas.openxmlformats.org/officeDocument/2006/bibliography" SelectedStyle="\APASixthEditionOfficeOnline.xsl" StyleName="APA" Version="6"/>
+<b:Sources xmlns:b="http://schemas.openxmlformats.org/officeDocument/2006/bibliography" xmlns="http://schemas.openxmlformats.org/officeDocument/2006/bibliography" SelectedStyle="\APASixthEditionOfficeOnline.xsl" StyleName="APA" Version="6">
+  <b:Source>
+    <b:Tag>Hel16</b:Tag>
+    <b:SourceType>InternetSite</b:SourceType>
+    <b:Guid>{1C5B6647-1626-4C44-81F6-AFB2546E3254}</b:Guid>
+    <b:Title>Help and FAQ - W3C</b:Title>
+    <b:InternetSiteTitle>World Wide Web Consortium (W3C)</b:InternetSiteTitle>
+    <b:URL>https://www.w3.org/Help/#invention</b:URL>
+    <b:ProductionCompany>W3C</b:ProductionCompany>
+    <b:YearAccessed>2016</b:YearAccessed>
+    <b:MonthAccessed>10</b:MonthAccessed>
+    <b:DayAccessed>8</b:DayAccessed>
+    <b:Author>
+      <b:Author>
+        <b:Corporate>World Wide Web Consortium</b:Corporate>
+      </b:Author>
+    </b:Author>
+    <b:RefOrder>1</b:RefOrder>
+  </b:Source>
+  <b:Source>
+    <b:Tag>How14</b:Tag>
+    <b:SourceType>InternetSite</b:SourceType>
+    <b:Guid>{50DC3828-D302-4AFB-BD23-F138D9366D33}</b:Guid>
+    <b:Title>How does the Internet work</b:Title>
+    <b:InternetSiteTitle>World Wide Web Consortium (W3C)</b:InternetSiteTitle>
+    <b:Year>2014</b:Year>
+    <b:Month>March</b:Month>
+    <b:Day>14</b:Day>
+    <b:URL>https://www.w3.org/wiki/index.php?title=How_does_the_Internet_work&amp;oldid=72360</b:URL>
+    <b:YearAccessed>2016</b:YearAccessed>
+    <b:MonthAccessed>10</b:MonthAccessed>
+    <b:DayAccessed>8</b:DayAccessed>
+    <b:Version>72360</b:Version>
+    <b:Author>
+      <b:Author>
+        <b:Corporate>World Wide Web Consortium</b:Corporate>
+      </b:Author>
+    </b:Author>
+    <b:RefOrder>2</b:RefOrder>
+  </b:Source>
+  <b:Source>
+    <b:Tag>Nie98</b:Tag>
+    <b:SourceType>DocumentFromInternetSite</b:SourceType>
+    <b:Guid>{A49783E3-21BC-4F98-98CB-B68DC958562A}</b:Guid>
+    <b:Title>Nielsen's Law of Internet Bandwidth</b:Title>
+    <b:InternetSiteTitle>Nielsen Norman Group:  UX Training, Consulting, &amp; Research</b:InternetSiteTitle>
+    <b:Year>1998</b:Year>
+    <b:Month>April</b:Month>
+    <b:Day>5</b:Day>
+    <b:URL>https://www.nngroup.com/articles/law-of-bandwidth/</b:URL>
+    <b:Author>
+      <b:Author>
+        <b:NameList>
+          <b:Person>
+            <b:Last>Nielsen</b:Last>
+            <b:First>Jakob</b:First>
+          </b:Person>
+        </b:NameList>
+      </b:Author>
+    </b:Author>
+    <b:RefOrder>3</b:RefOrder>
+  </b:Source>
+  <b:Source>
+    <b:Tag>Ros00</b:Tag>
+    <b:SourceType>ConferenceProceedings</b:SourceType>
+    <b:Guid>{D6C8A639-D582-4C17-B502-B1D150CD2288}</b:Guid>
+    <b:Title>Making B+- trees cache concious in main memory</b:Title>
+    <b:Year>2000</b:Year>
+    <b:URL>http://dl.acm.org/citation.cfm?id=335449</b:URL>
+    <b:Pages>475486</b:Pages>
+    <b:Publisher>ACM</b:Publisher>
+    <b:Author>
+      <b:Author>
+        <b:NameList>
+          <b:Person>
+            <b:Last>Ross</b:Last>
+            <b:Middle>A.</b:Middle>
+            <b:First>Kenneth</b:First>
+          </b:Person>
+          <b:Person>
+            <b:Last>Rao</b:Last>
+            <b:First>Jun</b:First>
+          </b:Person>
+        </b:NameList>
+      </b:Author>
+    </b:Author>
+    <b:ConferenceName>ACM SIGMOD international conference on Management of data</b:ConferenceName>
+    <b:RefOrder>5</b:RefOrder>
+  </b:Source>
+  <b:Source>
+    <b:Tag>Lei09</b:Tag>
+    <b:SourceType>BookSection</b:SourceType>
+    <b:Guid>{0869CCA6-E429-4B7F-A6BE-44D2C88F8EC5}</b:Guid>
+    <b:Title>Introduction to Algorithms</b:Title>
+    <b:Pages>232-253</b:Pages>
+    <b:Year>2009</b:Year>
+    <b:Publisher>MIT Press</b:Publisher>
+    <b:Author>
+      <b:Author>
+        <b:NameList>
+          <b:Person>
+            <b:Last>Leiserson</b:Last>
+            <b:Middle>E.</b:Middle>
+            <b:First>Charles</b:First>
+          </b:Person>
+          <b:Person>
+            <b:Last>Rivest</b:Last>
+            <b:Middle>L.</b:Middle>
+            <b:First>Ronald</b:First>
+          </b:Person>
+          <b:Person>
+            <b:Last>Stein</b:Last>
+            <b:First>Clifford</b:First>
+          </b:Person>
+          <b:Person>
+            <b:Last>Cormen</b:Last>
+            <b:Middle>H.</b:Middle>
+            <b:First>Thomas</b:First>
+          </b:Person>
+        </b:NameList>
+      </b:Author>
+    </b:Author>
+    <b:RefOrder>4</b:RefOrder>
+  </b:Source>
+</b:Sources>
 </file>
 
 <file path=customXml/itemProps1.xml><?xml version="1.0" encoding="utf-8"?>
-<ds:datastoreItem xmlns:ds="http://schemas.openxmlformats.org/officeDocument/2006/customXml" ds:itemID="{807AA159-C84F-4A0B-B151-FAC0A44134B9}">
+<ds:datastoreItem xmlns:ds="http://schemas.openxmlformats.org/officeDocument/2006/customXml" ds:itemID="{0AE37C4D-6DCA-4830-A657-2A5368FCFA71}">
   <ds:schemaRefs>
     <ds:schemaRef ds:uri="http://schemas.openxmlformats.org/officeDocument/2006/bibliography"/>
   </ds:schemaRefs>

</xml_diff>

<commit_message>
First half of feedback applied
</commit_message>
<xml_diff>
--- a/draft2.docx
+++ b/draft2.docx
@@ -507,7 +507,7 @@
           <w:color w:val="FFFFFF" w:themeColor="background1"/>
         </w:rPr>
       </w:pPr>
-      <w:bookmarkStart w:id="2" w:name="_Toc486378828"/>
+      <w:bookmarkStart w:id="2" w:name="_Toc486456673"/>
       <w:r>
         <w:rPr>
           <w:color w:val="FFFFFF" w:themeColor="background1"/>
@@ -576,51 +576,34 @@
         </w:rPr>
       </w:pPr>
       <w:r>
-        <w:rPr>
-          <w:rFonts w:cstheme="minorHAnsi"/>
-          <w:noProof/>
-          <w:szCs w:val="22"/>
-        </w:rPr>
-        <w:t>TODO: footnote that hnsec = 100ns</w:t>
-      </w:r>
-      <w:r>
-        <w:rPr>
-          <w:rFonts w:cstheme="minorHAnsi"/>
-          <w:noProof/>
-          <w:szCs w:val="22"/>
-        </w:rPr>
-        <w:t>ecs</w:t>
-      </w:r>
-    </w:p>
-    <w:p>
-      <w:pPr>
-        <w:pStyle w:val="BodyText"/>
-        <w:rPr>
-          <w:rFonts w:cstheme="minorHAnsi"/>
-          <w:noProof/>
-          <w:szCs w:val="22"/>
-        </w:rPr>
-      </w:pPr>
-      <w:r>
-        <w:rPr>
-          <w:rFonts w:cstheme="minorHAnsi"/>
-          <w:noProof/>
-          <w:szCs w:val="22"/>
-        </w:rPr>
-        <w:t>TODO: readd the research questions!!!!!</w:t>
-      </w:r>
-    </w:p>
-    <w:p>
-      <w:pPr>
-        <w:pStyle w:val="BodyText"/>
-        <w:rPr>
-          <w:rFonts w:cstheme="minorHAnsi"/>
-          <w:noProof/>
-          <w:szCs w:val="22"/>
-        </w:rPr>
-      </w:pPr>
-      <w:r>
-        <w:t>In society, today almost everybody has used the internet and by extension the World Wide Web. Over the past 30 years a lot of work has gone into infrastructure creation for the World Wide Web. A common piece of infrastructure for the World Wide Web is the routing mechanism in web servers. When used appropriately it is nearly transparent to a profiler, when it isn’t it can slow down a website significantly. The routing mechanism can have many different designs, and this research is to compare some of these implementations regarding performance. This dissertation concludes with an overview of the worse possible design and what is a better alternative.</w:t>
+        <w:t>In society, today almost everybody has used the internet and by extension the World Wide Web. Over the past 30 years a lot of work has gone into infrastructure creation for the World Wide Web. A common piece of infrastructure for the World Wide</w:t>
+      </w:r>
+      <w:r>
+        <w:t xml:space="preserve"> Web is</w:t>
+      </w:r>
+      <w:r>
+        <w:t xml:space="preserve"> web servers. </w:t>
+      </w:r>
+      <w:r>
+        <w:t xml:space="preserve">Requests generated by users are then sent to the webserver which decodes it for the routing mechanism. </w:t>
+      </w:r>
+      <w:r>
+        <w:t xml:space="preserve">When used appropriately it is nearly transparent to a profiler, when it isn’t it can slow down a website significantly. The routing mechanism can have many different designs, and this research </w:t>
+      </w:r>
+      <w:r>
+        <w:t>compares + benchmark comm</w:t>
+      </w:r>
+      <w:r>
+        <w:t>e</w:t>
+      </w:r>
+      <w:r>
+        <w:t>nt im</w:t>
+      </w:r>
+      <w:r>
+        <w:t xml:space="preserve">plementations regarding performance. </w:t>
+      </w:r>
+      <w:r>
+        <w:t>Tree based approaches are found to offer the best performance with least overhead compared to regular expression engine based approaches.</w:t>
       </w:r>
     </w:p>
     <w:p>
@@ -666,6 +649,7 @@
     <w:p>
       <w:pPr>
         <w:pStyle w:val="HeadingMyL1"/>
+        <w:jc w:val="left"/>
         <w:rPr>
           <w:noProof/>
         </w:rPr>
@@ -674,7 +658,7 @@
         <w:lastRenderedPageBreak/>
         <w:br w:type="page"/>
       </w:r>
-      <w:bookmarkStart w:id="3" w:name="_Toc486378829"/>
+      <w:bookmarkStart w:id="3" w:name="_Toc486456674"/>
       <w:r>
         <w:lastRenderedPageBreak/>
         <w:t>Table of Contents</w:t>
@@ -700,7 +684,7 @@
           <w:lang w:eastAsia="ja-JP"/>
         </w:rPr>
       </w:pPr>
-      <w:hyperlink w:anchor="_Toc486378828" w:history="1">
+      <w:hyperlink w:anchor="_Toc486456673" w:history="1">
         <w:r>
           <w:rPr>
             <w:rStyle w:val="Hyperlink"/>
@@ -723,7 +707,7 @@
           <w:rPr>
             <w:webHidden/>
           </w:rPr>
-          <w:instrText xml:space="preserve"> PAGEREF _Toc486378828 \h </w:instrText>
+          <w:instrText xml:space="preserve"> PAGEREF _Toc486456673 \h </w:instrText>
         </w:r>
         <w:r>
           <w:rPr>
@@ -760,7 +744,7 @@
           <w:lang w:eastAsia="ja-JP"/>
         </w:rPr>
       </w:pPr>
-      <w:hyperlink w:anchor="_Toc486378829" w:history="1">
+      <w:hyperlink w:anchor="_Toc486456674" w:history="1">
         <w:r>
           <w:rPr>
             <w:rStyle w:val="Hyperlink"/>
@@ -783,7 +767,7 @@
           <w:rPr>
             <w:webHidden/>
           </w:rPr>
-          <w:instrText xml:space="preserve"> PAGEREF _Toc486378829 \h </w:instrText>
+          <w:instrText xml:space="preserve"> PAGEREF _Toc486456674 \h </w:instrText>
         </w:r>
         <w:r>
           <w:rPr>
@@ -820,7 +804,7 @@
           <w:lang w:eastAsia="ja-JP"/>
         </w:rPr>
       </w:pPr>
-      <w:hyperlink w:anchor="_Toc486378830" w:history="1">
+      <w:hyperlink w:anchor="_Toc486456675" w:history="1">
         <w:r>
           <w:rPr>
             <w:rStyle w:val="Hyperlink"/>
@@ -843,7 +827,7 @@
           <w:rPr>
             <w:webHidden/>
           </w:rPr>
-          <w:instrText xml:space="preserve"> PAGEREF _Toc486378830 \h </w:instrText>
+          <w:instrText xml:space="preserve"> PAGEREF _Toc486456675 \h </w:instrText>
         </w:r>
         <w:r>
           <w:rPr>
@@ -880,7 +864,7 @@
           <w:lang w:eastAsia="ja-JP"/>
         </w:rPr>
       </w:pPr>
-      <w:hyperlink w:anchor="_Toc486378831" w:history="1">
+      <w:hyperlink w:anchor="_Toc486456676" w:history="1">
         <w:r>
           <w:rPr>
             <w:rStyle w:val="Hyperlink"/>
@@ -903,7 +887,7 @@
           <w:rPr>
             <w:webHidden/>
           </w:rPr>
-          <w:instrText xml:space="preserve"> PAGEREF _Toc486378831 \h </w:instrText>
+          <w:instrText xml:space="preserve"> PAGEREF _Toc486456676 \h </w:instrText>
         </w:r>
         <w:r>
           <w:rPr>
@@ -940,7 +924,7 @@
           <w:lang w:eastAsia="ja-JP"/>
         </w:rPr>
       </w:pPr>
-      <w:hyperlink w:anchor="_Toc486378832" w:history="1">
+      <w:hyperlink w:anchor="_Toc486456677" w:history="1">
         <w:r>
           <w:rPr>
             <w:rStyle w:val="Hyperlink"/>
@@ -963,7 +947,7 @@
           <w:rPr>
             <w:webHidden/>
           </w:rPr>
-          <w:instrText xml:space="preserve"> PAGEREF _Toc486378832 \h </w:instrText>
+          <w:instrText xml:space="preserve"> PAGEREF _Toc486456677 \h </w:instrText>
         </w:r>
         <w:r>
           <w:rPr>
@@ -1000,7 +984,7 @@
           <w:lang w:eastAsia="ja-JP"/>
         </w:rPr>
       </w:pPr>
-      <w:hyperlink w:anchor="_Toc486378833" w:history="1">
+      <w:hyperlink w:anchor="_Toc486456678" w:history="1">
         <w:r>
           <w:rPr>
             <w:rStyle w:val="Hyperlink"/>
@@ -1023,7 +1007,7 @@
           <w:rPr>
             <w:webHidden/>
           </w:rPr>
-          <w:instrText xml:space="preserve"> PAGEREF _Toc486378833 \h </w:instrText>
+          <w:instrText xml:space="preserve"> PAGEREF _Toc486456678 \h </w:instrText>
         </w:r>
         <w:r>
           <w:rPr>
@@ -1059,7 +1043,7 @@
           <w:lang w:eastAsia="ja-JP"/>
         </w:rPr>
       </w:pPr>
-      <w:hyperlink w:anchor="_Toc486378834" w:history="1">
+      <w:hyperlink w:anchor="_Toc486456679" w:history="1">
         <w:r>
           <w:rPr>
             <w:rStyle w:val="Hyperlink"/>
@@ -1096,7 +1080,7 @@
           <w:rPr>
             <w:webHidden/>
           </w:rPr>
-          <w:instrText xml:space="preserve"> PAGEREF _Toc486378834 \h </w:instrText>
+          <w:instrText xml:space="preserve"> PAGEREF _Toc486456679 \h </w:instrText>
         </w:r>
         <w:r>
           <w:rPr>
@@ -1132,7 +1116,7 @@
           <w:lang w:eastAsia="ja-JP"/>
         </w:rPr>
       </w:pPr>
-      <w:hyperlink w:anchor="_Toc486378835" w:history="1">
+      <w:hyperlink w:anchor="_Toc486456680" w:history="1">
         <w:r>
           <w:rPr>
             <w:rStyle w:val="Hyperlink"/>
@@ -1169,7 +1153,7 @@
           <w:rPr>
             <w:webHidden/>
           </w:rPr>
-          <w:instrText xml:space="preserve"> PAGEREF _Toc486378835 \h </w:instrText>
+          <w:instrText xml:space="preserve"> PAGEREF _Toc486456680 \h </w:instrText>
         </w:r>
         <w:r>
           <w:rPr>
@@ -1205,7 +1189,7 @@
           <w:lang w:eastAsia="ja-JP"/>
         </w:rPr>
       </w:pPr>
-      <w:hyperlink w:anchor="_Toc486378836" w:history="1">
+      <w:hyperlink w:anchor="_Toc486456681" w:history="1">
         <w:r>
           <w:rPr>
             <w:rStyle w:val="Hyperlink"/>
@@ -1242,7 +1226,7 @@
           <w:rPr>
             <w:webHidden/>
           </w:rPr>
-          <w:instrText xml:space="preserve"> PAGEREF _Toc486378836 \h </w:instrText>
+          <w:instrText xml:space="preserve"> PAGEREF _Toc486456681 \h </w:instrText>
         </w:r>
         <w:r>
           <w:rPr>
@@ -1278,7 +1262,7 @@
           <w:lang w:eastAsia="ja-JP"/>
         </w:rPr>
       </w:pPr>
-      <w:hyperlink w:anchor="_Toc486378837" w:history="1">
+      <w:hyperlink w:anchor="_Toc486456682" w:history="1">
         <w:r>
           <w:rPr>
             <w:rStyle w:val="Hyperlink"/>
@@ -1315,7 +1299,7 @@
           <w:rPr>
             <w:webHidden/>
           </w:rPr>
-          <w:instrText xml:space="preserve"> PAGEREF _Toc486378837 \h </w:instrText>
+          <w:instrText xml:space="preserve"> PAGEREF _Toc486456682 \h </w:instrText>
         </w:r>
         <w:r>
           <w:rPr>
@@ -1351,7 +1335,7 @@
           <w:lang w:eastAsia="ja-JP"/>
         </w:rPr>
       </w:pPr>
-      <w:hyperlink w:anchor="_Toc486378838" w:history="1">
+      <w:hyperlink w:anchor="_Toc486456683" w:history="1">
         <w:r>
           <w:rPr>
             <w:rStyle w:val="Hyperlink"/>
@@ -1388,7 +1372,7 @@
           <w:rPr>
             <w:webHidden/>
           </w:rPr>
-          <w:instrText xml:space="preserve"> PAGEREF _Toc486378838 \h </w:instrText>
+          <w:instrText xml:space="preserve"> PAGEREF _Toc486456683 \h </w:instrText>
         </w:r>
         <w:r>
           <w:rPr>
@@ -1425,7 +1409,7 @@
           <w:lang w:eastAsia="ja-JP"/>
         </w:rPr>
       </w:pPr>
-      <w:hyperlink w:anchor="_Toc486378839" w:history="1">
+      <w:hyperlink w:anchor="_Toc486456684" w:history="1">
         <w:r>
           <w:rPr>
             <w:rStyle w:val="Hyperlink"/>
@@ -1448,7 +1432,7 @@
           <w:rPr>
             <w:webHidden/>
           </w:rPr>
-          <w:instrText xml:space="preserve"> PAGEREF _Toc486378839 \h </w:instrText>
+          <w:instrText xml:space="preserve"> PAGEREF _Toc486456684 \h </w:instrText>
         </w:r>
         <w:r>
           <w:rPr>
@@ -1485,7 +1469,7 @@
           <w:lang w:eastAsia="ja-JP"/>
         </w:rPr>
       </w:pPr>
-      <w:hyperlink w:anchor="_Toc486378840" w:history="1">
+      <w:hyperlink w:anchor="_Toc486456685" w:history="1">
         <w:r>
           <w:rPr>
             <w:rStyle w:val="Hyperlink"/>
@@ -1508,7 +1492,7 @@
           <w:rPr>
             <w:webHidden/>
           </w:rPr>
-          <w:instrText xml:space="preserve"> PAGEREF _Toc486378840 \h </w:instrText>
+          <w:instrText xml:space="preserve"> PAGEREF _Toc486456685 \h </w:instrText>
         </w:r>
         <w:r>
           <w:rPr>
@@ -1544,7 +1528,7 @@
           <w:lang w:eastAsia="ja-JP"/>
         </w:rPr>
       </w:pPr>
-      <w:hyperlink w:anchor="_Toc486378841" w:history="1">
+      <w:hyperlink w:anchor="_Toc486456686" w:history="1">
         <w:r>
           <w:rPr>
             <w:rStyle w:val="Hyperlink"/>
@@ -1581,7 +1565,7 @@
           <w:rPr>
             <w:webHidden/>
           </w:rPr>
-          <w:instrText xml:space="preserve"> PAGEREF _Toc486378841 \h </w:instrText>
+          <w:instrText xml:space="preserve"> PAGEREF _Toc486456686 \h </w:instrText>
         </w:r>
         <w:r>
           <w:rPr>
@@ -1617,7 +1601,7 @@
           <w:lang w:eastAsia="ja-JP"/>
         </w:rPr>
       </w:pPr>
-      <w:hyperlink w:anchor="_Toc486378842" w:history="1">
+      <w:hyperlink w:anchor="_Toc486456687" w:history="1">
         <w:r>
           <w:rPr>
             <w:rStyle w:val="Hyperlink"/>
@@ -1654,7 +1638,7 @@
           <w:rPr>
             <w:webHidden/>
           </w:rPr>
-          <w:instrText xml:space="preserve"> PAGEREF _Toc486378842 \h </w:instrText>
+          <w:instrText xml:space="preserve"> PAGEREF _Toc486456687 \h </w:instrText>
         </w:r>
         <w:r>
           <w:rPr>
@@ -1690,7 +1674,7 @@
           <w:lang w:eastAsia="ja-JP"/>
         </w:rPr>
       </w:pPr>
-      <w:hyperlink w:anchor="_Toc486378843" w:history="1">
+      <w:hyperlink w:anchor="_Toc486456688" w:history="1">
         <w:r>
           <w:rPr>
             <w:rStyle w:val="Hyperlink"/>
@@ -1727,7 +1711,7 @@
           <w:rPr>
             <w:webHidden/>
           </w:rPr>
-          <w:instrText xml:space="preserve"> PAGEREF _Toc486378843 \h </w:instrText>
+          <w:instrText xml:space="preserve"> PAGEREF _Toc486456688 \h </w:instrText>
         </w:r>
         <w:r>
           <w:rPr>
@@ -1764,7 +1748,7 @@
           <w:lang w:eastAsia="ja-JP"/>
         </w:rPr>
       </w:pPr>
-      <w:hyperlink w:anchor="_Toc486378844" w:history="1">
+      <w:hyperlink w:anchor="_Toc486456689" w:history="1">
         <w:r>
           <w:rPr>
             <w:rStyle w:val="Hyperlink"/>
@@ -1787,7 +1771,7 @@
           <w:rPr>
             <w:webHidden/>
           </w:rPr>
-          <w:instrText xml:space="preserve"> PAGEREF _Toc486378844 \h </w:instrText>
+          <w:instrText xml:space="preserve"> PAGEREF _Toc486456689 \h </w:instrText>
         </w:r>
         <w:r>
           <w:rPr>
@@ -1823,7 +1807,7 @@
           <w:lang w:eastAsia="ja-JP"/>
         </w:rPr>
       </w:pPr>
-      <w:hyperlink w:anchor="_Toc486378845" w:history="1">
+      <w:hyperlink w:anchor="_Toc486456690" w:history="1">
         <w:r>
           <w:rPr>
             <w:rStyle w:val="Hyperlink"/>
@@ -1860,7 +1844,7 @@
           <w:rPr>
             <w:webHidden/>
           </w:rPr>
-          <w:instrText xml:space="preserve"> PAGEREF _Toc486378845 \h </w:instrText>
+          <w:instrText xml:space="preserve"> PAGEREF _Toc486456690 \h </w:instrText>
         </w:r>
         <w:r>
           <w:rPr>
@@ -1896,7 +1880,7 @@
           <w:lang w:eastAsia="ja-JP"/>
         </w:rPr>
       </w:pPr>
-      <w:hyperlink w:anchor="_Toc486378846" w:history="1">
+      <w:hyperlink w:anchor="_Toc486456691" w:history="1">
         <w:r>
           <w:rPr>
             <w:rStyle w:val="Hyperlink"/>
@@ -1933,7 +1917,7 @@
           <w:rPr>
             <w:webHidden/>
           </w:rPr>
-          <w:instrText xml:space="preserve"> PAGEREF _Toc486378846 \h </w:instrText>
+          <w:instrText xml:space="preserve"> PAGEREF _Toc486456691 \h </w:instrText>
         </w:r>
         <w:r>
           <w:rPr>
@@ -1969,7 +1953,7 @@
           <w:lang w:eastAsia="ja-JP"/>
         </w:rPr>
       </w:pPr>
-      <w:hyperlink w:anchor="_Toc486378847" w:history="1">
+      <w:hyperlink w:anchor="_Toc486456692" w:history="1">
         <w:r>
           <w:rPr>
             <w:rStyle w:val="Hyperlink"/>
@@ -2006,7 +1990,7 @@
           <w:rPr>
             <w:webHidden/>
           </w:rPr>
-          <w:instrText xml:space="preserve"> PAGEREF _Toc486378847 \h </w:instrText>
+          <w:instrText xml:space="preserve"> PAGEREF _Toc486456692 \h </w:instrText>
         </w:r>
         <w:r>
           <w:rPr>
@@ -2042,7 +2026,7 @@
           <w:lang w:eastAsia="ja-JP"/>
         </w:rPr>
       </w:pPr>
-      <w:hyperlink w:anchor="_Toc486378848" w:history="1">
+      <w:hyperlink w:anchor="_Toc486456693" w:history="1">
         <w:r>
           <w:rPr>
             <w:rStyle w:val="Hyperlink"/>
@@ -2079,7 +2063,7 @@
           <w:rPr>
             <w:webHidden/>
           </w:rPr>
-          <w:instrText xml:space="preserve"> PAGEREF _Toc486378848 \h </w:instrText>
+          <w:instrText xml:space="preserve"> PAGEREF _Toc486456693 \h </w:instrText>
         </w:r>
         <w:r>
           <w:rPr>
@@ -2115,7 +2099,7 @@
           <w:lang w:eastAsia="ja-JP"/>
         </w:rPr>
       </w:pPr>
-      <w:hyperlink w:anchor="_Toc486378849" w:history="1">
+      <w:hyperlink w:anchor="_Toc486456694" w:history="1">
         <w:r>
           <w:rPr>
             <w:rStyle w:val="Hyperlink"/>
@@ -2152,7 +2136,7 @@
           <w:rPr>
             <w:webHidden/>
           </w:rPr>
-          <w:instrText xml:space="preserve"> PAGEREF _Toc486378849 \h </w:instrText>
+          <w:instrText xml:space="preserve"> PAGEREF _Toc486456694 \h </w:instrText>
         </w:r>
         <w:r>
           <w:rPr>
@@ -2188,7 +2172,7 @@
           <w:lang w:eastAsia="ja-JP"/>
         </w:rPr>
       </w:pPr>
-      <w:hyperlink w:anchor="_Toc486378850" w:history="1">
+      <w:hyperlink w:anchor="_Toc486456695" w:history="1">
         <w:r>
           <w:rPr>
             <w:rStyle w:val="Hyperlink"/>
@@ -2225,7 +2209,7 @@
           <w:rPr>
             <w:webHidden/>
           </w:rPr>
-          <w:instrText xml:space="preserve"> PAGEREF _Toc486378850 \h </w:instrText>
+          <w:instrText xml:space="preserve"> PAGEREF _Toc486456695 \h </w:instrText>
         </w:r>
         <w:r>
           <w:rPr>
@@ -2262,7 +2246,7 @@
           <w:lang w:eastAsia="ja-JP"/>
         </w:rPr>
       </w:pPr>
-      <w:hyperlink w:anchor="_Toc486378851" w:history="1">
+      <w:hyperlink w:anchor="_Toc486456696" w:history="1">
         <w:r>
           <w:rPr>
             <w:rStyle w:val="Hyperlink"/>
@@ -2285,7 +2269,7 @@
           <w:rPr>
             <w:webHidden/>
           </w:rPr>
-          <w:instrText xml:space="preserve"> PAGEREF _Toc486378851 \h </w:instrText>
+          <w:instrText xml:space="preserve"> PAGEREF _Toc486456696 \h </w:instrText>
         </w:r>
         <w:r>
           <w:rPr>
@@ -2322,7 +2306,7 @@
           <w:lang w:eastAsia="ja-JP"/>
         </w:rPr>
       </w:pPr>
-      <w:hyperlink w:anchor="_Toc486378852" w:history="1">
+      <w:hyperlink w:anchor="_Toc486456697" w:history="1">
         <w:r>
           <w:rPr>
             <w:rStyle w:val="Hyperlink"/>
@@ -2345,7 +2329,7 @@
           <w:rPr>
             <w:webHidden/>
           </w:rPr>
-          <w:instrText xml:space="preserve"> PAGEREF _Toc486378852 \h </w:instrText>
+          <w:instrText xml:space="preserve"> PAGEREF _Toc486456697 \h </w:instrText>
         </w:r>
         <w:r>
           <w:rPr>
@@ -2382,7 +2366,7 @@
           <w:lang w:eastAsia="ja-JP"/>
         </w:rPr>
       </w:pPr>
-      <w:hyperlink w:anchor="_Toc486378853" w:history="1">
+      <w:hyperlink w:anchor="_Toc486456698" w:history="1">
         <w:r>
           <w:rPr>
             <w:rStyle w:val="Hyperlink"/>
@@ -2405,7 +2389,7 @@
           <w:rPr>
             <w:webHidden/>
           </w:rPr>
-          <w:instrText xml:space="preserve"> PAGEREF _Toc486378853 \h </w:instrText>
+          <w:instrText xml:space="preserve"> PAGEREF _Toc486456698 \h </w:instrText>
         </w:r>
         <w:r>
           <w:rPr>
@@ -2442,7 +2426,7 @@
           <w:lang w:eastAsia="ja-JP"/>
         </w:rPr>
       </w:pPr>
-      <w:hyperlink w:anchor="_Toc486378854" w:history="1">
+      <w:hyperlink w:anchor="_Toc486456699" w:history="1">
         <w:r>
           <w:rPr>
             <w:rStyle w:val="Hyperlink"/>
@@ -2465,7 +2449,7 @@
           <w:rPr>
             <w:webHidden/>
           </w:rPr>
-          <w:instrText xml:space="preserve"> PAGEREF _Toc486378854 \h </w:instrText>
+          <w:instrText xml:space="preserve"> PAGEREF _Toc486456699 \h </w:instrText>
         </w:r>
         <w:r>
           <w:rPr>
@@ -2502,7 +2486,7 @@
       <w:r>
         <w:br w:type="page"/>
       </w:r>
-      <w:bookmarkStart w:id="4" w:name="_Toc486378830"/>
+      <w:bookmarkStart w:id="4" w:name="_Toc486456675"/>
       <w:r>
         <w:lastRenderedPageBreak/>
         <w:t>List of Tables</w:t>
@@ -2527,7 +2511,7 @@
       <w:r>
         <w:fldChar w:fldCharType="separate"/>
       </w:r>
-      <w:hyperlink w:anchor="_Toc486378855" w:history="1">
+      <w:hyperlink w:anchor="_Toc486456700" w:history="1">
         <w:r>
           <w:rPr>
             <w:rStyle w:val="Hyperlink"/>
@@ -2550,7 +2534,7 @@
           <w:rPr>
             <w:webHidden/>
           </w:rPr>
-          <w:instrText xml:space="preserve"> PAGEREF _Toc486378855 \h </w:instrText>
+          <w:instrText xml:space="preserve"> PAGEREF _Toc486456700 \h </w:instrText>
         </w:r>
         <w:r>
           <w:rPr>
@@ -2586,7 +2570,7 @@
           <w:lang w:eastAsia="ja-JP"/>
         </w:rPr>
       </w:pPr>
-      <w:hyperlink w:anchor="_Toc486378856" w:history="1">
+      <w:hyperlink w:anchor="_Toc486456701" w:history="1">
         <w:r>
           <w:rPr>
             <w:rStyle w:val="Hyperlink"/>
@@ -2609,7 +2593,7 @@
           <w:rPr>
             <w:webHidden/>
           </w:rPr>
-          <w:instrText xml:space="preserve"> PAGEREF _Toc486378856 \h </w:instrText>
+          <w:instrText xml:space="preserve"> PAGEREF _Toc486456701 \h </w:instrText>
         </w:r>
         <w:r>
           <w:rPr>
@@ -2645,7 +2629,7 @@
           <w:lang w:eastAsia="ja-JP"/>
         </w:rPr>
       </w:pPr>
-      <w:hyperlink w:anchor="_Toc486378857" w:history="1">
+      <w:hyperlink w:anchor="_Toc486456702" w:history="1">
         <w:r>
           <w:rPr>
             <w:rStyle w:val="Hyperlink"/>
@@ -2668,7 +2652,7 @@
           <w:rPr>
             <w:webHidden/>
           </w:rPr>
-          <w:instrText xml:space="preserve"> PAGEREF _Toc486378857 \h </w:instrText>
+          <w:instrText xml:space="preserve"> PAGEREF _Toc486456702 \h </w:instrText>
         </w:r>
         <w:r>
           <w:rPr>
@@ -2704,7 +2688,7 @@
           <w:lang w:eastAsia="ja-JP"/>
         </w:rPr>
       </w:pPr>
-      <w:hyperlink w:anchor="_Toc486378858" w:history="1">
+      <w:hyperlink w:anchor="_Toc486456703" w:history="1">
         <w:r>
           <w:rPr>
             <w:rStyle w:val="Hyperlink"/>
@@ -2740,7 +2724,7 @@
           <w:rPr>
             <w:webHidden/>
           </w:rPr>
-          <w:instrText xml:space="preserve"> PAGEREF _Toc486378858 \h </w:instrText>
+          <w:instrText xml:space="preserve"> PAGEREF _Toc486456703 \h </w:instrText>
         </w:r>
         <w:r>
           <w:rPr>
@@ -2776,7 +2760,7 @@
           <w:lang w:eastAsia="ja-JP"/>
         </w:rPr>
       </w:pPr>
-      <w:hyperlink w:anchor="_Toc486378859" w:history="1">
+      <w:hyperlink w:anchor="_Toc486456704" w:history="1">
         <w:r>
           <w:rPr>
             <w:rStyle w:val="Hyperlink"/>
@@ -2799,7 +2783,7 @@
           <w:rPr>
             <w:webHidden/>
           </w:rPr>
-          <w:instrText xml:space="preserve"> PAGEREF _Toc486378859 \h </w:instrText>
+          <w:instrText xml:space="preserve"> PAGEREF _Toc486456704 \h </w:instrText>
         </w:r>
         <w:r>
           <w:rPr>
@@ -2835,7 +2819,7 @@
           <w:lang w:eastAsia="ja-JP"/>
         </w:rPr>
       </w:pPr>
-      <w:hyperlink w:anchor="_Toc486378860" w:history="1">
+      <w:hyperlink w:anchor="_Toc486456705" w:history="1">
         <w:r>
           <w:rPr>
             <w:rStyle w:val="Hyperlink"/>
@@ -2858,7 +2842,7 @@
           <w:rPr>
             <w:webHidden/>
           </w:rPr>
-          <w:instrText xml:space="preserve"> PAGEREF _Toc486378860 \h </w:instrText>
+          <w:instrText xml:space="preserve"> PAGEREF _Toc486456705 \h </w:instrText>
         </w:r>
         <w:r>
           <w:rPr>
@@ -2894,7 +2878,7 @@
           <w:lang w:eastAsia="ja-JP"/>
         </w:rPr>
       </w:pPr>
-      <w:hyperlink w:anchor="_Toc486378861" w:history="1">
+      <w:hyperlink w:anchor="_Toc486456706" w:history="1">
         <w:r>
           <w:rPr>
             <w:rStyle w:val="Hyperlink"/>
@@ -2917,7 +2901,7 @@
           <w:rPr>
             <w:webHidden/>
           </w:rPr>
-          <w:instrText xml:space="preserve"> PAGEREF _Toc486378861 \h </w:instrText>
+          <w:instrText xml:space="preserve"> PAGEREF _Toc486456706 \h </w:instrText>
         </w:r>
         <w:r>
           <w:rPr>
@@ -2953,7 +2937,7 @@
           <w:lang w:eastAsia="ja-JP"/>
         </w:rPr>
       </w:pPr>
-      <w:hyperlink w:anchor="_Toc486378862" w:history="1">
+      <w:hyperlink w:anchor="_Toc486456707" w:history="1">
         <w:r>
           <w:rPr>
             <w:rStyle w:val="Hyperlink"/>
@@ -2976,7 +2960,7 @@
           <w:rPr>
             <w:webHidden/>
           </w:rPr>
-          <w:instrText xml:space="preserve"> PAGEREF _Toc486378862 \h </w:instrText>
+          <w:instrText xml:space="preserve"> PAGEREF _Toc486456707 \h </w:instrText>
         </w:r>
         <w:r>
           <w:rPr>
@@ -3026,15 +3010,13 @@
       <w:r>
         <w:br w:type="page"/>
       </w:r>
-      <w:bookmarkStart w:id="5" w:name="_Toc486378831"/>
+      <w:bookmarkStart w:id="5" w:name="_Toc486456676"/>
       <w:r>
         <w:lastRenderedPageBreak/>
         <w:t>List of Figures</w:t>
       </w:r>
       <w:bookmarkEnd w:id="5"/>
     </w:p>
-    <w:bookmarkStart w:id="6" w:name="_GoBack"/>
-    <w:bookmarkEnd w:id="6"/>
     <w:p>
       <w:pPr>
         <w:pStyle w:val="TableofFigures"/>
@@ -3053,7 +3035,7 @@
       <w:r>
         <w:fldChar w:fldCharType="separate"/>
       </w:r>
-      <w:hyperlink w:anchor="_Toc486378863" w:history="1">
+      <w:hyperlink w:anchor="_Toc486456708" w:history="1">
         <w:r>
           <w:rPr>
             <w:rStyle w:val="Hyperlink"/>
@@ -3076,7 +3058,7 @@
           <w:rPr>
             <w:webHidden/>
           </w:rPr>
-          <w:instrText xml:space="preserve"> PAGEREF _Toc486378863 \h </w:instrText>
+          <w:instrText xml:space="preserve"> PAGEREF _Toc486456708 \h </w:instrText>
         </w:r>
         <w:r>
           <w:rPr>
@@ -3112,7 +3094,7 @@
           <w:lang w:eastAsia="ja-JP"/>
         </w:rPr>
       </w:pPr>
-      <w:hyperlink r:id="rId9" w:anchor="_Toc486378864" w:history="1">
+      <w:hyperlink r:id="rId9" w:anchor="_Toc486456709" w:history="1">
         <w:r>
           <w:rPr>
             <w:rStyle w:val="Hyperlink"/>
@@ -3135,7 +3117,7 @@
           <w:rPr>
             <w:webHidden/>
           </w:rPr>
-          <w:instrText xml:space="preserve"> PAGEREF _Toc486378864 \h </w:instrText>
+          <w:instrText xml:space="preserve"> PAGEREF _Toc486456709 \h </w:instrText>
         </w:r>
         <w:r>
           <w:rPr>
@@ -3171,7 +3153,7 @@
           <w:lang w:eastAsia="ja-JP"/>
         </w:rPr>
       </w:pPr>
-      <w:hyperlink r:id="rId10" w:anchor="_Toc486378865" w:history="1">
+      <w:hyperlink r:id="rId10" w:anchor="_Toc486456710" w:history="1">
         <w:r>
           <w:rPr>
             <w:rStyle w:val="Hyperlink"/>
@@ -3194,7 +3176,7 @@
           <w:rPr>
             <w:webHidden/>
           </w:rPr>
-          <w:instrText xml:space="preserve"> PAGEREF _Toc486378865 \h </w:instrText>
+          <w:instrText xml:space="preserve"> PAGEREF _Toc486456710 \h </w:instrText>
         </w:r>
         <w:r>
           <w:rPr>
@@ -3230,7 +3212,7 @@
           <w:lang w:eastAsia="ja-JP"/>
         </w:rPr>
       </w:pPr>
-      <w:hyperlink w:anchor="_Toc486378866" w:history="1">
+      <w:hyperlink w:anchor="_Toc486456711" w:history="1">
         <w:r>
           <w:rPr>
             <w:rStyle w:val="Hyperlink"/>
@@ -3266,7 +3248,7 @@
           <w:rPr>
             <w:webHidden/>
           </w:rPr>
-          <w:instrText xml:space="preserve"> PAGEREF _Toc486378866 \h </w:instrText>
+          <w:instrText xml:space="preserve"> PAGEREF _Toc486456711 \h </w:instrText>
         </w:r>
         <w:r>
           <w:rPr>
@@ -3302,7 +3284,7 @@
           <w:lang w:eastAsia="ja-JP"/>
         </w:rPr>
       </w:pPr>
-      <w:hyperlink w:anchor="_Toc486378867" w:history="1">
+      <w:hyperlink w:anchor="_Toc486456712" w:history="1">
         <w:r>
           <w:rPr>
             <w:rStyle w:val="Hyperlink"/>
@@ -3325,7 +3307,7 @@
           <w:rPr>
             <w:webHidden/>
           </w:rPr>
-          <w:instrText xml:space="preserve"> PAGEREF _Toc486378867 \h </w:instrText>
+          <w:instrText xml:space="preserve"> PAGEREF _Toc486456712 \h </w:instrText>
         </w:r>
         <w:r>
           <w:rPr>
@@ -3361,7 +3343,7 @@
           <w:lang w:eastAsia="ja-JP"/>
         </w:rPr>
       </w:pPr>
-      <w:hyperlink w:anchor="_Toc486378868" w:history="1">
+      <w:hyperlink w:anchor="_Toc486456713" w:history="1">
         <w:r>
           <w:rPr>
             <w:rStyle w:val="Hyperlink"/>
@@ -3384,7 +3366,7 @@
           <w:rPr>
             <w:webHidden/>
           </w:rPr>
-          <w:instrText xml:space="preserve"> PAGEREF _Toc486378868 \h </w:instrText>
+          <w:instrText xml:space="preserve"> PAGEREF _Toc486456713 \h </w:instrText>
         </w:r>
         <w:r>
           <w:rPr>
@@ -3420,7 +3402,7 @@
           <w:lang w:eastAsia="ja-JP"/>
         </w:rPr>
       </w:pPr>
-      <w:hyperlink r:id="rId11" w:anchor="_Toc486378869" w:history="1">
+      <w:hyperlink r:id="rId11" w:anchor="_Toc486456714" w:history="1">
         <w:r>
           <w:rPr>
             <w:rStyle w:val="Hyperlink"/>
@@ -3443,7 +3425,7 @@
           <w:rPr>
             <w:webHidden/>
           </w:rPr>
-          <w:instrText xml:space="preserve"> PAGEREF _Toc486378869 \h </w:instrText>
+          <w:instrText xml:space="preserve"> PAGEREF _Toc486456714 \h </w:instrText>
         </w:r>
         <w:r>
           <w:rPr>
@@ -3479,7 +3461,7 @@
           <w:lang w:eastAsia="ja-JP"/>
         </w:rPr>
       </w:pPr>
-      <w:hyperlink w:anchor="_Toc486378870" w:history="1">
+      <w:hyperlink w:anchor="_Toc486456715" w:history="1">
         <w:r>
           <w:rPr>
             <w:rStyle w:val="Hyperlink"/>
@@ -3502,7 +3484,7 @@
           <w:rPr>
             <w:webHidden/>
           </w:rPr>
-          <w:instrText xml:space="preserve"> PAGEREF _Toc486378870 \h </w:instrText>
+          <w:instrText xml:space="preserve"> PAGEREF _Toc486456715 \h </w:instrText>
         </w:r>
         <w:r>
           <w:rPr>
@@ -3538,7 +3520,7 @@
           <w:lang w:eastAsia="ja-JP"/>
         </w:rPr>
       </w:pPr>
-      <w:hyperlink w:anchor="_Toc486378871" w:history="1">
+      <w:hyperlink w:anchor="_Toc486456716" w:history="1">
         <w:r>
           <w:rPr>
             <w:rStyle w:val="Hyperlink"/>
@@ -3561,7 +3543,7 @@
           <w:rPr>
             <w:webHidden/>
           </w:rPr>
-          <w:instrText xml:space="preserve"> PAGEREF _Toc486378871 \h </w:instrText>
+          <w:instrText xml:space="preserve"> PAGEREF _Toc486456716 \h </w:instrText>
         </w:r>
         <w:r>
           <w:rPr>
@@ -3597,7 +3579,7 @@
           <w:lang w:eastAsia="ja-JP"/>
         </w:rPr>
       </w:pPr>
-      <w:hyperlink w:anchor="_Toc486378872" w:history="1">
+      <w:hyperlink w:anchor="_Toc486456717" w:history="1">
         <w:r>
           <w:rPr>
             <w:rStyle w:val="Hyperlink"/>
@@ -3620,7 +3602,7 @@
           <w:rPr>
             <w:webHidden/>
           </w:rPr>
-          <w:instrText xml:space="preserve"> PAGEREF _Toc486378872 \h </w:instrText>
+          <w:instrText xml:space="preserve"> PAGEREF _Toc486456717 \h </w:instrText>
         </w:r>
         <w:r>
           <w:rPr>
@@ -3656,7 +3638,7 @@
           <w:lang w:eastAsia="ja-JP"/>
         </w:rPr>
       </w:pPr>
-      <w:hyperlink w:anchor="_Toc486378873" w:history="1">
+      <w:hyperlink w:anchor="_Toc486456718" w:history="1">
         <w:r>
           <w:rPr>
             <w:rStyle w:val="Hyperlink"/>
@@ -3679,7 +3661,7 @@
           <w:rPr>
             <w:webHidden/>
           </w:rPr>
-          <w:instrText xml:space="preserve"> PAGEREF _Toc486378873 \h </w:instrText>
+          <w:instrText xml:space="preserve"> PAGEREF _Toc486456718 \h </w:instrText>
         </w:r>
         <w:r>
           <w:rPr>
@@ -3715,7 +3697,7 @@
           <w:lang w:eastAsia="ja-JP"/>
         </w:rPr>
       </w:pPr>
-      <w:hyperlink w:anchor="_Toc486378874" w:history="1">
+      <w:hyperlink w:anchor="_Toc486456719" w:history="1">
         <w:r>
           <w:rPr>
             <w:rStyle w:val="Hyperlink"/>
@@ -3738,7 +3720,7 @@
           <w:rPr>
             <w:webHidden/>
           </w:rPr>
-          <w:instrText xml:space="preserve"> PAGEREF _Toc486378874 \h </w:instrText>
+          <w:instrText xml:space="preserve"> PAGEREF _Toc486456719 \h </w:instrText>
         </w:r>
         <w:r>
           <w:rPr>
@@ -3774,7 +3756,7 @@
           <w:lang w:eastAsia="ja-JP"/>
         </w:rPr>
       </w:pPr>
-      <w:hyperlink w:anchor="_Toc486378875" w:history="1">
+      <w:hyperlink w:anchor="_Toc486456720" w:history="1">
         <w:r>
           <w:rPr>
             <w:rStyle w:val="Hyperlink"/>
@@ -3797,7 +3779,7 @@
           <w:rPr>
             <w:webHidden/>
           </w:rPr>
-          <w:instrText xml:space="preserve"> PAGEREF _Toc486378875 \h </w:instrText>
+          <w:instrText xml:space="preserve"> PAGEREF _Toc486456720 \h </w:instrText>
         </w:r>
         <w:r>
           <w:rPr>
@@ -3833,7 +3815,7 @@
           <w:lang w:eastAsia="ja-JP"/>
         </w:rPr>
       </w:pPr>
-      <w:hyperlink w:anchor="_Toc486378876" w:history="1">
+      <w:hyperlink w:anchor="_Toc486456721" w:history="1">
         <w:r>
           <w:rPr>
             <w:rStyle w:val="Hyperlink"/>
@@ -3856,7 +3838,7 @@
           <w:rPr>
             <w:webHidden/>
           </w:rPr>
-          <w:instrText xml:space="preserve"> PAGEREF _Toc486378876 \h </w:instrText>
+          <w:instrText xml:space="preserve"> PAGEREF _Toc486456721 \h </w:instrText>
         </w:r>
         <w:r>
           <w:rPr>
@@ -3892,7 +3874,7 @@
           <w:lang w:eastAsia="ja-JP"/>
         </w:rPr>
       </w:pPr>
-      <w:hyperlink r:id="rId12" w:anchor="_Toc486378877" w:history="1">
+      <w:hyperlink r:id="rId12" w:anchor="_Toc486456722" w:history="1">
         <w:r>
           <w:rPr>
             <w:rStyle w:val="Hyperlink"/>
@@ -3915,7 +3897,7 @@
           <w:rPr>
             <w:webHidden/>
           </w:rPr>
-          <w:instrText xml:space="preserve"> PAGEREF _Toc486378877 \h </w:instrText>
+          <w:instrText xml:space="preserve"> PAGEREF _Toc486456722 \h </w:instrText>
         </w:r>
         <w:r>
           <w:rPr>
@@ -3951,7 +3933,7 @@
           <w:lang w:eastAsia="ja-JP"/>
         </w:rPr>
       </w:pPr>
-      <w:hyperlink w:anchor="_Toc486378878" w:history="1">
+      <w:hyperlink w:anchor="_Toc486456723" w:history="1">
         <w:r>
           <w:rPr>
             <w:rStyle w:val="Hyperlink"/>
@@ -3974,7 +3956,7 @@
           <w:rPr>
             <w:webHidden/>
           </w:rPr>
-          <w:instrText xml:space="preserve"> PAGEREF _Toc486378878 \h </w:instrText>
+          <w:instrText xml:space="preserve"> PAGEREF _Toc486456723 \h </w:instrText>
         </w:r>
         <w:r>
           <w:rPr>
@@ -4027,18 +4009,39 @@
         <w:lastRenderedPageBreak/>
         <w:t xml:space="preserve"> </w:t>
       </w:r>
-      <w:bookmarkStart w:id="7" w:name="_Toc486378832"/>
+      <w:bookmarkStart w:id="6" w:name="_Toc486456677"/>
       <w:r>
         <w:t>Introduction</w:t>
       </w:r>
-      <w:bookmarkEnd w:id="7"/>
+      <w:bookmarkEnd w:id="6"/>
     </w:p>
     <w:p>
       <w:pPr>
         <w:pStyle w:val="BodyText"/>
       </w:pPr>
       <w:r>
-        <w:t>In today's societies computers are taking more and more prominent role in our lives; mobile, Personal Computers (PC’s) and tablets based devices allow us to interact and communicate with a vast array of people and services at a push of a button. The most common communication mechanism used today is the World Wide Web using Hypertext Markup Language (HTML) as the basis of transmission of information to the user. The rendering of HTML is performed by a web browser, and is sent to the browser from a web server. Web servers can contain applications either separated by a process or embedded into it.</w:t>
+        <w:t>In today's society</w:t>
+      </w:r>
+      <w:r>
+        <w:t xml:space="preserve"> computers are taking a </w:t>
+      </w:r>
+      <w:r>
+        <w:t>more and more prominent role in our lives; mobile</w:t>
+      </w:r>
+      <w:r>
+        <w:t xml:space="preserve"> devices</w:t>
+      </w:r>
+      <w:r>
+        <w:t xml:space="preserve">, Personal Computers </w:t>
+      </w:r>
+      <w:r>
+        <w:t>(PC’s) and tablets</w:t>
+      </w:r>
+      <w:r>
+        <w:t xml:space="preserve"> allow us to interact and communicate with a vast array of people and services at a push of a button. The most common communication mechanism used today is the World Wide Web using Hypertext Markup Language (HTML) as the basis of transmission of information to the user. The rendering of HTML is performed by a web browser, and is sent to the browser from a web server. Web servers can contain applications either separated by a process or embedded into it.</w:t>
+      </w:r>
+      <w:r>
+        <w:t xml:space="preserve"> To improve the user experience much work has been done to look at optimisation of web systems.</w:t>
       </w:r>
     </w:p>
     <w:p>
@@ -4046,7 +4049,13 @@
         <w:pStyle w:val="BodyText"/>
       </w:pPr>
       <w:r>
-        <w:t>During optimization stages one of three different areas is considered. Client side, the Javascript being run, how it renders and what its doing in the background all determine its performance and how long it takes to operate. The server side where by optimizing interaction with system resources such as sockets and the file system to prevent sleeping. Lastly determinace of how resources get from the server to client, typically this is done by caching of resources. Each of the three optimization methods directly affects render times to users.</w:t>
+        <w:t xml:space="preserve">During optimization stages one of three different areas </w:t>
+      </w:r>
+      <w:r>
+        <w:t>are</w:t>
+      </w:r>
+      <w:r>
+        <w:t xml:space="preserve"> considered. Client side, the Javascript being run, how it renders and what its doing in the background all determine its performance and how long it takes to operate. The server side where by optimizing interaction with system resources such as sockets and the file system to prevent sleeping. Lastly determinace of how resources get from the server to client, typically this is done by caching of resources. Each of the three optimization methods directly affects render times to users.</w:t>
       </w:r>
     </w:p>
     <w:p>
@@ -4058,7 +4067,7 @@
       </w:r>
       <w:sdt>
         <w:sdtPr>
-          <w:id w:val="879983326"/>
+          <w:id w:val="520209410"/>
           <w:citation/>
         </w:sdtPr>
         <w:sdtContent>
@@ -4066,19 +4075,20 @@
             <w:fldChar w:fldCharType="begin"/>
           </w:r>
           <w:r>
-            <w:instrText>CITATION Fie99 \l 1033</w:instrText>
+            <w:rPr>
+              <w:lang w:val="en-US"/>
+            </w:rPr>
+            <w:instrText xml:space="preserve">CITATION UCI99 \l 1033 </w:instrText>
           </w:r>
           <w:r>
             <w:fldChar w:fldCharType="separate"/>
           </w:r>
           <w:r>
             <w:rPr>
-              <w:b/>
-              <w:bCs/>
               <w:noProof/>
               <w:lang w:val="en-US"/>
             </w:rPr>
-            <w:t>Invalid source specified.</w:t>
+            <w:t xml:space="preserve"> (Berners-Lee, et al., Hypertext Transfer Protocol -- HTTP/1.1, 1999)</w:t>
           </w:r>
           <w:r>
             <w:fldChar w:fldCharType="end"/>
@@ -4086,7 +4096,13 @@
         </w:sdtContent>
       </w:sdt>
       <w:r>
-        <w:t>. The main body of research has been to produce better ways to present information, and with the interaction to the user.</w:t>
+        <w:t xml:space="preserve">. The main body of research has been to produce better ways to present information, and </w:t>
+      </w:r>
+      <w:r>
+        <w:t>improving the experience of</w:t>
+      </w:r>
+      <w:r>
+        <w:t xml:space="preserve"> the user.</w:t>
       </w:r>
     </w:p>
     <w:p>
@@ -4112,7 +4128,13 @@
         <w:spacing w:line="360" w:lineRule="auto"/>
       </w:pPr>
       <w:r>
-        <w:t>While the web router implementation is unseen its performance is crucial to the overall of the response times for a request. This research is to compare the performance of various web router implementations to identify potential improvements.</w:t>
+        <w:t>While the web router implementation is unseen its performance is crucial to the overall of the response times for a request. This research is to compare the performance of various web router implementations to</w:t>
+      </w:r>
+      <w:r>
+        <w:t xml:space="preserve"> identify potential areas for improvement</w:t>
+      </w:r>
+      <w:r>
+        <w:t>.</w:t>
       </w:r>
     </w:p>
     <w:p>
@@ -4123,18 +4145,24 @@
         <w:lastRenderedPageBreak/>
         <w:t xml:space="preserve"> </w:t>
       </w:r>
-      <w:bookmarkStart w:id="8" w:name="_Toc486378833"/>
+      <w:bookmarkStart w:id="7" w:name="_Toc486456678"/>
       <w:r>
         <w:t>Literature Review</w:t>
       </w:r>
-      <w:bookmarkEnd w:id="8"/>
+      <w:bookmarkEnd w:id="7"/>
     </w:p>
     <w:p>
       <w:pPr>
         <w:pStyle w:val="BodyText"/>
       </w:pPr>
       <w:r>
-        <w:t>A web server has a lot of moving parts, web router, known routes/sites, scheduler and request gathering. The diagram</w:t>
+        <w:t xml:space="preserve">A web </w:t>
+      </w:r>
+      <w:r>
+        <w:t>server has a lot of changing components</w:t>
+      </w:r>
+      <w:r>
+        <w:t>, web router, known routes/sites, scheduler and request gathering. The diagram</w:t>
       </w:r>
       <w:r>
         <w:t xml:space="preserve"> </w:t>
@@ -4164,7 +4192,10 @@
         <w:t xml:space="preserve"> </w:t>
       </w:r>
       <w:r>
-        <w:t>below features a general flow of how a web server works internally. To understand this diagram and where web routers fit into the picture, this chapter is split into, World Wide Web (general background knowledge), the server, data structures and current approaches for implementing the router.</w:t>
+        <w:t>below features an overview</w:t>
+      </w:r>
+      <w:r>
+        <w:t xml:space="preserve"> of how a web server works internally. To understand this diagram and where web routers fit into the picture, this chapter is split into, World Wide Web (general background knowledge), the server, data structures and current approaches for implementing the router.</w:t>
       </w:r>
     </w:p>
     <w:p>
@@ -4219,9 +4250,9 @@
       <w:pPr>
         <w:pStyle w:val="Caption"/>
       </w:pPr>
+      <w:bookmarkStart w:id="8" w:name="_Ref486377201"/>
       <w:bookmarkStart w:id="9" w:name="_Ref486116069"/>
-      <w:bookmarkStart w:id="10" w:name="_Ref486377201"/>
-      <w:bookmarkStart w:id="11" w:name="_Toc486378863"/>
+      <w:bookmarkStart w:id="10" w:name="_Toc486456708"/>
       <w:r>
         <w:t xml:space="preserve">Figure </w:t>
       </w:r>
@@ -4233,12 +4264,12 @@
           <w:t>1</w:t>
         </w:r>
       </w:fldSimple>
+      <w:bookmarkEnd w:id="8"/>
+      <w:r>
+        <w:t xml:space="preserve"> Web server operational theoretical process</w:t>
+      </w:r>
+      <w:bookmarkEnd w:id="9"/>
       <w:bookmarkEnd w:id="10"/>
-      <w:r>
-        <w:t xml:space="preserve"> Web server operational theoretical process</w:t>
-      </w:r>
-      <w:bookmarkEnd w:id="9"/>
-      <w:bookmarkEnd w:id="11"/>
     </w:p>
     <w:p>
       <w:pPr>
@@ -4254,12 +4285,12 @@
       <w:pPr>
         <w:pStyle w:val="Heading2"/>
       </w:pPr>
-      <w:bookmarkStart w:id="12" w:name="_Toc486378834"/>
+      <w:bookmarkStart w:id="11" w:name="_Toc486456679"/>
       <w:r>
         <w:lastRenderedPageBreak/>
         <w:t>The World Wide Web</w:t>
       </w:r>
-      <w:bookmarkEnd w:id="12"/>
+      <w:bookmarkEnd w:id="11"/>
     </w:p>
     <w:p>
       <w:pPr>
@@ -4375,7 +4406,7 @@
               <w:noProof/>
               <w:lang w:val="en-US"/>
             </w:rPr>
-            <w:t>(Berners-Lee &amp; Connolly, 1993)</w:t>
+            <w:t>(Berners-Lee &amp; Connolly, Hypertext Markup Language (HTML), 1993)</w:t>
           </w:r>
           <w:r>
             <w:fldChar w:fldCharType="end"/>
@@ -4536,8 +4567,8 @@
                                 <w:szCs w:val="24"/>
                               </w:rPr>
                             </w:pPr>
-                            <w:bookmarkStart w:id="13" w:name="_Ref486377235"/>
-                            <w:bookmarkStart w:id="14" w:name="_Toc486378864"/>
+                            <w:bookmarkStart w:id="12" w:name="_Ref486377235"/>
+                            <w:bookmarkStart w:id="13" w:name="_Toc486456709"/>
                             <w:r>
                               <w:rPr>
                                 <w:rFonts w:hint="eastAsia"/>
@@ -4574,14 +4605,14 @@
                               </w:rPr>
                               <w:fldChar w:fldCharType="end"/>
                             </w:r>
-                            <w:bookmarkEnd w:id="13"/>
+                            <w:bookmarkEnd w:id="12"/>
                             <w:r>
                               <w:t xml:space="preserve"> </w:t>
                             </w:r>
                             <w:r>
                               <w:t>The web (HTTP) request + response cycle</w:t>
                             </w:r>
-                            <w:bookmarkEnd w:id="14"/>
+                            <w:bookmarkEnd w:id="13"/>
                           </w:p>
                         </w:txbxContent>
                       </wps:txbx>
@@ -4617,8 +4648,8 @@
                           <w:szCs w:val="24"/>
                         </w:rPr>
                       </w:pPr>
-                      <w:bookmarkStart w:id="15" w:name="_Ref486377235"/>
-                      <w:bookmarkStart w:id="16" w:name="_Toc486378864"/>
+                      <w:bookmarkStart w:id="14" w:name="_Ref486377235"/>
+                      <w:bookmarkStart w:id="15" w:name="_Toc486456709"/>
                       <w:r>
                         <w:rPr>
                           <w:rFonts w:hint="eastAsia"/>
@@ -4655,14 +4686,14 @@
                         </w:rPr>
                         <w:fldChar w:fldCharType="end"/>
                       </w:r>
-                      <w:bookmarkEnd w:id="15"/>
+                      <w:bookmarkEnd w:id="14"/>
                       <w:r>
                         <w:t xml:space="preserve"> </w:t>
                       </w:r>
                       <w:r>
                         <w:t>The web (HTTP) request + response cycle</w:t>
                       </w:r>
-                      <w:bookmarkEnd w:id="16"/>
+                      <w:bookmarkEnd w:id="15"/>
                     </w:p>
                   </w:txbxContent>
                 </v:textbox>
@@ -4785,7 +4816,13 @@
         <w:pStyle w:val="BodyText"/>
       </w:pPr>
       <w:r>
-        <w:t>With greater usage of the internet coinciding and with greater speeds during 1990s as predicted by Nielsen’s Law</w:t>
+        <w:t>With greater usag</w:t>
+      </w:r>
+      <w:r>
+        <w:t>e of the internet coinciding</w:t>
+      </w:r>
+      <w:r>
+        <w:t xml:space="preserve"> with greater speeds during 1990s as predicted by Nielsen’s Law</w:t>
       </w:r>
       <w:sdt>
         <w:sdtPr>
@@ -4818,7 +4855,16 @@
         </w:sdtContent>
       </w:sdt>
       <w:r>
-        <w:t>, companies and developers alike experimented with dynamic web pages allowing for user interactions not possible with static web pages alone. The Common Gateway Interface</w:t>
+        <w:t>. C</w:t>
+      </w:r>
+      <w:r>
+        <w:t>ompanies and developers alike</w:t>
+      </w:r>
+      <w:r>
+        <w:t xml:space="preserve"> have</w:t>
+      </w:r>
+      <w:r>
+        <w:t xml:space="preserve"> experimented with dynamic web pages allowing for user interactions not possible with static web pages alone. The Common Gateway Interface</w:t>
       </w:r>
       <w:sdt>
         <w:sdtPr>
@@ -4851,11 +4897,32 @@
         </w:sdtContent>
       </w:sdt>
       <w:r>
-        <w:t xml:space="preserve"> was created to allow for external program to be executed as part of the web page processing by a server. From this point on existing programming languages gained </w:t>
+        <w:t xml:space="preserve"> was created to allow for external program</w:t>
+      </w:r>
+      <w:r>
+        <w:t>s</w:t>
+      </w:r>
+      <w:r>
+        <w:t xml:space="preserve"> to be executed as part </w:t>
       </w:r>
       <w:r>
         <w:lastRenderedPageBreak/>
-        <w:t>new uses that were not seen before, which helped to introduce other new programming languages. Some examples of this would be PHP and JSP (Java Server Pages) which have the primary purpose of dynamic page creation</w:t>
+        <w:t>of the web page processing by a server. From this point on existing programming languages gained new uses that were not seen before, which helped to introduce other n</w:t>
+      </w:r>
+      <w:r>
+        <w:t>ew programming languages</w:t>
+      </w:r>
+      <w:r>
+        <w:t xml:space="preserve">. </w:t>
+      </w:r>
+      <w:r>
+        <w:t>E</w:t>
+      </w:r>
+      <w:r>
+        <w:t>xamples of this are</w:t>
+      </w:r>
+      <w:r>
+        <w:t xml:space="preserve"> be PHP and JSP (Java Server Pages) which have the primary purpose of dynamic page creation</w:t>
       </w:r>
       <w:r>
         <w:t xml:space="preserve"> on each request by the client.</w:t>
@@ -4865,11 +4932,11 @@
       <w:pPr>
         <w:pStyle w:val="Heading2"/>
       </w:pPr>
-      <w:bookmarkStart w:id="17" w:name="_Toc486378835"/>
+      <w:bookmarkStart w:id="16" w:name="_Toc486456680"/>
       <w:r>
         <w:t>The Server</w:t>
       </w:r>
-      <w:bookmarkEnd w:id="17"/>
+      <w:bookmarkEnd w:id="16"/>
     </w:p>
     <w:p>
       <w:pPr>
@@ -4889,10 +4956,10 @@
                   <wp:posOffset>-3810</wp:posOffset>
                 </wp:positionH>
                 <wp:positionV relativeFrom="paragraph">
-                  <wp:posOffset>4179570</wp:posOffset>
+                  <wp:posOffset>4418330</wp:posOffset>
                 </wp:positionV>
                 <wp:extent cx="4199255" cy="251460"/>
-                <wp:effectExtent l="1905" t="1905" r="0" b="3810"/>
+                <wp:effectExtent l="0" t="0" r="0" b="635"/>
                 <wp:wrapTopAndBottom/>
                 <wp:docPr id="9" name="Text Box 9"/>
                 <wp:cNvGraphicFramePr>
@@ -4941,8 +5008,8 @@
                                 <w:szCs w:val="24"/>
                               </w:rPr>
                             </w:pPr>
-                            <w:bookmarkStart w:id="18" w:name="_Ref486377272"/>
-                            <w:bookmarkStart w:id="19" w:name="_Toc486378865"/>
+                            <w:bookmarkStart w:id="17" w:name="_Ref486377272"/>
+                            <w:bookmarkStart w:id="18" w:name="_Toc486456710"/>
                             <w:r>
                               <w:rPr>
                                 <w:rFonts w:hint="eastAsia"/>
@@ -4979,14 +5046,14 @@
                               </w:rPr>
                               <w:fldChar w:fldCharType="end"/>
                             </w:r>
-                            <w:bookmarkEnd w:id="18"/>
+                            <w:bookmarkEnd w:id="17"/>
                             <w:r>
                               <w:t xml:space="preserve"> </w:t>
                             </w:r>
                             <w:r>
                               <w:t>General HTTP request + response processing activities</w:t>
                             </w:r>
-                            <w:bookmarkEnd w:id="19"/>
+                            <w:bookmarkEnd w:id="18"/>
                           </w:p>
                         </w:txbxContent>
                       </wps:txbx>
@@ -5007,7 +5074,7 @@
           </mc:Choice>
           <mc:Fallback>
             <w:pict>
-              <v:shape id="Text Box 9" o:spid="_x0000_s1027" type="#_x0000_t202" style="position:absolute;margin-left:-.3pt;margin-top:329.1pt;width:330.65pt;height:19.8pt;z-index:251665408;visibility:visible;mso-wrap-style:square;mso-width-percent:0;mso-height-percent:0;mso-wrap-distance-left:9pt;mso-wrap-distance-top:0;mso-wrap-distance-right:9pt;mso-wrap-distance-bottom:0;mso-position-horizontal:absolute;mso-position-horizontal-relative:text;mso-position-vertical:absolute;mso-position-vertical-relative:text;mso-width-percent:0;mso-height-percent:0;mso-width-relative:page;mso-height-relative:page;v-text-anchor:top" o:gfxdata="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" stroked="f">
+              <v:shape id="Text Box 9" o:spid="_x0000_s1027" type="#_x0000_t202" style="position:absolute;margin-left:-.3pt;margin-top:347.9pt;width:330.65pt;height:19.8pt;z-index:251665408;visibility:visible;mso-wrap-style:square;mso-width-percent:0;mso-height-percent:0;mso-wrap-distance-left:9pt;mso-wrap-distance-top:0;mso-wrap-distance-right:9pt;mso-wrap-distance-bottom:0;mso-position-horizontal:absolute;mso-position-horizontal-relative:text;mso-position-vertical:absolute;mso-position-vertical-relative:text;mso-width-percent:0;mso-height-percent:0;mso-width-relative:page;mso-height-relative:page;v-text-anchor:top" o:gfxdata="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" stroked="f">
                 <v:textbox style="mso-fit-shape-to-text:t" inset="0,0,0,0">
                   <w:txbxContent>
                     <w:p>
@@ -5018,8 +5085,8 @@
                           <w:szCs w:val="24"/>
                         </w:rPr>
                       </w:pPr>
-                      <w:bookmarkStart w:id="20" w:name="_Ref486377272"/>
-                      <w:bookmarkStart w:id="21" w:name="_Toc486378865"/>
+                      <w:bookmarkStart w:id="19" w:name="_Ref486377272"/>
+                      <w:bookmarkStart w:id="20" w:name="_Toc486456710"/>
                       <w:r>
                         <w:rPr>
                           <w:rFonts w:hint="eastAsia"/>
@@ -5056,14 +5123,14 @@
                         </w:rPr>
                         <w:fldChar w:fldCharType="end"/>
                       </w:r>
-                      <w:bookmarkEnd w:id="20"/>
+                      <w:bookmarkEnd w:id="19"/>
                       <w:r>
                         <w:t xml:space="preserve"> </w:t>
                       </w:r>
                       <w:r>
                         <w:t>General HTTP request + response processing activities</w:t>
                       </w:r>
-                      <w:bookmarkEnd w:id="21"/>
+                      <w:bookmarkEnd w:id="20"/>
                     </w:p>
                   </w:txbxContent>
                 </v:textbox>
@@ -5081,10 +5148,10 @@
           <wp:anchor distT="0" distB="0" distL="114300" distR="114300" simplePos="0" relativeHeight="251664384" behindDoc="0" locked="0" layoutInCell="1" allowOverlap="1" wp14:anchorId="2728DEAD" wp14:editId="65F369AC">
             <wp:simplePos x="0" y="0"/>
             <wp:positionH relativeFrom="column">
-              <wp:posOffset>-3810</wp:posOffset>
+              <wp:posOffset>-3175</wp:posOffset>
             </wp:positionH>
             <wp:positionV relativeFrom="paragraph">
-              <wp:posOffset>933450</wp:posOffset>
+              <wp:posOffset>1221740</wp:posOffset>
             </wp:positionV>
             <wp:extent cx="4199255" cy="3188970"/>
             <wp:effectExtent l="0" t="0" r="0" b="0"/>
@@ -5130,18 +5197,19 @@
         </w:drawing>
       </w:r>
       <w:r>
-        <w:t>Web servers and web (server side) APIs alike are a field of research that continues to introduce new areas of study in both academic and in informal capacities. Combined they share a very similar technology set, with only slightly different purposes and entry points. The web router resides on a server and is a required component for the operation of both web servers and web APIs.</w:t>
-      </w:r>
-    </w:p>
-    <w:p>
-      <w:pPr>
-        <w:pStyle w:val="BodyText"/>
-      </w:pPr>
-      <w:r>
-        <w:t>A web routers, primary goal is to map an incoming request from a socket to a function (code) to process it. The execution and processing of a request once mapped can be done on the server or specific route handling code in a separate process. The handler can be written in any language. This is shown in</w:t>
-      </w:r>
-      <w:r>
-        <w:t xml:space="preserve"> </w:t>
+        <w:t xml:space="preserve">Web servers and web (server side) APIs alike are a field of research that continues to introduce new areas of study in both academic and </w:t>
+      </w:r>
+      <w:r>
+        <w:t>in industry circles for web servers and web API’s</w:t>
+      </w:r>
+      <w:r>
+        <w:t>. T</w:t>
+      </w:r>
+      <w:r>
+        <w:t>hey share a very similar technology set</w:t>
+      </w:r>
+      <w:r>
+        <w:t xml:space="preserve"> as shown in </w:t>
       </w:r>
       <w:r>
         <w:fldChar w:fldCharType="begin"/>
@@ -5168,6 +5236,44 @@
         <w:fldChar w:fldCharType="end"/>
       </w:r>
       <w:r>
+        <w:t>, with only slightly different purposes and entry points. The web router resides on a server and is a required component for the operation of both web servers and web APIs.</w:t>
+      </w:r>
+    </w:p>
+    <w:p>
+      <w:pPr>
+        <w:pStyle w:val="BodyText"/>
+      </w:pPr>
+      <w:r>
+        <w:t>A web routers, primary goal is to map an incoming request from a socket to a function (code) to process it. The execution and processing of a request once mapped can be done on the server or specific route handling code in a separate process. The handler can be written in any language. This is shown in</w:t>
+      </w:r>
+      <w:r>
+        <w:t xml:space="preserve"> </w:t>
+      </w:r>
+      <w:r>
+        <w:fldChar w:fldCharType="begin"/>
+      </w:r>
+      <w:r>
+        <w:instrText xml:space="preserve"> REF _Ref486377272 \h </w:instrText>
+      </w:r>
+      <w:r>
+        <w:fldChar w:fldCharType="separate"/>
+      </w:r>
+      <w:r>
+        <w:rPr>
+          <w:rFonts w:hint="eastAsia"/>
+        </w:rPr>
+        <w:t xml:space="preserve">Figure </w:t>
+      </w:r>
+      <w:r>
+        <w:rPr>
+          <w:noProof/>
+        </w:rPr>
+        <w:t>3</w:t>
+      </w:r>
+      <w:r>
+        <w:fldChar w:fldCharType="end"/>
+      </w:r>
+      <w:r>
         <w:t>; it is based upon HTTP 1.x.</w:t>
       </w:r>
     </w:p>
@@ -5199,11 +5305,11 @@
       <w:pPr>
         <w:pStyle w:val="Heading3"/>
       </w:pPr>
-      <w:bookmarkStart w:id="22" w:name="_Toc486378836"/>
+      <w:bookmarkStart w:id="21" w:name="_Toc486456681"/>
       <w:r>
         <w:t>Performance Issues</w:t>
       </w:r>
-      <w:bookmarkEnd w:id="22"/>
+      <w:bookmarkEnd w:id="21"/>
     </w:p>
     <w:p>
       <w:pPr>
@@ -5211,7 +5317,13 @@
         <w:spacing w:line="360" w:lineRule="auto"/>
       </w:pPr>
       <w:r>
-        <w:t>The standard implementation of a web server has the following processing:</w:t>
+        <w:t>The standard implementation of a web server has the following processing</w:t>
+      </w:r>
+      <w:r>
+        <w:t xml:space="preserve"> steps</w:t>
+      </w:r>
+      <w:r>
+        <w:t>:</w:t>
       </w:r>
     </w:p>
     <w:p>
@@ -5340,11 +5452,11 @@
       <w:pPr>
         <w:pStyle w:val="Heading2"/>
       </w:pPr>
-      <w:bookmarkStart w:id="23" w:name="_Toc486378837"/>
+      <w:bookmarkStart w:id="22" w:name="_Toc486456682"/>
       <w:r>
         <w:t>Data Structures</w:t>
       </w:r>
-      <w:bookmarkEnd w:id="23"/>
+      <w:bookmarkEnd w:id="22"/>
     </w:p>
     <w:p>
       <w:pPr>
@@ -5432,11 +5544,11 @@
         <w:lastRenderedPageBreak/>
         <w:t xml:space="preserve"> </w:t>
       </w:r>
-      <w:bookmarkStart w:id="24" w:name="_Toc486378838"/>
+      <w:bookmarkStart w:id="23" w:name="_Toc486456683"/>
       <w:r>
         <w:t>Current Routing Processes</w:t>
       </w:r>
-      <w:bookmarkEnd w:id="24"/>
+      <w:bookmarkEnd w:id="23"/>
     </w:p>
     <w:p>
       <w:pPr>
@@ -5461,10 +5573,64 @@
         <w:footnoteReference w:id="1"/>
       </w:r>
       <w:r>
-        <w:t xml:space="preserve"> or a single Regular Expression (regex). A single regex can simplify the code required but will re</w:t>
-      </w:r>
-      <w:r>
-        <w:t>sult in a limited functionality</w:t>
+        <w:t xml:space="preserve"> or a single Regular Expression (regex). A single regex can simplify the code required</w:t>
+      </w:r>
+      <w:sdt>
+        <w:sdtPr>
+          <w:id w:val="579562344"/>
+          <w:citation/>
+        </w:sdtPr>
+        <w:sdtContent>
+          <w:r>
+            <w:fldChar w:fldCharType="begin"/>
+          </w:r>
+          <w:r>
+            <w:rPr>
+              <w:lang w:val="en-US"/>
+            </w:rPr>
+            <w:instrText xml:space="preserve"> CITATION Pop14 \l 1033 </w:instrText>
+          </w:r>
+          <w:r>
+            <w:fldChar w:fldCharType="separate"/>
+          </w:r>
+          <w:r>
+            <w:rPr>
+              <w:noProof/>
+              <w:lang w:val="en-US"/>
+            </w:rPr>
+            <w:t xml:space="preserve"> (Popov, 2014)</w:t>
+          </w:r>
+          <w:r>
+            <w:fldChar w:fldCharType="end"/>
+          </w:r>
+        </w:sdtContent>
+      </w:sdt>
+      <w:r>
+        <w:t>,</w:t>
+      </w:r>
+      <w:r>
+        <w:t xml:space="preserve"> but</w:t>
+      </w:r>
+      <w:r>
+        <w:t xml:space="preserve"> a tree</w:t>
+      </w:r>
+      <w:r>
+        <w:t xml:space="preserve"> will re</w:t>
+      </w:r>
+      <w:r>
+        <w:t>sult in a</w:t>
+      </w:r>
+      <w:r>
+        <w:t xml:space="preserve"> more</w:t>
+      </w:r>
+      <w:r>
+        <w:t xml:space="preserve"> limited functionality</w:t>
+      </w:r>
+      <w:r>
+        <w:t xml:space="preserve"> for matching</w:t>
+      </w:r>
+      <w:r>
+        <w:t>.</w:t>
       </w:r>
     </w:p>
     <w:p>
@@ -5548,11 +5714,11 @@
         <w:lastRenderedPageBreak/>
         <w:t xml:space="preserve"> </w:t>
       </w:r>
-      <w:bookmarkStart w:id="25" w:name="_Toc486378839"/>
+      <w:bookmarkStart w:id="24" w:name="_Toc486456684"/>
       <w:r>
         <w:t>Research Context</w:t>
       </w:r>
-      <w:bookmarkEnd w:id="25"/>
+      <w:bookmarkEnd w:id="24"/>
     </w:p>
     <w:p>
       <w:pPr>
@@ -5642,17 +5808,20 @@
         <w:lastRenderedPageBreak/>
         <w:t xml:space="preserve"> </w:t>
       </w:r>
-      <w:bookmarkStart w:id="26" w:name="_Toc486378840"/>
+      <w:bookmarkStart w:id="25" w:name="_Toc486456685"/>
       <w:r>
         <w:t>Method</w:t>
       </w:r>
-      <w:bookmarkEnd w:id="26"/>
+      <w:bookmarkEnd w:id="25"/>
     </w:p>
     <w:p>
       <w:pPr>
         <w:pStyle w:val="BodyText"/>
       </w:pPr>
       <w:r>
+        <w:t xml:space="preserve">To explore the research question three web routers will be implemented and benchmarked. </w:t>
+      </w:r>
+      <w:r>
         <w:t>A benchmark harness will be created to execute tests to record the timings for routing of requests. The harness will provide a common interface to allow the timings to be gathered the same way for each web router implementation to be tested and compared.</w:t>
       </w:r>
     </w:p>
@@ -5661,7 +5830,31 @@
         <w:pStyle w:val="BodyText"/>
       </w:pPr>
       <w:r>
-        <w:t>The input data for the benchmarking comprise two different sets of information. The first is the routes to be stored into the relevant router data structure, and the second set is of requests to be executed by the router implementation. The routes will be preloaded before testing and will be fully optimised by the router before the execution of the benchmarking.</w:t>
+        <w:t>The input data for the benchmarking comprise</w:t>
+      </w:r>
+      <w:r>
+        <w:t>s of</w:t>
+      </w:r>
+      <w:r>
+        <w:t xml:space="preserve"> two different sets of information. The first</w:t>
+      </w:r>
+      <w:r>
+        <w:t xml:space="preserve"> is the routes to be stored in</w:t>
+      </w:r>
+      <w:r>
+        <w:t xml:space="preserve"> the </w:t>
+      </w:r>
+      <w:r>
+        <w:t>router data structure,</w:t>
+      </w:r>
+      <w:r>
+        <w:t xml:space="preserve"> the second</w:t>
+      </w:r>
+      <w:r>
+        <w:t xml:space="preserve"> is a</w:t>
+      </w:r>
+      <w:r>
+        <w:t xml:space="preserve"> set is of requests to be executed by the router implementation. The routes will be preloaded before testing and will be fully optimised by the router before the execution of the benchmarking.</w:t>
       </w:r>
     </w:p>
     <w:p>
@@ -5669,7 +5862,19 @@
         <w:pStyle w:val="BodyText"/>
       </w:pPr>
       <w:r>
-        <w:t>The design of the routes used in the data sets include: static paths “/my/path/goes/here” with variable number of parts “/part”, a number of parameters (aka “variables”) “/my/path/:variable” and a catch all “/my/path/*” for all values following the previous values. These will be combined into the forms: “/path/:vars/*”, “/path/*” and “/path/:vars” with path and vars being variable in number. The combination and complexity will be produced algorithmically for the purposes of testing as many corner cases as possible.</w:t>
+        <w:t>The design of the routes used in the data sets include: static paths “/my/path/goes/here” with</w:t>
+      </w:r>
+      <w:r>
+        <w:t xml:space="preserve"> a</w:t>
+      </w:r>
+      <w:r>
+        <w:t xml:space="preserve"> variable number of parts “/part”, a number of parameters (aka “variables”) “/my/path/:variable” and a catch all “/my/path/*” for all values following the previous va</w:t>
+      </w:r>
+      <w:r>
+        <w:t>lues. These will be combined in the form</w:t>
+      </w:r>
+      <w:r>
+        <w:t>: “/path/:vars/*”, “/path/*” and “/path/:vars” with path and vars being variable in number. The combination and complexity will be produced algorithmically for the purposes of testing as many corner cases as possible.</w:t>
       </w:r>
     </w:p>
     <w:p>
@@ -5685,7 +5890,25 @@
         <w:pStyle w:val="BodyText"/>
       </w:pPr>
       <w:r>
-        <w:t>Each implementation is expected to run solely within a single thread. All input sets will be stored in memory and initialisation will have been performed before a test starts. Each input set is executed in multiples of a ten giving: 10, 100, 1000, etc. The result for each multiple is then averaged for comparison with the same multiple for all other inputs sets. Each test will occur without any breaks (e.g. no thread sleeping) and will not include the time for pre-loading and optimisation.</w:t>
+        <w:t>Each implemen</w:t>
+      </w:r>
+      <w:r>
+        <w:t>tation is expected to run</w:t>
+      </w:r>
+      <w:r>
+        <w:t xml:space="preserve"> within a single thread. All input sets will be stored in memory and initialisation will have been performed before a test st</w:t>
+      </w:r>
+      <w:r>
+        <w:t>arts. Each input set is ran</w:t>
+      </w:r>
+      <w:r>
+        <w:t xml:space="preserve"> in multiples of a ten</w:t>
+      </w:r>
+      <w:r>
+        <w:t xml:space="preserve"> iterations</w:t>
+      </w:r>
+      <w:r>
+        <w:t xml:space="preserve"> giving: 10, 100, 1000, etc. The result for each multiple is then averaged for comparison with the same multiple for all other inputs sets. Each test will occur without any breaks (e.g. no thread sleeping) and will not include the time for pre-loading and optimisation.</w:t>
       </w:r>
     </w:p>
     <w:p>
@@ -5748,22 +5971,19 @@
         <w:pStyle w:val="BodyText"/>
       </w:pPr>
       <w:r>
-        <w:t xml:space="preserve">Once the results have been gathered, graphs comparing multiples for a test set as well as comparing specific multiples between implementations for a test set. Particular attention will be paid to outliers </w:t>
-      </w:r>
-      <w:r>
         <w:lastRenderedPageBreak/>
-        <w:t>within these graphs to determine problems of the implementation. Comparisons will also be made between test sets to determine how the type of web requests impacts performance.</w:t>
+        <w:t>Once the results have been gathered, graphs comparing multiples for a test set as well as comparing specific multiples between implementations for a test set. Particular attention will be paid to outliers within these graphs to determine problems of the implementation. Comparisons will also be made between test sets to determine how the type of web requests impacts performance.</w:t>
       </w:r>
     </w:p>
     <w:p>
       <w:pPr>
         <w:pStyle w:val="Heading2"/>
       </w:pPr>
-      <w:bookmarkStart w:id="27" w:name="_Toc486378841"/>
+      <w:bookmarkStart w:id="26" w:name="_Toc486456686"/>
       <w:r>
         <w:t>Implementation</w:t>
       </w:r>
-      <w:bookmarkEnd w:id="27"/>
+      <w:bookmarkEnd w:id="26"/>
     </w:p>
     <w:p>
       <w:pPr>
@@ -5778,7 +5998,13 @@
         <w:pStyle w:val="BodyText"/>
       </w:pPr>
       <w:r>
-        <w:t>Three routers were created. List, tree and regex. Of the three they share a similar implementation of a site lookup using an array which contained all parameters to decide the set of routes to search over including, SSL status, HTTP error code and port. A site could include multiple hostnames, ports and ssl support.</w:t>
+        <w:t xml:space="preserve">Three routers were created. List, tree and regex. Of the three they share a similar implementation of a site lookup using an array which contained all parameters to decide the set of routes to search over including, SSL status, HTTP error code and port. A site could include multiple hostnames, ports and </w:t>
+      </w:r>
+      <w:r>
+        <w:t>SSL</w:t>
+      </w:r>
+      <w:r>
+        <w:t xml:space="preserve"> support.</w:t>
       </w:r>
     </w:p>
     <w:p>
@@ -5800,12 +6026,12 @@
       <w:pPr>
         <w:pStyle w:val="Heading3"/>
       </w:pPr>
-      <w:bookmarkStart w:id="28" w:name="_Toc486378842"/>
+      <w:bookmarkStart w:id="27" w:name="_Toc486456687"/>
       <w:r>
         <w:lastRenderedPageBreak/>
         <w:t>Data sets</w:t>
       </w:r>
-      <w:bookmarkEnd w:id="28"/>
+      <w:bookmarkEnd w:id="27"/>
     </w:p>
     <w:p>
       <w:pPr>
@@ -5828,7 +6054,7 @@
         <w:pStyle w:val="Caption"/>
         <w:keepNext/>
       </w:pPr>
-      <w:bookmarkStart w:id="29" w:name="_Toc486378855"/>
+      <w:bookmarkStart w:id="28" w:name="_Toc486456700"/>
       <w:r>
         <w:t xml:space="preserve">Table </w:t>
       </w:r>
@@ -5843,7 +6069,7 @@
       <w:r>
         <w:t xml:space="preserve"> Data set creation parameters</w:t>
       </w:r>
-      <w:bookmarkEnd w:id="29"/>
+      <w:bookmarkEnd w:id="28"/>
     </w:p>
     <w:tbl>
       <w:tblPr>
@@ -6342,7 +6568,13 @@
       </w:r>
       <w:r>
         <w:lastRenderedPageBreak/>
-        <w:t xml:space="preserve">benchmarking process was assumed to be correct and no checking went into this. The data that was created came in the form (an except from </w:t>
+        <w:t xml:space="preserve">benchmarking process was assumed to be correct and no checking went into this. The data that was created came in the form (an </w:t>
+      </w:r>
+      <w:r>
+        <w:t>excerpt</w:t>
+      </w:r>
+      <w:r>
+        <w:t xml:space="preserve"> from </w:t>
       </w:r>
       <w:r>
         <w:rPr>
@@ -6352,6 +6584,47 @@
         <w:t>set_10_sites_5.csuf</w:t>
       </w:r>
       <w:r>
+        <w:rPr>
+          <w:iCs/>
+        </w:rPr>
+        <w:t xml:space="preserve"> in Appendix </w:t>
+      </w:r>
+      <w:r>
+        <w:rPr>
+          <w:iCs/>
+        </w:rPr>
+        <w:fldChar w:fldCharType="begin"/>
+      </w:r>
+      <w:r>
+        <w:rPr>
+          <w:iCs/>
+        </w:rPr>
+        <w:instrText xml:space="preserve"> REF _Ref486456512 \r \h </w:instrText>
+      </w:r>
+      <w:r>
+        <w:rPr>
+          <w:iCs/>
+        </w:rPr>
+      </w:r>
+      <w:r>
+        <w:rPr>
+          <w:iCs/>
+        </w:rPr>
+        <w:fldChar w:fldCharType="separate"/>
+      </w:r>
+      <w:r>
+        <w:rPr>
+          <w:iCs/>
+        </w:rPr>
+        <w:t>Chapter 8</w:t>
+      </w:r>
+      <w:r>
+        <w:rPr>
+          <w:iCs/>
+        </w:rPr>
+        <w:fldChar w:fldCharType="end"/>
+      </w:r>
+      <w:r>
         <w:t>):</w:t>
       </w:r>
     </w:p>
@@ -6360,9 +6633,9 @@
         <w:pStyle w:val="Caption"/>
         <w:keepNext/>
       </w:pPr>
+      <w:bookmarkStart w:id="29" w:name="_Ref486377393"/>
       <w:bookmarkStart w:id="30" w:name="_Ref486042749"/>
-      <w:bookmarkStart w:id="31" w:name="_Ref486377393"/>
-      <w:bookmarkStart w:id="32" w:name="_Toc486378856"/>
+      <w:bookmarkStart w:id="31" w:name="_Toc486456701"/>
       <w:r>
         <w:t xml:space="preserve">Table </w:t>
       </w:r>
@@ -6374,12 +6647,12 @@
           <w:t>2</w:t>
         </w:r>
       </w:fldSimple>
+      <w:bookmarkEnd w:id="29"/>
+      <w:r>
+        <w:t xml:space="preserve"> Example routes</w:t>
+      </w:r>
+      <w:bookmarkEnd w:id="30"/>
       <w:bookmarkEnd w:id="31"/>
-      <w:r>
-        <w:t xml:space="preserve"> Example routes</w:t>
-      </w:r>
-      <w:bookmarkEnd w:id="30"/>
-      <w:bookmarkEnd w:id="32"/>
     </w:p>
     <w:tbl>
       <w:tblPr>
@@ -6837,9 +7110,9 @@
         <w:pStyle w:val="Caption"/>
         <w:keepNext/>
       </w:pPr>
+      <w:bookmarkStart w:id="32" w:name="_Ref486377411"/>
       <w:bookmarkStart w:id="33" w:name="_Ref486042798"/>
-      <w:bookmarkStart w:id="34" w:name="_Ref486377411"/>
-      <w:bookmarkStart w:id="35" w:name="_Toc486378857"/>
+      <w:bookmarkStart w:id="34" w:name="_Toc486456702"/>
       <w:r>
         <w:t xml:space="preserve">Table </w:t>
       </w:r>
@@ -6851,12 +7124,12 @@
           <w:t>3</w:t>
         </w:r>
       </w:fldSimple>
+      <w:bookmarkEnd w:id="32"/>
+      <w:r>
+        <w:t xml:space="preserve"> Example route explained</w:t>
+      </w:r>
+      <w:bookmarkEnd w:id="33"/>
       <w:bookmarkEnd w:id="34"/>
-      <w:r>
-        <w:t xml:space="preserve"> Example route explained</w:t>
-      </w:r>
-      <w:bookmarkEnd w:id="33"/>
-      <w:bookmarkEnd w:id="35"/>
     </w:p>
     <w:tbl>
       <w:tblPr>
@@ -7097,12 +7370,12 @@
       <w:pPr>
         <w:pStyle w:val="Heading3"/>
       </w:pPr>
-      <w:bookmarkStart w:id="36" w:name="_Toc486378843"/>
+      <w:bookmarkStart w:id="35" w:name="_Toc486456688"/>
       <w:r>
         <w:lastRenderedPageBreak/>
         <w:t>The Routers</w:t>
       </w:r>
-      <w:bookmarkEnd w:id="36"/>
+      <w:bookmarkEnd w:id="35"/>
     </w:p>
     <w:p>
       <w:pPr>
@@ -7157,88 +7430,88 @@
         <w:lastRenderedPageBreak/>
         <w:t xml:space="preserve"> </w:t>
       </w:r>
-      <w:bookmarkStart w:id="37" w:name="_Toc486378844"/>
+      <w:bookmarkStart w:id="36" w:name="_Toc486456689"/>
       <w:r>
         <w:t>Experimental Results and Discussion</w:t>
       </w:r>
+      <w:bookmarkEnd w:id="36"/>
+    </w:p>
+    <w:p>
+      <w:pPr>
+        <w:pStyle w:val="BodyText"/>
+      </w:pPr>
+      <w:r>
+        <w:t>The results were gathered in a continuous time period of over a week. In initial analysis results gathered earlier in the benchmarking process appeared to be most representative of real world usage and have less irregularities visible. This was based upon the time taken for the amount of work done per input set and resulting data. Because of this the assumption that 100-150 results had irregularities and should be considered less viable was taken.</w:t>
+      </w:r>
+    </w:p>
+    <w:p>
+      <w:pPr>
+        <w:pStyle w:val="BodyText"/>
+      </w:pPr>
+      <w:r>
+        <w:t>It was observed during the benchmarking process that every 50 input sets contributed to a significantly longer time to complete, the increase was done slowly in a curve. This increase in time with the added potential of irregularities can be studied by breaking down a routers benchmark results into three groups (chosen for the even group numbers) of 50. Brea</w:t>
+      </w:r>
+      <w:r>
+        <w:t xml:space="preserve">kdown of the results occurs in </w:t>
+      </w:r>
+      <w:r>
+        <w:fldChar w:fldCharType="begin"/>
+      </w:r>
+      <w:r>
+        <w:instrText xml:space="preserve"> REF _Ref486116235 \w \h </w:instrText>
+      </w:r>
+      <w:r>
+        <w:fldChar w:fldCharType="separate"/>
+      </w:r>
+      <w:r>
+        <w:t>4.1</w:t>
+      </w:r>
+      <w:r>
+        <w:fldChar w:fldCharType="end"/>
+      </w:r>
+      <w:r>
+        <w:t xml:space="preserve"> </w:t>
+      </w:r>
+      <w:r>
+        <w:fldChar w:fldCharType="begin"/>
+      </w:r>
+      <w:r>
+        <w:instrText xml:space="preserve"> REF _Ref486116244 \h </w:instrText>
+      </w:r>
+      <w:r>
+        <w:fldChar w:fldCharType="separate"/>
+      </w:r>
+      <w:r>
+        <w:t>Time-period of Results</w:t>
+      </w:r>
+      <w:r>
+        <w:fldChar w:fldCharType="end"/>
+      </w:r>
+      <w:r>
+        <w:t xml:space="preserve"> with discussion.</w:t>
+      </w:r>
+    </w:p>
+    <w:p>
+      <w:pPr>
+        <w:pStyle w:val="BodyText"/>
+      </w:pPr>
+      <w:r>
+        <w:t>Each router implementation results are studied in separate case studies in an attempt to understand each of there's characteristics.</w:t>
+      </w:r>
+    </w:p>
+    <w:p>
+      <w:pPr>
+        <w:pStyle w:val="Heading2"/>
+      </w:pPr>
+      <w:bookmarkStart w:id="37" w:name="_Ref486116235"/>
+      <w:bookmarkStart w:id="38" w:name="_Ref486116244"/>
+      <w:bookmarkStart w:id="39" w:name="_Toc486456690"/>
+      <w:r>
+        <w:t>Time-period of Results</w:t>
+      </w:r>
       <w:bookmarkEnd w:id="37"/>
-    </w:p>
-    <w:p>
-      <w:pPr>
-        <w:pStyle w:val="BodyText"/>
-      </w:pPr>
-      <w:r>
-        <w:t>The results were gathered in a continuous time period of over a week. In initial analysis results gathered earlier in the benchmarking process appeared to be most representative of real world usage and have less irregularities visible. This was based upon the time taken for the amount of work done per input set and resulting data. Because of this the assumption that 100-150 results had irregularities and should be considered less viable was taken.</w:t>
-      </w:r>
-    </w:p>
-    <w:p>
-      <w:pPr>
-        <w:pStyle w:val="BodyText"/>
-      </w:pPr>
-      <w:r>
-        <w:t>It was observed during the benchmarking process that every 50 input sets contributed to a significantly longer time to complete, the increase was done slowly in a curve. This increase in time with the added potential of irregularities can be studied by breaking down a routers benchmark results into three groups (chosen for the even group numbers) of 50. Brea</w:t>
-      </w:r>
-      <w:r>
-        <w:t xml:space="preserve">kdown of the results occurs in </w:t>
-      </w:r>
-      <w:r>
-        <w:fldChar w:fldCharType="begin"/>
-      </w:r>
-      <w:r>
-        <w:instrText xml:space="preserve"> REF _Ref486116235 \w \h </w:instrText>
-      </w:r>
-      <w:r>
-        <w:fldChar w:fldCharType="separate"/>
-      </w:r>
-      <w:r>
-        <w:t>4.1</w:t>
-      </w:r>
-      <w:r>
-        <w:fldChar w:fldCharType="end"/>
-      </w:r>
-      <w:r>
-        <w:t xml:space="preserve"> </w:t>
-      </w:r>
-      <w:r>
-        <w:fldChar w:fldCharType="begin"/>
-      </w:r>
-      <w:r>
-        <w:instrText xml:space="preserve"> REF _Ref486116244 \h </w:instrText>
-      </w:r>
-      <w:r>
-        <w:fldChar w:fldCharType="separate"/>
-      </w:r>
-      <w:r>
-        <w:t>Time-period of Results</w:t>
-      </w:r>
-      <w:r>
-        <w:fldChar w:fldCharType="end"/>
-      </w:r>
-      <w:r>
-        <w:t xml:space="preserve"> with discussion.</w:t>
-      </w:r>
-    </w:p>
-    <w:p>
-      <w:pPr>
-        <w:pStyle w:val="BodyText"/>
-      </w:pPr>
-      <w:r>
-        <w:t>Each router implementation results are studied in separate case studies in an attempt to understand each of there's characteristics.</w:t>
-      </w:r>
-    </w:p>
-    <w:p>
-      <w:pPr>
-        <w:pStyle w:val="Heading2"/>
-      </w:pPr>
-      <w:bookmarkStart w:id="38" w:name="_Ref486116235"/>
-      <w:bookmarkStart w:id="39" w:name="_Ref486116244"/>
-      <w:bookmarkStart w:id="40" w:name="_Toc486378845"/>
-      <w:r>
-        <w:t>Time-period of Results</w:t>
-      </w:r>
       <w:bookmarkEnd w:id="38"/>
       <w:bookmarkEnd w:id="39"/>
-      <w:bookmarkEnd w:id="40"/>
     </w:p>
     <w:p>
       <w:pPr>
@@ -7270,7 +7543,7 @@
         <w:pStyle w:val="Caption"/>
         <w:keepNext/>
       </w:pPr>
-      <w:bookmarkStart w:id="41" w:name="_Toc486378858"/>
+      <w:bookmarkStart w:id="40" w:name="_Toc486456703"/>
       <w:r>
         <w:t xml:space="preserve">Table </w:t>
       </w:r>
@@ -7294,7 +7567,7 @@
       <w:r>
         <w:t xml:space="preserve"> values</w:t>
       </w:r>
-      <w:bookmarkEnd w:id="41"/>
+      <w:bookmarkEnd w:id="40"/>
     </w:p>
     <w:tbl>
       <w:tblPr>
@@ -7997,7 +8270,7 @@
       <w:pPr>
         <w:pStyle w:val="Caption"/>
       </w:pPr>
-      <w:bookmarkStart w:id="42" w:name="_Toc486378866"/>
+      <w:bookmarkStart w:id="41" w:name="_Toc486456711"/>
       <w:r>
         <w:t xml:space="preserve">Figure </w:t>
       </w:r>
@@ -8021,25 +8294,25 @@
       <w:r>
         <w:t xml:space="preserve"> for routers over input sets</w:t>
       </w:r>
+      <w:bookmarkEnd w:id="41"/>
+    </w:p>
+    <w:p>
+      <w:pPr>
+        <w:pStyle w:val="BodyText"/>
+      </w:pPr>
+      <w:r>
+        <w:t>The graph shows three very noticeable traits, firstly 0-50 and 50-100 are very close to being similar in value. Second the 100-150 sets of data tend to be significantly higher than the other two sets. Lastly four out of the five router instances have the same curve shape. The router instance with a different one is the optimized regex which shows a much more predictable result. For 50-100 input sets mark, regex implementation (both optimized and unoptimized) was the only one to increase in R squared which would align with it being very consistent but having set min/max consistency.</w:t>
+      </w:r>
+    </w:p>
+    <w:p>
+      <w:pPr>
+        <w:pStyle w:val="Heading2"/>
+      </w:pPr>
+      <w:bookmarkStart w:id="42" w:name="_Toc486456691"/>
+      <w:r>
+        <w:t>Case Studies</w:t>
+      </w:r>
       <w:bookmarkEnd w:id="42"/>
-    </w:p>
-    <w:p>
-      <w:pPr>
-        <w:pStyle w:val="BodyText"/>
-      </w:pPr>
-      <w:r>
-        <w:t>The graph shows three very noticeable traits, firstly 0-50 and 50-100 are very close to being similar in value. Second the 100-150 sets of data tend to be significantly higher than the other two sets. Lastly four out of the five router instances have the same curve shape. The router instance with a different one is the optimized regex which shows a much more predictable result. For 50-100 input sets mark, regex implementation (both optimized and unoptimized) was the only one to increase in R squared which would align with it being very consistent but having set min/max consistency.</w:t>
-      </w:r>
-    </w:p>
-    <w:p>
-      <w:pPr>
-        <w:pStyle w:val="Heading2"/>
-      </w:pPr>
-      <w:bookmarkStart w:id="43" w:name="_Toc486378846"/>
-      <w:r>
-        <w:t>Case Studies</w:t>
-      </w:r>
-      <w:bookmarkEnd w:id="43"/>
     </w:p>
     <w:p>
       <w:pPr>
@@ -8072,12 +8345,12 @@
       <w:pPr>
         <w:pStyle w:val="Heading3"/>
       </w:pPr>
-      <w:bookmarkStart w:id="44" w:name="_Toc486378847"/>
+      <w:bookmarkStart w:id="43" w:name="_Toc486456692"/>
       <w:r>
         <w:lastRenderedPageBreak/>
         <w:t>Case Study: List</w:t>
       </w:r>
-      <w:bookmarkEnd w:id="44"/>
+      <w:bookmarkEnd w:id="43"/>
     </w:p>
     <w:p>
       <w:pPr>
@@ -8131,9 +8404,9 @@
         <w:pStyle w:val="Caption"/>
         <w:keepNext/>
       </w:pPr>
+      <w:bookmarkStart w:id="44" w:name="_Ref486377449"/>
       <w:bookmarkStart w:id="45" w:name="_Ref486116296"/>
-      <w:bookmarkStart w:id="46" w:name="_Ref486377449"/>
-      <w:bookmarkStart w:id="47" w:name="_Toc486378859"/>
+      <w:bookmarkStart w:id="46" w:name="_Toc486456704"/>
       <w:r>
         <w:t xml:space="preserve">Table </w:t>
       </w:r>
@@ -8145,12 +8418,12 @@
           <w:t>5</w:t>
         </w:r>
       </w:fldSimple>
+      <w:bookmarkEnd w:id="44"/>
+      <w:r>
+        <w:t xml:space="preserve"> Case study list min-max</w:t>
+      </w:r>
+      <w:bookmarkEnd w:id="45"/>
       <w:bookmarkEnd w:id="46"/>
-      <w:r>
-        <w:t xml:space="preserve"> Case study list min-max</w:t>
-      </w:r>
-      <w:bookmarkEnd w:id="45"/>
-      <w:bookmarkEnd w:id="47"/>
     </w:p>
     <w:tbl>
       <w:tblPr>
@@ -8225,7 +8498,7 @@
             <w:r>
               <w:t>Min (hnsecs</w:t>
             </w:r>
-            <w:bookmarkStart w:id="48" w:name="_Ref486377867"/>
+            <w:bookmarkStart w:id="47" w:name="_Ref486377867"/>
             <w:r>
               <w:rPr>
                 <w:rStyle w:val="FootnoteReference"/>
@@ -8233,7 +8506,7 @@
               </w:rPr>
               <w:footnoteReference w:id="2"/>
             </w:r>
-            <w:bookmarkEnd w:id="48"/>
+            <w:bookmarkEnd w:id="47"/>
             <w:r>
               <w:t>)</w:t>
             </w:r>
@@ -8941,8 +9214,8 @@
       <w:pPr>
         <w:pStyle w:val="Caption"/>
       </w:pPr>
-      <w:bookmarkStart w:id="49" w:name="_Ref486116340"/>
-      <w:bookmarkStart w:id="50" w:name="_Toc486378867"/>
+      <w:bookmarkStart w:id="48" w:name="_Ref486116340"/>
+      <w:bookmarkStart w:id="49" w:name="_Toc486456712"/>
       <w:r>
         <w:t xml:space="preserve">Figure </w:t>
       </w:r>
@@ -8957,8 +9230,8 @@
       <w:r>
         <w:t xml:space="preserve"> list all min-max graphed</w:t>
       </w:r>
+      <w:bookmarkEnd w:id="48"/>
       <w:bookmarkEnd w:id="49"/>
-      <w:bookmarkEnd w:id="50"/>
     </w:p>
     <w:p>
       <w:pPr>
@@ -9018,8 +9291,8 @@
       <w:pPr>
         <w:pStyle w:val="Caption"/>
       </w:pPr>
-      <w:bookmarkStart w:id="51" w:name="_Ref486116344"/>
-      <w:bookmarkStart w:id="52" w:name="_Toc486378868"/>
+      <w:bookmarkStart w:id="50" w:name="_Ref486116344"/>
+      <w:bookmarkStart w:id="51" w:name="_Toc486456713"/>
       <w:r>
         <w:t xml:space="preserve">Figure </w:t>
       </w:r>
@@ -9034,8 +9307,8 @@
       <w:r>
         <w:t xml:space="preserve"> list iteration min-max graphed</w:t>
       </w:r>
+      <w:bookmarkEnd w:id="50"/>
       <w:bookmarkEnd w:id="51"/>
-      <w:bookmarkEnd w:id="52"/>
     </w:p>
     <w:p>
       <w:pPr>
@@ -9051,12 +9324,12 @@
       <w:pPr>
         <w:pStyle w:val="Heading3"/>
       </w:pPr>
-      <w:bookmarkStart w:id="53" w:name="_Toc486378848"/>
+      <w:bookmarkStart w:id="52" w:name="_Toc486456693"/>
       <w:r>
         <w:lastRenderedPageBreak/>
         <w:t>Case Study: Tree</w:t>
       </w:r>
-      <w:bookmarkEnd w:id="53"/>
+      <w:bookmarkEnd w:id="52"/>
     </w:p>
     <w:p>
       <w:pPr>
@@ -9116,10 +9389,10 @@
         <w:pStyle w:val="Caption"/>
         <w:keepNext/>
       </w:pPr>
+      <w:bookmarkStart w:id="53" w:name="_Ref486377464"/>
       <w:bookmarkStart w:id="54" w:name="_Ref486116396"/>
       <w:bookmarkStart w:id="55" w:name="_Ref486116584"/>
-      <w:bookmarkStart w:id="56" w:name="_Ref486377464"/>
-      <w:bookmarkStart w:id="57" w:name="_Toc486378860"/>
+      <w:bookmarkStart w:id="56" w:name="_Toc486456705"/>
       <w:r>
         <w:t xml:space="preserve">Table </w:t>
       </w:r>
@@ -9131,13 +9404,13 @@
           <w:t>6</w:t>
         </w:r>
       </w:fldSimple>
-      <w:bookmarkEnd w:id="56"/>
+      <w:bookmarkEnd w:id="53"/>
       <w:r>
         <w:t xml:space="preserve"> Case study tree min-max</w:t>
       </w:r>
       <w:bookmarkEnd w:id="54"/>
       <w:bookmarkEnd w:id="55"/>
-      <w:bookmarkEnd w:id="57"/>
+      <w:bookmarkEnd w:id="56"/>
     </w:p>
     <w:tbl>
       <w:tblPr>
@@ -10439,8 +10712,8 @@
                                 <w:szCs w:val="24"/>
                               </w:rPr>
                             </w:pPr>
-                            <w:bookmarkStart w:id="58" w:name="_Ref486116480"/>
-                            <w:bookmarkStart w:id="59" w:name="_Toc486378869"/>
+                            <w:bookmarkStart w:id="57" w:name="_Ref486116480"/>
+                            <w:bookmarkStart w:id="58" w:name="_Toc486456714"/>
                             <w:r>
                               <w:t xml:space="preserve">Figure </w:t>
                             </w:r>
@@ -10455,8 +10728,8 @@
                             <w:r>
                               <w:t xml:space="preserve"> tree iteration min-max graphed</w:t>
                             </w:r>
+                            <w:bookmarkEnd w:id="57"/>
                             <w:bookmarkEnd w:id="58"/>
-                            <w:bookmarkEnd w:id="59"/>
                           </w:p>
                         </w:txbxContent>
                       </wps:txbx>
@@ -10485,8 +10758,8 @@
                           <w:szCs w:val="24"/>
                         </w:rPr>
                       </w:pPr>
-                      <w:bookmarkStart w:id="60" w:name="_Ref486116480"/>
-                      <w:bookmarkStart w:id="61" w:name="_Toc486378869"/>
+                      <w:bookmarkStart w:id="59" w:name="_Ref486116480"/>
+                      <w:bookmarkStart w:id="60" w:name="_Toc486456714"/>
                       <w:r>
                         <w:t xml:space="preserve">Figure </w:t>
                       </w:r>
@@ -10501,8 +10774,8 @@
                       <w:r>
                         <w:t xml:space="preserve"> tree iteration min-max graphed</w:t>
                       </w:r>
+                      <w:bookmarkEnd w:id="59"/>
                       <w:bookmarkEnd w:id="60"/>
-                      <w:bookmarkEnd w:id="61"/>
                     </w:p>
                   </w:txbxContent>
                 </v:textbox>
@@ -10632,8 +10905,8 @@
       <w:pPr>
         <w:pStyle w:val="Caption"/>
       </w:pPr>
-      <w:bookmarkStart w:id="62" w:name="_Ref486116428"/>
-      <w:bookmarkStart w:id="63" w:name="_Toc486378870"/>
+      <w:bookmarkStart w:id="61" w:name="_Ref486116428"/>
+      <w:bookmarkStart w:id="62" w:name="_Toc486456715"/>
       <w:r>
         <w:t xml:space="preserve">Figure </w:t>
       </w:r>
@@ -10648,8 +10921,8 @@
       <w:r>
         <w:t xml:space="preserve"> tree all min-max graphed</w:t>
       </w:r>
+      <w:bookmarkEnd w:id="61"/>
       <w:bookmarkEnd w:id="62"/>
-      <w:bookmarkEnd w:id="63"/>
     </w:p>
     <w:p>
       <w:pPr>
@@ -10710,8 +10983,8 @@
       <w:pPr>
         <w:pStyle w:val="Caption"/>
       </w:pPr>
-      <w:bookmarkStart w:id="64" w:name="_Ref486116522"/>
-      <w:bookmarkStart w:id="65" w:name="_Toc486378871"/>
+      <w:bookmarkStart w:id="63" w:name="_Ref486116522"/>
+      <w:bookmarkStart w:id="64" w:name="_Toc486456716"/>
       <w:r>
         <w:t xml:space="preserve">Figure </w:t>
       </w:r>
@@ -10726,8 +10999,8 @@
       <w:r>
         <w:t xml:space="preserve"> optimized tree all min-max graphed</w:t>
       </w:r>
+      <w:bookmarkEnd w:id="63"/>
       <w:bookmarkEnd w:id="64"/>
-      <w:bookmarkEnd w:id="65"/>
     </w:p>
     <w:p>
       <w:pPr>
@@ -10786,8 +11059,8 @@
       <w:pPr>
         <w:pStyle w:val="Caption"/>
       </w:pPr>
-      <w:bookmarkStart w:id="66" w:name="_Ref486116537"/>
-      <w:bookmarkStart w:id="67" w:name="_Toc486378872"/>
+      <w:bookmarkStart w:id="65" w:name="_Ref486116537"/>
+      <w:bookmarkStart w:id="66" w:name="_Toc486456717"/>
       <w:r>
         <w:t xml:space="preserve">Figure </w:t>
       </w:r>
@@ -10802,8 +11075,8 @@
       <w:r>
         <w:t xml:space="preserve"> optimized tree iteration min-max graphed</w:t>
       </w:r>
+      <w:bookmarkEnd w:id="65"/>
       <w:bookmarkEnd w:id="66"/>
-      <w:bookmarkEnd w:id="67"/>
     </w:p>
     <w:p>
       <w:pPr>
@@ -10819,12 +11092,12 @@
       <w:pPr>
         <w:pStyle w:val="Heading3"/>
       </w:pPr>
-      <w:bookmarkStart w:id="68" w:name="_Toc486378849"/>
+      <w:bookmarkStart w:id="67" w:name="_Toc486456694"/>
       <w:r>
         <w:lastRenderedPageBreak/>
         <w:t>Case Study: Regex</w:t>
       </w:r>
-      <w:bookmarkEnd w:id="68"/>
+      <w:bookmarkEnd w:id="67"/>
     </w:p>
     <w:p>
       <w:pPr>
@@ -10887,9 +11160,9 @@
         <w:pStyle w:val="Caption"/>
         <w:keepNext/>
       </w:pPr>
+      <w:bookmarkStart w:id="68" w:name="_Ref486377497"/>
       <w:bookmarkStart w:id="69" w:name="_Ref486116597"/>
-      <w:bookmarkStart w:id="70" w:name="_Ref486377497"/>
-      <w:bookmarkStart w:id="71" w:name="_Toc486378861"/>
+      <w:bookmarkStart w:id="70" w:name="_Toc486456706"/>
       <w:r>
         <w:t xml:space="preserve">Table </w:t>
       </w:r>
@@ -10901,12 +11174,12 @@
           <w:t>7</w:t>
         </w:r>
       </w:fldSimple>
+      <w:bookmarkEnd w:id="68"/>
+      <w:r>
+        <w:t xml:space="preserve"> Case study regex min max</w:t>
+      </w:r>
+      <w:bookmarkEnd w:id="69"/>
       <w:bookmarkEnd w:id="70"/>
-      <w:r>
-        <w:t xml:space="preserve"> Case study regex min max</w:t>
-      </w:r>
-      <w:bookmarkEnd w:id="69"/>
-      <w:bookmarkEnd w:id="71"/>
     </w:p>
     <w:tbl>
       <w:tblPr>
@@ -12198,8 +12471,8 @@
       <w:pPr>
         <w:pStyle w:val="Caption"/>
       </w:pPr>
-      <w:bookmarkStart w:id="72" w:name="_Ref486116614"/>
-      <w:bookmarkStart w:id="73" w:name="_Toc486378873"/>
+      <w:bookmarkStart w:id="71" w:name="_Ref486116614"/>
+      <w:bookmarkStart w:id="72" w:name="_Toc486456718"/>
       <w:r>
         <w:t xml:space="preserve">Figure </w:t>
       </w:r>
@@ -12214,8 +12487,8 @@
       <w:r>
         <w:t xml:space="preserve"> regex all min-max graphed</w:t>
       </w:r>
+      <w:bookmarkEnd w:id="71"/>
       <w:bookmarkEnd w:id="72"/>
-      <w:bookmarkEnd w:id="73"/>
     </w:p>
     <w:p>
       <w:pPr>
@@ -12275,8 +12548,8 @@
       <w:pPr>
         <w:pStyle w:val="Caption"/>
       </w:pPr>
-      <w:bookmarkStart w:id="74" w:name="_Ref486116618"/>
-      <w:bookmarkStart w:id="75" w:name="_Toc486378874"/>
+      <w:bookmarkStart w:id="73" w:name="_Ref486116618"/>
+      <w:bookmarkStart w:id="74" w:name="_Toc486456719"/>
       <w:r>
         <w:t xml:space="preserve">Figure </w:t>
       </w:r>
@@ -12291,8 +12564,8 @@
       <w:r>
         <w:t xml:space="preserve"> regex iteration min-max graphed</w:t>
       </w:r>
+      <w:bookmarkEnd w:id="73"/>
       <w:bookmarkEnd w:id="74"/>
-      <w:bookmarkEnd w:id="75"/>
     </w:p>
     <w:p>
       <w:pPr>
@@ -12361,8 +12634,8 @@
       <w:pPr>
         <w:pStyle w:val="Caption"/>
       </w:pPr>
-      <w:bookmarkStart w:id="76" w:name="_Ref486116621"/>
-      <w:bookmarkStart w:id="77" w:name="_Toc486378875"/>
+      <w:bookmarkStart w:id="75" w:name="_Ref486116621"/>
+      <w:bookmarkStart w:id="76" w:name="_Toc486456720"/>
       <w:r>
         <w:t xml:space="preserve">Figure </w:t>
       </w:r>
@@ -12377,8 +12650,8 @@
       <w:r>
         <w:t xml:space="preserve"> optimized regex all min-max graphed</w:t>
       </w:r>
+      <w:bookmarkEnd w:id="75"/>
       <w:bookmarkEnd w:id="76"/>
-      <w:bookmarkEnd w:id="77"/>
     </w:p>
     <w:p>
       <w:pPr>
@@ -12438,8 +12711,8 @@
       <w:pPr>
         <w:pStyle w:val="Caption"/>
       </w:pPr>
-      <w:bookmarkStart w:id="78" w:name="_Ref486116625"/>
-      <w:bookmarkStart w:id="79" w:name="_Toc486378876"/>
+      <w:bookmarkStart w:id="77" w:name="_Ref486116625"/>
+      <w:bookmarkStart w:id="78" w:name="_Toc486456721"/>
       <w:r>
         <w:t xml:space="preserve">Figure </w:t>
       </w:r>
@@ -12454,8 +12727,8 @@
       <w:r>
         <w:t xml:space="preserve"> optimized regex iteration min-max graphed</w:t>
       </w:r>
+      <w:bookmarkEnd w:id="77"/>
       <w:bookmarkEnd w:id="78"/>
-      <w:bookmarkEnd w:id="79"/>
     </w:p>
     <w:p>
       <w:pPr>
@@ -12469,12 +12742,12 @@
       <w:pPr>
         <w:pStyle w:val="Heading2"/>
       </w:pPr>
-      <w:bookmarkStart w:id="80" w:name="_Toc486378850"/>
+      <w:bookmarkStart w:id="79" w:name="_Toc486456695"/>
       <w:r>
         <w:lastRenderedPageBreak/>
         <w:t>Case Study Overview</w:t>
       </w:r>
-      <w:bookmarkEnd w:id="80"/>
+      <w:bookmarkEnd w:id="79"/>
     </w:p>
     <w:p>
       <w:pPr>
@@ -12592,8 +12865,8 @@
                                 <w:szCs w:val="24"/>
                               </w:rPr>
                             </w:pPr>
-                            <w:bookmarkStart w:id="81" w:name="_Ref486116736"/>
-                            <w:bookmarkStart w:id="82" w:name="_Toc486378877"/>
+                            <w:bookmarkStart w:id="80" w:name="_Ref486116736"/>
+                            <w:bookmarkStart w:id="81" w:name="_Toc486456722"/>
                             <w:r>
                               <w:t xml:space="preserve">Figure </w:t>
                             </w:r>
@@ -12608,8 +12881,8 @@
                             <w:r>
                               <w:t xml:space="preserve"> average time per router all</w:t>
                             </w:r>
+                            <w:bookmarkEnd w:id="80"/>
                             <w:bookmarkEnd w:id="81"/>
-                            <w:bookmarkEnd w:id="82"/>
                           </w:p>
                         </w:txbxContent>
                       </wps:txbx>
@@ -12638,8 +12911,8 @@
                           <w:szCs w:val="24"/>
                         </w:rPr>
                       </w:pPr>
-                      <w:bookmarkStart w:id="83" w:name="_Ref486116736"/>
-                      <w:bookmarkStart w:id="84" w:name="_Toc486378877"/>
+                      <w:bookmarkStart w:id="82" w:name="_Ref486116736"/>
+                      <w:bookmarkStart w:id="83" w:name="_Toc486456722"/>
                       <w:r>
                         <w:t xml:space="preserve">Figure </w:t>
                       </w:r>
@@ -12654,8 +12927,8 @@
                       <w:r>
                         <w:t xml:space="preserve"> average time per router all</w:t>
                       </w:r>
+                      <w:bookmarkEnd w:id="82"/>
                       <w:bookmarkEnd w:id="83"/>
-                      <w:bookmarkEnd w:id="84"/>
                     </w:p>
                   </w:txbxContent>
                 </v:textbox>
@@ -12789,8 +13062,8 @@
       <w:pPr>
         <w:pStyle w:val="Caption"/>
       </w:pPr>
-      <w:bookmarkStart w:id="85" w:name="_Ref486116787"/>
-      <w:bookmarkStart w:id="86" w:name="_Toc486378878"/>
+      <w:bookmarkStart w:id="84" w:name="_Ref486116787"/>
+      <w:bookmarkStart w:id="85" w:name="_Toc486456723"/>
       <w:r>
         <w:t xml:space="preserve">Figure </w:t>
       </w:r>
@@ -12805,8 +13078,8 @@
       <w:r>
         <w:t xml:space="preserve"> average time per router iteration</w:t>
       </w:r>
+      <w:bookmarkEnd w:id="84"/>
       <w:bookmarkEnd w:id="85"/>
-      <w:bookmarkEnd w:id="86"/>
     </w:p>
     <w:p>
       <w:pPr>
@@ -12855,7 +13128,7 @@
           <w:szCs w:val="20"/>
         </w:rPr>
       </w:pPr>
-      <w:bookmarkStart w:id="87" w:name="_Ref486116832"/>
+      <w:bookmarkStart w:id="86" w:name="_Ref486116832"/>
       <w:r>
         <w:br w:type="page"/>
       </w:r>
@@ -12865,8 +13138,8 @@
         <w:pStyle w:val="Caption"/>
         <w:keepNext/>
       </w:pPr>
-      <w:bookmarkStart w:id="88" w:name="_Ref486377546"/>
-      <w:bookmarkStart w:id="89" w:name="_Toc486378862"/>
+      <w:bookmarkStart w:id="87" w:name="_Ref486377546"/>
+      <w:bookmarkStart w:id="88" w:name="_Toc486456707"/>
       <w:r>
         <w:lastRenderedPageBreak/>
         <w:t xml:space="preserve">Table </w:t>
@@ -12879,15 +13152,15 @@
           <w:t>8</w:t>
         </w:r>
       </w:fldSimple>
+      <w:bookmarkEnd w:id="87"/>
+      <w:r>
+        <w:t xml:space="preserve"> Case study overview ratio above:below:</w:t>
+      </w:r>
+      <w:bookmarkEnd w:id="86"/>
+      <w:r>
+        <w:t>mean</w:t>
+      </w:r>
       <w:bookmarkEnd w:id="88"/>
-      <w:r>
-        <w:t xml:space="preserve"> Case study overview ratio above:below:</w:t>
-      </w:r>
-      <w:bookmarkEnd w:id="87"/>
-      <w:r>
-        <w:t>mean</w:t>
-      </w:r>
-      <w:bookmarkEnd w:id="89"/>
     </w:p>
     <w:tbl>
       <w:tblPr>
@@ -13982,11 +14255,11 @@
         <w:lastRenderedPageBreak/>
         <w:t xml:space="preserve"> </w:t>
       </w:r>
-      <w:bookmarkStart w:id="90" w:name="_Toc486378851"/>
+      <w:bookmarkStart w:id="89" w:name="_Toc486456696"/>
       <w:r>
         <w:t>Conclusion</w:t>
       </w:r>
-      <w:bookmarkEnd w:id="90"/>
+      <w:bookmarkEnd w:id="89"/>
     </w:p>
     <w:p>
       <w:pPr>
@@ -14137,17 +14410,17 @@
       <w:pPr>
         <w:pStyle w:val="Heading1"/>
       </w:pPr>
-      <w:bookmarkStart w:id="91" w:name="_Toc485636975"/>
+      <w:bookmarkStart w:id="90" w:name="_Toc485636975"/>
       <w:r>
         <w:lastRenderedPageBreak/>
         <w:t xml:space="preserve"> </w:t>
       </w:r>
-      <w:bookmarkStart w:id="92" w:name="_Toc486378852"/>
+      <w:bookmarkStart w:id="91" w:name="_Toc486456697"/>
       <w:r>
         <w:t>Recommendations for Future Work</w:t>
       </w:r>
+      <w:bookmarkEnd w:id="90"/>
       <w:bookmarkEnd w:id="91"/>
-      <w:bookmarkEnd w:id="92"/>
     </w:p>
     <w:p>
       <w:pPr>
@@ -14238,7 +14511,8 @@
         <w:lastRenderedPageBreak/>
         <w:t xml:space="preserve"> </w:t>
       </w:r>
-      <w:bookmarkStart w:id="93" w:name="_Toc486378853"/>
+      <w:bookmarkStart w:id="92" w:name="_Ref486456512"/>
+      <w:bookmarkStart w:id="93" w:name="_Toc486456698"/>
       <w:r>
         <w:t>Appendix</w:t>
       </w:r>
@@ -14248,6 +14522,7 @@
       <w:r>
         <w:t>set_10_sites_5.csuf</w:t>
       </w:r>
+      <w:bookmarkEnd w:id="92"/>
       <w:bookmarkEnd w:id="93"/>
     </w:p>
     <w:p>
@@ -14668,7 +14943,7 @@
         </w:docPartObj>
       </w:sdtPr>
       <w:sdtContent>
-        <w:bookmarkStart w:id="94" w:name="_Toc486378854" w:displacedByCustomXml="prev"/>
+        <w:bookmarkStart w:id="94" w:name="_Toc486456699" w:displacedByCustomXml="prev"/>
         <w:p>
           <w:pPr>
             <w:pStyle w:val="Heading1"/>
@@ -14721,6 +14996,35 @@
                   <w:noProof/>
                 </w:rPr>
                 <w:t xml:space="preserve"> Retrieved from https://www.w3.org/MarkUp/draft-ietf-iiir-html-01</w:t>
+              </w:r>
+            </w:p>
+            <w:p>
+              <w:pPr>
+                <w:pStyle w:val="Bibliography"/>
+                <w:ind w:left="720" w:hanging="720"/>
+                <w:rPr>
+                  <w:noProof/>
+                </w:rPr>
+              </w:pPr>
+              <w:r>
+                <w:rPr>
+                  <w:noProof/>
+                </w:rPr>
+                <w:t xml:space="preserve">Berners-Lee, T., UC Irvine, Gettys, J., Compaq/W3C, Mogul, J., Compaq, . . . Microsoft. (1999, June). </w:t>
+              </w:r>
+              <w:r>
+                <w:rPr>
+                  <w:i/>
+                  <w:iCs/>
+                  <w:noProof/>
+                </w:rPr>
+                <w:t>Hypertext Transfer Protocol -- HTTP/1.1.</w:t>
+              </w:r>
+              <w:r>
+                <w:rPr>
+                  <w:noProof/>
+                </w:rPr>
+                <w:t xml:space="preserve"> Retrieved from https://tools.ietf.org/html/rfc2616</w:t>
               </w:r>
             </w:p>
             <w:p>
@@ -14794,6 +15098,35 @@
                   <w:noProof/>
                 </w:rPr>
                 <w:t xml:space="preserve"> Retrieved from Nielsen Norman Group: UX Training, Consulting, &amp; Research: https://www.nngroup.com/articles/law-of-bandwidth/</w:t>
+              </w:r>
+            </w:p>
+            <w:p>
+              <w:pPr>
+                <w:pStyle w:val="Bibliography"/>
+                <w:ind w:left="720" w:hanging="720"/>
+                <w:rPr>
+                  <w:noProof/>
+                </w:rPr>
+              </w:pPr>
+              <w:r>
+                <w:rPr>
+                  <w:noProof/>
+                </w:rPr>
+                <w:t xml:space="preserve">Popov, N. (2014, February 18). </w:t>
+              </w:r>
+              <w:r>
+                <w:rPr>
+                  <w:i/>
+                  <w:iCs/>
+                  <w:noProof/>
+                </w:rPr>
+                <w:t>Fast request routing using regular expressions</w:t>
+              </w:r>
+              <w:r>
+                <w:rPr>
+                  <w:noProof/>
+                </w:rPr>
+                <w:t>. Retrieved from http://nikic.github.io/2014/02/18/Fast-request-routing-using-regular-expressions.html</w:t>
               </w:r>
             </w:p>
             <w:p>
@@ -14912,6 +15245,8 @@
                 <w:t>. (W3C) Retrieved 10 8, 2016, from World Wide Web Consortium (W3C): https://www.w3.org/Help/#invention</w:t>
               </w:r>
             </w:p>
+            <w:bookmarkStart w:id="95" w:name="_GoBack"/>
+            <w:bookmarkEnd w:id="95"/>
             <w:p>
               <w:r>
                 <w:rPr>
@@ -15033,7 +15368,7 @@
         <w:rStyle w:val="PageNumber"/>
         <w:noProof/>
       </w:rPr>
-      <w:t>5</w:t>
+      <w:t>36</w:t>
     </w:r>
     <w:r>
       <w:rPr>
@@ -15104,6 +15439,9 @@
     <w:p>
       <w:pPr>
         <w:pStyle w:val="FootnoteText"/>
+        <w:rPr>
+          <w:rFonts w:hint="eastAsia"/>
+        </w:rPr>
       </w:pPr>
       <w:r>
         <w:rPr>
@@ -20502,6 +20840,7 @@
   <w:style w:type="character" w:default="1" w:styleId="DefaultParagraphFont">
     <w:name w:val="Default Paragraph Font"/>
     <w:uiPriority w:val="1"/>
+    <w:semiHidden/>
     <w:unhideWhenUsed/>
   </w:style>
   <w:style w:type="table" w:default="1" w:styleId="TableNormal">
@@ -21467,7 +21806,7 @@
         <b:Corporate>World Wide Web Consortium</b:Corporate>
       </b:Author>
     </b:Author>
-    <b:RefOrder>1</b:RefOrder>
+    <b:RefOrder>2</b:RefOrder>
   </b:Source>
   <b:Source>
     <b:Tag>How14</b:Tag>
@@ -21488,7 +21827,7 @@
         <b:Corporate>World Wide Web Consortium</b:Corporate>
       </b:Author>
     </b:Author>
-    <b:RefOrder>4</b:RefOrder>
+    <b:RefOrder>5</b:RefOrder>
   </b:Source>
   <b:Source>
     <b:Tag>Nie98</b:Tag>
@@ -21510,7 +21849,7 @@
         </b:NameList>
       </b:Author>
     </b:Author>
-    <b:RefOrder>5</b:RefOrder>
+    <b:RefOrder>6</b:RefOrder>
   </b:Source>
   <b:Source>
     <b:Tag>Ros00</b:Tag>
@@ -21537,7 +21876,7 @@
       </b:Author>
     </b:Author>
     <b:ConferenceName>ACM SIGMOD international conference on Management of data</b:ConferenceName>
-    <b:RefOrder>8</b:RefOrder>
+    <b:RefOrder>10</b:RefOrder>
   </b:Source>
   <b:Source>
     <b:Tag>Lei09</b:Tag>
@@ -21572,7 +21911,7 @@
         </b:NameList>
       </b:Author>
     </b:Author>
-    <b:RefOrder>7</b:RefOrder>
+    <b:RefOrder>8</b:RefOrder>
   </b:Source>
   <b:Source>
     <b:Tag>Ber05</b:Tag>
@@ -21592,7 +21931,7 @@
         </b:NameList>
       </b:Author>
     </b:Author>
-    <b:RefOrder>2</b:RefOrder>
+    <b:RefOrder>3</b:RefOrder>
   </b:Source>
   <b:Source>
     <b:Tag>Ber93</b:Tag>
@@ -21616,7 +21955,7 @@
         </b:NameList>
       </b:Author>
     </b:Author>
-    <b:RefOrder>3</b:RefOrder>
+    <b:RefOrder>4</b:RefOrder>
   </b:Source>
   <b:Source>
     <b:Tag>Rob04</b:Tag>
@@ -21640,13 +21979,92 @@
         </b:NameList>
       </b:Author>
     </b:Author>
-    <b:RefOrder>6</b:RefOrder>
+    <b:RefOrder>7</b:RefOrder>
+  </b:Source>
+  <b:Source>
+    <b:Tag>UCI99</b:Tag>
+    <b:SourceType>DocumentFromInternetSite</b:SourceType>
+    <b:Guid>{98F599B3-5BC9-493E-9367-2BD9D03D070B}</b:Guid>
+    <b:Title>Hypertext Transfer Protocol -- HTTP/1.1</b:Title>
+    <b:Year>1999</b:Year>
+    <b:Month>June</b:Month>
+    <b:URL>https://tools.ietf.org/html/rfc2616</b:URL>
+    <b:Author>
+      <b:Author>
+        <b:NameList>
+          <b:Person>
+            <b:Last>Berners-Lee</b:Last>
+            <b:First>Tim</b:First>
+          </b:Person>
+          <b:Person>
+            <b:First>UC Irvine</b:First>
+          </b:Person>
+          <b:Person>
+            <b:Last>Gettys</b:Last>
+            <b:First>J.</b:First>
+          </b:Person>
+          <b:Person>
+            <b:First>Compaq/W3C</b:First>
+          </b:Person>
+          <b:Person>
+            <b:Last>Mogul</b:Last>
+            <b:First>J.</b:First>
+          </b:Person>
+          <b:Person>
+            <b:First>Compaq</b:First>
+          </b:Person>
+          <b:Person>
+            <b:Last>Frystyk</b:Last>
+            <b:First>H.</b:First>
+          </b:Person>
+          <b:Person>
+            <b:First>W3C/MIT</b:First>
+          </b:Person>
+          <b:Person>
+            <b:Last>Masinter</b:Last>
+            <b:First>L.</b:First>
+          </b:Person>
+          <b:Person>
+            <b:First>Xerox</b:First>
+          </b:Person>
+          <b:Person>
+            <b:Last>Leach</b:Last>
+            <b:First>P.</b:First>
+          </b:Person>
+          <b:Person>
+            <b:First>Microsoft</b:First>
+          </b:Person>
+        </b:NameList>
+      </b:Author>
+    </b:Author>
+    <b:RefOrder>1</b:RefOrder>
+  </b:Source>
+  <b:Source>
+    <b:Tag>Pop14</b:Tag>
+    <b:SourceType>InternetSite</b:SourceType>
+    <b:Guid>{7C0F671B-1DDF-4B50-BABF-2EA923D47E34}</b:Guid>
+    <b:Title>Fast request routing using regular expressions</b:Title>
+    <b:Year>2014</b:Year>
+    <b:Month>February</b:Month>
+    <b:Day>18</b:Day>
+    <b:URL>http://nikic.github.io/2014/02/18/Fast-request-routing-using-regular-expressions.html</b:URL>
+    <b:Author>
+      <b:Author>
+        <b:NameList>
+          <b:Person>
+            <b:Last>Popov</b:Last>
+            <b:First>Nikita</b:First>
+          </b:Person>
+        </b:NameList>
+      </b:Author>
+    </b:Author>
+    <b:RefOrder>9</b:RefOrder>
   </b:Source>
 </b:Sources>
 </file>
 
 <file path=customXml/itemProps1.xml><?xml version="1.0" encoding="utf-8"?>
-<ds:datastoreItem xmlns:ds="http://schemas.openxmlformats.org/officeDocument/2006/customXml" ds:itemID="{45A8C25B-6F03-4D1E-BBF7-9D98AD8F3945}">
+<ds:datastoreItem xmlns:ds="http://schemas.openxmlformats.org/officeDocument/2006/customXml" ds:itemID="{09F629AB-213E-4481-A9FC-852D4C2A21EB}">
   <ds:schemaRefs>
     <ds:schemaRef ds:uri="http://schemas.openxmlformats.org/officeDocument/2006/bibliography"/>
   </ds:schemaRefs>

</xml_diff>

<commit_message>
Should cover most of the last changes
</commit_message>
<xml_diff>
--- a/draft2.docx
+++ b/draft2.docx
@@ -507,7 +507,7 @@
           <w:color w:val="FFFFFF" w:themeColor="background1"/>
         </w:rPr>
       </w:pPr>
-      <w:bookmarkStart w:id="2" w:name="_Toc486456673"/>
+      <w:bookmarkStart w:id="2" w:name="_Toc486463688"/>
       <w:r>
         <w:rPr>
           <w:color w:val="FFFFFF" w:themeColor="background1"/>
@@ -654,11 +654,7 @@
           <w:noProof/>
         </w:rPr>
       </w:pPr>
-      <w:r>
-        <w:lastRenderedPageBreak/>
-        <w:br w:type="page"/>
-      </w:r>
-      <w:bookmarkStart w:id="3" w:name="_Toc486456674"/>
+      <w:bookmarkStart w:id="3" w:name="_Toc486463689"/>
       <w:r>
         <w:lastRenderedPageBreak/>
         <w:t>Table of Contents</w:t>
@@ -684,7 +680,7 @@
           <w:lang w:eastAsia="ja-JP"/>
         </w:rPr>
       </w:pPr>
-      <w:hyperlink w:anchor="_Toc486456673" w:history="1">
+      <w:hyperlink w:anchor="_Toc486463688" w:history="1">
         <w:r>
           <w:rPr>
             <w:rStyle w:val="Hyperlink"/>
@@ -707,7 +703,7 @@
           <w:rPr>
             <w:webHidden/>
           </w:rPr>
-          <w:instrText xml:space="preserve"> PAGEREF _Toc486456673 \h </w:instrText>
+          <w:instrText xml:space="preserve"> PAGEREF _Toc486463688 \h </w:instrText>
         </w:r>
         <w:r>
           <w:rPr>
@@ -744,7 +740,7 @@
           <w:lang w:eastAsia="ja-JP"/>
         </w:rPr>
       </w:pPr>
-      <w:hyperlink w:anchor="_Toc486456674" w:history="1">
+      <w:hyperlink w:anchor="_Toc486463689" w:history="1">
         <w:r>
           <w:rPr>
             <w:rStyle w:val="Hyperlink"/>
@@ -767,7 +763,7 @@
           <w:rPr>
             <w:webHidden/>
           </w:rPr>
-          <w:instrText xml:space="preserve"> PAGEREF _Toc486456674 \h </w:instrText>
+          <w:instrText xml:space="preserve"> PAGEREF _Toc486463689 \h </w:instrText>
         </w:r>
         <w:r>
           <w:rPr>
@@ -784,7 +780,7 @@
           <w:rPr>
             <w:webHidden/>
           </w:rPr>
-          <w:t>3</w:t>
+          <w:t>2</w:t>
         </w:r>
         <w:r>
           <w:rPr>
@@ -804,7 +800,7 @@
           <w:lang w:eastAsia="ja-JP"/>
         </w:rPr>
       </w:pPr>
-      <w:hyperlink w:anchor="_Toc486456675" w:history="1">
+      <w:hyperlink w:anchor="_Toc486463690" w:history="1">
         <w:r>
           <w:rPr>
             <w:rStyle w:val="Hyperlink"/>
@@ -827,7 +823,7 @@
           <w:rPr>
             <w:webHidden/>
           </w:rPr>
-          <w:instrText xml:space="preserve"> PAGEREF _Toc486456675 \h </w:instrText>
+          <w:instrText xml:space="preserve"> PAGEREF _Toc486463690 \h </w:instrText>
         </w:r>
         <w:r>
           <w:rPr>
@@ -844,7 +840,7 @@
           <w:rPr>
             <w:webHidden/>
           </w:rPr>
-          <w:t>4</w:t>
+          <w:t>3</w:t>
         </w:r>
         <w:r>
           <w:rPr>
@@ -864,7 +860,7 @@
           <w:lang w:eastAsia="ja-JP"/>
         </w:rPr>
       </w:pPr>
-      <w:hyperlink w:anchor="_Toc486456676" w:history="1">
+      <w:hyperlink w:anchor="_Toc486463691" w:history="1">
         <w:r>
           <w:rPr>
             <w:rStyle w:val="Hyperlink"/>
@@ -887,7 +883,7 @@
           <w:rPr>
             <w:webHidden/>
           </w:rPr>
-          <w:instrText xml:space="preserve"> PAGEREF _Toc486456676 \h </w:instrText>
+          <w:instrText xml:space="preserve"> PAGEREF _Toc486463691 \h </w:instrText>
         </w:r>
         <w:r>
           <w:rPr>
@@ -904,7 +900,7 @@
           <w:rPr>
             <w:webHidden/>
           </w:rPr>
-          <w:t>5</w:t>
+          <w:t>4</w:t>
         </w:r>
         <w:r>
           <w:rPr>
@@ -924,7 +920,7 @@
           <w:lang w:eastAsia="ja-JP"/>
         </w:rPr>
       </w:pPr>
-      <w:hyperlink w:anchor="_Toc486456677" w:history="1">
+      <w:hyperlink w:anchor="_Toc486463692" w:history="1">
         <w:r>
           <w:rPr>
             <w:rStyle w:val="Hyperlink"/>
@@ -947,7 +943,7 @@
           <w:rPr>
             <w:webHidden/>
           </w:rPr>
-          <w:instrText xml:space="preserve"> PAGEREF _Toc486456677 \h </w:instrText>
+          <w:instrText xml:space="preserve"> PAGEREF _Toc486463692 \h </w:instrText>
         </w:r>
         <w:r>
           <w:rPr>
@@ -964,7 +960,7 @@
           <w:rPr>
             <w:webHidden/>
           </w:rPr>
-          <w:t>6</w:t>
+          <w:t>5</w:t>
         </w:r>
         <w:r>
           <w:rPr>
@@ -984,7 +980,7 @@
           <w:lang w:eastAsia="ja-JP"/>
         </w:rPr>
       </w:pPr>
-      <w:hyperlink w:anchor="_Toc486456678" w:history="1">
+      <w:hyperlink w:anchor="_Toc486463693" w:history="1">
         <w:r>
           <w:rPr>
             <w:rStyle w:val="Hyperlink"/>
@@ -1007,7 +1003,7 @@
           <w:rPr>
             <w:webHidden/>
           </w:rPr>
-          <w:instrText xml:space="preserve"> PAGEREF _Toc486456678 \h </w:instrText>
+          <w:instrText xml:space="preserve"> PAGEREF _Toc486463693 \h </w:instrText>
         </w:r>
         <w:r>
           <w:rPr>
@@ -1024,7 +1020,7 @@
           <w:rPr>
             <w:webHidden/>
           </w:rPr>
-          <w:t>7</w:t>
+          <w:t>6</w:t>
         </w:r>
         <w:r>
           <w:rPr>
@@ -1043,7 +1039,7 @@
           <w:lang w:eastAsia="ja-JP"/>
         </w:rPr>
       </w:pPr>
-      <w:hyperlink w:anchor="_Toc486456679" w:history="1">
+      <w:hyperlink w:anchor="_Toc486463694" w:history="1">
         <w:r>
           <w:rPr>
             <w:rStyle w:val="Hyperlink"/>
@@ -1080,7 +1076,7 @@
           <w:rPr>
             <w:webHidden/>
           </w:rPr>
-          <w:instrText xml:space="preserve"> PAGEREF _Toc486456679 \h </w:instrText>
+          <w:instrText xml:space="preserve"> PAGEREF _Toc486463694 \h </w:instrText>
         </w:r>
         <w:r>
           <w:rPr>
@@ -1097,7 +1093,7 @@
           <w:rPr>
             <w:webHidden/>
           </w:rPr>
-          <w:t>8</w:t>
+          <w:t>7</w:t>
         </w:r>
         <w:r>
           <w:rPr>
@@ -1116,7 +1112,7 @@
           <w:lang w:eastAsia="ja-JP"/>
         </w:rPr>
       </w:pPr>
-      <w:hyperlink w:anchor="_Toc486456680" w:history="1">
+      <w:hyperlink w:anchor="_Toc486463695" w:history="1">
         <w:r>
           <w:rPr>
             <w:rStyle w:val="Hyperlink"/>
@@ -1153,7 +1149,7 @@
           <w:rPr>
             <w:webHidden/>
           </w:rPr>
-          <w:instrText xml:space="preserve"> PAGEREF _Toc486456680 \h </w:instrText>
+          <w:instrText xml:space="preserve"> PAGEREF _Toc486463695 \h </w:instrText>
         </w:r>
         <w:r>
           <w:rPr>
@@ -1170,7 +1166,7 @@
           <w:rPr>
             <w:webHidden/>
           </w:rPr>
-          <w:t>9</w:t>
+          <w:t>8</w:t>
         </w:r>
         <w:r>
           <w:rPr>
@@ -1189,7 +1185,7 @@
           <w:lang w:eastAsia="ja-JP"/>
         </w:rPr>
       </w:pPr>
-      <w:hyperlink w:anchor="_Toc486456681" w:history="1">
+      <w:hyperlink w:anchor="_Toc486463696" w:history="1">
         <w:r>
           <w:rPr>
             <w:rStyle w:val="Hyperlink"/>
@@ -1226,7 +1222,7 @@
           <w:rPr>
             <w:webHidden/>
           </w:rPr>
-          <w:instrText xml:space="preserve"> PAGEREF _Toc486456681 \h </w:instrText>
+          <w:instrText xml:space="preserve"> PAGEREF _Toc486463696 \h </w:instrText>
         </w:r>
         <w:r>
           <w:rPr>
@@ -1243,7 +1239,7 @@
           <w:rPr>
             <w:webHidden/>
           </w:rPr>
-          <w:t>10</w:t>
+          <w:t>9</w:t>
         </w:r>
         <w:r>
           <w:rPr>
@@ -1262,7 +1258,7 @@
           <w:lang w:eastAsia="ja-JP"/>
         </w:rPr>
       </w:pPr>
-      <w:hyperlink w:anchor="_Toc486456682" w:history="1">
+      <w:hyperlink w:anchor="_Toc486463697" w:history="1">
         <w:r>
           <w:rPr>
             <w:rStyle w:val="Hyperlink"/>
@@ -1299,7 +1295,7 @@
           <w:rPr>
             <w:webHidden/>
           </w:rPr>
-          <w:instrText xml:space="preserve"> PAGEREF _Toc486456682 \h </w:instrText>
+          <w:instrText xml:space="preserve"> PAGEREF _Toc486463697 \h </w:instrText>
         </w:r>
         <w:r>
           <w:rPr>
@@ -1316,7 +1312,7 @@
           <w:rPr>
             <w:webHidden/>
           </w:rPr>
-          <w:t>10</w:t>
+          <w:t>9</w:t>
         </w:r>
         <w:r>
           <w:rPr>
@@ -1335,7 +1331,7 @@
           <w:lang w:eastAsia="ja-JP"/>
         </w:rPr>
       </w:pPr>
-      <w:hyperlink w:anchor="_Toc486456683" w:history="1">
+      <w:hyperlink w:anchor="_Toc486463698" w:history="1">
         <w:r>
           <w:rPr>
             <w:rStyle w:val="Hyperlink"/>
@@ -1372,7 +1368,7 @@
           <w:rPr>
             <w:webHidden/>
           </w:rPr>
-          <w:instrText xml:space="preserve"> PAGEREF _Toc486456683 \h </w:instrText>
+          <w:instrText xml:space="preserve"> PAGEREF _Toc486463698 \h </w:instrText>
         </w:r>
         <w:r>
           <w:rPr>
@@ -1389,7 +1385,7 @@
           <w:rPr>
             <w:webHidden/>
           </w:rPr>
-          <w:t>11</w:t>
+          <w:t>10</w:t>
         </w:r>
         <w:r>
           <w:rPr>
@@ -1409,7 +1405,7 @@
           <w:lang w:eastAsia="ja-JP"/>
         </w:rPr>
       </w:pPr>
-      <w:hyperlink w:anchor="_Toc486456684" w:history="1">
+      <w:hyperlink w:anchor="_Toc486463699" w:history="1">
         <w:r>
           <w:rPr>
             <w:rStyle w:val="Hyperlink"/>
@@ -1432,7 +1428,7 @@
           <w:rPr>
             <w:webHidden/>
           </w:rPr>
-          <w:instrText xml:space="preserve"> PAGEREF _Toc486456684 \h </w:instrText>
+          <w:instrText xml:space="preserve"> PAGEREF _Toc486463699 \h </w:instrText>
         </w:r>
         <w:r>
           <w:rPr>
@@ -1449,7 +1445,7 @@
           <w:rPr>
             <w:webHidden/>
           </w:rPr>
-          <w:t>12</w:t>
+          <w:t>11</w:t>
         </w:r>
         <w:r>
           <w:rPr>
@@ -1469,7 +1465,7 @@
           <w:lang w:eastAsia="ja-JP"/>
         </w:rPr>
       </w:pPr>
-      <w:hyperlink w:anchor="_Toc486456685" w:history="1">
+      <w:hyperlink w:anchor="_Toc486463700" w:history="1">
         <w:r>
           <w:rPr>
             <w:rStyle w:val="Hyperlink"/>
@@ -1492,7 +1488,7 @@
           <w:rPr>
             <w:webHidden/>
           </w:rPr>
-          <w:instrText xml:space="preserve"> PAGEREF _Toc486456685 \h </w:instrText>
+          <w:instrText xml:space="preserve"> PAGEREF _Toc486463700 \h </w:instrText>
         </w:r>
         <w:r>
           <w:rPr>
@@ -1509,7 +1505,7 @@
           <w:rPr>
             <w:webHidden/>
           </w:rPr>
-          <w:t>13</w:t>
+          <w:t>12</w:t>
         </w:r>
         <w:r>
           <w:rPr>
@@ -1528,7 +1524,7 @@
           <w:lang w:eastAsia="ja-JP"/>
         </w:rPr>
       </w:pPr>
-      <w:hyperlink w:anchor="_Toc486456686" w:history="1">
+      <w:hyperlink w:anchor="_Toc486463701" w:history="1">
         <w:r>
           <w:rPr>
             <w:rStyle w:val="Hyperlink"/>
@@ -1565,7 +1561,7 @@
           <w:rPr>
             <w:webHidden/>
           </w:rPr>
-          <w:instrText xml:space="preserve"> PAGEREF _Toc486456686 \h </w:instrText>
+          <w:instrText xml:space="preserve"> PAGEREF _Toc486463701 \h </w:instrText>
         </w:r>
         <w:r>
           <w:rPr>
@@ -1582,7 +1578,7 @@
           <w:rPr>
             <w:webHidden/>
           </w:rPr>
-          <w:t>14</w:t>
+          <w:t>13</w:t>
         </w:r>
         <w:r>
           <w:rPr>
@@ -1601,7 +1597,7 @@
           <w:lang w:eastAsia="ja-JP"/>
         </w:rPr>
       </w:pPr>
-      <w:hyperlink w:anchor="_Toc486456687" w:history="1">
+      <w:hyperlink w:anchor="_Toc486463702" w:history="1">
         <w:r>
           <w:rPr>
             <w:rStyle w:val="Hyperlink"/>
@@ -1638,7 +1634,7 @@
           <w:rPr>
             <w:webHidden/>
           </w:rPr>
-          <w:instrText xml:space="preserve"> PAGEREF _Toc486456687 \h </w:instrText>
+          <w:instrText xml:space="preserve"> PAGEREF _Toc486463702 \h </w:instrText>
         </w:r>
         <w:r>
           <w:rPr>
@@ -1655,7 +1651,7 @@
           <w:rPr>
             <w:webHidden/>
           </w:rPr>
-          <w:t>15</w:t>
+          <w:t>14</w:t>
         </w:r>
         <w:r>
           <w:rPr>
@@ -1674,7 +1670,7 @@
           <w:lang w:eastAsia="ja-JP"/>
         </w:rPr>
       </w:pPr>
-      <w:hyperlink w:anchor="_Toc486456688" w:history="1">
+      <w:hyperlink w:anchor="_Toc486463703" w:history="1">
         <w:r>
           <w:rPr>
             <w:rStyle w:val="Hyperlink"/>
@@ -1711,7 +1707,7 @@
           <w:rPr>
             <w:webHidden/>
           </w:rPr>
-          <w:instrText xml:space="preserve"> PAGEREF _Toc486456688 \h </w:instrText>
+          <w:instrText xml:space="preserve"> PAGEREF _Toc486463703 \h </w:instrText>
         </w:r>
         <w:r>
           <w:rPr>
@@ -1728,7 +1724,7 @@
           <w:rPr>
             <w:webHidden/>
           </w:rPr>
-          <w:t>17</w:t>
+          <w:t>16</w:t>
         </w:r>
         <w:r>
           <w:rPr>
@@ -1748,7 +1744,7 @@
           <w:lang w:eastAsia="ja-JP"/>
         </w:rPr>
       </w:pPr>
-      <w:hyperlink w:anchor="_Toc486456689" w:history="1">
+      <w:hyperlink w:anchor="_Toc486463704" w:history="1">
         <w:r>
           <w:rPr>
             <w:rStyle w:val="Hyperlink"/>
@@ -1771,7 +1767,7 @@
           <w:rPr>
             <w:webHidden/>
           </w:rPr>
-          <w:instrText xml:space="preserve"> PAGEREF _Toc486456689 \h </w:instrText>
+          <w:instrText xml:space="preserve"> PAGEREF _Toc486463704 \h </w:instrText>
         </w:r>
         <w:r>
           <w:rPr>
@@ -1788,7 +1784,7 @@
           <w:rPr>
             <w:webHidden/>
           </w:rPr>
-          <w:t>18</w:t>
+          <w:t>17</w:t>
         </w:r>
         <w:r>
           <w:rPr>
@@ -1807,7 +1803,7 @@
           <w:lang w:eastAsia="ja-JP"/>
         </w:rPr>
       </w:pPr>
-      <w:hyperlink w:anchor="_Toc486456690" w:history="1">
+      <w:hyperlink w:anchor="_Toc486463705" w:history="1">
         <w:r>
           <w:rPr>
             <w:rStyle w:val="Hyperlink"/>
@@ -1844,7 +1840,7 @@
           <w:rPr>
             <w:webHidden/>
           </w:rPr>
-          <w:instrText xml:space="preserve"> PAGEREF _Toc486456690 \h </w:instrText>
+          <w:instrText xml:space="preserve"> PAGEREF _Toc486463705 \h </w:instrText>
         </w:r>
         <w:r>
           <w:rPr>
@@ -1861,7 +1857,7 @@
           <w:rPr>
             <w:webHidden/>
           </w:rPr>
-          <w:t>18</w:t>
+          <w:t>17</w:t>
         </w:r>
         <w:r>
           <w:rPr>
@@ -1880,7 +1876,7 @@
           <w:lang w:eastAsia="ja-JP"/>
         </w:rPr>
       </w:pPr>
-      <w:hyperlink w:anchor="_Toc486456691" w:history="1">
+      <w:hyperlink w:anchor="_Toc486463706" w:history="1">
         <w:r>
           <w:rPr>
             <w:rStyle w:val="Hyperlink"/>
@@ -1917,7 +1913,7 @@
           <w:rPr>
             <w:webHidden/>
           </w:rPr>
-          <w:instrText xml:space="preserve"> PAGEREF _Toc486456691 \h </w:instrText>
+          <w:instrText xml:space="preserve"> PAGEREF _Toc486463706 \h </w:instrText>
         </w:r>
         <w:r>
           <w:rPr>
@@ -1934,7 +1930,7 @@
           <w:rPr>
             <w:webHidden/>
           </w:rPr>
-          <w:t>19</w:t>
+          <w:t>18</w:t>
         </w:r>
         <w:r>
           <w:rPr>
@@ -1953,7 +1949,7 @@
           <w:lang w:eastAsia="ja-JP"/>
         </w:rPr>
       </w:pPr>
-      <w:hyperlink w:anchor="_Toc486456692" w:history="1">
+      <w:hyperlink w:anchor="_Toc486463707" w:history="1">
         <w:r>
           <w:rPr>
             <w:rStyle w:val="Hyperlink"/>
@@ -1990,7 +1986,7 @@
           <w:rPr>
             <w:webHidden/>
           </w:rPr>
-          <w:instrText xml:space="preserve"> PAGEREF _Toc486456692 \h </w:instrText>
+          <w:instrText xml:space="preserve"> PAGEREF _Toc486463707 \h </w:instrText>
         </w:r>
         <w:r>
           <w:rPr>
@@ -2007,7 +2003,7 @@
           <w:rPr>
             <w:webHidden/>
           </w:rPr>
-          <w:t>20</w:t>
+          <w:t>19</w:t>
         </w:r>
         <w:r>
           <w:rPr>
@@ -2026,7 +2022,7 @@
           <w:lang w:eastAsia="ja-JP"/>
         </w:rPr>
       </w:pPr>
-      <w:hyperlink w:anchor="_Toc486456693" w:history="1">
+      <w:hyperlink w:anchor="_Toc486463708" w:history="1">
         <w:r>
           <w:rPr>
             <w:rStyle w:val="Hyperlink"/>
@@ -2063,7 +2059,7 @@
           <w:rPr>
             <w:webHidden/>
           </w:rPr>
-          <w:instrText xml:space="preserve"> PAGEREF _Toc486456693 \h </w:instrText>
+          <w:instrText xml:space="preserve"> PAGEREF _Toc486463708 \h </w:instrText>
         </w:r>
         <w:r>
           <w:rPr>
@@ -2080,7 +2076,7 @@
           <w:rPr>
             <w:webHidden/>
           </w:rPr>
-          <w:t>22</w:t>
+          <w:t>21</w:t>
         </w:r>
         <w:r>
           <w:rPr>
@@ -2099,7 +2095,7 @@
           <w:lang w:eastAsia="ja-JP"/>
         </w:rPr>
       </w:pPr>
-      <w:hyperlink w:anchor="_Toc486456694" w:history="1">
+      <w:hyperlink w:anchor="_Toc486463709" w:history="1">
         <w:r>
           <w:rPr>
             <w:rStyle w:val="Hyperlink"/>
@@ -2136,7 +2132,7 @@
           <w:rPr>
             <w:webHidden/>
           </w:rPr>
-          <w:instrText xml:space="preserve"> PAGEREF _Toc486456694 \h </w:instrText>
+          <w:instrText xml:space="preserve"> PAGEREF _Toc486463709 \h </w:instrText>
         </w:r>
         <w:r>
           <w:rPr>
@@ -2153,7 +2149,7 @@
           <w:rPr>
             <w:webHidden/>
           </w:rPr>
-          <w:t>25</w:t>
+          <w:t>24</w:t>
         </w:r>
         <w:r>
           <w:rPr>
@@ -2172,7 +2168,7 @@
           <w:lang w:eastAsia="ja-JP"/>
         </w:rPr>
       </w:pPr>
-      <w:hyperlink w:anchor="_Toc486456695" w:history="1">
+      <w:hyperlink w:anchor="_Toc486463710" w:history="1">
         <w:r>
           <w:rPr>
             <w:rStyle w:val="Hyperlink"/>
@@ -2209,7 +2205,7 @@
           <w:rPr>
             <w:webHidden/>
           </w:rPr>
-          <w:instrText xml:space="preserve"> PAGEREF _Toc486456695 \h </w:instrText>
+          <w:instrText xml:space="preserve"> PAGEREF _Toc486463710 \h </w:instrText>
         </w:r>
         <w:r>
           <w:rPr>
@@ -2226,7 +2222,7 @@
           <w:rPr>
             <w:webHidden/>
           </w:rPr>
-          <w:t>28</w:t>
+          <w:t>27</w:t>
         </w:r>
         <w:r>
           <w:rPr>
@@ -2246,7 +2242,7 @@
           <w:lang w:eastAsia="ja-JP"/>
         </w:rPr>
       </w:pPr>
-      <w:hyperlink w:anchor="_Toc486456696" w:history="1">
+      <w:hyperlink w:anchor="_Toc486463711" w:history="1">
         <w:r>
           <w:rPr>
             <w:rStyle w:val="Hyperlink"/>
@@ -2269,7 +2265,7 @@
           <w:rPr>
             <w:webHidden/>
           </w:rPr>
-          <w:instrText xml:space="preserve"> PAGEREF _Toc486456696 \h </w:instrText>
+          <w:instrText xml:space="preserve"> PAGEREF _Toc486463711 \h </w:instrText>
         </w:r>
         <w:r>
           <w:rPr>
@@ -2286,7 +2282,7 @@
           <w:rPr>
             <w:webHidden/>
           </w:rPr>
-          <w:t>31</w:t>
+          <w:t>30</w:t>
         </w:r>
         <w:r>
           <w:rPr>
@@ -2306,7 +2302,7 @@
           <w:lang w:eastAsia="ja-JP"/>
         </w:rPr>
       </w:pPr>
-      <w:hyperlink w:anchor="_Toc486456697" w:history="1">
+      <w:hyperlink w:anchor="_Toc486463712" w:history="1">
         <w:r>
           <w:rPr>
             <w:rStyle w:val="Hyperlink"/>
@@ -2329,7 +2325,7 @@
           <w:rPr>
             <w:webHidden/>
           </w:rPr>
-          <w:instrText xml:space="preserve"> PAGEREF _Toc486456697 \h </w:instrText>
+          <w:instrText xml:space="preserve"> PAGEREF _Toc486463712 \h </w:instrText>
         </w:r>
         <w:r>
           <w:rPr>
@@ -2346,7 +2342,7 @@
           <w:rPr>
             <w:webHidden/>
           </w:rPr>
-          <w:t>32</w:t>
+          <w:t>31</w:t>
         </w:r>
         <w:r>
           <w:rPr>
@@ -2366,7 +2362,7 @@
           <w:lang w:eastAsia="ja-JP"/>
         </w:rPr>
       </w:pPr>
-      <w:hyperlink w:anchor="_Toc486456698" w:history="1">
+      <w:hyperlink w:anchor="_Toc486463713" w:history="1">
         <w:r>
           <w:rPr>
             <w:rStyle w:val="Hyperlink"/>
@@ -2389,7 +2385,7 @@
           <w:rPr>
             <w:webHidden/>
           </w:rPr>
-          <w:instrText xml:space="preserve"> PAGEREF _Toc486456698 \h </w:instrText>
+          <w:instrText xml:space="preserve"> PAGEREF _Toc486463713 \h </w:instrText>
         </w:r>
         <w:r>
           <w:rPr>
@@ -2406,7 +2402,7 @@
           <w:rPr>
             <w:webHidden/>
           </w:rPr>
-          <w:t>33</w:t>
+          <w:t>32</w:t>
         </w:r>
         <w:r>
           <w:rPr>
@@ -2426,7 +2422,7 @@
           <w:lang w:eastAsia="ja-JP"/>
         </w:rPr>
       </w:pPr>
-      <w:hyperlink w:anchor="_Toc486456699" w:history="1">
+      <w:hyperlink w:anchor="_Toc486463714" w:history="1">
         <w:r>
           <w:rPr>
             <w:rStyle w:val="Hyperlink"/>
@@ -2449,7 +2445,7 @@
           <w:rPr>
             <w:webHidden/>
           </w:rPr>
-          <w:instrText xml:space="preserve"> PAGEREF _Toc486456699 \h </w:instrText>
+          <w:instrText xml:space="preserve"> PAGEREF _Toc486463714 \h </w:instrText>
         </w:r>
         <w:r>
           <w:rPr>
@@ -2466,7 +2462,7 @@
           <w:rPr>
             <w:webHidden/>
           </w:rPr>
-          <w:t>36</w:t>
+          <w:t>35</w:t>
         </w:r>
         <w:r>
           <w:rPr>
@@ -2486,7 +2482,7 @@
       <w:r>
         <w:br w:type="page"/>
       </w:r>
-      <w:bookmarkStart w:id="4" w:name="_Toc486456675"/>
+      <w:bookmarkStart w:id="4" w:name="_Toc486463690"/>
       <w:r>
         <w:lastRenderedPageBreak/>
         <w:t>List of Tables</w:t>
@@ -2511,7 +2507,7 @@
       <w:r>
         <w:fldChar w:fldCharType="separate"/>
       </w:r>
-      <w:hyperlink w:anchor="_Toc486456700" w:history="1">
+      <w:hyperlink w:anchor="_Toc486463715" w:history="1">
         <w:r>
           <w:rPr>
             <w:rStyle w:val="Hyperlink"/>
@@ -2534,7 +2530,7 @@
           <w:rPr>
             <w:webHidden/>
           </w:rPr>
-          <w:instrText xml:space="preserve"> PAGEREF _Toc486456700 \h </w:instrText>
+          <w:instrText xml:space="preserve"> PAGEREF _Toc486463715 \h </w:instrText>
         </w:r>
         <w:r>
           <w:rPr>
@@ -2551,7 +2547,7 @@
           <w:rPr>
             <w:webHidden/>
           </w:rPr>
-          <w:t>15</w:t>
+          <w:t>14</w:t>
         </w:r>
         <w:r>
           <w:rPr>
@@ -2570,7 +2566,7 @@
           <w:lang w:eastAsia="ja-JP"/>
         </w:rPr>
       </w:pPr>
-      <w:hyperlink w:anchor="_Toc486456701" w:history="1">
+      <w:hyperlink w:anchor="_Toc486463716" w:history="1">
         <w:r>
           <w:rPr>
             <w:rStyle w:val="Hyperlink"/>
@@ -2593,7 +2589,7 @@
           <w:rPr>
             <w:webHidden/>
           </w:rPr>
-          <w:instrText xml:space="preserve"> PAGEREF _Toc486456701 \h </w:instrText>
+          <w:instrText xml:space="preserve"> PAGEREF _Toc486463716 \h </w:instrText>
         </w:r>
         <w:r>
           <w:rPr>
@@ -2610,7 +2606,7 @@
           <w:rPr>
             <w:webHidden/>
           </w:rPr>
-          <w:t>16</w:t>
+          <w:t>15</w:t>
         </w:r>
         <w:r>
           <w:rPr>
@@ -2629,7 +2625,7 @@
           <w:lang w:eastAsia="ja-JP"/>
         </w:rPr>
       </w:pPr>
-      <w:hyperlink w:anchor="_Toc486456702" w:history="1">
+      <w:hyperlink w:anchor="_Toc486463717" w:history="1">
         <w:r>
           <w:rPr>
             <w:rStyle w:val="Hyperlink"/>
@@ -2652,7 +2648,7 @@
           <w:rPr>
             <w:webHidden/>
           </w:rPr>
-          <w:instrText xml:space="preserve"> PAGEREF _Toc486456702 \h </w:instrText>
+          <w:instrText xml:space="preserve"> PAGEREF _Toc486463717 \h </w:instrText>
         </w:r>
         <w:r>
           <w:rPr>
@@ -2669,7 +2665,7 @@
           <w:rPr>
             <w:webHidden/>
           </w:rPr>
-          <w:t>16</w:t>
+          <w:t>15</w:t>
         </w:r>
         <w:r>
           <w:rPr>
@@ -2688,7 +2684,7 @@
           <w:lang w:eastAsia="ja-JP"/>
         </w:rPr>
       </w:pPr>
-      <w:hyperlink w:anchor="_Toc486456703" w:history="1">
+      <w:hyperlink w:anchor="_Toc486463718" w:history="1">
         <w:r>
           <w:rPr>
             <w:rStyle w:val="Hyperlink"/>
@@ -2724,7 +2720,7 @@
           <w:rPr>
             <w:webHidden/>
           </w:rPr>
-          <w:instrText xml:space="preserve"> PAGEREF _Toc486456703 \h </w:instrText>
+          <w:instrText xml:space="preserve"> PAGEREF _Toc486463718 \h </w:instrText>
         </w:r>
         <w:r>
           <w:rPr>
@@ -2741,7 +2737,7 @@
           <w:rPr>
             <w:webHidden/>
           </w:rPr>
-          <w:t>18</w:t>
+          <w:t>17</w:t>
         </w:r>
         <w:r>
           <w:rPr>
@@ -2760,7 +2756,7 @@
           <w:lang w:eastAsia="ja-JP"/>
         </w:rPr>
       </w:pPr>
-      <w:hyperlink w:anchor="_Toc486456704" w:history="1">
+      <w:hyperlink w:anchor="_Toc486463719" w:history="1">
         <w:r>
           <w:rPr>
             <w:rStyle w:val="Hyperlink"/>
@@ -2783,7 +2779,7 @@
           <w:rPr>
             <w:webHidden/>
           </w:rPr>
-          <w:instrText xml:space="preserve"> PAGEREF _Toc486456704 \h </w:instrText>
+          <w:instrText xml:space="preserve"> PAGEREF _Toc486463719 \h </w:instrText>
         </w:r>
         <w:r>
           <w:rPr>
@@ -2800,7 +2796,7 @@
           <w:rPr>
             <w:webHidden/>
           </w:rPr>
-          <w:t>20</w:t>
+          <w:t>19</w:t>
         </w:r>
         <w:r>
           <w:rPr>
@@ -2819,7 +2815,7 @@
           <w:lang w:eastAsia="ja-JP"/>
         </w:rPr>
       </w:pPr>
-      <w:hyperlink w:anchor="_Toc486456705" w:history="1">
+      <w:hyperlink w:anchor="_Toc486463720" w:history="1">
         <w:r>
           <w:rPr>
             <w:rStyle w:val="Hyperlink"/>
@@ -2842,7 +2838,7 @@
           <w:rPr>
             <w:webHidden/>
           </w:rPr>
-          <w:instrText xml:space="preserve"> PAGEREF _Toc486456705 \h </w:instrText>
+          <w:instrText xml:space="preserve"> PAGEREF _Toc486463720 \h </w:instrText>
         </w:r>
         <w:r>
           <w:rPr>
@@ -2859,7 +2855,7 @@
           <w:rPr>
             <w:webHidden/>
           </w:rPr>
-          <w:t>22</w:t>
+          <w:t>21</w:t>
         </w:r>
         <w:r>
           <w:rPr>
@@ -2878,7 +2874,7 @@
           <w:lang w:eastAsia="ja-JP"/>
         </w:rPr>
       </w:pPr>
-      <w:hyperlink w:anchor="_Toc486456706" w:history="1">
+      <w:hyperlink w:anchor="_Toc486463721" w:history="1">
         <w:r>
           <w:rPr>
             <w:rStyle w:val="Hyperlink"/>
@@ -2901,7 +2897,7 @@
           <w:rPr>
             <w:webHidden/>
           </w:rPr>
-          <w:instrText xml:space="preserve"> PAGEREF _Toc486456706 \h </w:instrText>
+          <w:instrText xml:space="preserve"> PAGEREF _Toc486463721 \h </w:instrText>
         </w:r>
         <w:r>
           <w:rPr>
@@ -2918,7 +2914,7 @@
           <w:rPr>
             <w:webHidden/>
           </w:rPr>
-          <w:t>25</w:t>
+          <w:t>24</w:t>
         </w:r>
         <w:r>
           <w:rPr>
@@ -2937,7 +2933,7 @@
           <w:lang w:eastAsia="ja-JP"/>
         </w:rPr>
       </w:pPr>
-      <w:hyperlink w:anchor="_Toc486456707" w:history="1">
+      <w:hyperlink w:anchor="_Toc486463722" w:history="1">
         <w:r>
           <w:rPr>
             <w:rStyle w:val="Hyperlink"/>
@@ -2960,7 +2956,7 @@
           <w:rPr>
             <w:webHidden/>
           </w:rPr>
-          <w:instrText xml:space="preserve"> PAGEREF _Toc486456707 \h </w:instrText>
+          <w:instrText xml:space="preserve"> PAGEREF _Toc486463722 \h </w:instrText>
         </w:r>
         <w:r>
           <w:rPr>
@@ -2977,7 +2973,7 @@
           <w:rPr>
             <w:webHidden/>
           </w:rPr>
-          <w:t>30</w:t>
+          <w:t>29</w:t>
         </w:r>
         <w:r>
           <w:rPr>
@@ -3010,13 +3006,15 @@
       <w:r>
         <w:br w:type="page"/>
       </w:r>
-      <w:bookmarkStart w:id="5" w:name="_Toc486456676"/>
+      <w:bookmarkStart w:id="5" w:name="_Toc486463691"/>
       <w:r>
         <w:lastRenderedPageBreak/>
         <w:t>List of Figures</w:t>
       </w:r>
       <w:bookmarkEnd w:id="5"/>
     </w:p>
+    <w:bookmarkStart w:id="6" w:name="_GoBack"/>
+    <w:bookmarkEnd w:id="6"/>
     <w:p>
       <w:pPr>
         <w:pStyle w:val="TableofFigures"/>
@@ -3035,7 +3033,7 @@
       <w:r>
         <w:fldChar w:fldCharType="separate"/>
       </w:r>
-      <w:hyperlink w:anchor="_Toc486456708" w:history="1">
+      <w:hyperlink w:anchor="_Toc486463723" w:history="1">
         <w:r>
           <w:rPr>
             <w:rStyle w:val="Hyperlink"/>
@@ -3058,7 +3056,7 @@
           <w:rPr>
             <w:webHidden/>
           </w:rPr>
-          <w:instrText xml:space="preserve"> PAGEREF _Toc486456708 \h </w:instrText>
+          <w:instrText xml:space="preserve"> PAGEREF _Toc486463723 \h </w:instrText>
         </w:r>
         <w:r>
           <w:rPr>
@@ -3075,7 +3073,7 @@
           <w:rPr>
             <w:webHidden/>
           </w:rPr>
-          <w:t>7</w:t>
+          <w:t>6</w:t>
         </w:r>
         <w:r>
           <w:rPr>
@@ -3094,7 +3092,7 @@
           <w:lang w:eastAsia="ja-JP"/>
         </w:rPr>
       </w:pPr>
-      <w:hyperlink r:id="rId9" w:anchor="_Toc486456709" w:history="1">
+      <w:hyperlink r:id="rId9" w:anchor="_Toc486463724" w:history="1">
         <w:r>
           <w:rPr>
             <w:rStyle w:val="Hyperlink"/>
@@ -3117,7 +3115,7 @@
           <w:rPr>
             <w:webHidden/>
           </w:rPr>
-          <w:instrText xml:space="preserve"> PAGEREF _Toc486456709 \h </w:instrText>
+          <w:instrText xml:space="preserve"> PAGEREF _Toc486463724 \h </w:instrText>
         </w:r>
         <w:r>
           <w:rPr>
@@ -3134,7 +3132,7 @@
           <w:rPr>
             <w:webHidden/>
           </w:rPr>
-          <w:t>8</w:t>
+          <w:t>7</w:t>
         </w:r>
         <w:r>
           <w:rPr>
@@ -3153,7 +3151,7 @@
           <w:lang w:eastAsia="ja-JP"/>
         </w:rPr>
       </w:pPr>
-      <w:hyperlink r:id="rId10" w:anchor="_Toc486456710" w:history="1">
+      <w:hyperlink r:id="rId10" w:anchor="_Toc486463725" w:history="1">
         <w:r>
           <w:rPr>
             <w:rStyle w:val="Hyperlink"/>
@@ -3176,7 +3174,7 @@
           <w:rPr>
             <w:webHidden/>
           </w:rPr>
-          <w:instrText xml:space="preserve"> PAGEREF _Toc486456710 \h </w:instrText>
+          <w:instrText xml:space="preserve"> PAGEREF _Toc486463725 \h </w:instrText>
         </w:r>
         <w:r>
           <w:rPr>
@@ -3193,7 +3191,7 @@
           <w:rPr>
             <w:webHidden/>
           </w:rPr>
-          <w:t>9</w:t>
+          <w:t>8</w:t>
         </w:r>
         <w:r>
           <w:rPr>
@@ -3212,7 +3210,7 @@
           <w:lang w:eastAsia="ja-JP"/>
         </w:rPr>
       </w:pPr>
-      <w:hyperlink w:anchor="_Toc486456711" w:history="1">
+      <w:hyperlink w:anchor="_Toc486463726" w:history="1">
         <w:r>
           <w:rPr>
             <w:rStyle w:val="Hyperlink"/>
@@ -3248,7 +3246,7 @@
           <w:rPr>
             <w:webHidden/>
           </w:rPr>
-          <w:instrText xml:space="preserve"> PAGEREF _Toc486456711 \h </w:instrText>
+          <w:instrText xml:space="preserve"> PAGEREF _Toc486463726 \h </w:instrText>
         </w:r>
         <w:r>
           <w:rPr>
@@ -3265,7 +3263,7 @@
           <w:rPr>
             <w:webHidden/>
           </w:rPr>
-          <w:t>19</w:t>
+          <w:t>18</w:t>
         </w:r>
         <w:r>
           <w:rPr>
@@ -3284,7 +3282,7 @@
           <w:lang w:eastAsia="ja-JP"/>
         </w:rPr>
       </w:pPr>
-      <w:hyperlink w:anchor="_Toc486456712" w:history="1">
+      <w:hyperlink w:anchor="_Toc486463727" w:history="1">
         <w:r>
           <w:rPr>
             <w:rStyle w:val="Hyperlink"/>
@@ -3307,7 +3305,7 @@
           <w:rPr>
             <w:webHidden/>
           </w:rPr>
-          <w:instrText xml:space="preserve"> PAGEREF _Toc486456712 \h </w:instrText>
+          <w:instrText xml:space="preserve"> PAGEREF _Toc486463727 \h </w:instrText>
         </w:r>
         <w:r>
           <w:rPr>
@@ -3324,7 +3322,7 @@
           <w:rPr>
             <w:webHidden/>
           </w:rPr>
-          <w:t>21</w:t>
+          <w:t>20</w:t>
         </w:r>
         <w:r>
           <w:rPr>
@@ -3343,7 +3341,7 @@
           <w:lang w:eastAsia="ja-JP"/>
         </w:rPr>
       </w:pPr>
-      <w:hyperlink w:anchor="_Toc486456713" w:history="1">
+      <w:hyperlink w:anchor="_Toc486463728" w:history="1">
         <w:r>
           <w:rPr>
             <w:rStyle w:val="Hyperlink"/>
@@ -3366,7 +3364,7 @@
           <w:rPr>
             <w:webHidden/>
           </w:rPr>
-          <w:instrText xml:space="preserve"> PAGEREF _Toc486456713 \h </w:instrText>
+          <w:instrText xml:space="preserve"> PAGEREF _Toc486463728 \h </w:instrText>
         </w:r>
         <w:r>
           <w:rPr>
@@ -3383,7 +3381,7 @@
           <w:rPr>
             <w:webHidden/>
           </w:rPr>
-          <w:t>21</w:t>
+          <w:t>20</w:t>
         </w:r>
         <w:r>
           <w:rPr>
@@ -3402,7 +3400,7 @@
           <w:lang w:eastAsia="ja-JP"/>
         </w:rPr>
       </w:pPr>
-      <w:hyperlink r:id="rId11" w:anchor="_Toc486456714" w:history="1">
+      <w:hyperlink r:id="rId11" w:anchor="_Toc486463729" w:history="1">
         <w:r>
           <w:rPr>
             <w:rStyle w:val="Hyperlink"/>
@@ -3425,7 +3423,7 @@
           <w:rPr>
             <w:webHidden/>
           </w:rPr>
-          <w:instrText xml:space="preserve"> PAGEREF _Toc486456714 \h </w:instrText>
+          <w:instrText xml:space="preserve"> PAGEREF _Toc486463729 \h </w:instrText>
         </w:r>
         <w:r>
           <w:rPr>
@@ -3442,7 +3440,7 @@
           <w:rPr>
             <w:webHidden/>
           </w:rPr>
-          <w:t>23</w:t>
+          <w:t>22</w:t>
         </w:r>
         <w:r>
           <w:rPr>
@@ -3461,7 +3459,7 @@
           <w:lang w:eastAsia="ja-JP"/>
         </w:rPr>
       </w:pPr>
-      <w:hyperlink w:anchor="_Toc486456715" w:history="1">
+      <w:hyperlink w:anchor="_Toc486463730" w:history="1">
         <w:r>
           <w:rPr>
             <w:rStyle w:val="Hyperlink"/>
@@ -3484,7 +3482,7 @@
           <w:rPr>
             <w:webHidden/>
           </w:rPr>
-          <w:instrText xml:space="preserve"> PAGEREF _Toc486456715 \h </w:instrText>
+          <w:instrText xml:space="preserve"> PAGEREF _Toc486463730 \h </w:instrText>
         </w:r>
         <w:r>
           <w:rPr>
@@ -3501,7 +3499,7 @@
           <w:rPr>
             <w:webHidden/>
           </w:rPr>
-          <w:t>23</w:t>
+          <w:t>22</w:t>
         </w:r>
         <w:r>
           <w:rPr>
@@ -3520,7 +3518,7 @@
           <w:lang w:eastAsia="ja-JP"/>
         </w:rPr>
       </w:pPr>
-      <w:hyperlink w:anchor="_Toc486456716" w:history="1">
+      <w:hyperlink w:anchor="_Toc486463731" w:history="1">
         <w:r>
           <w:rPr>
             <w:rStyle w:val="Hyperlink"/>
@@ -3543,7 +3541,7 @@
           <w:rPr>
             <w:webHidden/>
           </w:rPr>
-          <w:instrText xml:space="preserve"> PAGEREF _Toc486456716 \h </w:instrText>
+          <w:instrText xml:space="preserve"> PAGEREF _Toc486463731 \h </w:instrText>
         </w:r>
         <w:r>
           <w:rPr>
@@ -3560,7 +3558,7 @@
           <w:rPr>
             <w:webHidden/>
           </w:rPr>
-          <w:t>24</w:t>
+          <w:t>23</w:t>
         </w:r>
         <w:r>
           <w:rPr>
@@ -3579,7 +3577,7 @@
           <w:lang w:eastAsia="ja-JP"/>
         </w:rPr>
       </w:pPr>
-      <w:hyperlink w:anchor="_Toc486456717" w:history="1">
+      <w:hyperlink w:anchor="_Toc486463732" w:history="1">
         <w:r>
           <w:rPr>
             <w:rStyle w:val="Hyperlink"/>
@@ -3602,7 +3600,7 @@
           <w:rPr>
             <w:webHidden/>
           </w:rPr>
-          <w:instrText xml:space="preserve"> PAGEREF _Toc486456717 \h </w:instrText>
+          <w:instrText xml:space="preserve"> PAGEREF _Toc486463732 \h </w:instrText>
         </w:r>
         <w:r>
           <w:rPr>
@@ -3619,7 +3617,7 @@
           <w:rPr>
             <w:webHidden/>
           </w:rPr>
-          <w:t>24</w:t>
+          <w:t>23</w:t>
         </w:r>
         <w:r>
           <w:rPr>
@@ -3638,7 +3636,7 @@
           <w:lang w:eastAsia="ja-JP"/>
         </w:rPr>
       </w:pPr>
-      <w:hyperlink w:anchor="_Toc486456718" w:history="1">
+      <w:hyperlink w:anchor="_Toc486463733" w:history="1">
         <w:r>
           <w:rPr>
             <w:rStyle w:val="Hyperlink"/>
@@ -3661,7 +3659,7 @@
           <w:rPr>
             <w:webHidden/>
           </w:rPr>
-          <w:instrText xml:space="preserve"> PAGEREF _Toc486456718 \h </w:instrText>
+          <w:instrText xml:space="preserve"> PAGEREF _Toc486463733 \h </w:instrText>
         </w:r>
         <w:r>
           <w:rPr>
@@ -3678,7 +3676,7 @@
           <w:rPr>
             <w:webHidden/>
           </w:rPr>
-          <w:t>26</w:t>
+          <w:t>25</w:t>
         </w:r>
         <w:r>
           <w:rPr>
@@ -3697,7 +3695,7 @@
           <w:lang w:eastAsia="ja-JP"/>
         </w:rPr>
       </w:pPr>
-      <w:hyperlink w:anchor="_Toc486456719" w:history="1">
+      <w:hyperlink w:anchor="_Toc486463734" w:history="1">
         <w:r>
           <w:rPr>
             <w:rStyle w:val="Hyperlink"/>
@@ -3720,7 +3718,7 @@
           <w:rPr>
             <w:webHidden/>
           </w:rPr>
-          <w:instrText xml:space="preserve"> PAGEREF _Toc486456719 \h </w:instrText>
+          <w:instrText xml:space="preserve"> PAGEREF _Toc486463734 \h </w:instrText>
         </w:r>
         <w:r>
           <w:rPr>
@@ -3737,7 +3735,7 @@
           <w:rPr>
             <w:webHidden/>
           </w:rPr>
-          <w:t>26</w:t>
+          <w:t>25</w:t>
         </w:r>
         <w:r>
           <w:rPr>
@@ -3756,7 +3754,7 @@
           <w:lang w:eastAsia="ja-JP"/>
         </w:rPr>
       </w:pPr>
-      <w:hyperlink w:anchor="_Toc486456720" w:history="1">
+      <w:hyperlink w:anchor="_Toc486463735" w:history="1">
         <w:r>
           <w:rPr>
             <w:rStyle w:val="Hyperlink"/>
@@ -3779,7 +3777,7 @@
           <w:rPr>
             <w:webHidden/>
           </w:rPr>
-          <w:instrText xml:space="preserve"> PAGEREF _Toc486456720 \h </w:instrText>
+          <w:instrText xml:space="preserve"> PAGEREF _Toc486463735 \h </w:instrText>
         </w:r>
         <w:r>
           <w:rPr>
@@ -3796,7 +3794,7 @@
           <w:rPr>
             <w:webHidden/>
           </w:rPr>
-          <w:t>27</w:t>
+          <w:t>26</w:t>
         </w:r>
         <w:r>
           <w:rPr>
@@ -3815,7 +3813,7 @@
           <w:lang w:eastAsia="ja-JP"/>
         </w:rPr>
       </w:pPr>
-      <w:hyperlink w:anchor="_Toc486456721" w:history="1">
+      <w:hyperlink w:anchor="_Toc486463736" w:history="1">
         <w:r>
           <w:rPr>
             <w:rStyle w:val="Hyperlink"/>
@@ -3838,7 +3836,7 @@
           <w:rPr>
             <w:webHidden/>
           </w:rPr>
-          <w:instrText xml:space="preserve"> PAGEREF _Toc486456721 \h </w:instrText>
+          <w:instrText xml:space="preserve"> PAGEREF _Toc486463736 \h </w:instrText>
         </w:r>
         <w:r>
           <w:rPr>
@@ -3855,7 +3853,7 @@
           <w:rPr>
             <w:webHidden/>
           </w:rPr>
-          <w:t>27</w:t>
+          <w:t>26</w:t>
         </w:r>
         <w:r>
           <w:rPr>
@@ -3874,7 +3872,7 @@
           <w:lang w:eastAsia="ja-JP"/>
         </w:rPr>
       </w:pPr>
-      <w:hyperlink r:id="rId12" w:anchor="_Toc486456722" w:history="1">
+      <w:hyperlink r:id="rId12" w:anchor="_Toc486463737" w:history="1">
         <w:r>
           <w:rPr>
             <w:rStyle w:val="Hyperlink"/>
@@ -3897,7 +3895,7 @@
           <w:rPr>
             <w:webHidden/>
           </w:rPr>
-          <w:instrText xml:space="preserve"> PAGEREF _Toc486456722 \h </w:instrText>
+          <w:instrText xml:space="preserve"> PAGEREF _Toc486463737 \h </w:instrText>
         </w:r>
         <w:r>
           <w:rPr>
@@ -3914,7 +3912,7 @@
           <w:rPr>
             <w:webHidden/>
           </w:rPr>
-          <w:t>28</w:t>
+          <w:t>27</w:t>
         </w:r>
         <w:r>
           <w:rPr>
@@ -3933,7 +3931,7 @@
           <w:lang w:eastAsia="ja-JP"/>
         </w:rPr>
       </w:pPr>
-      <w:hyperlink w:anchor="_Toc486456723" w:history="1">
+      <w:hyperlink w:anchor="_Toc486463738" w:history="1">
         <w:r>
           <w:rPr>
             <w:rStyle w:val="Hyperlink"/>
@@ -3956,7 +3954,7 @@
           <w:rPr>
             <w:webHidden/>
           </w:rPr>
-          <w:instrText xml:space="preserve"> PAGEREF _Toc486456723 \h </w:instrText>
+          <w:instrText xml:space="preserve"> PAGEREF _Toc486463738 \h </w:instrText>
         </w:r>
         <w:r>
           <w:rPr>
@@ -3973,7 +3971,7 @@
           <w:rPr>
             <w:webHidden/>
           </w:rPr>
-          <w:t>29</w:t>
+          <w:t>28</w:t>
         </w:r>
         <w:r>
           <w:rPr>
@@ -4009,11 +4007,11 @@
         <w:lastRenderedPageBreak/>
         <w:t xml:space="preserve"> </w:t>
       </w:r>
-      <w:bookmarkStart w:id="6" w:name="_Toc486456677"/>
+      <w:bookmarkStart w:id="7" w:name="_Toc486463692"/>
       <w:r>
         <w:t>Introduction</w:t>
       </w:r>
-      <w:bookmarkEnd w:id="6"/>
+      <w:bookmarkEnd w:id="7"/>
     </w:p>
     <w:p>
       <w:pPr>
@@ -4145,11 +4143,11 @@
         <w:lastRenderedPageBreak/>
         <w:t xml:space="preserve"> </w:t>
       </w:r>
-      <w:bookmarkStart w:id="7" w:name="_Toc486456678"/>
+      <w:bookmarkStart w:id="8" w:name="_Toc486463693"/>
       <w:r>
         <w:t>Literature Review</w:t>
       </w:r>
-      <w:bookmarkEnd w:id="7"/>
+      <w:bookmarkEnd w:id="8"/>
     </w:p>
     <w:p>
       <w:pPr>
@@ -4250,9 +4248,9 @@
       <w:pPr>
         <w:pStyle w:val="Caption"/>
       </w:pPr>
-      <w:bookmarkStart w:id="8" w:name="_Ref486377201"/>
-      <w:bookmarkStart w:id="9" w:name="_Ref486116069"/>
-      <w:bookmarkStart w:id="10" w:name="_Toc486456708"/>
+      <w:bookmarkStart w:id="9" w:name="_Ref486377201"/>
+      <w:bookmarkStart w:id="10" w:name="_Ref486116069"/>
+      <w:bookmarkStart w:id="11" w:name="_Toc486463723"/>
       <w:r>
         <w:t xml:space="preserve">Figure </w:t>
       </w:r>
@@ -4264,12 +4262,12 @@
           <w:t>1</w:t>
         </w:r>
       </w:fldSimple>
-      <w:bookmarkEnd w:id="8"/>
+      <w:bookmarkEnd w:id="9"/>
       <w:r>
         <w:t xml:space="preserve"> Web server operational theoretical process</w:t>
       </w:r>
-      <w:bookmarkEnd w:id="9"/>
       <w:bookmarkEnd w:id="10"/>
+      <w:bookmarkEnd w:id="11"/>
     </w:p>
     <w:p>
       <w:pPr>
@@ -4285,12 +4283,12 @@
       <w:pPr>
         <w:pStyle w:val="Heading2"/>
       </w:pPr>
-      <w:bookmarkStart w:id="11" w:name="_Toc486456679"/>
+      <w:bookmarkStart w:id="12" w:name="_Toc486463694"/>
       <w:r>
         <w:lastRenderedPageBreak/>
         <w:t>The World Wide Web</w:t>
       </w:r>
-      <w:bookmarkEnd w:id="11"/>
+      <w:bookmarkEnd w:id="12"/>
     </w:p>
     <w:p>
       <w:pPr>
@@ -4567,8 +4565,8 @@
                                 <w:szCs w:val="24"/>
                               </w:rPr>
                             </w:pPr>
-                            <w:bookmarkStart w:id="12" w:name="_Ref486377235"/>
-                            <w:bookmarkStart w:id="13" w:name="_Toc486456709"/>
+                            <w:bookmarkStart w:id="13" w:name="_Ref486377235"/>
+                            <w:bookmarkStart w:id="14" w:name="_Toc486463724"/>
                             <w:r>
                               <w:rPr>
                                 <w:rFonts w:hint="eastAsia"/>
@@ -4605,14 +4603,14 @@
                               </w:rPr>
                               <w:fldChar w:fldCharType="end"/>
                             </w:r>
-                            <w:bookmarkEnd w:id="12"/>
+                            <w:bookmarkEnd w:id="13"/>
                             <w:r>
                               <w:t xml:space="preserve"> </w:t>
                             </w:r>
                             <w:r>
                               <w:t>The web (HTTP) request + response cycle</w:t>
                             </w:r>
-                            <w:bookmarkEnd w:id="13"/>
+                            <w:bookmarkEnd w:id="14"/>
                           </w:p>
                         </w:txbxContent>
                       </wps:txbx>
@@ -4648,8 +4646,8 @@
                           <w:szCs w:val="24"/>
                         </w:rPr>
                       </w:pPr>
-                      <w:bookmarkStart w:id="14" w:name="_Ref486377235"/>
-                      <w:bookmarkStart w:id="15" w:name="_Toc486456709"/>
+                      <w:bookmarkStart w:id="15" w:name="_Ref486377235"/>
+                      <w:bookmarkStart w:id="16" w:name="_Toc486463724"/>
                       <w:r>
                         <w:rPr>
                           <w:rFonts w:hint="eastAsia"/>
@@ -4686,14 +4684,14 @@
                         </w:rPr>
                         <w:fldChar w:fldCharType="end"/>
                       </w:r>
-                      <w:bookmarkEnd w:id="14"/>
+                      <w:bookmarkEnd w:id="15"/>
                       <w:r>
                         <w:t xml:space="preserve"> </w:t>
                       </w:r>
                       <w:r>
                         <w:t>The web (HTTP) request + response cycle</w:t>
                       </w:r>
-                      <w:bookmarkEnd w:id="15"/>
+                      <w:bookmarkEnd w:id="16"/>
                     </w:p>
                   </w:txbxContent>
                 </v:textbox>
@@ -4932,11 +4930,11 @@
       <w:pPr>
         <w:pStyle w:val="Heading2"/>
       </w:pPr>
-      <w:bookmarkStart w:id="16" w:name="_Toc486456680"/>
+      <w:bookmarkStart w:id="17" w:name="_Toc486463695"/>
       <w:r>
         <w:t>The Server</w:t>
       </w:r>
-      <w:bookmarkEnd w:id="16"/>
+      <w:bookmarkEnd w:id="17"/>
     </w:p>
     <w:p>
       <w:pPr>
@@ -5008,8 +5006,8 @@
                                 <w:szCs w:val="24"/>
                               </w:rPr>
                             </w:pPr>
-                            <w:bookmarkStart w:id="17" w:name="_Ref486377272"/>
-                            <w:bookmarkStart w:id="18" w:name="_Toc486456710"/>
+                            <w:bookmarkStart w:id="18" w:name="_Ref486377272"/>
+                            <w:bookmarkStart w:id="19" w:name="_Toc486463725"/>
                             <w:r>
                               <w:rPr>
                                 <w:rFonts w:hint="eastAsia"/>
@@ -5046,14 +5044,14 @@
                               </w:rPr>
                               <w:fldChar w:fldCharType="end"/>
                             </w:r>
-                            <w:bookmarkEnd w:id="17"/>
+                            <w:bookmarkEnd w:id="18"/>
                             <w:r>
                               <w:t xml:space="preserve"> </w:t>
                             </w:r>
                             <w:r>
                               <w:t>General HTTP request + response processing activities</w:t>
                             </w:r>
-                            <w:bookmarkEnd w:id="18"/>
+                            <w:bookmarkEnd w:id="19"/>
                           </w:p>
                         </w:txbxContent>
                       </wps:txbx>
@@ -5085,8 +5083,8 @@
                           <w:szCs w:val="24"/>
                         </w:rPr>
                       </w:pPr>
-                      <w:bookmarkStart w:id="19" w:name="_Ref486377272"/>
-                      <w:bookmarkStart w:id="20" w:name="_Toc486456710"/>
+                      <w:bookmarkStart w:id="20" w:name="_Ref486377272"/>
+                      <w:bookmarkStart w:id="21" w:name="_Toc486463725"/>
                       <w:r>
                         <w:rPr>
                           <w:rFonts w:hint="eastAsia"/>
@@ -5123,14 +5121,14 @@
                         </w:rPr>
                         <w:fldChar w:fldCharType="end"/>
                       </w:r>
-                      <w:bookmarkEnd w:id="19"/>
+                      <w:bookmarkEnd w:id="20"/>
                       <w:r>
                         <w:t xml:space="preserve"> </w:t>
                       </w:r>
                       <w:r>
                         <w:t>General HTTP request + response processing activities</w:t>
                       </w:r>
-                      <w:bookmarkEnd w:id="20"/>
+                      <w:bookmarkEnd w:id="21"/>
                     </w:p>
                   </w:txbxContent>
                 </v:textbox>
@@ -5305,11 +5303,11 @@
       <w:pPr>
         <w:pStyle w:val="Heading3"/>
       </w:pPr>
-      <w:bookmarkStart w:id="21" w:name="_Toc486456681"/>
+      <w:bookmarkStart w:id="22" w:name="_Toc486463696"/>
       <w:r>
         <w:t>Performance Issues</w:t>
       </w:r>
-      <w:bookmarkEnd w:id="21"/>
+      <w:bookmarkEnd w:id="22"/>
     </w:p>
     <w:p>
       <w:pPr>
@@ -5452,11 +5450,11 @@
       <w:pPr>
         <w:pStyle w:val="Heading2"/>
       </w:pPr>
-      <w:bookmarkStart w:id="22" w:name="_Toc486456682"/>
+      <w:bookmarkStart w:id="23" w:name="_Toc486463697"/>
       <w:r>
         <w:t>Data Structures</w:t>
       </w:r>
-      <w:bookmarkEnd w:id="22"/>
+      <w:bookmarkEnd w:id="23"/>
     </w:p>
     <w:p>
       <w:pPr>
@@ -5544,11 +5542,11 @@
         <w:lastRenderedPageBreak/>
         <w:t xml:space="preserve"> </w:t>
       </w:r>
-      <w:bookmarkStart w:id="23" w:name="_Toc486456683"/>
+      <w:bookmarkStart w:id="24" w:name="_Toc486463698"/>
       <w:r>
         <w:t>Current Routing Processes</w:t>
       </w:r>
-      <w:bookmarkEnd w:id="23"/>
+      <w:bookmarkEnd w:id="24"/>
     </w:p>
     <w:p>
       <w:pPr>
@@ -5714,11 +5712,11 @@
         <w:lastRenderedPageBreak/>
         <w:t xml:space="preserve"> </w:t>
       </w:r>
-      <w:bookmarkStart w:id="24" w:name="_Toc486456684"/>
+      <w:bookmarkStart w:id="25" w:name="_Toc486463699"/>
       <w:r>
         <w:t>Research Context</w:t>
       </w:r>
-      <w:bookmarkEnd w:id="24"/>
+      <w:bookmarkEnd w:id="25"/>
     </w:p>
     <w:p>
       <w:pPr>
@@ -5808,11 +5806,11 @@
         <w:lastRenderedPageBreak/>
         <w:t xml:space="preserve"> </w:t>
       </w:r>
-      <w:bookmarkStart w:id="25" w:name="_Toc486456685"/>
+      <w:bookmarkStart w:id="26" w:name="_Toc486463700"/>
       <w:r>
         <w:t>Method</w:t>
       </w:r>
-      <w:bookmarkEnd w:id="25"/>
+      <w:bookmarkEnd w:id="26"/>
     </w:p>
     <w:p>
       <w:pPr>
@@ -5979,11 +5977,11 @@
       <w:pPr>
         <w:pStyle w:val="Heading2"/>
       </w:pPr>
-      <w:bookmarkStart w:id="26" w:name="_Toc486456686"/>
+      <w:bookmarkStart w:id="27" w:name="_Toc486463701"/>
       <w:r>
         <w:t>Implementation</w:t>
       </w:r>
-      <w:bookmarkEnd w:id="26"/>
+      <w:bookmarkEnd w:id="27"/>
     </w:p>
     <w:p>
       <w:pPr>
@@ -6026,12 +6024,12 @@
       <w:pPr>
         <w:pStyle w:val="Heading3"/>
       </w:pPr>
-      <w:bookmarkStart w:id="27" w:name="_Toc486456687"/>
+      <w:bookmarkStart w:id="28" w:name="_Toc486463702"/>
       <w:r>
         <w:lastRenderedPageBreak/>
         <w:t>Data sets</w:t>
       </w:r>
-      <w:bookmarkEnd w:id="27"/>
+      <w:bookmarkEnd w:id="28"/>
     </w:p>
     <w:p>
       <w:pPr>
@@ -6054,7 +6052,7 @@
         <w:pStyle w:val="Caption"/>
         <w:keepNext/>
       </w:pPr>
-      <w:bookmarkStart w:id="28" w:name="_Toc486456700"/>
+      <w:bookmarkStart w:id="29" w:name="_Toc486463715"/>
       <w:r>
         <w:t xml:space="preserve">Table </w:t>
       </w:r>
@@ -6069,7 +6067,7 @@
       <w:r>
         <w:t xml:space="preserve"> Data set creation parameters</w:t>
       </w:r>
-      <w:bookmarkEnd w:id="28"/>
+      <w:bookmarkEnd w:id="29"/>
     </w:p>
     <w:tbl>
       <w:tblPr>
@@ -6633,9 +6631,9 @@
         <w:pStyle w:val="Caption"/>
         <w:keepNext/>
       </w:pPr>
-      <w:bookmarkStart w:id="29" w:name="_Ref486377393"/>
-      <w:bookmarkStart w:id="30" w:name="_Ref486042749"/>
-      <w:bookmarkStart w:id="31" w:name="_Toc486456701"/>
+      <w:bookmarkStart w:id="30" w:name="_Ref486377393"/>
+      <w:bookmarkStart w:id="31" w:name="_Ref486042749"/>
+      <w:bookmarkStart w:id="32" w:name="_Toc486463716"/>
       <w:r>
         <w:t xml:space="preserve">Table </w:t>
       </w:r>
@@ -6647,12 +6645,12 @@
           <w:t>2</w:t>
         </w:r>
       </w:fldSimple>
-      <w:bookmarkEnd w:id="29"/>
+      <w:bookmarkEnd w:id="30"/>
       <w:r>
         <w:t xml:space="preserve"> Example routes</w:t>
       </w:r>
-      <w:bookmarkEnd w:id="30"/>
       <w:bookmarkEnd w:id="31"/>
+      <w:bookmarkEnd w:id="32"/>
     </w:p>
     <w:tbl>
       <w:tblPr>
@@ -7110,9 +7108,9 @@
         <w:pStyle w:val="Caption"/>
         <w:keepNext/>
       </w:pPr>
-      <w:bookmarkStart w:id="32" w:name="_Ref486377411"/>
-      <w:bookmarkStart w:id="33" w:name="_Ref486042798"/>
-      <w:bookmarkStart w:id="34" w:name="_Toc486456702"/>
+      <w:bookmarkStart w:id="33" w:name="_Ref486377411"/>
+      <w:bookmarkStart w:id="34" w:name="_Ref486042798"/>
+      <w:bookmarkStart w:id="35" w:name="_Toc486463717"/>
       <w:r>
         <w:t xml:space="preserve">Table </w:t>
       </w:r>
@@ -7124,12 +7122,12 @@
           <w:t>3</w:t>
         </w:r>
       </w:fldSimple>
-      <w:bookmarkEnd w:id="32"/>
+      <w:bookmarkEnd w:id="33"/>
       <w:r>
         <w:t xml:space="preserve"> Example route explained</w:t>
       </w:r>
-      <w:bookmarkEnd w:id="33"/>
       <w:bookmarkEnd w:id="34"/>
+      <w:bookmarkEnd w:id="35"/>
     </w:p>
     <w:tbl>
       <w:tblPr>
@@ -7341,6 +7339,11 @@
       <w:pPr>
         <w:pStyle w:val="BodyText"/>
       </w:pPr>
+    </w:p>
+    <w:p>
+      <w:pPr>
+        <w:pStyle w:val="BodyText"/>
+      </w:pPr>
       <w:r>
         <w:t>From this the data set were created with e</w:t>
       </w:r>
@@ -7370,12 +7373,12 @@
       <w:pPr>
         <w:pStyle w:val="Heading3"/>
       </w:pPr>
-      <w:bookmarkStart w:id="35" w:name="_Toc486456688"/>
+      <w:bookmarkStart w:id="36" w:name="_Toc486463703"/>
       <w:r>
         <w:lastRenderedPageBreak/>
         <w:t>The Routers</w:t>
       </w:r>
-      <w:bookmarkEnd w:id="35"/>
+      <w:bookmarkEnd w:id="36"/>
     </w:p>
     <w:p>
       <w:pPr>
@@ -7430,18 +7433,45 @@
         <w:lastRenderedPageBreak/>
         <w:t xml:space="preserve"> </w:t>
       </w:r>
-      <w:bookmarkStart w:id="36" w:name="_Toc486456689"/>
+      <w:bookmarkStart w:id="37" w:name="_Toc486463704"/>
       <w:r>
         <w:t>Experimental Results and Discussion</w:t>
       </w:r>
-      <w:bookmarkEnd w:id="36"/>
+      <w:bookmarkEnd w:id="37"/>
     </w:p>
     <w:p>
       <w:pPr>
         <w:pStyle w:val="BodyText"/>
       </w:pPr>
       <w:r>
-        <w:t>The results were gathered in a continuous time period of over a week. In initial analysis results gathered earlier in the benchmarking process appeared to be most representative of real world usage and have less irregularities visible. This was based upon the time taken for the amount of work done per input set and resulting data. Because of this the assumption that 100-150 results had irregularities and should be considered less viable was taken.</w:t>
+        <w:t>The results were gath</w:t>
+      </w:r>
+      <w:r>
+        <w:t xml:space="preserve">ered in a continuous benchmark execution </w:t>
+      </w:r>
+      <w:r>
+        <w:t xml:space="preserve">that took </w:t>
+      </w:r>
+      <w:r>
+        <w:t>over a week. In initial analysis results gathered earlier in the benchmarking process appeared to be most representative of real world usage and have less irregularities visible. This was based upon the time taken for the amount of work done per input set and</w:t>
+      </w:r>
+      <w:r>
+        <w:t xml:space="preserve"> the</w:t>
+      </w:r>
+      <w:r>
+        <w:t xml:space="preserve"> resulting data. Because of this the assumption that</w:t>
+      </w:r>
+      <w:r>
+        <w:t xml:space="preserve"> the input sets</w:t>
+      </w:r>
+      <w:r>
+        <w:t xml:space="preserve"> 100-150 results had irregularities and should be </w:t>
+      </w:r>
+      <w:r>
+        <w:t>considered less viable was made</w:t>
+      </w:r>
+      <w:r>
+        <w:t>.</w:t>
       </w:r>
     </w:p>
     <w:p>
@@ -7449,7 +7479,31 @@
         <w:pStyle w:val="BodyText"/>
       </w:pPr>
       <w:r>
-        <w:t>It was observed during the benchmarking process that every 50 input sets contributed to a significantly longer time to complete, the increase was done slowly in a curve. This increase in time with the added potential of irregularities can be studied by breaking down a routers benchmark results into three groups (chosen for the even group numbers) of 50. Brea</w:t>
+        <w:t>It was observed during the be</w:t>
+      </w:r>
+      <w:r>
+        <w:t>nchmarking process that each</w:t>
+      </w:r>
+      <w:r>
+        <w:t xml:space="preserve"> input set contributed to </w:t>
+      </w:r>
+      <w:r>
+        <w:t>the run completion</w:t>
+      </w:r>
+      <w:r>
+        <w:t>, the increase</w:t>
+      </w:r>
+      <w:r>
+        <w:t>s form a cu</w:t>
+      </w:r>
+      <w:r>
+        <w:t>r</w:t>
+      </w:r>
+      <w:r>
+        <w:t>ve when plotted</w:t>
+      </w:r>
+      <w:r>
+        <w:t>. This increase in time with the added potential of irregularities can be studied by breaking down a routers benchmark results into three groups (chosen for the even group numbers) of 50. Brea</w:t>
       </w:r>
       <w:r>
         <w:t xml:space="preserve">kdown of the results occurs in </w:t>
@@ -7458,67 +7512,73 @@
         <w:fldChar w:fldCharType="begin"/>
       </w:r>
       <w:r>
-        <w:instrText xml:space="preserve"> REF _Ref486116235 \w \h </w:instrText>
+        <w:instrText xml:space="preserve"> REF _Ref486116235 \r \h </w:instrText>
       </w:r>
       <w:r>
         <w:fldChar w:fldCharType="separate"/>
       </w:r>
       <w:r>
-        <w:t>4.1</w:t>
+        <w:t>5.1</w:t>
       </w:r>
       <w:r>
         <w:fldChar w:fldCharType="end"/>
       </w:r>
       <w:r>
-        <w:t xml:space="preserve"> </w:t>
-      </w:r>
-      <w:r>
-        <w:fldChar w:fldCharType="begin"/>
-      </w:r>
-      <w:r>
-        <w:instrText xml:space="preserve"> REF _Ref486116244 \h </w:instrText>
-      </w:r>
-      <w:r>
-        <w:fldChar w:fldCharType="separate"/>
-      </w:r>
+        <w:t>.</w:t>
+      </w:r>
+    </w:p>
+    <w:p>
+      <w:pPr>
+        <w:pStyle w:val="BodyText"/>
+      </w:pPr>
+      <w:r>
+        <w:t xml:space="preserve">Each router implementation results are studied in separate case studies in an attempt to understand each of </w:t>
+      </w:r>
+      <w:r>
+        <w:t>their</w:t>
+      </w:r>
+      <w:r>
+        <w:t xml:space="preserve"> characteristics.</w:t>
+      </w:r>
+    </w:p>
+    <w:p>
+      <w:pPr>
+        <w:pStyle w:val="Heading2"/>
+      </w:pPr>
+      <w:bookmarkStart w:id="38" w:name="_Ref486116235"/>
+      <w:bookmarkStart w:id="39" w:name="_Ref486116244"/>
+      <w:bookmarkStart w:id="40" w:name="_Toc486463705"/>
       <w:r>
         <w:t>Time-period of Results</w:t>
       </w:r>
-      <w:r>
-        <w:fldChar w:fldCharType="end"/>
-      </w:r>
-      <w:r>
-        <w:t xml:space="preserve"> with discussion.</w:t>
-      </w:r>
-    </w:p>
-    <w:p>
-      <w:pPr>
-        <w:pStyle w:val="BodyText"/>
-      </w:pPr>
-      <w:r>
-        <w:t>Each router implementation results are studied in separate case studies in an attempt to understand each of there's characteristics.</w:t>
-      </w:r>
-    </w:p>
-    <w:p>
-      <w:pPr>
-        <w:pStyle w:val="Heading2"/>
-      </w:pPr>
-      <w:bookmarkStart w:id="37" w:name="_Ref486116235"/>
-      <w:bookmarkStart w:id="38" w:name="_Ref486116244"/>
-      <w:bookmarkStart w:id="39" w:name="_Toc486456690"/>
-      <w:r>
-        <w:t>Time-period of Results</w:t>
-      </w:r>
-      <w:bookmarkEnd w:id="37"/>
       <w:bookmarkEnd w:id="38"/>
       <w:bookmarkEnd w:id="39"/>
+      <w:bookmarkEnd w:id="40"/>
     </w:p>
     <w:p>
       <w:pPr>
         <w:pStyle w:val="BodyText"/>
       </w:pPr>
       <w:r>
-        <w:t>The generation of results required long running processes which produced irregularities within the output. The question to be taken is how much of an error compared to the earlier ones executed was it? This answers a new question, was the input data set generated too big given the problem domain.</w:t>
+        <w:t xml:space="preserve">The generation of results required long running processes which produced irregularities within the </w:t>
+      </w:r>
+      <w:r>
+        <w:t xml:space="preserve">output. </w:t>
+      </w:r>
+      <w:r>
+        <w:t>Because of the long running processes t</w:t>
+      </w:r>
+      <w:r>
+        <w:t>he question</w:t>
+      </w:r>
+      <w:r>
+        <w:t xml:space="preserve"> of did this effect the results and if so by how much must be answered.</w:t>
+      </w:r>
+      <w:r>
+        <w:t xml:space="preserve"> </w:t>
+      </w:r>
+      <w:r>
+        <w:t>But it does beg the question, was the input set data too large for the problem domain?</w:t>
       </w:r>
     </w:p>
     <w:p>
@@ -7535,7 +7595,46 @@
         <w:t>2</w:t>
       </w:r>
       <w:r>
-        <w:t xml:space="preserve"> was calculated from the means of the times taken to benchmark a given input set to a router, not per iteration. A trend line was added to the given data set chosen using a polynomial form with 8 degrees of points. The usage of three groups of 50 was chosen arbitrarily.</w:t>
+        <w:t xml:space="preserve"> was calculated from the means of the times taken to benchmark a given input set to a router, not per iteration. A trend line was added to the given data set chosen using a polynomial form with 8 degrees of points</w:t>
+      </w:r>
+      <w:r>
+        <w:t xml:space="preserve"> this is shown in </w:t>
+      </w:r>
+      <w:r>
+        <w:fldChar w:fldCharType="begin"/>
+      </w:r>
+      <w:r>
+        <w:instrText xml:space="preserve"> REF _Ref486462955 \h </w:instrText>
+      </w:r>
+      <w:r>
+        <w:fldChar w:fldCharType="separate"/>
+      </w:r>
+      <w:r>
+        <w:t xml:space="preserve">Figure </w:t>
+      </w:r>
+      <w:r>
+        <w:rPr>
+          <w:noProof/>
+        </w:rPr>
+        <w:t>4</w:t>
+      </w:r>
+      <w:r>
+        <w:fldChar w:fldCharType="end"/>
+      </w:r>
+      <w:r>
+        <w:t xml:space="preserve">. The usage of three groups of 50 </w:t>
+      </w:r>
+      <w:r>
+        <w:t>input sets. Were</w:t>
+      </w:r>
+      <w:r>
+        <w:t xml:space="preserve"> chosen </w:t>
+      </w:r>
+      <w:r>
+        <w:t>to aid analysis</w:t>
+      </w:r>
+      <w:r>
+        <w:t>.</w:t>
       </w:r>
     </w:p>
     <w:p>
@@ -7543,7 +7642,7 @@
         <w:pStyle w:val="Caption"/>
         <w:keepNext/>
       </w:pPr>
-      <w:bookmarkStart w:id="40" w:name="_Toc486456703"/>
+      <w:bookmarkStart w:id="41" w:name="_Toc486463718"/>
       <w:r>
         <w:t xml:space="preserve">Table </w:t>
       </w:r>
@@ -7567,7 +7666,7 @@
       <w:r>
         <w:t xml:space="preserve"> values</w:t>
       </w:r>
-      <w:bookmarkEnd w:id="40"/>
+      <w:bookmarkEnd w:id="41"/>
     </w:p>
     <w:tbl>
       <w:tblPr>
@@ -8213,6 +8312,11 @@
       <w:pPr>
         <w:pStyle w:val="BodyText"/>
       </w:pPr>
+    </w:p>
+    <w:p>
+      <w:pPr>
+        <w:pStyle w:val="BodyText"/>
+      </w:pPr>
       <w:r>
         <w:t>The table was graphed to determine if any trends were occurring in data matching.</w:t>
       </w:r>
@@ -8270,7 +8374,9 @@
       <w:pPr>
         <w:pStyle w:val="Caption"/>
       </w:pPr>
-      <w:bookmarkStart w:id="41" w:name="_Toc486456711"/>
+      <w:bookmarkStart w:id="42" w:name="_Ref486462940"/>
+      <w:bookmarkStart w:id="43" w:name="_Ref486462955"/>
+      <w:bookmarkStart w:id="44" w:name="_Toc486463726"/>
       <w:r>
         <w:t xml:space="preserve">Figure </w:t>
       </w:r>
@@ -8282,6 +8388,7 @@
           <w:t>4</w:t>
         </w:r>
       </w:fldSimple>
+      <w:bookmarkEnd w:id="43"/>
       <w:r>
         <w:t xml:space="preserve"> R</w:t>
       </w:r>
@@ -8294,25 +8401,32 @@
       <w:r>
         <w:t xml:space="preserve"> for routers over input sets</w:t>
       </w:r>
-      <w:bookmarkEnd w:id="41"/>
+      <w:bookmarkEnd w:id="42"/>
+      <w:bookmarkEnd w:id="44"/>
     </w:p>
     <w:p>
       <w:pPr>
         <w:pStyle w:val="BodyText"/>
       </w:pPr>
       <w:r>
-        <w:t>The graph shows three very noticeable traits, firstly 0-50 and 50-100 are very close to being similar in value. Second the 100-150 sets of data tend to be significantly higher than the other two sets. Lastly four out of the five router instances have the same curve shape. The router instance with a different one is the optimized regex which shows a much more predictable result. For 50-100 input sets mark, regex implementation (both optimized and unoptimized) was the only one to increase in R squared which would align with it being very consistent but having set min/max consistency.</w:t>
+        <w:t xml:space="preserve">The graph shows three very noticeable traits, firstly 0-50 and 50-100 are </w:t>
+      </w:r>
+      <w:r>
+        <w:t>values for all algorithms</w:t>
+      </w:r>
+      <w:r>
+        <w:t xml:space="preserve"> similar in value. Second the 100-150 sets of data tend to be significantly higher than the other two sets. Lastly four out of the five router instances have the same curve shape. The router instance with a different one is the optimized regex which shows a much more predictable result. For 50-100 input sets mark, regex implementation (both optimized and unoptimized) was the only one to increase in R squared which would align with it being very consistent but having set min/max consistency.</w:t>
       </w:r>
     </w:p>
     <w:p>
       <w:pPr>
         <w:pStyle w:val="Heading2"/>
       </w:pPr>
-      <w:bookmarkStart w:id="42" w:name="_Toc486456691"/>
+      <w:bookmarkStart w:id="45" w:name="_Toc486463706"/>
       <w:r>
         <w:t>Case Studies</w:t>
       </w:r>
-      <w:bookmarkEnd w:id="42"/>
+      <w:bookmarkEnd w:id="45"/>
     </w:p>
     <w:p>
       <w:pPr>
@@ -8345,12 +8459,12 @@
       <w:pPr>
         <w:pStyle w:val="Heading3"/>
       </w:pPr>
-      <w:bookmarkStart w:id="43" w:name="_Toc486456692"/>
+      <w:bookmarkStart w:id="46" w:name="_Toc486463707"/>
       <w:r>
         <w:lastRenderedPageBreak/>
         <w:t>Case Study: List</w:t>
       </w:r>
-      <w:bookmarkEnd w:id="43"/>
+      <w:bookmarkEnd w:id="46"/>
     </w:p>
     <w:p>
       <w:pPr>
@@ -8404,9 +8518,9 @@
         <w:pStyle w:val="Caption"/>
         <w:keepNext/>
       </w:pPr>
-      <w:bookmarkStart w:id="44" w:name="_Ref486377449"/>
-      <w:bookmarkStart w:id="45" w:name="_Ref486116296"/>
-      <w:bookmarkStart w:id="46" w:name="_Toc486456704"/>
+      <w:bookmarkStart w:id="47" w:name="_Ref486377449"/>
+      <w:bookmarkStart w:id="48" w:name="_Ref486116296"/>
+      <w:bookmarkStart w:id="49" w:name="_Toc486463719"/>
       <w:r>
         <w:t xml:space="preserve">Table </w:t>
       </w:r>
@@ -8418,12 +8532,12 @@
           <w:t>5</w:t>
         </w:r>
       </w:fldSimple>
-      <w:bookmarkEnd w:id="44"/>
+      <w:bookmarkEnd w:id="47"/>
       <w:r>
         <w:t xml:space="preserve"> Case study list min-max</w:t>
       </w:r>
-      <w:bookmarkEnd w:id="45"/>
-      <w:bookmarkEnd w:id="46"/>
+      <w:bookmarkEnd w:id="48"/>
+      <w:bookmarkEnd w:id="49"/>
     </w:p>
     <w:tbl>
       <w:tblPr>
@@ -8498,7 +8612,7 @@
             <w:r>
               <w:t>Min (hnsecs</w:t>
             </w:r>
-            <w:bookmarkStart w:id="47" w:name="_Ref486377867"/>
+            <w:bookmarkStart w:id="50" w:name="_Ref486377867"/>
             <w:r>
               <w:rPr>
                 <w:rStyle w:val="FootnoteReference"/>
@@ -8506,7 +8620,7 @@
               </w:rPr>
               <w:footnoteReference w:id="2"/>
             </w:r>
-            <w:bookmarkEnd w:id="47"/>
+            <w:bookmarkEnd w:id="50"/>
             <w:r>
               <w:t>)</w:t>
             </w:r>
@@ -8572,7 +8686,7 @@
                 <w:rStyle w:val="FootnoteReference"/>
                 <w:rFonts w:hint="eastAsia"/>
               </w:rPr>
-              <w:t>5</w:t>
+              <w:t>2</w:t>
             </w:r>
             <w:r>
               <w:rPr>
@@ -8646,7 +8760,7 @@
                 <w:rStyle w:val="FootnoteReference"/>
                 <w:rFonts w:hint="eastAsia"/>
               </w:rPr>
-              <w:t>5</w:t>
+              <w:t>2</w:t>
             </w:r>
             <w:r>
               <w:rPr>
@@ -9077,15 +9191,32 @@
       <w:pPr>
         <w:pStyle w:val="BodyText"/>
       </w:pPr>
-      <w:r>
-        <w:t>The means are all fairly large which implies although the minimums are small, there is a high cost in larger number of sites + routes. This in turn is backed up by it being an array, array looks ups cannot skip elements but it can quite early assuming it is sorted. Larger the sites + routes, the longer time it takes to search it for a given route.</w:t>
-      </w:r>
     </w:p>
     <w:p>
       <w:pPr>
         <w:pStyle w:val="BodyText"/>
       </w:pPr>
       <w:r>
+        <w:t>The means are all fairly large which implies although the minimums are small, there is a high cost in larger number of sites + routes. This in turn is backed up by it being an array, array looks ups canno</w:t>
+      </w:r>
+      <w:r>
+        <w:t>t skip elements but it can quit</w:t>
+      </w:r>
+      <w:r>
+        <w:t xml:space="preserve"> </w:t>
+      </w:r>
+      <w:r>
+        <w:t xml:space="preserve">the loop </w:t>
+      </w:r>
+      <w:r>
+        <w:t>early assuming it is sorted. Larger the sites + routes, the longer time it takes to search it for a given route.</w:t>
+      </w:r>
+    </w:p>
+    <w:p>
+      <w:pPr>
+        <w:pStyle w:val="BodyText"/>
+      </w:pPr>
+      <w:r>
         <w:t>To observe the min/max of the results m</w:t>
       </w:r>
       <w:r>
@@ -9095,7 +9226,7 @@
         <w:fldChar w:fldCharType="begin"/>
       </w:r>
       <w:r>
-        <w:instrText xml:space="preserve"> REF _Ref486116340 \h </w:instrText>
+        <w:instrText xml:space="preserve"> REF _Ref486463074 \h </w:instrText>
       </w:r>
       <w:r>
         <w:fldChar w:fldCharType="separate"/>
@@ -9110,19 +9241,22 @@
         <w:t>5</w:t>
       </w:r>
       <w:r>
-        <w:t xml:space="preserve"> list all min-max graphed</w:t>
-      </w:r>
-      <w:r>
         <w:fldChar w:fldCharType="end"/>
       </w:r>
       <w:r>
-        <w:t xml:space="preserve"> and </w:t>
+        <w:t xml:space="preserve"> </w:t>
+      </w:r>
+      <w:r>
+        <w:t>and</w:t>
+      </w:r>
+      <w:r>
+        <w:t xml:space="preserve"> </w:t>
       </w:r>
       <w:r>
         <w:fldChar w:fldCharType="begin"/>
       </w:r>
       <w:r>
-        <w:instrText xml:space="preserve"> REF _Ref486116344 \h </w:instrText>
+        <w:instrText xml:space="preserve"> REF _Ref486463088 \h </w:instrText>
       </w:r>
       <w:r>
         <w:fldChar w:fldCharType="separate"/>
@@ -9137,9 +9271,6 @@
         <w:t>6</w:t>
       </w:r>
       <w:r>
-        <w:t xml:space="preserve"> list iteration min-max graphed</w:t>
-      </w:r>
-      <w:r>
         <w:fldChar w:fldCharType="end"/>
       </w:r>
       <w:r>
@@ -9149,7 +9280,13 @@
         <w:t>all</w:t>
       </w:r>
       <w:r>
-        <w:t xml:space="preserve"> the results minimums were under 50% of the max and had a high concentration around 30-40%. This means that this router implementation will typically be able to complete in at a minimum of 30-40% of the maximum time. The dependency upon which route takes the absolute minimum time cannot be determined without the implementation making the list of routes available at any given point in time to be analysed. The sorting of the array which gives order to the searching is important to the functioning of the router so that it cannot support reordering with priorities for commonly accessed routes.</w:t>
+        <w:t xml:space="preserve"> the results minimums were under 50% of the max and had a high concentration around 30-40%. This means that this router implementation will typically be able to complete in at a minimum of 30-40% of the m</w:t>
+      </w:r>
+      <w:r>
+        <w:t>aximum time. The determination</w:t>
+      </w:r>
+      <w:r>
+        <w:t xml:space="preserve"> which route takes the absolute minimum time cannot be determined without the implementation making the list of routes available at any given point in time to be analysed. The sorting of the array which gives order to the searching is important to the functioning of the router so that it cannot support reordering with priorities for commonly accessed routes.</w:t>
       </w:r>
       <w:r>
         <w:br w:type="page"/>
@@ -9214,8 +9351,9 @@
       <w:pPr>
         <w:pStyle w:val="Caption"/>
       </w:pPr>
-      <w:bookmarkStart w:id="48" w:name="_Ref486116340"/>
-      <w:bookmarkStart w:id="49" w:name="_Toc486456712"/>
+      <w:bookmarkStart w:id="51" w:name="_Ref486116340"/>
+      <w:bookmarkStart w:id="52" w:name="_Ref486463074"/>
+      <w:bookmarkStart w:id="53" w:name="_Toc486463727"/>
       <w:r>
         <w:t xml:space="preserve">Figure </w:t>
       </w:r>
@@ -9227,11 +9365,12 @@
           <w:t>5</w:t>
         </w:r>
       </w:fldSimple>
+      <w:bookmarkEnd w:id="52"/>
       <w:r>
         <w:t xml:space="preserve"> list all min-max graphed</w:t>
       </w:r>
-      <w:bookmarkEnd w:id="48"/>
-      <w:bookmarkEnd w:id="49"/>
+      <w:bookmarkEnd w:id="51"/>
+      <w:bookmarkEnd w:id="53"/>
     </w:p>
     <w:p>
       <w:pPr>
@@ -9291,8 +9430,9 @@
       <w:pPr>
         <w:pStyle w:val="Caption"/>
       </w:pPr>
-      <w:bookmarkStart w:id="50" w:name="_Ref486116344"/>
-      <w:bookmarkStart w:id="51" w:name="_Toc486456713"/>
+      <w:bookmarkStart w:id="54" w:name="_Ref486116344"/>
+      <w:bookmarkStart w:id="55" w:name="_Ref486463088"/>
+      <w:bookmarkStart w:id="56" w:name="_Toc486463728"/>
       <w:r>
         <w:t xml:space="preserve">Figure </w:t>
       </w:r>
@@ -9304,11 +9444,12 @@
           <w:t>6</w:t>
         </w:r>
       </w:fldSimple>
+      <w:bookmarkEnd w:id="55"/>
       <w:r>
         <w:t xml:space="preserve"> list iteration min-max graphed</w:t>
       </w:r>
-      <w:bookmarkEnd w:id="50"/>
-      <w:bookmarkEnd w:id="51"/>
+      <w:bookmarkEnd w:id="54"/>
+      <w:bookmarkEnd w:id="56"/>
     </w:p>
     <w:p>
       <w:pPr>
@@ -9324,12 +9465,12 @@
       <w:pPr>
         <w:pStyle w:val="Heading3"/>
       </w:pPr>
-      <w:bookmarkStart w:id="52" w:name="_Toc486456693"/>
+      <w:bookmarkStart w:id="57" w:name="_Toc486463708"/>
       <w:r>
         <w:lastRenderedPageBreak/>
         <w:t>Case Study: Tree</w:t>
       </w:r>
-      <w:bookmarkEnd w:id="52"/>
+      <w:bookmarkEnd w:id="57"/>
     </w:p>
     <w:p>
       <w:pPr>
@@ -9378,7 +9519,7 @@
         <w:t xml:space="preserve"> by around 0.003 is a highly desirable number but it</w:t>
       </w:r>
       <w:r>
-        <w:t xml:space="preserve"> is not validated in the data</w:t>
+        <w:t xml:space="preserve"> the differing values in the data do not quite show this</w:t>
       </w:r>
       <w:r>
         <w:t>. From the data it can be seen that there is quite a difference between minimum and maximum. However when compared to the list router, the mean is closer to min in the tree compared to the list.</w:t>
@@ -9389,10 +9530,10 @@
         <w:pStyle w:val="Caption"/>
         <w:keepNext/>
       </w:pPr>
-      <w:bookmarkStart w:id="53" w:name="_Ref486377464"/>
-      <w:bookmarkStart w:id="54" w:name="_Ref486116396"/>
-      <w:bookmarkStart w:id="55" w:name="_Ref486116584"/>
-      <w:bookmarkStart w:id="56" w:name="_Toc486456705"/>
+      <w:bookmarkStart w:id="58" w:name="_Ref486377464"/>
+      <w:bookmarkStart w:id="59" w:name="_Ref486116396"/>
+      <w:bookmarkStart w:id="60" w:name="_Ref486116584"/>
+      <w:bookmarkStart w:id="61" w:name="_Toc486463720"/>
       <w:r>
         <w:t xml:space="preserve">Table </w:t>
       </w:r>
@@ -9404,13 +9545,13 @@
           <w:t>6</w:t>
         </w:r>
       </w:fldSimple>
-      <w:bookmarkEnd w:id="53"/>
+      <w:bookmarkEnd w:id="58"/>
       <w:r>
         <w:t xml:space="preserve"> Case study tree min-max</w:t>
       </w:r>
-      <w:bookmarkEnd w:id="54"/>
-      <w:bookmarkEnd w:id="55"/>
-      <w:bookmarkEnd w:id="56"/>
+      <w:bookmarkEnd w:id="59"/>
+      <w:bookmarkEnd w:id="60"/>
+      <w:bookmarkEnd w:id="61"/>
     </w:p>
     <w:tbl>
       <w:tblPr>
@@ -9522,7 +9663,7 @@
                 <w:rStyle w:val="FootnoteReference"/>
                 <w:rFonts w:hint="eastAsia"/>
               </w:rPr>
-              <w:t>5</w:t>
+              <w:t>2</w:t>
             </w:r>
             <w:r>
               <w:rPr>
@@ -9595,7 +9736,7 @@
                 <w:rStyle w:val="FootnoteReference"/>
                 <w:rFonts w:hint="eastAsia"/>
               </w:rPr>
-              <w:t>5</w:t>
+              <w:t>2</w:t>
             </w:r>
             <w:r>
               <w:rPr>
@@ -9669,7 +9810,7 @@
                 <w:rStyle w:val="FootnoteReference"/>
                 <w:rFonts w:hint="eastAsia"/>
               </w:rPr>
-              <w:t>5</w:t>
+              <w:t>2</w:t>
             </w:r>
             <w:r>
               <w:rPr>
@@ -10529,13 +10670,16 @@
         <w:t>To observe the min/max of the re</w:t>
       </w:r>
       <w:r>
-        <w:t xml:space="preserve">sults better, using the graphs </w:t>
+        <w:t>sults better, using the graphs</w:t>
+      </w:r>
+      <w:r>
+        <w:t xml:space="preserve"> </w:t>
       </w:r>
       <w:r>
         <w:fldChar w:fldCharType="begin"/>
       </w:r>
       <w:r>
-        <w:instrText xml:space="preserve"> REF _Ref486116428 \h </w:instrText>
+        <w:instrText xml:space="preserve"> REF _Ref486463199 \h </w:instrText>
       </w:r>
       <w:r>
         <w:fldChar w:fldCharType="separate"/>
@@ -10550,9 +10694,6 @@
         <w:t>8</w:t>
       </w:r>
       <w:r>
-        <w:t xml:space="preserve"> tree all min-max graphed</w:t>
-      </w:r>
-      <w:r>
         <w:fldChar w:fldCharType="end"/>
       </w:r>
       <w:r>
@@ -10565,7 +10706,7 @@
         <w:fldChar w:fldCharType="begin"/>
       </w:r>
       <w:r>
-        <w:instrText xml:space="preserve"> REF _Ref486116480 \h </w:instrText>
+        <w:instrText xml:space="preserve"> REF _Ref486463211 \h </w:instrText>
       </w:r>
       <w:r>
         <w:fldChar w:fldCharType="separate"/>
@@ -10580,9 +10721,6 @@
         <w:t>7</w:t>
       </w:r>
       <w:r>
-        <w:t xml:space="preserve"> tree iteration min-max graphed</w:t>
-      </w:r>
-      <w:r>
         <w:fldChar w:fldCharType="end"/>
       </w:r>
       <w:r>
@@ -10592,7 +10730,7 @@
         <w:fldChar w:fldCharType="begin"/>
       </w:r>
       <w:r>
-        <w:instrText xml:space="preserve"> REF _Ref486116522 \h </w:instrText>
+        <w:instrText xml:space="preserve"> REF _Ref486463222 \h </w:instrText>
       </w:r>
       <w:r>
         <w:fldChar w:fldCharType="separate"/>
@@ -10607,19 +10745,22 @@
         <w:t>9</w:t>
       </w:r>
       <w:r>
-        <w:t xml:space="preserve"> optimized tree all min-max graphed</w:t>
-      </w:r>
-      <w:r>
         <w:fldChar w:fldCharType="end"/>
       </w:r>
       <w:r>
-        <w:t xml:space="preserve"> and </w:t>
+        <w:t xml:space="preserve"> </w:t>
+      </w:r>
+      <w:r>
+        <w:t>and</w:t>
+      </w:r>
+      <w:r>
+        <w:t xml:space="preserve"> </w:t>
       </w:r>
       <w:r>
         <w:fldChar w:fldCharType="begin"/>
       </w:r>
       <w:r>
-        <w:instrText xml:space="preserve"> REF _Ref486116537 \h </w:instrText>
+        <w:instrText xml:space="preserve"> REF _Ref486463231 \h </w:instrText>
       </w:r>
       <w:r>
         <w:fldChar w:fldCharType="separate"/>
@@ -10632,9 +10773,6 @@
           <w:noProof/>
         </w:rPr>
         <w:t>10</w:t>
-      </w:r>
-      <w:r>
-        <w:t xml:space="preserve"> optimized tree iteration min-max graphed</w:t>
       </w:r>
       <w:r>
         <w:fldChar w:fldCharType="end"/>
@@ -10712,8 +10850,9 @@
                                 <w:szCs w:val="24"/>
                               </w:rPr>
                             </w:pPr>
-                            <w:bookmarkStart w:id="57" w:name="_Ref486116480"/>
-                            <w:bookmarkStart w:id="58" w:name="_Toc486456714"/>
+                            <w:bookmarkStart w:id="62" w:name="_Ref486116480"/>
+                            <w:bookmarkStart w:id="63" w:name="_Ref486463211"/>
+                            <w:bookmarkStart w:id="64" w:name="_Toc486463729"/>
                             <w:r>
                               <w:t xml:space="preserve">Figure </w:t>
                             </w:r>
@@ -10725,11 +10864,12 @@
                                 <w:t>7</w:t>
                               </w:r>
                             </w:fldSimple>
+                            <w:bookmarkEnd w:id="63"/>
                             <w:r>
                               <w:t xml:space="preserve"> tree iteration min-max graphed</w:t>
                             </w:r>
-                            <w:bookmarkEnd w:id="57"/>
-                            <w:bookmarkEnd w:id="58"/>
+                            <w:bookmarkEnd w:id="62"/>
+                            <w:bookmarkEnd w:id="64"/>
                           </w:p>
                         </w:txbxContent>
                       </wps:txbx>
@@ -10758,8 +10898,9 @@
                           <w:szCs w:val="24"/>
                         </w:rPr>
                       </w:pPr>
-                      <w:bookmarkStart w:id="59" w:name="_Ref486116480"/>
-                      <w:bookmarkStart w:id="60" w:name="_Toc486456714"/>
+                      <w:bookmarkStart w:id="65" w:name="_Ref486116480"/>
+                      <w:bookmarkStart w:id="66" w:name="_Ref486463211"/>
+                      <w:bookmarkStart w:id="67" w:name="_Toc486463729"/>
                       <w:r>
                         <w:t xml:space="preserve">Figure </w:t>
                       </w:r>
@@ -10771,11 +10912,12 @@
                           <w:t>7</w:t>
                         </w:r>
                       </w:fldSimple>
+                      <w:bookmarkEnd w:id="66"/>
                       <w:r>
                         <w:t xml:space="preserve"> tree iteration min-max graphed</w:t>
                       </w:r>
-                      <w:bookmarkEnd w:id="59"/>
-                      <w:bookmarkEnd w:id="60"/>
+                      <w:bookmarkEnd w:id="65"/>
+                      <w:bookmarkEnd w:id="67"/>
                     </w:p>
                   </w:txbxContent>
                 </v:textbox>
@@ -10905,8 +11047,9 @@
       <w:pPr>
         <w:pStyle w:val="Caption"/>
       </w:pPr>
-      <w:bookmarkStart w:id="61" w:name="_Ref486116428"/>
-      <w:bookmarkStart w:id="62" w:name="_Toc486456715"/>
+      <w:bookmarkStart w:id="68" w:name="_Ref486116428"/>
+      <w:bookmarkStart w:id="69" w:name="_Ref486463199"/>
+      <w:bookmarkStart w:id="70" w:name="_Toc486463730"/>
       <w:r>
         <w:t xml:space="preserve">Figure </w:t>
       </w:r>
@@ -10918,11 +11061,12 @@
           <w:t>8</w:t>
         </w:r>
       </w:fldSimple>
+      <w:bookmarkEnd w:id="69"/>
       <w:r>
         <w:t xml:space="preserve"> tree all min-max graphed</w:t>
       </w:r>
-      <w:bookmarkEnd w:id="61"/>
-      <w:bookmarkEnd w:id="62"/>
+      <w:bookmarkEnd w:id="68"/>
+      <w:bookmarkEnd w:id="70"/>
     </w:p>
     <w:p>
       <w:pPr>
@@ -10983,8 +11127,9 @@
       <w:pPr>
         <w:pStyle w:val="Caption"/>
       </w:pPr>
-      <w:bookmarkStart w:id="63" w:name="_Ref486116522"/>
-      <w:bookmarkStart w:id="64" w:name="_Toc486456716"/>
+      <w:bookmarkStart w:id="71" w:name="_Ref486116522"/>
+      <w:bookmarkStart w:id="72" w:name="_Ref486463222"/>
+      <w:bookmarkStart w:id="73" w:name="_Toc486463731"/>
       <w:r>
         <w:t xml:space="preserve">Figure </w:t>
       </w:r>
@@ -10996,11 +11141,12 @@
           <w:t>9</w:t>
         </w:r>
       </w:fldSimple>
+      <w:bookmarkEnd w:id="72"/>
       <w:r>
         <w:t xml:space="preserve"> optimized tree all min-max graphed</w:t>
       </w:r>
-      <w:bookmarkEnd w:id="63"/>
-      <w:bookmarkEnd w:id="64"/>
+      <w:bookmarkEnd w:id="71"/>
+      <w:bookmarkEnd w:id="73"/>
     </w:p>
     <w:p>
       <w:pPr>
@@ -11059,8 +11205,9 @@
       <w:pPr>
         <w:pStyle w:val="Caption"/>
       </w:pPr>
-      <w:bookmarkStart w:id="65" w:name="_Ref486116537"/>
-      <w:bookmarkStart w:id="66" w:name="_Toc486456717"/>
+      <w:bookmarkStart w:id="74" w:name="_Ref486116537"/>
+      <w:bookmarkStart w:id="75" w:name="_Ref486463231"/>
+      <w:bookmarkStart w:id="76" w:name="_Toc486463732"/>
       <w:r>
         <w:t xml:space="preserve">Figure </w:t>
       </w:r>
@@ -11072,11 +11219,12 @@
           <w:t>10</w:t>
         </w:r>
       </w:fldSimple>
+      <w:bookmarkEnd w:id="75"/>
       <w:r>
         <w:t xml:space="preserve"> optimized tree iteration min-max graphed</w:t>
       </w:r>
-      <w:bookmarkEnd w:id="65"/>
-      <w:bookmarkEnd w:id="66"/>
+      <w:bookmarkEnd w:id="74"/>
+      <w:bookmarkEnd w:id="76"/>
     </w:p>
     <w:p>
       <w:pPr>
@@ -11092,12 +11240,12 @@
       <w:pPr>
         <w:pStyle w:val="Heading3"/>
       </w:pPr>
-      <w:bookmarkStart w:id="67" w:name="_Toc486456694"/>
+      <w:bookmarkStart w:id="77" w:name="_Toc486463709"/>
       <w:r>
         <w:lastRenderedPageBreak/>
         <w:t>Case Study: Regex</w:t>
       </w:r>
-      <w:bookmarkEnd w:id="67"/>
+      <w:bookmarkEnd w:id="77"/>
     </w:p>
     <w:p>
       <w:pPr>
@@ -11134,7 +11282,19 @@
         <w:t xml:space="preserve"> </w:t>
       </w:r>
       <w:r>
-        <w:t>it is apparent that the unoptimized regex router has the worse relationship to the data compared to the other implementations. The optimized regex router has a different relationship with 100 set being vastly higher than any others. In the unoptimized implementation the input sets 0-100 there is a differing R</w:t>
+        <w:t xml:space="preserve">it is apparent that the unoptimized regex router </w:t>
+      </w:r>
+      <w:r>
+        <w:t>is the most expensive</w:t>
+      </w:r>
+      <w:r>
+        <w:t xml:space="preserve"> to the other implementations. The optimized regex rou</w:t>
+      </w:r>
+      <w:r>
+        <w:t>ter has a different profile</w:t>
+      </w:r>
+      <w:r>
+        <w:t xml:space="preserve"> with 100 set being vastly higher than any others. In the unoptimized implementation the input sets 0-100 there is a differing R</w:t>
       </w:r>
       <w:r>
         <w:rPr>
@@ -11160,9 +11320,9 @@
         <w:pStyle w:val="Caption"/>
         <w:keepNext/>
       </w:pPr>
-      <w:bookmarkStart w:id="68" w:name="_Ref486377497"/>
-      <w:bookmarkStart w:id="69" w:name="_Ref486116597"/>
-      <w:bookmarkStart w:id="70" w:name="_Toc486456706"/>
+      <w:bookmarkStart w:id="78" w:name="_Ref486377497"/>
+      <w:bookmarkStart w:id="79" w:name="_Ref486116597"/>
+      <w:bookmarkStart w:id="80" w:name="_Toc486463721"/>
       <w:r>
         <w:t xml:space="preserve">Table </w:t>
       </w:r>
@@ -11174,12 +11334,12 @@
           <w:t>7</w:t>
         </w:r>
       </w:fldSimple>
-      <w:bookmarkEnd w:id="68"/>
+      <w:bookmarkEnd w:id="78"/>
       <w:r>
         <w:t xml:space="preserve"> Case study regex min max</w:t>
       </w:r>
-      <w:bookmarkEnd w:id="69"/>
-      <w:bookmarkEnd w:id="70"/>
+      <w:bookmarkEnd w:id="79"/>
+      <w:bookmarkEnd w:id="80"/>
     </w:p>
     <w:tbl>
       <w:tblPr>
@@ -11291,7 +11451,7 @@
                 <w:rStyle w:val="FootnoteReference"/>
                 <w:rFonts w:hint="eastAsia"/>
               </w:rPr>
-              <w:t>5</w:t>
+              <w:t>2</w:t>
             </w:r>
             <w:r>
               <w:rPr>
@@ -11364,7 +11524,7 @@
                 <w:rStyle w:val="FootnoteReference"/>
                 <w:rFonts w:hint="eastAsia"/>
               </w:rPr>
-              <w:t>5</w:t>
+              <w:t>2</w:t>
             </w:r>
             <w:r>
               <w:rPr>
@@ -11438,7 +11598,7 @@
                 <w:rStyle w:val="FootnoteReference"/>
                 <w:rFonts w:hint="eastAsia"/>
               </w:rPr>
-              <w:t>5</w:t>
+              <w:t>2</w:t>
             </w:r>
             <w:r>
               <w:rPr>
@@ -12298,13 +12458,16 @@
         <w:t>To observe the min/max of the results better, usi</w:t>
       </w:r>
       <w:r>
-        <w:t xml:space="preserve">ng the graphs </w:t>
+        <w:t>ng the graphs</w:t>
+      </w:r>
+      <w:r>
+        <w:t xml:space="preserve"> </w:t>
       </w:r>
       <w:r>
         <w:fldChar w:fldCharType="begin"/>
       </w:r>
       <w:r>
-        <w:instrText xml:space="preserve"> REF _Ref486116614 \h </w:instrText>
+        <w:instrText xml:space="preserve"> REF _Ref486463309 \h </w:instrText>
       </w:r>
       <w:r>
         <w:fldChar w:fldCharType="separate"/>
@@ -12319,9 +12482,6 @@
         <w:t>11</w:t>
       </w:r>
       <w:r>
-        <w:t xml:space="preserve"> regex all min-max graphed</w:t>
-      </w:r>
-      <w:r>
         <w:fldChar w:fldCharType="end"/>
       </w:r>
       <w:r>
@@ -12331,7 +12491,7 @@
         <w:fldChar w:fldCharType="begin"/>
       </w:r>
       <w:r>
-        <w:instrText xml:space="preserve"> REF _Ref486116618 \h </w:instrText>
+        <w:instrText xml:space="preserve"> REF _Ref486463319 \h </w:instrText>
       </w:r>
       <w:r>
         <w:fldChar w:fldCharType="separate"/>
@@ -12346,9 +12506,6 @@
         <w:t>12</w:t>
       </w:r>
       <w:r>
-        <w:t xml:space="preserve"> regex iteration min-max graphed</w:t>
-      </w:r>
-      <w:r>
         <w:fldChar w:fldCharType="end"/>
       </w:r>
       <w:r>
@@ -12358,7 +12515,7 @@
         <w:fldChar w:fldCharType="begin"/>
       </w:r>
       <w:r>
-        <w:instrText xml:space="preserve"> REF _Ref486116621 \h </w:instrText>
+        <w:instrText xml:space="preserve"> REF _Ref486463329 \h </w:instrText>
       </w:r>
       <w:r>
         <w:fldChar w:fldCharType="separate"/>
@@ -12373,19 +12530,22 @@
         <w:t>13</w:t>
       </w:r>
       <w:r>
-        <w:t xml:space="preserve"> optimized regex all min-max graphed</w:t>
-      </w:r>
-      <w:r>
         <w:fldChar w:fldCharType="end"/>
       </w:r>
       <w:r>
-        <w:t xml:space="preserve"> and </w:t>
+        <w:t xml:space="preserve"> </w:t>
+      </w:r>
+      <w:r>
+        <w:t>and</w:t>
+      </w:r>
+      <w:r>
+        <w:t xml:space="preserve"> </w:t>
       </w:r>
       <w:r>
         <w:fldChar w:fldCharType="begin"/>
       </w:r>
       <w:r>
-        <w:instrText xml:space="preserve"> REF _Ref486116625 \h </w:instrText>
+        <w:instrText xml:space="preserve"> REF _Ref486463341 \h </w:instrText>
       </w:r>
       <w:r>
         <w:fldChar w:fldCharType="separate"/>
@@ -12398,9 +12558,6 @@
           <w:noProof/>
         </w:rPr>
         <w:t>14</w:t>
-      </w:r>
-      <w:r>
-        <w:t xml:space="preserve"> optimized regex iteration min-max graphed</w:t>
       </w:r>
       <w:r>
         <w:fldChar w:fldCharType="end"/>
@@ -12471,8 +12628,9 @@
       <w:pPr>
         <w:pStyle w:val="Caption"/>
       </w:pPr>
-      <w:bookmarkStart w:id="71" w:name="_Ref486116614"/>
-      <w:bookmarkStart w:id="72" w:name="_Toc486456718"/>
+      <w:bookmarkStart w:id="81" w:name="_Ref486116614"/>
+      <w:bookmarkStart w:id="82" w:name="_Ref486463309"/>
+      <w:bookmarkStart w:id="83" w:name="_Toc486463733"/>
       <w:r>
         <w:t xml:space="preserve">Figure </w:t>
       </w:r>
@@ -12484,11 +12642,12 @@
           <w:t>11</w:t>
         </w:r>
       </w:fldSimple>
+      <w:bookmarkEnd w:id="82"/>
       <w:r>
         <w:t xml:space="preserve"> regex all min-max graphed</w:t>
       </w:r>
-      <w:bookmarkEnd w:id="71"/>
-      <w:bookmarkEnd w:id="72"/>
+      <w:bookmarkEnd w:id="81"/>
+      <w:bookmarkEnd w:id="83"/>
     </w:p>
     <w:p>
       <w:pPr>
@@ -12548,8 +12707,9 @@
       <w:pPr>
         <w:pStyle w:val="Caption"/>
       </w:pPr>
-      <w:bookmarkStart w:id="73" w:name="_Ref486116618"/>
-      <w:bookmarkStart w:id="74" w:name="_Toc486456719"/>
+      <w:bookmarkStart w:id="84" w:name="_Ref486116618"/>
+      <w:bookmarkStart w:id="85" w:name="_Ref486463319"/>
+      <w:bookmarkStart w:id="86" w:name="_Toc486463734"/>
       <w:r>
         <w:t xml:space="preserve">Figure </w:t>
       </w:r>
@@ -12561,11 +12721,12 @@
           <w:t>12</w:t>
         </w:r>
       </w:fldSimple>
+      <w:bookmarkEnd w:id="85"/>
       <w:r>
         <w:t xml:space="preserve"> regex iteration min-max graphed</w:t>
       </w:r>
-      <w:bookmarkEnd w:id="73"/>
-      <w:bookmarkEnd w:id="74"/>
+      <w:bookmarkEnd w:id="84"/>
+      <w:bookmarkEnd w:id="86"/>
     </w:p>
     <w:p>
       <w:pPr>
@@ -12634,8 +12795,9 @@
       <w:pPr>
         <w:pStyle w:val="Caption"/>
       </w:pPr>
-      <w:bookmarkStart w:id="75" w:name="_Ref486116621"/>
-      <w:bookmarkStart w:id="76" w:name="_Toc486456720"/>
+      <w:bookmarkStart w:id="87" w:name="_Ref486116621"/>
+      <w:bookmarkStart w:id="88" w:name="_Ref486463329"/>
+      <w:bookmarkStart w:id="89" w:name="_Toc486463735"/>
       <w:r>
         <w:t xml:space="preserve">Figure </w:t>
       </w:r>
@@ -12647,11 +12809,12 @@
           <w:t>13</w:t>
         </w:r>
       </w:fldSimple>
+      <w:bookmarkEnd w:id="88"/>
       <w:r>
         <w:t xml:space="preserve"> optimized regex all min-max graphed</w:t>
       </w:r>
-      <w:bookmarkEnd w:id="75"/>
-      <w:bookmarkEnd w:id="76"/>
+      <w:bookmarkEnd w:id="87"/>
+      <w:bookmarkEnd w:id="89"/>
     </w:p>
     <w:p>
       <w:pPr>
@@ -12711,8 +12874,9 @@
       <w:pPr>
         <w:pStyle w:val="Caption"/>
       </w:pPr>
-      <w:bookmarkStart w:id="77" w:name="_Ref486116625"/>
-      <w:bookmarkStart w:id="78" w:name="_Toc486456721"/>
+      <w:bookmarkStart w:id="90" w:name="_Ref486116625"/>
+      <w:bookmarkStart w:id="91" w:name="_Ref486463341"/>
+      <w:bookmarkStart w:id="92" w:name="_Toc486463736"/>
       <w:r>
         <w:t xml:space="preserve">Figure </w:t>
       </w:r>
@@ -12724,11 +12888,12 @@
           <w:t>14</w:t>
         </w:r>
       </w:fldSimple>
+      <w:bookmarkEnd w:id="91"/>
       <w:r>
         <w:t xml:space="preserve"> optimized regex iteration min-max graphed</w:t>
       </w:r>
-      <w:bookmarkEnd w:id="77"/>
-      <w:bookmarkEnd w:id="78"/>
+      <w:bookmarkEnd w:id="90"/>
+      <w:bookmarkEnd w:id="92"/>
     </w:p>
     <w:p>
       <w:pPr>
@@ -12742,12 +12907,12 @@
       <w:pPr>
         <w:pStyle w:val="Heading2"/>
       </w:pPr>
-      <w:bookmarkStart w:id="79" w:name="_Toc486456695"/>
+      <w:bookmarkStart w:id="93" w:name="_Toc486463710"/>
       <w:r>
         <w:lastRenderedPageBreak/>
         <w:t>Case Study Overview</w:t>
       </w:r>
-      <w:bookmarkEnd w:id="79"/>
+      <w:bookmarkEnd w:id="93"/>
     </w:p>
     <w:p>
       <w:pPr>
@@ -12763,7 +12928,7 @@
         <w:fldChar w:fldCharType="begin"/>
       </w:r>
       <w:r>
-        <w:instrText xml:space="preserve"> REF _Ref486116736 \h </w:instrText>
+        <w:instrText xml:space="preserve"> REF _Ref486463376 \h </w:instrText>
       </w:r>
       <w:r>
         <w:fldChar w:fldCharType="separate"/>
@@ -12778,19 +12943,22 @@
         <w:t>15</w:t>
       </w:r>
       <w:r>
-        <w:t xml:space="preserve"> average time per router all</w:t>
-      </w:r>
-      <w:r>
         <w:fldChar w:fldCharType="end"/>
       </w:r>
       <w:r>
-        <w:t xml:space="preserve"> and </w:t>
+        <w:t xml:space="preserve"> </w:t>
+      </w:r>
+      <w:r>
+        <w:t>and</w:t>
+      </w:r>
+      <w:r>
+        <w:t xml:space="preserve"> </w:t>
       </w:r>
       <w:r>
         <w:fldChar w:fldCharType="begin"/>
       </w:r>
       <w:r>
-        <w:instrText xml:space="preserve"> REF _Ref486116787 \h </w:instrText>
+        <w:instrText xml:space="preserve"> REF _Ref486463386 \h </w:instrText>
       </w:r>
       <w:r>
         <w:fldChar w:fldCharType="separate"/>
@@ -12805,16 +12973,25 @@
         <w:t>16</w:t>
       </w:r>
       <w:r>
-        <w:t xml:space="preserve"> average time per router iteration</w:t>
-      </w:r>
-      <w:r>
         <w:fldChar w:fldCharType="end"/>
       </w:r>
       <w:r>
         <w:t>,</w:t>
       </w:r>
       <w:r>
-        <w:t xml:space="preserve"> were made per the router implementation performance in different metrics. Over all the tree graph performs the best, list then regex. Optimized versus unoptimized this statement holds true. Comparing the average time per iteration and for all iterations the only change is the scale of the numbers, over all the pattern is the same.</w:t>
+        <w:t xml:space="preserve"> were made per the router implementation performance </w:t>
+      </w:r>
+      <w:r>
+        <w:t>across</w:t>
+      </w:r>
+      <w:r>
+        <w:t xml:space="preserve"> different metrics. Overall the tree graph performs the best, list then regex. Optimized versus unoptimized this statement holds true. Comparing the average time per iteration and for all iterations the only change is the scale of </w:t>
+      </w:r>
+      <w:r>
+        <w:t>the numbers, over</w:t>
+      </w:r>
+      <w:r>
+        <w:t>all the pattern is the same.</w:t>
       </w:r>
       <w:r>
         <w:rPr>
@@ -12865,8 +13042,9 @@
                                 <w:szCs w:val="24"/>
                               </w:rPr>
                             </w:pPr>
-                            <w:bookmarkStart w:id="80" w:name="_Ref486116736"/>
-                            <w:bookmarkStart w:id="81" w:name="_Toc486456722"/>
+                            <w:bookmarkStart w:id="94" w:name="_Ref486116736"/>
+                            <w:bookmarkStart w:id="95" w:name="_Ref486463376"/>
+                            <w:bookmarkStart w:id="96" w:name="_Toc486463737"/>
                             <w:r>
                               <w:t xml:space="preserve">Figure </w:t>
                             </w:r>
@@ -12878,11 +13056,12 @@
                                 <w:t>15</w:t>
                               </w:r>
                             </w:fldSimple>
+                            <w:bookmarkEnd w:id="95"/>
                             <w:r>
                               <w:t xml:space="preserve"> average time per router all</w:t>
                             </w:r>
-                            <w:bookmarkEnd w:id="80"/>
-                            <w:bookmarkEnd w:id="81"/>
+                            <w:bookmarkEnd w:id="94"/>
+                            <w:bookmarkEnd w:id="96"/>
                           </w:p>
                         </w:txbxContent>
                       </wps:txbx>
@@ -12911,8 +13090,9 @@
                           <w:szCs w:val="24"/>
                         </w:rPr>
                       </w:pPr>
-                      <w:bookmarkStart w:id="82" w:name="_Ref486116736"/>
-                      <w:bookmarkStart w:id="83" w:name="_Toc486456722"/>
+                      <w:bookmarkStart w:id="97" w:name="_Ref486116736"/>
+                      <w:bookmarkStart w:id="98" w:name="_Ref486463376"/>
+                      <w:bookmarkStart w:id="99" w:name="_Toc486463737"/>
                       <w:r>
                         <w:t xml:space="preserve">Figure </w:t>
                       </w:r>
@@ -12924,11 +13104,12 @@
                           <w:t>15</w:t>
                         </w:r>
                       </w:fldSimple>
+                      <w:bookmarkEnd w:id="98"/>
                       <w:r>
                         <w:t xml:space="preserve"> average time per router all</w:t>
                       </w:r>
-                      <w:bookmarkEnd w:id="82"/>
-                      <w:bookmarkEnd w:id="83"/>
+                      <w:bookmarkEnd w:id="97"/>
+                      <w:bookmarkEnd w:id="99"/>
                     </w:p>
                   </w:txbxContent>
                 </v:textbox>
@@ -13062,8 +13243,9 @@
       <w:pPr>
         <w:pStyle w:val="Caption"/>
       </w:pPr>
-      <w:bookmarkStart w:id="84" w:name="_Ref486116787"/>
-      <w:bookmarkStart w:id="85" w:name="_Toc486456723"/>
+      <w:bookmarkStart w:id="100" w:name="_Ref486116787"/>
+      <w:bookmarkStart w:id="101" w:name="_Ref486463386"/>
+      <w:bookmarkStart w:id="102" w:name="_Toc486463738"/>
       <w:r>
         <w:t xml:space="preserve">Figure </w:t>
       </w:r>
@@ -13075,11 +13257,12 @@
           <w:t>16</w:t>
         </w:r>
       </w:fldSimple>
+      <w:bookmarkEnd w:id="101"/>
       <w:r>
         <w:t xml:space="preserve"> average time per router iteration</w:t>
       </w:r>
-      <w:bookmarkEnd w:id="84"/>
-      <w:bookmarkEnd w:id="85"/>
+      <w:bookmarkEnd w:id="100"/>
+      <w:bookmarkEnd w:id="102"/>
     </w:p>
     <w:p>
       <w:pPr>
@@ -13128,7 +13311,7 @@
           <w:szCs w:val="20"/>
         </w:rPr>
       </w:pPr>
-      <w:bookmarkStart w:id="86" w:name="_Ref486116832"/>
+      <w:bookmarkStart w:id="103" w:name="_Ref486116832"/>
       <w:r>
         <w:br w:type="page"/>
       </w:r>
@@ -13138,8 +13321,8 @@
         <w:pStyle w:val="Caption"/>
         <w:keepNext/>
       </w:pPr>
-      <w:bookmarkStart w:id="87" w:name="_Ref486377546"/>
-      <w:bookmarkStart w:id="88" w:name="_Toc486456707"/>
+      <w:bookmarkStart w:id="104" w:name="_Ref486377546"/>
+      <w:bookmarkStart w:id="105" w:name="_Toc486463722"/>
       <w:r>
         <w:lastRenderedPageBreak/>
         <w:t xml:space="preserve">Table </w:t>
@@ -13152,15 +13335,15 @@
           <w:t>8</w:t>
         </w:r>
       </w:fldSimple>
-      <w:bookmarkEnd w:id="87"/>
+      <w:bookmarkEnd w:id="104"/>
       <w:r>
         <w:t xml:space="preserve"> Case study overview ratio above:below:</w:t>
       </w:r>
-      <w:bookmarkEnd w:id="86"/>
+      <w:bookmarkEnd w:id="103"/>
       <w:r>
         <w:t>mean</w:t>
       </w:r>
-      <w:bookmarkEnd w:id="88"/>
+      <w:bookmarkEnd w:id="105"/>
     </w:p>
     <w:tbl>
       <w:tblPr>
@@ -14255,11 +14438,11 @@
         <w:lastRenderedPageBreak/>
         <w:t xml:space="preserve"> </w:t>
       </w:r>
-      <w:bookmarkStart w:id="89" w:name="_Toc486456696"/>
+      <w:bookmarkStart w:id="106" w:name="_Toc486463711"/>
       <w:r>
         <w:t>Conclusion</w:t>
       </w:r>
-      <w:bookmarkEnd w:id="89"/>
+      <w:bookmarkEnd w:id="106"/>
     </w:p>
     <w:p>
       <w:pPr>
@@ -14410,17 +14593,17 @@
       <w:pPr>
         <w:pStyle w:val="Heading1"/>
       </w:pPr>
-      <w:bookmarkStart w:id="90" w:name="_Toc485636975"/>
+      <w:bookmarkStart w:id="107" w:name="_Toc485636975"/>
       <w:r>
         <w:lastRenderedPageBreak/>
         <w:t xml:space="preserve"> </w:t>
       </w:r>
-      <w:bookmarkStart w:id="91" w:name="_Toc486456697"/>
+      <w:bookmarkStart w:id="108" w:name="_Toc486463712"/>
       <w:r>
         <w:t>Recommendations for Future Work</w:t>
       </w:r>
-      <w:bookmarkEnd w:id="90"/>
-      <w:bookmarkEnd w:id="91"/>
+      <w:bookmarkEnd w:id="107"/>
+      <w:bookmarkEnd w:id="108"/>
     </w:p>
     <w:p>
       <w:pPr>
@@ -14511,8 +14694,8 @@
         <w:lastRenderedPageBreak/>
         <w:t xml:space="preserve"> </w:t>
       </w:r>
-      <w:bookmarkStart w:id="92" w:name="_Ref486456512"/>
-      <w:bookmarkStart w:id="93" w:name="_Toc486456698"/>
+      <w:bookmarkStart w:id="109" w:name="_Ref486456512"/>
+      <w:bookmarkStart w:id="110" w:name="_Toc486463713"/>
       <w:r>
         <w:t>Appendix</w:t>
       </w:r>
@@ -14522,8 +14705,8 @@
       <w:r>
         <w:t>set_10_sites_5.csuf</w:t>
       </w:r>
-      <w:bookmarkEnd w:id="92"/>
-      <w:bookmarkEnd w:id="93"/>
+      <w:bookmarkEnd w:id="109"/>
+      <w:bookmarkEnd w:id="110"/>
     </w:p>
     <w:p>
       <w:pPr>
@@ -14943,7 +15126,7 @@
         </w:docPartObj>
       </w:sdtPr>
       <w:sdtContent>
-        <w:bookmarkStart w:id="94" w:name="_Toc486456699" w:displacedByCustomXml="prev"/>
+        <w:bookmarkStart w:id="111" w:name="_Toc486463714" w:displacedByCustomXml="prev"/>
         <w:p>
           <w:pPr>
             <w:pStyle w:val="Heading1"/>
@@ -14951,7 +15134,7 @@
           <w:r>
             <w:t xml:space="preserve"> References</w:t>
           </w:r>
-          <w:bookmarkEnd w:id="94"/>
+          <w:bookmarkEnd w:id="111"/>
         </w:p>
         <w:sdt>
           <w:sdtPr>
@@ -15245,8 +15428,6 @@
                 <w:t>. (W3C) Retrieved 10 8, 2016, from World Wide Web Consortium (W3C): https://www.w3.org/Help/#invention</w:t>
               </w:r>
             </w:p>
-            <w:bookmarkStart w:id="95" w:name="_GoBack"/>
-            <w:bookmarkEnd w:id="95"/>
             <w:p>
               <w:r>
                 <w:rPr>
@@ -15368,7 +15549,7 @@
         <w:rStyle w:val="PageNumber"/>
         <w:noProof/>
       </w:rPr>
-      <w:t>36</w:t>
+      <w:t>5</w:t>
     </w:r>
     <w:r>
       <w:rPr>
@@ -22064,7 +22245,7 @@
 </file>
 
 <file path=customXml/itemProps1.xml><?xml version="1.0" encoding="utf-8"?>
-<ds:datastoreItem xmlns:ds="http://schemas.openxmlformats.org/officeDocument/2006/customXml" ds:itemID="{09F629AB-213E-4481-A9FC-852D4C2A21EB}">
+<ds:datastoreItem xmlns:ds="http://schemas.openxmlformats.org/officeDocument/2006/customXml" ds:itemID="{551F6CA2-7A2C-4991-AAF1-14962EDFCDF2}">
   <ds:schemaRefs>
     <ds:schemaRef ds:uri="http://schemas.openxmlformats.org/officeDocument/2006/bibliography"/>
   </ds:schemaRefs>

</xml_diff>